<commit_message>
TDD changes (Dr MC)
</commit_message>
<xml_diff>
--- a/Documentation/Draft/Technical Design Document/TechnicalDesignDocument - Reece Howe - Horde.docx
+++ b/Documentation/Draft/Technical Design Document/TechnicalDesignDocument - Reece Howe - Horde.docx
@@ -88,8 +88,6 @@
             <w:t>Contents</w:t>
           </w:r>
         </w:p>
-        <w:bookmarkStart w:id="3" w:name="_GoBack"/>
-        <w:bookmarkEnd w:id="3"/>
         <w:p>
           <w:pPr>
             <w:pStyle w:val="TOC1"/>
@@ -3089,109 +3087,145 @@
       <w:pPr>
         <w:pStyle w:val="Heading2"/>
       </w:pPr>
-      <w:bookmarkStart w:id="4" w:name="_Toc457920285"/>
+      <w:bookmarkStart w:id="3" w:name="_Toc457920285"/>
       <w:r>
         <w:lastRenderedPageBreak/>
         <w:t>Introduction</w:t>
       </w:r>
+      <w:bookmarkEnd w:id="3"/>
+    </w:p>
+    <w:p>
+      <w:r>
+        <w:t>“Shepherd your Undead Horde!”</w:t>
+      </w:r>
+    </w:p>
+    <w:p>
+      <w:r>
+        <w:t>Horde is an I</w:t>
+      </w:r>
+      <w:r>
+        <w:t>so</w:t>
+      </w:r>
+      <w:r>
+        <w:t>m</w:t>
+      </w:r>
+      <w:r>
+        <w:t>etric</w:t>
+      </w:r>
+      <w:r>
+        <w:t xml:space="preserve"> strategy game for mobile phones. </w:t>
+      </w:r>
+    </w:p>
+    <w:p>
+      <w:r>
+        <w:t xml:space="preserve">The player swipes across the horde shepherding them toward their goals. Attack the living, grow your horde, and defeat the strongholds, escape the quarantine. </w:t>
+      </w:r>
+    </w:p>
+    <w:p>
+      <w:r>
+        <w:t>As your horde spreads through the city humans will created defenses and attempt to take out your horde.</w:t>
+      </w:r>
+      <w:r>
+        <w:t xml:space="preserve"> Devour the fallen to recover horde health, take care not to pick the bones cleans otherwise the fallen will not rise again.</w:t>
+      </w:r>
+    </w:p>
+    <w:p>
+      <w:r>
+        <w:t xml:space="preserve">The zombie virus has </w:t>
+      </w:r>
+      <w:r>
+        <w:t>varying effects on its hosts.</w:t>
+      </w:r>
+      <w:r>
+        <w:t xml:space="preserve"> </w:t>
+      </w:r>
+      <w:r>
+        <w:t>Y</w:t>
+      </w:r>
+      <w:r>
+        <w:t xml:space="preserve">ou may find zombies with a variety of abilities to help you on your way. </w:t>
+      </w:r>
+    </w:p>
+    <w:p/>
+    <w:p>
+      <w:r>
+        <w:t>The goal of this prototype if to produce a Quarantine Zone with seven Territories (Levels).</w:t>
+      </w:r>
+    </w:p>
+    <w:p>
+      <w:r>
+        <w:t>Stretch Goals Include; a tutorial level, zombie bar, research facility, control center, and 3d interactive menu.</w:t>
+      </w:r>
+    </w:p>
+    <w:p>
+      <w:pPr>
+        <w:pStyle w:val="Heading2"/>
+      </w:pPr>
+    </w:p>
+    <w:p>
+      <w:pPr>
+        <w:pStyle w:val="Heading2"/>
+      </w:pPr>
+      <w:bookmarkStart w:id="4" w:name="_Toc457920286"/>
+      <w:r>
+        <w:t>Swarming the City Overview</w:t>
+      </w:r>
       <w:bookmarkEnd w:id="4"/>
     </w:p>
     <w:p>
       <w:r>
-        <w:t>“Shepherd your Undead Horde!”</w:t>
-      </w:r>
-    </w:p>
-    <w:p>
-      <w:r>
-        <w:t>Horde is an I</w:t>
-      </w:r>
-      <w:r>
-        <w:t>so</w:t>
-      </w:r>
-      <w:r>
-        <w:t>m</w:t>
-      </w:r>
-      <w:r>
-        <w:t>etric</w:t>
-      </w:r>
-      <w:r>
-        <w:t xml:space="preserve"> strategy game for mobile phones. </w:t>
-      </w:r>
-    </w:p>
-    <w:p>
-      <w:r>
-        <w:t xml:space="preserve">The player swipes across the horde shepherding them toward their goals. Attack the living, grow your horde, and defeat the strongholds, escape the quarantine. </w:t>
-      </w:r>
-    </w:p>
-    <w:p>
-      <w:r>
-        <w:t>As your horde spreads through the city humans will created defenses and attempt to take out your horde.</w:t>
-      </w:r>
-      <w:r>
-        <w:t xml:space="preserve"> Devour the fallen to recover horde health, take care not to pick the bones cleans otherwise the fallen will not rise again.</w:t>
-      </w:r>
-    </w:p>
-    <w:p>
-      <w:r>
-        <w:t xml:space="preserve">The zombie virus has </w:t>
-      </w:r>
-      <w:r>
-        <w:t>varying effects on its hosts.</w:t>
+        <w:t>Navigate through the city, infect humans and grow your horde.</w:t>
       </w:r>
       <w:r>
         <w:t xml:space="preserve"> </w:t>
       </w:r>
       <w:r>
-        <w:t>Y</w:t>
-      </w:r>
-      <w:r>
-        <w:t xml:space="preserve">ou may find zombies with a variety of abilities to help you on your way. </w:t>
+        <w:t>Difficulty level rises as your horde spread through the territories.</w:t>
+      </w:r>
+      <w:r>
+        <w:t xml:space="preserve"> </w:t>
+      </w:r>
+      <w:r>
+        <w:t>The City is divided in to quarantine zones which consists of smaller territories (levels).</w:t>
+      </w:r>
+      <w:r>
+        <w:t xml:space="preserve"> For the purpose of this project we will be creating one quarantine zone.</w:t>
       </w:r>
     </w:p>
     <w:p/>
     <w:p>
-      <w:r>
-        <w:t>The goal of this prototype if to produce a Quarantine Zone with seven Territories (Levels).</w:t>
-      </w:r>
-    </w:p>
-    <w:p>
-      <w:r>
-        <w:t>Stretch Goals Include; a tutorial level, zombie bar, research facility, control center, and 3d interactive menu.</w:t>
-      </w:r>
-    </w:p>
-    <w:p>
-      <w:pPr>
-        <w:pStyle w:val="Heading2"/>
-      </w:pPr>
-    </w:p>
-    <w:p>
-      <w:pPr>
-        <w:pStyle w:val="Heading2"/>
-      </w:pPr>
-      <w:bookmarkStart w:id="5" w:name="_Toc457920286"/>
-      <w:r>
-        <w:t>Swarming the City Overview</w:t>
+      <w:pPr>
+        <w:pStyle w:val="Heading3"/>
+      </w:pPr>
+      <w:bookmarkStart w:id="5" w:name="_Toc457920287"/>
+      <w:r>
+        <w:t>Quarantine Zone</w:t>
       </w:r>
       <w:bookmarkEnd w:id="5"/>
     </w:p>
     <w:p>
       <w:r>
-        <w:t>Navigate through the city, infect humans and grow your horde.</w:t>
+        <w:t>Consists of multiple Territories, which the player will need to conquer with their Horde. Conquer all territories to break out of a Quarantine Zone.</w:t>
       </w:r>
       <w:r>
         <w:t xml:space="preserve"> </w:t>
       </w:r>
       <w:r>
-        <w:t>Difficulty level rises as your horde spread through the territories.</w:t>
+        <w:t xml:space="preserve">Completing a Quarantine Zone will unlock paths to new Quarantine zones. These zones may be </w:t>
+      </w:r>
+      <w:proofErr w:type="spellStart"/>
+      <w:r>
+        <w:t>neighbouring</w:t>
+      </w:r>
+      <w:proofErr w:type="spellEnd"/>
+      <w:r>
+        <w:t xml:space="preserve"> areas, alternatively they could be connected by a transport hub; planes, train, automobiles, and boats, etc.</w:t>
       </w:r>
       <w:r>
         <w:t xml:space="preserve"> </w:t>
       </w:r>
       <w:r>
-        <w:t>The City is divided in to quarantine zones which consists of smaller territories (levels).</w:t>
-      </w:r>
-      <w:r>
-        <w:t xml:space="preserve"> For the purpose of this project we will be creating one quarantine zone.</w:t>
+        <w:t xml:space="preserve">Quarantine zones have unique aesthetic and pseudo story. </w:t>
       </w:r>
     </w:p>
     <w:p/>
@@ -3199,53 +3233,11 @@
       <w:pPr>
         <w:pStyle w:val="Heading3"/>
       </w:pPr>
-      <w:bookmarkStart w:id="6" w:name="_Toc457920287"/>
-      <w:r>
-        <w:t>Quarantine Zone</w:t>
+      <w:bookmarkStart w:id="6" w:name="_Toc457920288"/>
+      <w:r>
+        <w:t>Territories</w:t>
       </w:r>
       <w:bookmarkEnd w:id="6"/>
-    </w:p>
-    <w:p>
-      <w:r>
-        <w:t>Consists of multiple Territories, which the player will need to conquer with their Horde. Conquer all territories to break out of a Quarantine Zone.</w:t>
-      </w:r>
-      <w:r>
-        <w:t xml:space="preserve"> </w:t>
-      </w:r>
-      <w:r>
-        <w:t xml:space="preserve">Completing a </w:t>
-      </w:r>
-      <w:r>
-        <w:t>Quarantine Zone</w:t>
-      </w:r>
-      <w:r>
-        <w:t xml:space="preserve"> will unlock paths to new Quarantine zones. These zones may be </w:t>
-      </w:r>
-      <w:proofErr w:type="spellStart"/>
-      <w:r>
-        <w:t>neighbouring</w:t>
-      </w:r>
-      <w:proofErr w:type="spellEnd"/>
-      <w:r>
-        <w:t xml:space="preserve"> areas, alternatively they could be connected by a transport hub; planes, train, automobiles, and boats, etc.</w:t>
-      </w:r>
-      <w:r>
-        <w:t xml:space="preserve"> </w:t>
-      </w:r>
-      <w:r>
-        <w:t xml:space="preserve">Quarantine zones have unique aesthetic and pseudo story. </w:t>
-      </w:r>
-    </w:p>
-    <w:p/>
-    <w:p>
-      <w:pPr>
-        <w:pStyle w:val="Heading3"/>
-      </w:pPr>
-      <w:bookmarkStart w:id="7" w:name="_Toc457920288"/>
-      <w:r>
-        <w:t>Territories</w:t>
-      </w:r>
-      <w:bookmarkEnd w:id="7"/>
     </w:p>
     <w:p>
       <w:r>
@@ -3290,22 +3282,35 @@
       <w:pPr>
         <w:pStyle w:val="Heading3"/>
       </w:pPr>
-      <w:bookmarkStart w:id="8" w:name="_Toc457920289"/>
+      <w:bookmarkStart w:id="7" w:name="_Toc457920289"/>
       <w:r>
         <w:lastRenderedPageBreak/>
         <w:t>Safe Zones</w:t>
       </w:r>
+      <w:bookmarkEnd w:id="7"/>
+    </w:p>
+    <w:p>
+      <w:r>
+        <w:t>Each safe zone contains a number of humans who will defend the safe zone. Safe Zones will become progressively harder to overcome as you progress through the game. These zones will be indicated by to the player via the UI so the player will know where the next objective is. Safe Zone may have automated defenses. The player may need a minimum number of zombies in order to break through barricades\safe zone gates.</w:t>
+      </w:r>
+    </w:p>
+    <w:p/>
+    <w:p>
+      <w:pPr>
+        <w:pStyle w:val="Heading3"/>
+      </w:pPr>
+      <w:bookmarkStart w:id="8" w:name="_Toc457920290"/>
+      <w:r>
+        <w:t>Horde Size (Stretch Goal)</w:t>
+      </w:r>
       <w:bookmarkEnd w:id="8"/>
-    </w:p>
-    <w:p>
-      <w:r>
-        <w:t>Each safe zone contains a number of humans who will defend the safe zone. Safe Zones will become progressively harder to overcome as you progress through the game. These zones will be indicated by to the player via the UI so the player will know where the next objective is. Safe Zone may have automated defenses. The player may need a minimum number of zombies in order to break through b</w:t>
-      </w:r>
-      <w:r>
-        <w:t>arricades</w:t>
-      </w:r>
-      <w:r>
-        <w:t>\safe zone gates.</w:t>
+      <w:r>
+        <w:t xml:space="preserve"> </w:t>
+      </w:r>
+    </w:p>
+    <w:p>
+      <w:r>
+        <w:t>Between Levels a player’s zombie horde will replenish over time. The maximum horde size is determined by the number of territories a player controls. Territories may have a recommended starting zombie count. “Your Horde must be this big to enter.” Zombie you finish a level with a returned to your zombie pool.</w:t>
       </w:r>
     </w:p>
     <w:p/>
@@ -3313,18 +3318,15 @@
       <w:pPr>
         <w:pStyle w:val="Heading3"/>
       </w:pPr>
-      <w:bookmarkStart w:id="9" w:name="_Toc457920290"/>
-      <w:r>
-        <w:t>Horde Size (Stretch Goal)</w:t>
+      <w:bookmarkStart w:id="9" w:name="_Toc457920291"/>
+      <w:r>
+        <w:t>Territory Reclamation (Stretch Goal)</w:t>
       </w:r>
       <w:bookmarkEnd w:id="9"/>
-      <w:r>
-        <w:t xml:space="preserve"> </w:t>
-      </w:r>
-    </w:p>
-    <w:p>
-      <w:r>
-        <w:t>Between Levels a player’s zombie horde will replenish over time. The maximum horde size is determined by the number of territories a player controls. Territories may have a recommended starting zombie count. “Your Horde must be this big to enter.” Zombie you finish a level with a returned to your zombie pool.</w:t>
+    </w:p>
+    <w:p>
+      <w:r>
+        <w:t xml:space="preserve">After players are away for a certain amount of time territories can be taken back by humans. Players receive notifications when their territories are under attack. Quicker response results in less safe zones in the territory being taken by the human. </w:t>
       </w:r>
     </w:p>
     <w:p/>
@@ -3332,35 +3334,16 @@
       <w:pPr>
         <w:pStyle w:val="Heading3"/>
       </w:pPr>
-      <w:bookmarkStart w:id="10" w:name="_Toc457920291"/>
-      <w:r>
-        <w:t xml:space="preserve">Territory Reclamation </w:t>
-      </w:r>
-      <w:r>
-        <w:t>(Stretch Goal)</w:t>
+      <w:bookmarkStart w:id="10" w:name="_Toc457920292"/>
+      <w:proofErr w:type="spellStart"/>
+      <w:r>
+        <w:t>Monetising</w:t>
+      </w:r>
+      <w:proofErr w:type="spellEnd"/>
+      <w:r>
+        <w:t xml:space="preserve"> (Stretch Goal)</w:t>
       </w:r>
       <w:bookmarkEnd w:id="10"/>
-    </w:p>
-    <w:p>
-      <w:r>
-        <w:t xml:space="preserve">After players are away for a certain amount of time territories can be taken back by humans. Players receive notifications when their territories are under attack. Quicker response results in less safe zones in the territory being taken by the human. </w:t>
-      </w:r>
-    </w:p>
-    <w:p/>
-    <w:p>
-      <w:pPr>
-        <w:pStyle w:val="Heading3"/>
-      </w:pPr>
-      <w:bookmarkStart w:id="11" w:name="_Toc457920292"/>
-      <w:proofErr w:type="spellStart"/>
-      <w:r>
-        <w:t>Monetising</w:t>
-      </w:r>
-      <w:proofErr w:type="spellEnd"/>
-      <w:r>
-        <w:t xml:space="preserve"> (Stretch Goal)</w:t>
-      </w:r>
-      <w:bookmarkEnd w:id="11"/>
     </w:p>
     <w:p>
       <w:r>
@@ -3403,12 +3386,12 @@
       <w:pPr>
         <w:pStyle w:val="Heading3"/>
       </w:pPr>
-      <w:bookmarkStart w:id="12" w:name="_Toc457920293"/>
+      <w:bookmarkStart w:id="11" w:name="_Toc457920293"/>
       <w:r>
         <w:lastRenderedPageBreak/>
         <w:t>Controller Scheme</w:t>
       </w:r>
-      <w:bookmarkEnd w:id="12"/>
+      <w:bookmarkEnd w:id="11"/>
     </w:p>
     <w:p>
       <w:pPr>
@@ -3686,11 +3669,11 @@
       <w:pPr>
         <w:pStyle w:val="Heading3"/>
       </w:pPr>
-      <w:bookmarkStart w:id="13" w:name="_Toc457920294"/>
+      <w:bookmarkStart w:id="12" w:name="_Toc457920294"/>
       <w:r>
         <w:t>Menu Navigation</w:t>
       </w:r>
-      <w:bookmarkEnd w:id="13"/>
+      <w:bookmarkEnd w:id="12"/>
     </w:p>
     <w:p>
       <w:r>
@@ -3726,46 +3709,46 @@
       <w:pPr>
         <w:pStyle w:val="Heading3"/>
       </w:pPr>
-      <w:bookmarkStart w:id="14" w:name="_Toc457920295"/>
+      <w:bookmarkStart w:id="13" w:name="_Toc457920295"/>
       <w:r>
         <w:t xml:space="preserve">Stretch Goal: </w:t>
       </w:r>
       <w:r>
         <w:t>3D Interactive Menu</w:t>
       </w:r>
+      <w:bookmarkEnd w:id="13"/>
+    </w:p>
+    <w:p>
+      <w:r>
+        <w:t>Control Room for Territory Selection and Overview of progress</w:t>
+      </w:r>
+    </w:p>
+    <w:p>
+      <w:r>
+        <w:t>Zombie Bar for a representation of the types of zombies you might have discovered.</w:t>
+      </w:r>
+    </w:p>
+    <w:p>
+      <w:r>
+        <w:t>Laboratory for researching Horde Upgrades.</w:t>
+      </w:r>
+    </w:p>
+    <w:p/>
+    <w:p>
+      <w:pPr>
+        <w:pStyle w:val="Heading3"/>
+      </w:pPr>
+      <w:bookmarkStart w:id="14" w:name="_Toc457920296"/>
+      <w:r>
+        <w:t xml:space="preserve">Stretch Goals: </w:t>
+      </w:r>
+      <w:r>
+        <w:t>Special Effect</w:t>
+      </w:r>
+      <w:r>
+        <w:t>s</w:t>
+      </w:r>
       <w:bookmarkEnd w:id="14"/>
-    </w:p>
-    <w:p>
-      <w:r>
-        <w:t>Control Room for Territory Selection and Overview of progress</w:t>
-      </w:r>
-    </w:p>
-    <w:p>
-      <w:r>
-        <w:t>Zombie Bar for a representation of the types of zombies you might have discovered.</w:t>
-      </w:r>
-    </w:p>
-    <w:p>
-      <w:r>
-        <w:t>Laboratory for researching Horde Upgrades.</w:t>
-      </w:r>
-    </w:p>
-    <w:p/>
-    <w:p>
-      <w:pPr>
-        <w:pStyle w:val="Heading3"/>
-      </w:pPr>
-      <w:bookmarkStart w:id="15" w:name="_Toc457920296"/>
-      <w:r>
-        <w:t xml:space="preserve">Stretch Goals: </w:t>
-      </w:r>
-      <w:r>
-        <w:t>Special Effect</w:t>
-      </w:r>
-      <w:r>
-        <w:t>s</w:t>
-      </w:r>
-      <w:bookmarkEnd w:id="15"/>
     </w:p>
     <w:p>
       <w:r>
@@ -3809,1057 +3792,1154 @@
       <w:pPr>
         <w:pStyle w:val="Heading2"/>
       </w:pPr>
-      <w:bookmarkStart w:id="16" w:name="_Toc457920297"/>
+      <w:bookmarkStart w:id="15" w:name="_Toc457920297"/>
       <w:r>
         <w:lastRenderedPageBreak/>
         <w:t>Key Systems</w:t>
       </w:r>
-      <w:bookmarkEnd w:id="16"/>
-    </w:p>
-    <w:p/>
-    <w:p>
-      <w:pPr>
-        <w:pStyle w:val="Heading3"/>
-      </w:pPr>
-      <w:bookmarkStart w:id="17" w:name="_Toc457920298"/>
-      <w:r>
-        <w:t>Primary Systems</w:t>
-      </w:r>
-      <w:bookmarkEnd w:id="17"/>
-    </w:p>
-    <w:p/>
-    <w:p>
-      <w:r>
-        <w:t>Game Controller</w:t>
-      </w:r>
-    </w:p>
-    <w:p>
-      <w:pPr>
-        <w:pStyle w:val="ListParagraph"/>
-        <w:numPr>
-          <w:ilvl w:val="0"/>
-          <w:numId w:val="3"/>
-        </w:numPr>
-      </w:pPr>
-      <w:r>
-        <w:t>Collects User Input</w:t>
-      </w:r>
-    </w:p>
-    <w:p>
-      <w:pPr>
-        <w:pStyle w:val="ListParagraph"/>
-        <w:numPr>
-          <w:ilvl w:val="0"/>
-          <w:numId w:val="3"/>
-        </w:numPr>
-      </w:pPr>
-      <w:r>
-        <w:t>Manages Object Pools</w:t>
-      </w:r>
-    </w:p>
-    <w:p>
-      <w:pPr>
-        <w:pStyle w:val="ListParagraph"/>
-        <w:numPr>
-          <w:ilvl w:val="1"/>
-          <w:numId w:val="3"/>
-        </w:numPr>
-      </w:pPr>
-      <w:r>
-        <w:t>Human</w:t>
-      </w:r>
-    </w:p>
-    <w:p>
-      <w:pPr>
-        <w:pStyle w:val="ListParagraph"/>
-        <w:numPr>
-          <w:ilvl w:val="1"/>
-          <w:numId w:val="3"/>
-        </w:numPr>
-      </w:pPr>
-      <w:r>
-        <w:t>Zombie</w:t>
-      </w:r>
-    </w:p>
-    <w:p>
-      <w:pPr>
-        <w:pStyle w:val="ListParagraph"/>
-        <w:numPr>
-          <w:ilvl w:val="1"/>
-          <w:numId w:val="3"/>
-        </w:numPr>
-      </w:pPr>
-      <w:r>
-        <w:t>Abnormal Pool</w:t>
-      </w:r>
-    </w:p>
-    <w:p>
-      <w:pPr>
-        <w:pStyle w:val="ListParagraph"/>
-        <w:numPr>
-          <w:ilvl w:val="0"/>
-          <w:numId w:val="3"/>
-        </w:numPr>
-      </w:pPr>
-      <w:r>
-        <w:t>Objective Management</w:t>
-      </w:r>
-    </w:p>
-    <w:p>
-      <w:pPr>
-        <w:pStyle w:val="ListParagraph"/>
-        <w:numPr>
-          <w:ilvl w:val="0"/>
-          <w:numId w:val="3"/>
-        </w:numPr>
-      </w:pPr>
-      <w:r>
-        <w:t>Stretch Goal: Convoy Manager</w:t>
-      </w:r>
-    </w:p>
-    <w:p>
-      <w:pPr>
-        <w:pStyle w:val="ListParagraph"/>
-        <w:numPr>
-          <w:ilvl w:val="0"/>
-          <w:numId w:val="3"/>
-        </w:numPr>
-      </w:pPr>
-      <w:r>
-        <w:t>Stretch Goal: Statistics for Level</w:t>
-      </w:r>
-    </w:p>
-    <w:p>
-      <w:pPr>
-        <w:pStyle w:val="ListParagraph"/>
-        <w:numPr>
-          <w:ilvl w:val="0"/>
-          <w:numId w:val="3"/>
-        </w:numPr>
-      </w:pPr>
-      <w:r>
-        <w:t>Sound Library</w:t>
-      </w:r>
-    </w:p>
-    <w:p>
-      <w:pPr>
-        <w:pStyle w:val="ListParagraph"/>
-        <w:numPr>
-          <w:ilvl w:val="0"/>
-          <w:numId w:val="3"/>
-        </w:numPr>
-      </w:pPr>
-      <w:r>
-        <w:t>Scene Management</w:t>
-      </w:r>
-    </w:p>
-    <w:p>
-      <w:pPr>
-        <w:pStyle w:val="ListParagraph"/>
-        <w:numPr>
-          <w:ilvl w:val="0"/>
-          <w:numId w:val="3"/>
-        </w:numPr>
-      </w:pPr>
-      <w:r>
-        <w:t>Stretch Goal: Achievement Management</w:t>
-      </w:r>
-    </w:p>
-    <w:p>
-      <w:pPr>
-        <w:pStyle w:val="ListParagraph"/>
-        <w:numPr>
-          <w:ilvl w:val="0"/>
-          <w:numId w:val="3"/>
-        </w:numPr>
-      </w:pPr>
-      <w:r>
-        <w:t>Stretch Goal Territory Reclamation Management</w:t>
-      </w:r>
-    </w:p>
-    <w:p>
-      <w:pPr>
-        <w:pStyle w:val="ListParagraph"/>
-        <w:numPr>
-          <w:ilvl w:val="0"/>
-          <w:numId w:val="3"/>
-        </w:numPr>
-      </w:pPr>
-      <w:r>
-        <w:t>Stretch Goal: Fog of War Management</w:t>
-      </w:r>
-    </w:p>
-    <w:p/>
-    <w:p>
-      <w:r>
-        <w:t>Menu Controller</w:t>
-      </w:r>
-    </w:p>
-    <w:p>
-      <w:pPr>
-        <w:pStyle w:val="ListParagraph"/>
-        <w:numPr>
-          <w:ilvl w:val="0"/>
-          <w:numId w:val="3"/>
-        </w:numPr>
-      </w:pPr>
-      <w:r>
-        <w:t>Scene Management</w:t>
-      </w:r>
-    </w:p>
-    <w:p/>
-    <w:p>
-      <w:r>
-        <w:t>Noise Management</w:t>
-      </w:r>
-    </w:p>
-    <w:p>
-      <w:pPr>
-        <w:pStyle w:val="ListParagraph"/>
-        <w:numPr>
-          <w:ilvl w:val="0"/>
-          <w:numId w:val="3"/>
-        </w:numPr>
-      </w:pPr>
-      <w:r>
-        <w:t>Creates hot and cold zones for noise on the map</w:t>
-      </w:r>
-    </w:p>
-    <w:p>
-      <w:pPr>
-        <w:pStyle w:val="ListParagraph"/>
-      </w:pPr>
-    </w:p>
-    <w:p>
-      <w:r>
-        <w:t>HUD</w:t>
-      </w:r>
-    </w:p>
-    <w:p>
-      <w:pPr>
-        <w:pStyle w:val="ListParagraph"/>
-        <w:numPr>
-          <w:ilvl w:val="0"/>
-          <w:numId w:val="3"/>
-        </w:numPr>
-      </w:pPr>
-      <w:r>
-        <w:t>Zombie Count</w:t>
-      </w:r>
-    </w:p>
-    <w:p>
-      <w:pPr>
-        <w:pStyle w:val="ListParagraph"/>
-        <w:numPr>
-          <w:ilvl w:val="0"/>
-          <w:numId w:val="3"/>
-        </w:numPr>
-      </w:pPr>
-      <w:r>
-        <w:t>Captured Safe Zones</w:t>
-      </w:r>
-    </w:p>
-    <w:p>
-      <w:pPr>
-        <w:pStyle w:val="ListParagraph"/>
-        <w:numPr>
-          <w:ilvl w:val="0"/>
-          <w:numId w:val="3"/>
-        </w:numPr>
-      </w:pPr>
-      <w:r>
-        <w:t>Objective Indicators/ Noise Indicators</w:t>
-      </w:r>
-    </w:p>
-    <w:p>
-      <w:pPr>
-        <w:pStyle w:val="ListParagraph"/>
-        <w:numPr>
-          <w:ilvl w:val="0"/>
-          <w:numId w:val="3"/>
-        </w:numPr>
-      </w:pPr>
-      <w:r>
-        <w:t>Abnormal List</w:t>
-      </w:r>
-    </w:p>
-    <w:p>
-      <w:pPr>
-        <w:pStyle w:val="ListParagraph"/>
-        <w:numPr>
-          <w:ilvl w:val="0"/>
-          <w:numId w:val="3"/>
-        </w:numPr>
-      </w:pPr>
-      <w:r>
-        <w:t xml:space="preserve">Abnormal abilities (become available when </w:t>
-      </w:r>
-      <w:proofErr w:type="spellStart"/>
-      <w:r>
-        <w:t>Abnormals</w:t>
-      </w:r>
-      <w:proofErr w:type="spellEnd"/>
-      <w:r>
-        <w:t xml:space="preserve"> are selected from the list)</w:t>
-      </w:r>
-    </w:p>
-    <w:p>
-      <w:pPr>
-        <w:pStyle w:val="ListParagraph"/>
-        <w:numPr>
-          <w:ilvl w:val="0"/>
-          <w:numId w:val="3"/>
-        </w:numPr>
-      </w:pPr>
-      <w:r>
-        <w:t>Menu Option</w:t>
-      </w:r>
-      <w:r>
-        <w:t xml:space="preserve"> (with Pause)</w:t>
-      </w:r>
-    </w:p>
-    <w:p>
-      <w:pPr>
-        <w:pStyle w:val="ListParagraph"/>
-        <w:numPr>
-          <w:ilvl w:val="0"/>
-          <w:numId w:val="3"/>
-        </w:numPr>
-      </w:pPr>
-      <w:r>
-        <w:t>Stretch Goal: Mission Timer</w:t>
-      </w:r>
-    </w:p>
-    <w:p/>
-    <w:p>
-      <w:proofErr w:type="spellStart"/>
-      <w:r>
-        <w:t>NavMesh</w:t>
-      </w:r>
-      <w:proofErr w:type="spellEnd"/>
-    </w:p>
-    <w:p>
-      <w:pPr>
-        <w:pStyle w:val="ListParagraph"/>
-        <w:numPr>
-          <w:ilvl w:val="0"/>
-          <w:numId w:val="3"/>
-        </w:numPr>
-      </w:pPr>
-      <w:r>
-        <w:t>For controlling unit movement</w:t>
-      </w:r>
-    </w:p>
-    <w:p>
-      <w:pPr>
-        <w:pStyle w:val="ListParagraph"/>
-        <w:numPr>
-          <w:ilvl w:val="0"/>
-          <w:numId w:val="3"/>
-        </w:numPr>
-      </w:pPr>
-    </w:p>
-    <w:p/>
-    <w:p>
-      <w:r>
-        <w:t>Zombie AI</w:t>
-      </w:r>
-    </w:p>
-    <w:p>
-      <w:pPr>
-        <w:pStyle w:val="ListParagraph"/>
-        <w:numPr>
-          <w:ilvl w:val="0"/>
-          <w:numId w:val="3"/>
-        </w:numPr>
-      </w:pPr>
-      <w:r>
-        <w:t>Zombies are attracted to noise</w:t>
-      </w:r>
-    </w:p>
-    <w:p>
-      <w:pPr>
-        <w:pStyle w:val="ListParagraph"/>
-        <w:numPr>
-          <w:ilvl w:val="0"/>
-          <w:numId w:val="3"/>
-        </w:numPr>
-      </w:pPr>
-      <w:r>
-        <w:t>Zombies will chase nearby humans</w:t>
-      </w:r>
-    </w:p>
-    <w:p>
-      <w:pPr>
-        <w:pStyle w:val="ListParagraph"/>
-        <w:numPr>
-          <w:ilvl w:val="0"/>
-          <w:numId w:val="3"/>
-        </w:numPr>
-      </w:pPr>
-      <w:r>
-        <w:t>Zombies will devour fallen humans</w:t>
-      </w:r>
-    </w:p>
-    <w:p>
-      <w:pPr>
-        <w:pStyle w:val="ListParagraph"/>
-        <w:numPr>
-          <w:ilvl w:val="0"/>
-          <w:numId w:val="3"/>
-        </w:numPr>
-      </w:pPr>
-      <w:r>
-        <w:t xml:space="preserve">Zombies will </w:t>
-      </w:r>
-      <w:proofErr w:type="spellStart"/>
-      <w:r>
-        <w:t>prioritise</w:t>
-      </w:r>
-      <w:proofErr w:type="spellEnd"/>
-      <w:r>
-        <w:t xml:space="preserve"> user control over existing commands or noise</w:t>
-      </w:r>
-    </w:p>
-    <w:p>
-      <w:pPr>
-        <w:pStyle w:val="ListParagraph"/>
-        <w:numPr>
-          <w:ilvl w:val="0"/>
-          <w:numId w:val="3"/>
-        </w:numPr>
-      </w:pPr>
-      <w:r>
-        <w:t>Stretch Goal: Special Abilities</w:t>
-      </w:r>
-    </w:p>
-    <w:p>
-      <w:pPr>
-        <w:pStyle w:val="ListParagraph"/>
-      </w:pPr>
-    </w:p>
-    <w:p>
-      <w:pPr>
-        <w:pStyle w:val="ListParagraph"/>
-      </w:pPr>
-    </w:p>
-    <w:p>
-      <w:pPr>
-        <w:pStyle w:val="ListParagraph"/>
-      </w:pPr>
-    </w:p>
-    <w:p>
-      <w:r>
-        <w:t>Human</w:t>
-      </w:r>
-      <w:r>
-        <w:t xml:space="preserve"> AI</w:t>
-      </w:r>
-    </w:p>
-    <w:p>
-      <w:pPr>
-        <w:pStyle w:val="ListParagraph"/>
-        <w:numPr>
-          <w:ilvl w:val="0"/>
-          <w:numId w:val="3"/>
-        </w:numPr>
-      </w:pPr>
-      <w:proofErr w:type="spellStart"/>
-      <w:r>
-        <w:t>Behaviours</w:t>
-      </w:r>
-      <w:proofErr w:type="spellEnd"/>
-    </w:p>
-    <w:p>
-      <w:pPr>
-        <w:pStyle w:val="ListParagraph"/>
-        <w:numPr>
-          <w:ilvl w:val="1"/>
-          <w:numId w:val="3"/>
-        </w:numPr>
-      </w:pPr>
-      <w:r>
-        <w:t>Flee</w:t>
-      </w:r>
-    </w:p>
-    <w:p>
-      <w:pPr>
-        <w:pStyle w:val="ListParagraph"/>
-        <w:numPr>
-          <w:ilvl w:val="1"/>
-          <w:numId w:val="3"/>
-        </w:numPr>
-      </w:pPr>
-      <w:r>
-        <w:t>Cower</w:t>
-      </w:r>
-    </w:p>
-    <w:p>
-      <w:pPr>
-        <w:pStyle w:val="ListParagraph"/>
-        <w:numPr>
-          <w:ilvl w:val="1"/>
-          <w:numId w:val="3"/>
-        </w:numPr>
-      </w:pPr>
-      <w:r>
-        <w:t>Melee / Ranged Attack</w:t>
-      </w:r>
-    </w:p>
-    <w:p>
-      <w:pPr>
-        <w:pStyle w:val="ListParagraph"/>
-        <w:numPr>
-          <w:ilvl w:val="1"/>
-          <w:numId w:val="3"/>
-        </w:numPr>
-      </w:pPr>
-      <w:r>
-        <w:t>Patrol</w:t>
-      </w:r>
-    </w:p>
-    <w:p>
-      <w:pPr>
-        <w:pStyle w:val="ListParagraph"/>
-        <w:numPr>
-          <w:ilvl w:val="1"/>
-          <w:numId w:val="3"/>
-        </w:numPr>
-      </w:pPr>
-      <w:r>
-        <w:t>Guard</w:t>
-      </w:r>
-    </w:p>
-    <w:p>
-      <w:pPr>
-        <w:pStyle w:val="ListParagraph"/>
-        <w:numPr>
-          <w:ilvl w:val="1"/>
-          <w:numId w:val="3"/>
-        </w:numPr>
-      </w:pPr>
-      <w:r>
-        <w:t>Death</w:t>
-      </w:r>
-    </w:p>
-    <w:p>
-      <w:pPr>
-        <w:pStyle w:val="ListParagraph"/>
-        <w:numPr>
-          <w:ilvl w:val="0"/>
-          <w:numId w:val="3"/>
-        </w:numPr>
-      </w:pPr>
-      <w:r>
-        <w:t>Awareness</w:t>
-      </w:r>
-    </w:p>
-    <w:p>
-      <w:pPr>
-        <w:pStyle w:val="ListParagraph"/>
-        <w:numPr>
-          <w:ilvl w:val="0"/>
-          <w:numId w:val="3"/>
-        </w:numPr>
-      </w:pPr>
-      <w:r>
-        <w:t>Infection</w:t>
-      </w:r>
-    </w:p>
-    <w:p>
-      <w:pPr>
-        <w:pStyle w:val="ListParagraph"/>
-        <w:numPr>
-          <w:ilvl w:val="0"/>
-          <w:numId w:val="3"/>
-        </w:numPr>
-      </w:pPr>
-      <w:r>
-        <w:t>Reanimation (transition in to a zombie)</w:t>
-      </w:r>
-    </w:p>
-    <w:p>
-      <w:pPr>
-        <w:pStyle w:val="ListParagraph"/>
-        <w:numPr>
-          <w:ilvl w:val="0"/>
-          <w:numId w:val="3"/>
-        </w:numPr>
-      </w:pPr>
-      <w:r>
-        <w:t>Stretch Goal: Tactics (Squad Goals)</w:t>
-      </w:r>
-    </w:p>
-    <w:p>
-      <w:pPr>
-        <w:pStyle w:val="ListParagraph"/>
-        <w:numPr>
-          <w:ilvl w:val="0"/>
-          <w:numId w:val="3"/>
-        </w:numPr>
-      </w:pPr>
-      <w:r>
-        <w:t xml:space="preserve">Stretch Goal: </w:t>
-      </w:r>
-      <w:r>
-        <w:t>Classes</w:t>
-      </w:r>
-    </w:p>
-    <w:p/>
-    <w:p>
-      <w:r>
-        <w:t>Stretch Goal: Vehicle AI</w:t>
-      </w:r>
-    </w:p>
-    <w:p>
-      <w:pPr>
-        <w:pStyle w:val="ListParagraph"/>
-        <w:numPr>
-          <w:ilvl w:val="0"/>
-          <w:numId w:val="3"/>
-        </w:numPr>
-      </w:pPr>
-      <w:r>
-        <w:t>NPC Vehicles</w:t>
-      </w:r>
-    </w:p>
-    <w:p/>
-    <w:p>
-      <w:r>
-        <w:t>Obstacle Mechanics</w:t>
-      </w:r>
-    </w:p>
-    <w:p>
-      <w:pPr>
-        <w:pStyle w:val="ListParagraph"/>
-        <w:numPr>
-          <w:ilvl w:val="0"/>
-          <w:numId w:val="3"/>
-        </w:numPr>
-      </w:pPr>
-      <w:r>
-        <w:t>Barricades</w:t>
-      </w:r>
-    </w:p>
-    <w:p/>
-    <w:p>
-      <w:r>
-        <w:t>Animation</w:t>
-      </w:r>
-    </w:p>
-    <w:p>
-      <w:pPr>
-        <w:pStyle w:val="ListParagraph"/>
-        <w:numPr>
-          <w:ilvl w:val="0"/>
-          <w:numId w:val="3"/>
-        </w:numPr>
-      </w:pPr>
-      <w:r>
-        <w:t>Human</w:t>
-      </w:r>
-    </w:p>
-    <w:p>
-      <w:pPr>
-        <w:pStyle w:val="ListParagraph"/>
-        <w:numPr>
-          <w:ilvl w:val="0"/>
-          <w:numId w:val="3"/>
-        </w:numPr>
-      </w:pPr>
-      <w:r>
-        <w:t>Zombie</w:t>
-      </w:r>
-    </w:p>
-    <w:p>
-      <w:pPr>
-        <w:pStyle w:val="ListParagraph"/>
-        <w:numPr>
-          <w:ilvl w:val="0"/>
-          <w:numId w:val="3"/>
-        </w:numPr>
-      </w:pPr>
-      <w:r>
-        <w:t>Barricade</w:t>
-      </w:r>
-    </w:p>
-    <w:p>
-      <w:pPr>
-        <w:pStyle w:val="ListParagraph"/>
-        <w:numPr>
-          <w:ilvl w:val="0"/>
-          <w:numId w:val="3"/>
-        </w:numPr>
-      </w:pPr>
-      <w:r>
-        <w:t>Environmental</w:t>
-      </w:r>
-    </w:p>
-    <w:p>
-      <w:pPr>
-        <w:pStyle w:val="ListParagraph"/>
-      </w:pPr>
-    </w:p>
-    <w:p>
-      <w:r>
-        <w:lastRenderedPageBreak/>
-        <w:t xml:space="preserve">Sounds </w:t>
-      </w:r>
-    </w:p>
-    <w:p>
-      <w:pPr>
-        <w:pStyle w:val="ListParagraph"/>
-        <w:numPr>
-          <w:ilvl w:val="0"/>
-          <w:numId w:val="3"/>
-        </w:numPr>
-      </w:pPr>
-      <w:r>
-        <w:t>Zombie</w:t>
-      </w:r>
-    </w:p>
-    <w:p>
-      <w:pPr>
-        <w:pStyle w:val="ListParagraph"/>
-        <w:numPr>
-          <w:ilvl w:val="0"/>
-          <w:numId w:val="3"/>
-        </w:numPr>
-      </w:pPr>
-      <w:r>
-        <w:t>Human</w:t>
-      </w:r>
-    </w:p>
-    <w:p>
-      <w:pPr>
-        <w:pStyle w:val="ListParagraph"/>
-        <w:numPr>
-          <w:ilvl w:val="0"/>
-          <w:numId w:val="3"/>
-        </w:numPr>
-      </w:pPr>
-      <w:r>
-        <w:t>Environment</w:t>
-      </w:r>
-    </w:p>
-    <w:p>
-      <w:pPr>
-        <w:pStyle w:val="ListParagraph"/>
-        <w:numPr>
-          <w:ilvl w:val="0"/>
-          <w:numId w:val="3"/>
-        </w:numPr>
-      </w:pPr>
-      <w:r>
-        <w:t>UI</w:t>
-      </w:r>
-    </w:p>
-    <w:p>
-      <w:pPr>
-        <w:pStyle w:val="ListParagraph"/>
-        <w:numPr>
-          <w:ilvl w:val="0"/>
-          <w:numId w:val="3"/>
-        </w:numPr>
-      </w:pPr>
-      <w:r>
-        <w:t>Gun Shot</w:t>
-      </w:r>
-    </w:p>
-    <w:p>
-      <w:pPr>
-        <w:pStyle w:val="ListParagraph"/>
-        <w:numPr>
-          <w:ilvl w:val="0"/>
-          <w:numId w:val="3"/>
-        </w:numPr>
-      </w:pPr>
-      <w:r>
-        <w:t>Barricade Destruction</w:t>
-      </w:r>
-    </w:p>
-    <w:p/>
-    <w:p>
-      <w:pPr>
-        <w:pStyle w:val="Heading2"/>
-      </w:pPr>
-      <w:bookmarkStart w:id="18" w:name="_Toc457920299"/>
-      <w:r>
-        <w:t>System Interaction</w:t>
-      </w:r>
-      <w:bookmarkEnd w:id="18"/>
-    </w:p>
-    <w:p>
-      <w:r>
-        <w:t>The following systems talk to each other:</w:t>
-      </w:r>
-    </w:p>
-    <w:p>
-      <w:r>
-        <w:t>Game Controller interacts with:</w:t>
-      </w:r>
-    </w:p>
-    <w:p>
-      <w:pPr>
-        <w:pStyle w:val="ListParagraph"/>
-        <w:numPr>
-          <w:ilvl w:val="0"/>
-          <w:numId w:val="3"/>
-        </w:numPr>
-      </w:pPr>
-      <w:r>
-        <w:t>Humans</w:t>
-      </w:r>
-    </w:p>
-    <w:p>
-      <w:pPr>
-        <w:pStyle w:val="ListParagraph"/>
-        <w:numPr>
-          <w:ilvl w:val="0"/>
-          <w:numId w:val="3"/>
-        </w:numPr>
-      </w:pPr>
-      <w:r>
-        <w:t>Zombies</w:t>
-      </w:r>
-    </w:p>
-    <w:p>
-      <w:pPr>
-        <w:pStyle w:val="ListParagraph"/>
-        <w:numPr>
-          <w:ilvl w:val="0"/>
-          <w:numId w:val="3"/>
-        </w:numPr>
-      </w:pPr>
-      <w:r>
-        <w:t>UI</w:t>
-      </w:r>
-    </w:p>
-    <w:p>
-      <w:pPr>
-        <w:pStyle w:val="ListParagraph"/>
-        <w:numPr>
-          <w:ilvl w:val="0"/>
-          <w:numId w:val="3"/>
-        </w:numPr>
-      </w:pPr>
-      <w:r>
-        <w:t>Objectives</w:t>
-      </w:r>
-    </w:p>
-    <w:p>
-      <w:pPr>
-        <w:pStyle w:val="ListParagraph"/>
-        <w:numPr>
-          <w:ilvl w:val="0"/>
-          <w:numId w:val="3"/>
-        </w:numPr>
-      </w:pPr>
-      <w:r>
-        <w:t>Vehicle AI</w:t>
-      </w:r>
-    </w:p>
-    <w:p/>
-    <w:p>
-      <w:r>
-        <w:t>Humans Interact with:</w:t>
-      </w:r>
-    </w:p>
-    <w:p>
-      <w:pPr>
-        <w:pStyle w:val="ListParagraph"/>
-        <w:numPr>
-          <w:ilvl w:val="0"/>
-          <w:numId w:val="3"/>
-        </w:numPr>
-      </w:pPr>
-      <w:r>
-        <w:t>Game Controller</w:t>
-      </w:r>
-    </w:p>
-    <w:p>
-      <w:pPr>
-        <w:pStyle w:val="ListParagraph"/>
-        <w:numPr>
-          <w:ilvl w:val="0"/>
-          <w:numId w:val="3"/>
-        </w:numPr>
-      </w:pPr>
-      <w:r>
-        <w:t>Zombies</w:t>
-      </w:r>
-    </w:p>
-    <w:p>
-      <w:pPr>
-        <w:pStyle w:val="ListParagraph"/>
-        <w:numPr>
-          <w:ilvl w:val="0"/>
-          <w:numId w:val="3"/>
-        </w:numPr>
-      </w:pPr>
-      <w:r>
-        <w:t>Objectives</w:t>
-      </w:r>
-    </w:p>
-    <w:p>
-      <w:pPr>
-        <w:pStyle w:val="ListParagraph"/>
-      </w:pPr>
-    </w:p>
-    <w:p>
-      <w:r>
-        <w:t xml:space="preserve">Zombies </w:t>
-      </w:r>
-      <w:r>
-        <w:t>Interact with:</w:t>
-      </w:r>
-    </w:p>
-    <w:p>
-      <w:pPr>
-        <w:pStyle w:val="ListParagraph"/>
-        <w:numPr>
-          <w:ilvl w:val="0"/>
-          <w:numId w:val="3"/>
-        </w:numPr>
-      </w:pPr>
-      <w:r>
-        <w:t>Game Controller</w:t>
-      </w:r>
-    </w:p>
-    <w:p>
-      <w:pPr>
-        <w:pStyle w:val="ListParagraph"/>
-        <w:numPr>
-          <w:ilvl w:val="0"/>
-          <w:numId w:val="3"/>
-        </w:numPr>
-      </w:pPr>
-      <w:r>
-        <w:t>Humans</w:t>
-      </w:r>
-    </w:p>
-    <w:p>
-      <w:pPr>
-        <w:pStyle w:val="ListParagraph"/>
-        <w:numPr>
-          <w:ilvl w:val="0"/>
-          <w:numId w:val="3"/>
-        </w:numPr>
-      </w:pPr>
-      <w:r>
-        <w:t>Objectives</w:t>
-      </w:r>
-    </w:p>
-    <w:p>
-      <w:pPr>
-        <w:pStyle w:val="ListParagraph"/>
-        <w:numPr>
-          <w:ilvl w:val="0"/>
-          <w:numId w:val="3"/>
-        </w:numPr>
-      </w:pPr>
-      <w:r>
-        <w:t>Barricades</w:t>
-      </w:r>
-    </w:p>
-    <w:p/>
-    <w:p>
-      <w:r>
-        <w:t>Barricades</w:t>
-      </w:r>
-    </w:p>
-    <w:p>
-      <w:pPr>
-        <w:pStyle w:val="ListParagraph"/>
-        <w:numPr>
-          <w:ilvl w:val="0"/>
-          <w:numId w:val="3"/>
-        </w:numPr>
-      </w:pPr>
-      <w:r>
-        <w:t>Zombies</w:t>
-      </w:r>
-    </w:p>
-    <w:p/>
-    <w:p>
-      <w:r>
-        <w:t>Objectives</w:t>
-      </w:r>
-    </w:p>
-    <w:p>
-      <w:pPr>
-        <w:pStyle w:val="ListParagraph"/>
-        <w:numPr>
-          <w:ilvl w:val="0"/>
-          <w:numId w:val="3"/>
-        </w:numPr>
-      </w:pPr>
-      <w:r>
-        <w:t>Game Controller</w:t>
-      </w:r>
-    </w:p>
-    <w:p>
-      <w:pPr>
-        <w:pStyle w:val="ListParagraph"/>
-        <w:numPr>
-          <w:ilvl w:val="0"/>
-          <w:numId w:val="3"/>
-        </w:numPr>
-      </w:pPr>
-      <w:r>
-        <w:t>Humans</w:t>
-      </w:r>
-    </w:p>
-    <w:p>
-      <w:pPr>
-        <w:pStyle w:val="ListParagraph"/>
-        <w:numPr>
-          <w:ilvl w:val="0"/>
-          <w:numId w:val="3"/>
-        </w:numPr>
-      </w:pPr>
-      <w:r>
-        <w:t>UI</w:t>
-      </w:r>
-    </w:p>
-    <w:p/>
-    <w:p>
-      <w:pPr>
-        <w:pStyle w:val="Heading2"/>
-      </w:pPr>
-      <w:bookmarkStart w:id="19" w:name="_Toc457920300"/>
-      <w:r>
-        <w:t>Class Diagrams</w:t>
-      </w:r>
-      <w:bookmarkEnd w:id="19"/>
-    </w:p>
-    <w:p/>
-    <w:p/>
-    <w:p>
-      <w:pPr>
+      <w:bookmarkEnd w:id="15"/>
+      <w:r>
+        <w:t xml:space="preserve"> </w:t>
+      </w:r>
+      <w:r>
         <w:rPr>
           <w:color w:val="FF0000"/>
         </w:rPr>
-      </w:pPr>
-      <w:r>
+        <w:t>(write in paragraphs DMC)</w:t>
+      </w:r>
+    </w:p>
+    <w:p/>
+    <w:p>
+      <w:pPr>
+        <w:pStyle w:val="Heading3"/>
+      </w:pPr>
+      <w:r>
+        <w:t>Game Controller</w:t>
+      </w:r>
+    </w:p>
+    <w:p>
+      <w:r>
+        <w:t xml:space="preserve">There will be a single </w:t>
+      </w:r>
+      <w:proofErr w:type="spellStart"/>
+      <w:r>
+        <w:t>GameController</w:t>
+      </w:r>
+      <w:proofErr w:type="spellEnd"/>
+      <w:r>
+        <w:t xml:space="preserve"> </w:t>
+      </w:r>
+      <w:proofErr w:type="spellStart"/>
+      <w:r>
+        <w:t>GameObject</w:t>
+      </w:r>
+      <w:proofErr w:type="spellEnd"/>
+      <w:r>
+        <w:t xml:space="preserve"> with the following scripts attached:</w:t>
+      </w:r>
+    </w:p>
+    <w:p>
+      <w:proofErr w:type="spellStart"/>
+      <w:r>
+        <w:t>UserInputManager</w:t>
+      </w:r>
+      <w:proofErr w:type="spellEnd"/>
+      <w:r>
+        <w:t>: collects raw swipe data and sends it to the appro</w:t>
+      </w:r>
+      <w:r>
+        <w:t>pri</w:t>
+      </w:r>
+      <w:r>
+        <w:t>ate syst</w:t>
+      </w:r>
+      <w:r>
+        <w:t>em</w:t>
+      </w:r>
+    </w:p>
+    <w:p>
+      <w:proofErr w:type="spellStart"/>
+      <w:proofErr w:type="gramStart"/>
+      <w:r>
+        <w:t>ObjectManager</w:t>
+      </w:r>
+      <w:proofErr w:type="spellEnd"/>
+      <w:r>
+        <w:t xml:space="preserve"> :</w:t>
+      </w:r>
+      <w:proofErr w:type="gramEnd"/>
+      <w:r>
+        <w:t xml:space="preserve"> owns master lists of zombies, humans and </w:t>
+      </w:r>
+      <w:proofErr w:type="spellStart"/>
+      <w:r>
+        <w:t>abnormals</w:t>
+      </w:r>
+      <w:bookmarkStart w:id="16" w:name="_GoBack"/>
+      <w:bookmarkEnd w:id="16"/>
+      <w:proofErr w:type="spellEnd"/>
+    </w:p>
+    <w:p>
+      <w:r>
+        <w:t>Game Controller</w:t>
+      </w:r>
+    </w:p>
+    <w:p>
+      <w:pPr>
+        <w:pStyle w:val="ListParagraph"/>
+        <w:numPr>
+          <w:ilvl w:val="0"/>
+          <w:numId w:val="3"/>
+        </w:numPr>
+      </w:pPr>
+      <w:r>
+        <w:t>Collects User Input</w:t>
+      </w:r>
+    </w:p>
+    <w:p>
+      <w:pPr>
+        <w:pStyle w:val="ListParagraph"/>
+        <w:numPr>
+          <w:ilvl w:val="0"/>
+          <w:numId w:val="3"/>
+        </w:numPr>
+      </w:pPr>
+      <w:r>
+        <w:t>Manages Object Pools</w:t>
+      </w:r>
+    </w:p>
+    <w:p>
+      <w:pPr>
+        <w:pStyle w:val="ListParagraph"/>
+        <w:numPr>
+          <w:ilvl w:val="1"/>
+          <w:numId w:val="3"/>
+        </w:numPr>
+      </w:pPr>
+      <w:r>
+        <w:t>Human</w:t>
+      </w:r>
+    </w:p>
+    <w:p>
+      <w:pPr>
+        <w:pStyle w:val="ListParagraph"/>
+        <w:numPr>
+          <w:ilvl w:val="1"/>
+          <w:numId w:val="3"/>
+        </w:numPr>
+      </w:pPr>
+      <w:r>
+        <w:t>Zombie</w:t>
+      </w:r>
+    </w:p>
+    <w:p>
+      <w:pPr>
+        <w:pStyle w:val="ListParagraph"/>
+        <w:numPr>
+          <w:ilvl w:val="1"/>
+          <w:numId w:val="3"/>
+        </w:numPr>
+      </w:pPr>
+      <w:r>
+        <w:t>Abnormal Pool</w:t>
+      </w:r>
+    </w:p>
+    <w:p>
+      <w:pPr>
+        <w:pStyle w:val="ListParagraph"/>
+        <w:numPr>
+          <w:ilvl w:val="0"/>
+          <w:numId w:val="3"/>
+        </w:numPr>
+      </w:pPr>
+      <w:r>
+        <w:t>Objective Management</w:t>
+      </w:r>
+    </w:p>
+    <w:p>
+      <w:pPr>
+        <w:pStyle w:val="ListParagraph"/>
+        <w:numPr>
+          <w:ilvl w:val="0"/>
+          <w:numId w:val="3"/>
+        </w:numPr>
+      </w:pPr>
+      <w:r>
+        <w:t>Stretch Goal: Convoy Manager</w:t>
+      </w:r>
+    </w:p>
+    <w:p>
+      <w:pPr>
+        <w:pStyle w:val="ListParagraph"/>
+        <w:numPr>
+          <w:ilvl w:val="0"/>
+          <w:numId w:val="3"/>
+        </w:numPr>
+      </w:pPr>
+      <w:r>
+        <w:t>Stretch Goal: Statistics for Level</w:t>
+      </w:r>
+    </w:p>
+    <w:p>
+      <w:pPr>
+        <w:pStyle w:val="ListParagraph"/>
+        <w:numPr>
+          <w:ilvl w:val="0"/>
+          <w:numId w:val="3"/>
+        </w:numPr>
+      </w:pPr>
+      <w:r>
+        <w:t>Sound Library</w:t>
+      </w:r>
+    </w:p>
+    <w:p>
+      <w:pPr>
+        <w:pStyle w:val="ListParagraph"/>
+        <w:numPr>
+          <w:ilvl w:val="0"/>
+          <w:numId w:val="3"/>
+        </w:numPr>
+      </w:pPr>
+      <w:r>
+        <w:t>Scene Management</w:t>
+      </w:r>
+    </w:p>
+    <w:p>
+      <w:pPr>
+        <w:pStyle w:val="ListParagraph"/>
+        <w:numPr>
+          <w:ilvl w:val="0"/>
+          <w:numId w:val="3"/>
+        </w:numPr>
+      </w:pPr>
+      <w:r>
+        <w:t>Stretch Goal: Achievement Management</w:t>
+      </w:r>
+    </w:p>
+    <w:p>
+      <w:pPr>
+        <w:pStyle w:val="ListParagraph"/>
+        <w:numPr>
+          <w:ilvl w:val="0"/>
+          <w:numId w:val="3"/>
+        </w:numPr>
+      </w:pPr>
+      <w:r>
+        <w:t>Stretch Goal Territory Reclamation Management</w:t>
+      </w:r>
+    </w:p>
+    <w:p>
+      <w:pPr>
+        <w:pStyle w:val="ListParagraph"/>
+        <w:numPr>
+          <w:ilvl w:val="0"/>
+          <w:numId w:val="3"/>
+        </w:numPr>
+      </w:pPr>
+      <w:r>
+        <w:t>Stretch Goal: Fog of War Management</w:t>
+      </w:r>
+    </w:p>
+    <w:p/>
+    <w:p>
+      <w:r>
+        <w:t>Menu Controller</w:t>
+      </w:r>
+    </w:p>
+    <w:p>
+      <w:pPr>
+        <w:pStyle w:val="ListParagraph"/>
+        <w:numPr>
+          <w:ilvl w:val="0"/>
+          <w:numId w:val="3"/>
+        </w:numPr>
+      </w:pPr>
+      <w:r>
+        <w:t>Scene Management</w:t>
+      </w:r>
+    </w:p>
+    <w:p/>
+    <w:p>
+      <w:r>
+        <w:t>Noise Management</w:t>
+      </w:r>
+    </w:p>
+    <w:p>
+      <w:pPr>
+        <w:pStyle w:val="ListParagraph"/>
+        <w:numPr>
+          <w:ilvl w:val="0"/>
+          <w:numId w:val="3"/>
+        </w:numPr>
+      </w:pPr>
+      <w:r>
+        <w:t>Creates hot and cold zones for noise on the map</w:t>
+      </w:r>
+    </w:p>
+    <w:p>
+      <w:pPr>
+        <w:pStyle w:val="ListParagraph"/>
+      </w:pPr>
+    </w:p>
+    <w:p>
+      <w:r>
+        <w:t>HUD</w:t>
+      </w:r>
+    </w:p>
+    <w:p>
+      <w:pPr>
+        <w:pStyle w:val="ListParagraph"/>
+        <w:numPr>
+          <w:ilvl w:val="0"/>
+          <w:numId w:val="3"/>
+        </w:numPr>
+      </w:pPr>
+      <w:r>
+        <w:t>Zombie Count</w:t>
+      </w:r>
+    </w:p>
+    <w:p>
+      <w:pPr>
+        <w:pStyle w:val="ListParagraph"/>
+        <w:numPr>
+          <w:ilvl w:val="0"/>
+          <w:numId w:val="3"/>
+        </w:numPr>
+      </w:pPr>
+      <w:r>
+        <w:t>Captured Safe Zones</w:t>
+      </w:r>
+    </w:p>
+    <w:p>
+      <w:pPr>
+        <w:pStyle w:val="ListParagraph"/>
+        <w:numPr>
+          <w:ilvl w:val="0"/>
+          <w:numId w:val="3"/>
+        </w:numPr>
+      </w:pPr>
+      <w:r>
+        <w:t>Objective Indicators/ Noise Indicators</w:t>
+      </w:r>
+    </w:p>
+    <w:p>
+      <w:pPr>
+        <w:pStyle w:val="ListParagraph"/>
+        <w:numPr>
+          <w:ilvl w:val="0"/>
+          <w:numId w:val="3"/>
+        </w:numPr>
+      </w:pPr>
+      <w:r>
+        <w:t>Abnormal List</w:t>
+      </w:r>
+    </w:p>
+    <w:p>
+      <w:pPr>
+        <w:pStyle w:val="ListParagraph"/>
+        <w:numPr>
+          <w:ilvl w:val="0"/>
+          <w:numId w:val="3"/>
+        </w:numPr>
+      </w:pPr>
+      <w:r>
+        <w:t xml:space="preserve">Abnormal abilities (become available when </w:t>
+      </w:r>
+      <w:proofErr w:type="spellStart"/>
+      <w:r>
+        <w:t>Abnormals</w:t>
+      </w:r>
+      <w:proofErr w:type="spellEnd"/>
+      <w:r>
+        <w:t xml:space="preserve"> are selected from the list)</w:t>
+      </w:r>
+    </w:p>
+    <w:p>
+      <w:pPr>
+        <w:pStyle w:val="ListParagraph"/>
+        <w:numPr>
+          <w:ilvl w:val="0"/>
+          <w:numId w:val="3"/>
+        </w:numPr>
+      </w:pPr>
+      <w:r>
+        <w:t>Menu Option</w:t>
+      </w:r>
+      <w:r>
+        <w:t xml:space="preserve"> (with Pause)</w:t>
+      </w:r>
+    </w:p>
+    <w:p>
+      <w:pPr>
+        <w:pStyle w:val="ListParagraph"/>
+        <w:numPr>
+          <w:ilvl w:val="0"/>
+          <w:numId w:val="3"/>
+        </w:numPr>
+      </w:pPr>
+      <w:r>
+        <w:t>Stretch Goal: Mission Timer</w:t>
+      </w:r>
+    </w:p>
+    <w:p/>
+    <w:p>
+      <w:proofErr w:type="spellStart"/>
+      <w:r>
+        <w:lastRenderedPageBreak/>
+        <w:t>NavMesh</w:t>
+      </w:r>
+      <w:proofErr w:type="spellEnd"/>
+    </w:p>
+    <w:p>
+      <w:pPr>
+        <w:pStyle w:val="ListParagraph"/>
+        <w:numPr>
+          <w:ilvl w:val="0"/>
+          <w:numId w:val="3"/>
+        </w:numPr>
+      </w:pPr>
+      <w:r>
+        <w:t>For controlling unit movement</w:t>
+      </w:r>
+    </w:p>
+    <w:p>
+      <w:pPr>
+        <w:pStyle w:val="ListParagraph"/>
+        <w:numPr>
+          <w:ilvl w:val="0"/>
+          <w:numId w:val="3"/>
+        </w:numPr>
+      </w:pPr>
+    </w:p>
+    <w:p/>
+    <w:p>
+      <w:r>
+        <w:t>Zombie AI</w:t>
+      </w:r>
+    </w:p>
+    <w:p>
+      <w:pPr>
+        <w:pStyle w:val="ListParagraph"/>
+        <w:numPr>
+          <w:ilvl w:val="0"/>
+          <w:numId w:val="3"/>
+        </w:numPr>
+      </w:pPr>
+      <w:r>
+        <w:t>Zombies are attracted to noise</w:t>
+      </w:r>
+    </w:p>
+    <w:p>
+      <w:pPr>
+        <w:pStyle w:val="ListParagraph"/>
+        <w:numPr>
+          <w:ilvl w:val="0"/>
+          <w:numId w:val="3"/>
+        </w:numPr>
+      </w:pPr>
+      <w:r>
+        <w:t>Zombies will chase nearby humans</w:t>
+      </w:r>
+    </w:p>
+    <w:p>
+      <w:pPr>
+        <w:pStyle w:val="ListParagraph"/>
+        <w:numPr>
+          <w:ilvl w:val="0"/>
+          <w:numId w:val="3"/>
+        </w:numPr>
+      </w:pPr>
+      <w:r>
+        <w:t>Zombies will devour fallen humans</w:t>
+      </w:r>
+    </w:p>
+    <w:p>
+      <w:pPr>
+        <w:pStyle w:val="ListParagraph"/>
+        <w:numPr>
+          <w:ilvl w:val="0"/>
+          <w:numId w:val="3"/>
+        </w:numPr>
+      </w:pPr>
+      <w:r>
+        <w:t xml:space="preserve">Zombies will </w:t>
+      </w:r>
+      <w:proofErr w:type="spellStart"/>
+      <w:r>
+        <w:t>prioritise</w:t>
+      </w:r>
+      <w:proofErr w:type="spellEnd"/>
+      <w:r>
+        <w:t xml:space="preserve"> user control over existing commands or noise</w:t>
+      </w:r>
+    </w:p>
+    <w:p>
+      <w:pPr>
+        <w:pStyle w:val="ListParagraph"/>
+        <w:numPr>
+          <w:ilvl w:val="0"/>
+          <w:numId w:val="3"/>
+        </w:numPr>
+      </w:pPr>
+      <w:r>
+        <w:t>Stretch Goal: Special Abilities</w:t>
+      </w:r>
+    </w:p>
+    <w:p>
+      <w:pPr>
+        <w:pStyle w:val="ListParagraph"/>
+      </w:pPr>
+    </w:p>
+    <w:p>
+      <w:pPr>
+        <w:pStyle w:val="ListParagraph"/>
+      </w:pPr>
+    </w:p>
+    <w:p>
+      <w:pPr>
+        <w:pStyle w:val="ListParagraph"/>
+      </w:pPr>
+    </w:p>
+    <w:p>
+      <w:r>
+        <w:t>Human</w:t>
+      </w:r>
+      <w:r>
+        <w:t xml:space="preserve"> AI</w:t>
+      </w:r>
+    </w:p>
+    <w:p>
+      <w:pPr>
+        <w:pStyle w:val="ListParagraph"/>
+        <w:numPr>
+          <w:ilvl w:val="0"/>
+          <w:numId w:val="3"/>
+        </w:numPr>
+      </w:pPr>
+      <w:proofErr w:type="spellStart"/>
+      <w:r>
+        <w:t>Behaviours</w:t>
+      </w:r>
+      <w:proofErr w:type="spellEnd"/>
+    </w:p>
+    <w:p>
+      <w:pPr>
+        <w:pStyle w:val="ListParagraph"/>
+        <w:numPr>
+          <w:ilvl w:val="1"/>
+          <w:numId w:val="3"/>
+        </w:numPr>
+      </w:pPr>
+      <w:r>
+        <w:t>Flee</w:t>
+      </w:r>
+    </w:p>
+    <w:p>
+      <w:pPr>
+        <w:pStyle w:val="ListParagraph"/>
+        <w:numPr>
+          <w:ilvl w:val="1"/>
+          <w:numId w:val="3"/>
+        </w:numPr>
+      </w:pPr>
+      <w:r>
+        <w:t>Cower</w:t>
+      </w:r>
+    </w:p>
+    <w:p>
+      <w:pPr>
+        <w:pStyle w:val="ListParagraph"/>
+        <w:numPr>
+          <w:ilvl w:val="1"/>
+          <w:numId w:val="3"/>
+        </w:numPr>
+      </w:pPr>
+      <w:r>
+        <w:t>Melee / Ranged Attack</w:t>
+      </w:r>
+    </w:p>
+    <w:p>
+      <w:pPr>
+        <w:pStyle w:val="ListParagraph"/>
+        <w:numPr>
+          <w:ilvl w:val="1"/>
+          <w:numId w:val="3"/>
+        </w:numPr>
+      </w:pPr>
+      <w:r>
+        <w:t>Patrol</w:t>
+      </w:r>
+    </w:p>
+    <w:p>
+      <w:pPr>
+        <w:pStyle w:val="ListParagraph"/>
+        <w:numPr>
+          <w:ilvl w:val="1"/>
+          <w:numId w:val="3"/>
+        </w:numPr>
+      </w:pPr>
+      <w:r>
+        <w:t>Guard</w:t>
+      </w:r>
+    </w:p>
+    <w:p>
+      <w:pPr>
+        <w:pStyle w:val="ListParagraph"/>
+        <w:numPr>
+          <w:ilvl w:val="1"/>
+          <w:numId w:val="3"/>
+        </w:numPr>
+      </w:pPr>
+      <w:r>
+        <w:t>Death</w:t>
+      </w:r>
+    </w:p>
+    <w:p>
+      <w:pPr>
+        <w:pStyle w:val="ListParagraph"/>
+        <w:numPr>
+          <w:ilvl w:val="0"/>
+          <w:numId w:val="3"/>
+        </w:numPr>
+      </w:pPr>
+      <w:r>
+        <w:t>Awareness</w:t>
+      </w:r>
+    </w:p>
+    <w:p>
+      <w:pPr>
+        <w:pStyle w:val="ListParagraph"/>
+        <w:numPr>
+          <w:ilvl w:val="0"/>
+          <w:numId w:val="3"/>
+        </w:numPr>
+      </w:pPr>
+      <w:r>
+        <w:t>Infection</w:t>
+      </w:r>
+    </w:p>
+    <w:p>
+      <w:pPr>
+        <w:pStyle w:val="ListParagraph"/>
+        <w:numPr>
+          <w:ilvl w:val="0"/>
+          <w:numId w:val="3"/>
+        </w:numPr>
+      </w:pPr>
+      <w:r>
+        <w:t>Reanimation (transition in to a zombie)</w:t>
+      </w:r>
+    </w:p>
+    <w:p>
+      <w:pPr>
+        <w:pStyle w:val="ListParagraph"/>
+        <w:numPr>
+          <w:ilvl w:val="0"/>
+          <w:numId w:val="3"/>
+        </w:numPr>
+      </w:pPr>
+      <w:r>
+        <w:t>Stretch Goal: Tactics (Squad Goals)</w:t>
+      </w:r>
+    </w:p>
+    <w:p>
+      <w:pPr>
+        <w:pStyle w:val="ListParagraph"/>
+        <w:numPr>
+          <w:ilvl w:val="0"/>
+          <w:numId w:val="3"/>
+        </w:numPr>
+      </w:pPr>
+      <w:r>
+        <w:t>Stretch Goal: Classes</w:t>
+      </w:r>
+    </w:p>
+    <w:p/>
+    <w:p>
+      <w:r>
+        <w:t>Stretch Goal: Vehicle AI</w:t>
+      </w:r>
+    </w:p>
+    <w:p>
+      <w:pPr>
+        <w:pStyle w:val="ListParagraph"/>
+        <w:numPr>
+          <w:ilvl w:val="0"/>
+          <w:numId w:val="3"/>
+        </w:numPr>
+      </w:pPr>
+      <w:r>
+        <w:t>NPC Vehicles</w:t>
+      </w:r>
+    </w:p>
+    <w:p/>
+    <w:p>
+      <w:r>
+        <w:t>Obstacle Mechanics</w:t>
+      </w:r>
+    </w:p>
+    <w:p>
+      <w:pPr>
+        <w:pStyle w:val="ListParagraph"/>
+        <w:numPr>
+          <w:ilvl w:val="0"/>
+          <w:numId w:val="3"/>
+        </w:numPr>
+      </w:pPr>
+      <w:r>
+        <w:t>Barricades</w:t>
+      </w:r>
+    </w:p>
+    <w:p/>
+    <w:p>
+      <w:r>
+        <w:t>Animation</w:t>
+      </w:r>
+    </w:p>
+    <w:p>
+      <w:pPr>
+        <w:pStyle w:val="ListParagraph"/>
+        <w:numPr>
+          <w:ilvl w:val="0"/>
+          <w:numId w:val="3"/>
+        </w:numPr>
+      </w:pPr>
+      <w:r>
+        <w:t>Human</w:t>
+      </w:r>
+    </w:p>
+    <w:p>
+      <w:pPr>
+        <w:pStyle w:val="ListParagraph"/>
+        <w:numPr>
+          <w:ilvl w:val="0"/>
+          <w:numId w:val="3"/>
+        </w:numPr>
+      </w:pPr>
+      <w:r>
+        <w:t>Zombie</w:t>
+      </w:r>
+    </w:p>
+    <w:p>
+      <w:pPr>
+        <w:pStyle w:val="ListParagraph"/>
+        <w:numPr>
+          <w:ilvl w:val="0"/>
+          <w:numId w:val="3"/>
+        </w:numPr>
+      </w:pPr>
+      <w:r>
+        <w:lastRenderedPageBreak/>
+        <w:t>Barricade</w:t>
+      </w:r>
+    </w:p>
+    <w:p>
+      <w:pPr>
+        <w:pStyle w:val="ListParagraph"/>
+        <w:numPr>
+          <w:ilvl w:val="0"/>
+          <w:numId w:val="3"/>
+        </w:numPr>
+      </w:pPr>
+      <w:r>
+        <w:t>Environmental</w:t>
+      </w:r>
+    </w:p>
+    <w:p>
+      <w:pPr>
+        <w:pStyle w:val="ListParagraph"/>
+      </w:pPr>
+    </w:p>
+    <w:p>
+      <w:r>
+        <w:t xml:space="preserve">Sounds </w:t>
+      </w:r>
+    </w:p>
+    <w:p>
+      <w:pPr>
+        <w:pStyle w:val="ListParagraph"/>
+        <w:numPr>
+          <w:ilvl w:val="0"/>
+          <w:numId w:val="3"/>
+        </w:numPr>
+      </w:pPr>
+      <w:r>
+        <w:t>Zombie</w:t>
+      </w:r>
+    </w:p>
+    <w:p>
+      <w:pPr>
+        <w:pStyle w:val="ListParagraph"/>
+        <w:numPr>
+          <w:ilvl w:val="0"/>
+          <w:numId w:val="3"/>
+        </w:numPr>
+      </w:pPr>
+      <w:r>
+        <w:t>Human</w:t>
+      </w:r>
+    </w:p>
+    <w:p>
+      <w:pPr>
+        <w:pStyle w:val="ListParagraph"/>
+        <w:numPr>
+          <w:ilvl w:val="0"/>
+          <w:numId w:val="3"/>
+        </w:numPr>
+      </w:pPr>
+      <w:r>
+        <w:t>Environment</w:t>
+      </w:r>
+    </w:p>
+    <w:p>
+      <w:pPr>
+        <w:pStyle w:val="ListParagraph"/>
+        <w:numPr>
+          <w:ilvl w:val="0"/>
+          <w:numId w:val="3"/>
+        </w:numPr>
+      </w:pPr>
+      <w:r>
+        <w:t>UI</w:t>
+      </w:r>
+    </w:p>
+    <w:p>
+      <w:pPr>
+        <w:pStyle w:val="ListParagraph"/>
+        <w:numPr>
+          <w:ilvl w:val="0"/>
+          <w:numId w:val="3"/>
+        </w:numPr>
+      </w:pPr>
+      <w:r>
+        <w:t>Gun Shot</w:t>
+      </w:r>
+    </w:p>
+    <w:p>
+      <w:pPr>
+        <w:pStyle w:val="ListParagraph"/>
+        <w:numPr>
+          <w:ilvl w:val="0"/>
+          <w:numId w:val="3"/>
+        </w:numPr>
+      </w:pPr>
+      <w:r>
+        <w:t>Barricade Destruction</w:t>
+      </w:r>
+    </w:p>
+    <w:p/>
+    <w:p>
+      <w:pPr>
+        <w:pStyle w:val="Heading2"/>
+      </w:pPr>
+      <w:bookmarkStart w:id="17" w:name="_Toc457920299"/>
+      <w:r>
+        <w:t>System Interaction</w:t>
+      </w:r>
+      <w:bookmarkEnd w:id="17"/>
+      <w:r>
+        <w:t xml:space="preserve"> (not </w:t>
+      </w:r>
+      <w:proofErr w:type="spellStart"/>
+      <w:r>
+        <w:t>req</w:t>
+      </w:r>
+      <w:proofErr w:type="spellEnd"/>
+      <w:r>
+        <w:t xml:space="preserve"> </w:t>
+      </w:r>
+      <w:proofErr w:type="spellStart"/>
+      <w:r>
+        <w:t>dmc</w:t>
+      </w:r>
+      <w:proofErr w:type="spellEnd"/>
+      <w:r>
+        <w:t>)</w:t>
+      </w:r>
+    </w:p>
+    <w:p>
+      <w:r>
+        <w:t>The following systems talk to each other:</w:t>
+      </w:r>
+    </w:p>
+    <w:p>
+      <w:r>
+        <w:t>Game Controller interacts with:</w:t>
+      </w:r>
+    </w:p>
+    <w:p>
+      <w:pPr>
+        <w:pStyle w:val="ListParagraph"/>
+        <w:numPr>
+          <w:ilvl w:val="0"/>
+          <w:numId w:val="3"/>
+        </w:numPr>
+      </w:pPr>
+      <w:r>
+        <w:t>Humans</w:t>
+      </w:r>
+    </w:p>
+    <w:p>
+      <w:pPr>
+        <w:pStyle w:val="ListParagraph"/>
+        <w:numPr>
+          <w:ilvl w:val="0"/>
+          <w:numId w:val="3"/>
+        </w:numPr>
+      </w:pPr>
+      <w:r>
+        <w:t>Zombies</w:t>
+      </w:r>
+    </w:p>
+    <w:p>
+      <w:pPr>
+        <w:pStyle w:val="ListParagraph"/>
+        <w:numPr>
+          <w:ilvl w:val="0"/>
+          <w:numId w:val="3"/>
+        </w:numPr>
+      </w:pPr>
+      <w:r>
+        <w:t>UI</w:t>
+      </w:r>
+    </w:p>
+    <w:p>
+      <w:pPr>
+        <w:pStyle w:val="ListParagraph"/>
+        <w:numPr>
+          <w:ilvl w:val="0"/>
+          <w:numId w:val="3"/>
+        </w:numPr>
+      </w:pPr>
+      <w:r>
+        <w:t>Objectives</w:t>
+      </w:r>
+    </w:p>
+    <w:p>
+      <w:pPr>
+        <w:pStyle w:val="ListParagraph"/>
+        <w:numPr>
+          <w:ilvl w:val="0"/>
+          <w:numId w:val="3"/>
+        </w:numPr>
+      </w:pPr>
+      <w:r>
+        <w:t>Vehicle AI</w:t>
+      </w:r>
+    </w:p>
+    <w:p/>
+    <w:p>
+      <w:r>
+        <w:t>Humans Interact with:</w:t>
+      </w:r>
+    </w:p>
+    <w:p>
+      <w:pPr>
+        <w:pStyle w:val="ListParagraph"/>
+        <w:numPr>
+          <w:ilvl w:val="0"/>
+          <w:numId w:val="3"/>
+        </w:numPr>
+      </w:pPr>
+      <w:r>
+        <w:t>Game Controller</w:t>
+      </w:r>
+    </w:p>
+    <w:p>
+      <w:pPr>
+        <w:pStyle w:val="ListParagraph"/>
+        <w:numPr>
+          <w:ilvl w:val="0"/>
+          <w:numId w:val="3"/>
+        </w:numPr>
+      </w:pPr>
+      <w:r>
+        <w:t>Zombies</w:t>
+      </w:r>
+    </w:p>
+    <w:p>
+      <w:pPr>
+        <w:pStyle w:val="ListParagraph"/>
+        <w:numPr>
+          <w:ilvl w:val="0"/>
+          <w:numId w:val="3"/>
+        </w:numPr>
+      </w:pPr>
+      <w:r>
+        <w:t>Objectives</w:t>
+      </w:r>
+    </w:p>
+    <w:p>
+      <w:pPr>
+        <w:pStyle w:val="ListParagraph"/>
+      </w:pPr>
+    </w:p>
+    <w:p>
+      <w:r>
+        <w:t>Zombies Interact with:</w:t>
+      </w:r>
+    </w:p>
+    <w:p>
+      <w:pPr>
+        <w:pStyle w:val="ListParagraph"/>
+        <w:numPr>
+          <w:ilvl w:val="0"/>
+          <w:numId w:val="3"/>
+        </w:numPr>
+      </w:pPr>
+      <w:r>
+        <w:t>Game Controller</w:t>
+      </w:r>
+    </w:p>
+    <w:p>
+      <w:pPr>
+        <w:pStyle w:val="ListParagraph"/>
+        <w:numPr>
+          <w:ilvl w:val="0"/>
+          <w:numId w:val="3"/>
+        </w:numPr>
+      </w:pPr>
+      <w:r>
+        <w:t>Humans</w:t>
+      </w:r>
+    </w:p>
+    <w:p>
+      <w:pPr>
+        <w:pStyle w:val="ListParagraph"/>
+        <w:numPr>
+          <w:ilvl w:val="0"/>
+          <w:numId w:val="3"/>
+        </w:numPr>
+      </w:pPr>
+      <w:r>
+        <w:t>Objectives</w:t>
+      </w:r>
+    </w:p>
+    <w:p>
+      <w:pPr>
+        <w:pStyle w:val="ListParagraph"/>
+        <w:numPr>
+          <w:ilvl w:val="0"/>
+          <w:numId w:val="3"/>
+        </w:numPr>
+      </w:pPr>
+      <w:r>
+        <w:t>Barricades</w:t>
+      </w:r>
+    </w:p>
+    <w:p/>
+    <w:p>
+      <w:r>
+        <w:t>Barricades</w:t>
+      </w:r>
+    </w:p>
+    <w:p>
+      <w:pPr>
+        <w:pStyle w:val="ListParagraph"/>
+        <w:numPr>
+          <w:ilvl w:val="0"/>
+          <w:numId w:val="3"/>
+        </w:numPr>
+      </w:pPr>
+      <w:r>
+        <w:t>Zombies</w:t>
+      </w:r>
+    </w:p>
+    <w:p/>
+    <w:p>
+      <w:r>
+        <w:t>Objectives</w:t>
+      </w:r>
+    </w:p>
+    <w:p>
+      <w:pPr>
+        <w:pStyle w:val="ListParagraph"/>
+        <w:numPr>
+          <w:ilvl w:val="0"/>
+          <w:numId w:val="3"/>
+        </w:numPr>
+      </w:pPr>
+      <w:r>
+        <w:lastRenderedPageBreak/>
+        <w:t>Game Controller</w:t>
+      </w:r>
+    </w:p>
+    <w:p>
+      <w:pPr>
+        <w:pStyle w:val="ListParagraph"/>
+        <w:numPr>
+          <w:ilvl w:val="0"/>
+          <w:numId w:val="3"/>
+        </w:numPr>
+      </w:pPr>
+      <w:r>
+        <w:t>Humans</w:t>
+      </w:r>
+    </w:p>
+    <w:p>
+      <w:pPr>
+        <w:pStyle w:val="ListParagraph"/>
+        <w:numPr>
+          <w:ilvl w:val="0"/>
+          <w:numId w:val="3"/>
+        </w:numPr>
+      </w:pPr>
+      <w:r>
+        <w:t>UI</w:t>
+      </w:r>
+    </w:p>
+    <w:p/>
+    <w:p>
+      <w:pPr>
+        <w:pStyle w:val="Heading2"/>
         <w:rPr>
           <w:color w:val="FF0000"/>
         </w:rPr>
-        <w:t>See Attached</w:t>
+      </w:pPr>
+      <w:bookmarkStart w:id="18" w:name="_Toc457920300"/>
+      <w:r>
+        <w:t>Class Diagrams</w:t>
+      </w:r>
+      <w:bookmarkEnd w:id="18"/>
+      <w:r>
+        <w:t xml:space="preserve"> </w:t>
       </w:r>
       <w:r>
         <w:rPr>
           <w:color w:val="FF0000"/>
         </w:rPr>
-        <w:t xml:space="preserve"> for better detail</w:t>
-      </w:r>
-    </w:p>
-    <w:p>
-      <w:pPr>
+        <w:t>(NOT REQ DMC)</w:t>
+      </w:r>
+    </w:p>
+    <w:p/>
+    <w:p/>
+    <w:p/>
+    <w:p/>
+    <w:p/>
+    <w:p>
+      <w:r>
+        <w:br w:type="page"/>
+      </w:r>
+    </w:p>
+    <w:p>
+      <w:pPr>
+        <w:pStyle w:val="Heading2"/>
+      </w:pPr>
+      <w:bookmarkStart w:id="19" w:name="_Toc457920301"/>
+      <w:r>
+        <w:lastRenderedPageBreak/>
+        <w:t>UML</w:t>
+      </w:r>
+      <w:bookmarkEnd w:id="19"/>
+      <w:r>
+        <w:t xml:space="preserve"> </w:t>
+      </w:r>
+      <w:r>
         <w:rPr>
           <w:color w:val="FF0000"/>
         </w:rPr>
-      </w:pPr>
+        <w:t>(NOT NEEDED DMC)</w:t>
+      </w:r>
     </w:p>
     <w:p>
       <w:pPr>
@@ -4867,16 +4947,64 @@
           <w:color w:val="FF0000"/>
         </w:rPr>
       </w:pPr>
+    </w:p>
+    <w:p>
+      <w:proofErr w:type="spellStart"/>
+      <w:r>
+        <w:t>Behaviours</w:t>
+      </w:r>
+      <w:proofErr w:type="spellEnd"/>
+    </w:p>
+    <w:p>
+      <w:proofErr w:type="spellStart"/>
+      <w:r>
+        <w:t>Abnormals</w:t>
+      </w:r>
+      <w:proofErr w:type="spellEnd"/>
+      <w:r>
+        <w:t xml:space="preserve"> – </w:t>
+      </w:r>
+      <w:r>
+        <w:t>TBD</w:t>
+      </w:r>
+    </w:p>
+    <w:p>
+      <w:r>
+        <w:t>Human Classes - TBD</w:t>
+      </w:r>
+    </w:p>
+    <w:p>
+      <w:r>
+        <w:br w:type="page"/>
+      </w:r>
+    </w:p>
+    <w:p>
+      <w:pPr>
+        <w:pStyle w:val="Heading3"/>
+      </w:pPr>
+      <w:bookmarkStart w:id="20" w:name="_Toc457920302"/>
+      <w:r>
+        <w:lastRenderedPageBreak/>
+        <w:t>Menu Navigation</w:t>
+      </w:r>
+      <w:bookmarkEnd w:id="20"/>
+    </w:p>
+    <w:p/>
+    <w:p>
+      <w:r>
+        <w:t>Stretch Goals</w:t>
+      </w:r>
+    </w:p>
+    <w:p>
       <w:r>
         <w:rPr>
           <w:noProof/>
-          <w:color w:val="FF0000"/>
         </w:rPr>
         <w:drawing>
-          <wp:inline distT="0" distB="0" distL="0" distR="0" wp14:anchorId="159B6326" wp14:editId="05375398">
-            <wp:extent cx="5943600" cy="3904615"/>
-            <wp:effectExtent l="0" t="0" r="0" b="635"/>
-            <wp:docPr id="5" name="Picture 5"/>
+          <wp:inline distT="0" distB="0" distL="0" distR="0" wp14:anchorId="368E96D5" wp14:editId="173D2E17">
+            <wp:extent cx="3352800" cy="3627267"/>
+            <wp:effectExtent l="0" t="0" r="0" b="0"/>
+            <wp:docPr id="1" name="Picture 1"/>
             <wp:cNvGraphicFramePr>
               <a:graphicFrameLocks xmlns:a="http://schemas.openxmlformats.org/drawingml/2006/main" noChangeAspect="1"/>
             </wp:cNvGraphicFramePr>
@@ -4896,7 +5024,7 @@
                   <pic:spPr>
                     <a:xfrm>
                       <a:off x="0" y="0"/>
-                      <a:ext cx="5943600" cy="3904615"/>
+                      <a:ext cx="3362747" cy="3638028"/>
                     </a:xfrm>
                     <a:prstGeom prst="rect">
                       <a:avLst/>
@@ -4909,89 +5037,24 @@
         </w:drawing>
       </w:r>
     </w:p>
-    <w:p/>
-    <w:p/>
-    <w:p/>
-    <w:p>
-      <w:r>
-        <w:br w:type="page"/>
-      </w:r>
-    </w:p>
-    <w:p>
-      <w:pPr>
-        <w:pStyle w:val="Heading2"/>
-      </w:pPr>
-      <w:bookmarkStart w:id="20" w:name="_Toc457920301"/>
-      <w:r>
-        <w:lastRenderedPageBreak/>
-        <w:t>UML</w:t>
-      </w:r>
-      <w:bookmarkEnd w:id="20"/>
-    </w:p>
-    <w:p>
-      <w:pPr>
-        <w:rPr>
-          <w:color w:val="FF0000"/>
-        </w:rPr>
-      </w:pPr>
-    </w:p>
-    <w:p>
-      <w:proofErr w:type="spellStart"/>
-      <w:r>
-        <w:t>Behaviours</w:t>
-      </w:r>
-      <w:proofErr w:type="spellEnd"/>
-    </w:p>
-    <w:p>
-      <w:proofErr w:type="spellStart"/>
-      <w:r>
-        <w:t>Abnormals</w:t>
-      </w:r>
-      <w:proofErr w:type="spellEnd"/>
-      <w:r>
-        <w:t xml:space="preserve"> – </w:t>
-      </w:r>
-      <w:r>
-        <w:t>TBD</w:t>
-      </w:r>
-    </w:p>
-    <w:p>
-      <w:r>
-        <w:t>Human Classes - TBD</w:t>
-      </w:r>
-    </w:p>
-    <w:p>
-      <w:r>
-        <w:br w:type="page"/>
-      </w:r>
-    </w:p>
-    <w:p>
-      <w:pPr>
-        <w:pStyle w:val="Heading3"/>
-      </w:pPr>
-      <w:bookmarkStart w:id="21" w:name="_Toc457920302"/>
-      <w:r>
-        <w:lastRenderedPageBreak/>
-        <w:t>Menu Navigation</w:t>
-      </w:r>
-      <w:bookmarkEnd w:id="21"/>
-    </w:p>
-    <w:p/>
-    <w:p>
-      <w:r>
-        <w:t>Stretch Goals</w:t>
-      </w:r>
-    </w:p>
-    <w:p>
+    <w:p>
+      <w:r>
+        <w:t>Technical Demo</w:t>
+      </w:r>
+    </w:p>
+    <w:p>
+      <w:r>
+        <w:t xml:space="preserve">    </w:t>
+      </w:r>
       <w:r>
         <w:rPr>
           <w:noProof/>
         </w:rPr>
         <w:drawing>
-          <wp:inline distT="0" distB="0" distL="0" distR="0" wp14:anchorId="368E96D5" wp14:editId="173D2E17">
-            <wp:extent cx="3352800" cy="3627267"/>
+          <wp:inline distT="0" distB="0" distL="0" distR="0" wp14:anchorId="211DF17D" wp14:editId="14C606AE">
+            <wp:extent cx="3220609" cy="2209800"/>
             <wp:effectExtent l="0" t="0" r="0" b="0"/>
-            <wp:docPr id="1" name="Picture 1"/>
+            <wp:docPr id="13" name="Picture 13"/>
             <wp:cNvGraphicFramePr>
               <a:graphicFrameLocks xmlns:a="http://schemas.openxmlformats.org/drawingml/2006/main" noChangeAspect="1"/>
             </wp:cNvGraphicFramePr>
@@ -5011,7 +5074,7 @@
                   <pic:spPr>
                     <a:xfrm>
                       <a:off x="0" y="0"/>
-                      <a:ext cx="3362747" cy="3638028"/>
+                      <a:ext cx="3231913" cy="2217556"/>
                     </a:xfrm>
                     <a:prstGeom prst="rect">
                       <a:avLst/>
@@ -5025,23 +5088,55 @@
       </w:r>
     </w:p>
     <w:p>
-      <w:r>
-        <w:t>Technical Demo</w:t>
-      </w:r>
-    </w:p>
-    <w:p>
-      <w:r>
-        <w:t xml:space="preserve">    </w:t>
+      <w:pPr>
+        <w:rPr>
+          <w:color w:val="FF0000"/>
+        </w:rPr>
+      </w:pPr>
+      <w:r>
+        <w:rPr>
+          <w:color w:val="FF0000"/>
+        </w:rPr>
+        <w:br w:type="page"/>
+      </w:r>
+    </w:p>
+    <w:p>
+      <w:pPr>
+        <w:rPr>
+          <w:color w:val="FF0000"/>
+        </w:rPr>
+      </w:pPr>
+      <w:bookmarkStart w:id="21" w:name="_Toc457920303"/>
+      <w:r>
+        <w:rPr>
+          <w:rStyle w:val="Heading3Char"/>
+        </w:rPr>
+        <w:lastRenderedPageBreak/>
+        <w:t>Animations</w:t>
+      </w:r>
+      <w:bookmarkEnd w:id="21"/>
+      <w:r>
+        <w:rPr>
+          <w:rStyle w:val="Heading3Char"/>
+        </w:rPr>
+        <w:t xml:space="preserve"> </w:t>
+      </w:r>
+      <w:r>
+        <w:rPr>
+          <w:rStyle w:val="Heading3Char"/>
+          <w:color w:val="FF0000"/>
+        </w:rPr>
+        <w:t>(NOT REQ DMC)</w:t>
       </w:r>
       <w:r>
         <w:rPr>
           <w:noProof/>
         </w:rPr>
         <w:drawing>
-          <wp:inline distT="0" distB="0" distL="0" distR="0" wp14:anchorId="211DF17D" wp14:editId="14C606AE">
-            <wp:extent cx="3220609" cy="2209800"/>
-            <wp:effectExtent l="0" t="0" r="0" b="0"/>
-            <wp:docPr id="13" name="Picture 13"/>
+          <wp:inline distT="0" distB="0" distL="0" distR="0" wp14:anchorId="0BFAF284" wp14:editId="3536795C">
+            <wp:extent cx="5943600" cy="3959860"/>
+            <wp:effectExtent l="0" t="0" r="0" b="2540"/>
+            <wp:docPr id="7" name="Picture 7"/>
             <wp:cNvGraphicFramePr>
               <a:graphicFrameLocks xmlns:a="http://schemas.openxmlformats.org/drawingml/2006/main" noChangeAspect="1"/>
             </wp:cNvGraphicFramePr>
@@ -5061,7 +5156,7 @@
                   <pic:spPr>
                     <a:xfrm>
                       <a:off x="0" y="0"/>
-                      <a:ext cx="3231913" cy="2217556"/>
+                      <a:ext cx="5943600" cy="3959860"/>
                     </a:xfrm>
                     <a:prstGeom prst="rect">
                       <a:avLst/>
@@ -5082,35 +5177,13 @@
       </w:pPr>
       <w:r>
         <w:rPr>
-          <w:color w:val="FF0000"/>
-        </w:rPr>
-        <w:br w:type="page"/>
-      </w:r>
-    </w:p>
-    <w:p>
-      <w:pPr>
-        <w:rPr>
-          <w:color w:val="FF0000"/>
-        </w:rPr>
-      </w:pPr>
-      <w:bookmarkStart w:id="22" w:name="_Toc457920303"/>
-      <w:r>
-        <w:rPr>
-          <w:rStyle w:val="Heading3Char"/>
-        </w:rPr>
-        <w:lastRenderedPageBreak/>
-        <w:t>Animations</w:t>
-      </w:r>
-      <w:bookmarkEnd w:id="22"/>
-      <w:r>
-        <w:rPr>
           <w:noProof/>
         </w:rPr>
         <w:drawing>
-          <wp:inline distT="0" distB="0" distL="0" distR="0" wp14:anchorId="0BFAF284" wp14:editId="3536795C">
-            <wp:extent cx="5943600" cy="3959860"/>
-            <wp:effectExtent l="0" t="0" r="0" b="2540"/>
-            <wp:docPr id="7" name="Picture 7"/>
+          <wp:inline distT="0" distB="0" distL="0" distR="0" wp14:anchorId="05DA9C3C" wp14:editId="2EA86D29">
+            <wp:extent cx="5943600" cy="3797300"/>
+            <wp:effectExtent l="0" t="0" r="0" b="0"/>
+            <wp:docPr id="12" name="Picture 12"/>
             <wp:cNvGraphicFramePr>
               <a:graphicFrameLocks xmlns:a="http://schemas.openxmlformats.org/drawingml/2006/main" noChangeAspect="1"/>
             </wp:cNvGraphicFramePr>
@@ -5130,53 +5203,6 @@
                   <pic:spPr>
                     <a:xfrm>
                       <a:off x="0" y="0"/>
-                      <a:ext cx="5943600" cy="3959860"/>
-                    </a:xfrm>
-                    <a:prstGeom prst="rect">
-                      <a:avLst/>
-                    </a:prstGeom>
-                  </pic:spPr>
-                </pic:pic>
-              </a:graphicData>
-            </a:graphic>
-          </wp:inline>
-        </w:drawing>
-      </w:r>
-    </w:p>
-    <w:p>
-      <w:pPr>
-        <w:rPr>
-          <w:color w:val="FF0000"/>
-        </w:rPr>
-      </w:pPr>
-      <w:r>
-        <w:rPr>
-          <w:noProof/>
-        </w:rPr>
-        <w:drawing>
-          <wp:inline distT="0" distB="0" distL="0" distR="0" wp14:anchorId="05DA9C3C" wp14:editId="2EA86D29">
-            <wp:extent cx="5943600" cy="3797300"/>
-            <wp:effectExtent l="0" t="0" r="0" b="0"/>
-            <wp:docPr id="12" name="Picture 12"/>
-            <wp:cNvGraphicFramePr>
-              <a:graphicFrameLocks xmlns:a="http://schemas.openxmlformats.org/drawingml/2006/main" noChangeAspect="1"/>
-            </wp:cNvGraphicFramePr>
-            <a:graphic xmlns:a="http://schemas.openxmlformats.org/drawingml/2006/main">
-              <a:graphicData uri="http://schemas.openxmlformats.org/drawingml/2006/picture">
-                <pic:pic xmlns:pic="http://schemas.openxmlformats.org/drawingml/2006/picture">
-                  <pic:nvPicPr>
-                    <pic:cNvPr id="1" name=""/>
-                    <pic:cNvPicPr/>
-                  </pic:nvPicPr>
-                  <pic:blipFill>
-                    <a:blip r:embed="rId12"/>
-                    <a:stretch>
-                      <a:fillRect/>
-                    </a:stretch>
-                  </pic:blipFill>
-                  <pic:spPr>
-                    <a:xfrm>
-                      <a:off x="0" y="0"/>
                       <a:ext cx="5943600" cy="3797300"/>
                     </a:xfrm>
                     <a:prstGeom prst="rect">
@@ -5194,12 +5220,12 @@
       <w:pPr>
         <w:pStyle w:val="Heading2"/>
       </w:pPr>
-      <w:bookmarkStart w:id="23" w:name="_Toc457920304"/>
+      <w:bookmarkStart w:id="22" w:name="_Toc457920304"/>
       <w:r>
         <w:lastRenderedPageBreak/>
         <w:t>Program Flow</w:t>
       </w:r>
-      <w:bookmarkEnd w:id="23"/>
+      <w:bookmarkEnd w:id="22"/>
     </w:p>
     <w:p/>
     <w:p>
@@ -5227,13 +5253,7 @@
     </w:p>
     <w:p>
       <w:r>
-        <w:t xml:space="preserve">If </w:t>
-      </w:r>
-      <w:r>
-        <w:t>Lose</w:t>
-      </w:r>
-      <w:r>
-        <w:t xml:space="preserve"> Load Territory Selector</w:t>
+        <w:t>If Lose Load Territory Selector</w:t>
       </w:r>
     </w:p>
     <w:p/>
@@ -5247,38 +5267,91 @@
       <w:pPr>
         <w:pStyle w:val="Heading2"/>
       </w:pPr>
-      <w:bookmarkStart w:id="24" w:name="_Toc457920305"/>
+      <w:bookmarkStart w:id="23" w:name="_Toc457920305"/>
       <w:r>
         <w:lastRenderedPageBreak/>
         <w:t>Platform Considerations</w:t>
       </w:r>
+      <w:bookmarkEnd w:id="23"/>
+    </w:p>
+    <w:p/>
+    <w:p>
+      <w:pPr>
+        <w:pStyle w:val="Heading3"/>
+      </w:pPr>
+      <w:bookmarkStart w:id="24" w:name="_Toc457920306"/>
+      <w:r>
+        <w:t>Deployment Platforms</w:t>
+      </w:r>
       <w:bookmarkEnd w:id="24"/>
     </w:p>
+    <w:p>
+      <w:r>
+        <w:t>Android</w:t>
+      </w:r>
+    </w:p>
+    <w:p>
+      <w:r>
+        <w:t>Stretch Goal: IOS</w:t>
+      </w:r>
+    </w:p>
     <w:p/>
     <w:p>
+      <w:r>
+        <w:t>16x9 screen ratio</w:t>
+      </w:r>
+    </w:p>
+    <w:p/>
+    <w:p>
       <w:pPr>
         <w:pStyle w:val="Heading3"/>
       </w:pPr>
-      <w:bookmarkStart w:id="25" w:name="_Toc457920306"/>
-      <w:r>
-        <w:t>Deployment Platforms</w:t>
+      <w:bookmarkStart w:id="25" w:name="_Toc457920307"/>
+      <w:r>
+        <w:t>Imported Assets</w:t>
       </w:r>
       <w:bookmarkEnd w:id="25"/>
     </w:p>
     <w:p>
       <w:r>
-        <w:t>Android</w:t>
-      </w:r>
-    </w:p>
-    <w:p>
-      <w:r>
-        <w:t>Stretch Goal: IOS</w:t>
+        <w:t>None</w:t>
       </w:r>
     </w:p>
     <w:p/>
     <w:p>
-      <w:r>
-        <w:t>16x9 screen ratio</w:t>
+      <w:pPr>
+        <w:pStyle w:val="Heading3"/>
+      </w:pPr>
+      <w:bookmarkStart w:id="26" w:name="_Toc457920308"/>
+      <w:r>
+        <w:t>Required Tools – Game Dev</w:t>
+      </w:r>
+      <w:bookmarkEnd w:id="26"/>
+    </w:p>
+    <w:p>
+      <w:r>
+        <w:t>Microsoft Visual Studio 2015</w:t>
+      </w:r>
+    </w:p>
+    <w:p>
+      <w:r>
+        <w:t>Unity</w:t>
+      </w:r>
+      <w:r>
+        <w:t>3D</w:t>
+      </w:r>
+      <w:r>
+        <w:t xml:space="preserve"> 5+</w:t>
+      </w:r>
+    </w:p>
+    <w:p>
+      <w:r>
+        <w:t>Maya</w:t>
+      </w:r>
+    </w:p>
+    <w:p>
+      <w:r>
+        <w:t>Photoshop</w:t>
       </w:r>
     </w:p>
     <w:p/>
@@ -5286,67 +5359,14 @@
       <w:pPr>
         <w:pStyle w:val="Heading3"/>
       </w:pPr>
-      <w:bookmarkStart w:id="26" w:name="_Toc457920307"/>
-      <w:r>
-        <w:t>Imported Assets</w:t>
-      </w:r>
-      <w:bookmarkEnd w:id="26"/>
-    </w:p>
-    <w:p>
-      <w:r>
-        <w:t>None</w:t>
-      </w:r>
-    </w:p>
-    <w:p/>
-    <w:p>
-      <w:pPr>
-        <w:pStyle w:val="Heading3"/>
-      </w:pPr>
-      <w:bookmarkStart w:id="27" w:name="_Toc457920308"/>
-      <w:r>
-        <w:t>Required Tools – Game Dev</w:t>
+      <w:bookmarkStart w:id="27" w:name="_Toc457920309"/>
+      <w:r>
+        <w:t>Required Tool – Project Management</w:t>
       </w:r>
       <w:bookmarkEnd w:id="27"/>
     </w:p>
     <w:p>
       <w:r>
-        <w:t>Microsoft Visual Studio 2015</w:t>
-      </w:r>
-    </w:p>
-    <w:p>
-      <w:r>
-        <w:t>Unity</w:t>
-      </w:r>
-      <w:r>
-        <w:t>3D</w:t>
-      </w:r>
-      <w:r>
-        <w:t xml:space="preserve"> 5+</w:t>
-      </w:r>
-    </w:p>
-    <w:p>
-      <w:r>
-        <w:t>Maya</w:t>
-      </w:r>
-    </w:p>
-    <w:p>
-      <w:r>
-        <w:t>Photoshop</w:t>
-      </w:r>
-    </w:p>
-    <w:p/>
-    <w:p>
-      <w:pPr>
-        <w:pStyle w:val="Heading3"/>
-      </w:pPr>
-      <w:bookmarkStart w:id="28" w:name="_Toc457920309"/>
-      <w:r>
-        <w:t>Required Tool – Project Management</w:t>
-      </w:r>
-      <w:bookmarkEnd w:id="28"/>
-    </w:p>
-    <w:p>
-      <w:r>
         <w:t>GitHub</w:t>
       </w:r>
       <w:r>
@@ -5394,7 +5414,7 @@
       <w:pPr>
         <w:pStyle w:val="Heading2"/>
       </w:pPr>
-      <w:bookmarkStart w:id="29" w:name="_Toc457920310"/>
+      <w:bookmarkStart w:id="28" w:name="_Toc457920310"/>
       <w:proofErr w:type="spellStart"/>
       <w:r>
         <w:lastRenderedPageBreak/>
@@ -5404,30 +5424,30 @@
       <w:r>
         <w:t xml:space="preserve"> and Reference</w:t>
       </w:r>
+      <w:bookmarkEnd w:id="28"/>
+    </w:p>
+    <w:p>
+      <w:r>
+        <w:t>Here is a recommended list of organizational information.</w:t>
+      </w:r>
+    </w:p>
+    <w:p>
+      <w:pPr>
+        <w:pStyle w:val="Heading3"/>
+      </w:pPr>
+      <w:bookmarkStart w:id="29" w:name="_Toc457920311"/>
+      <w:r>
+        <w:t>Reference Documents:</w:t>
+      </w:r>
       <w:bookmarkEnd w:id="29"/>
     </w:p>
     <w:p>
       <w:r>
-        <w:t>Here is a recommended list of organizational information.</w:t>
-      </w:r>
-    </w:p>
-    <w:p>
-      <w:pPr>
-        <w:pStyle w:val="Heading3"/>
-      </w:pPr>
-      <w:bookmarkStart w:id="30" w:name="_Toc457920311"/>
-      <w:r>
-        <w:t>Reference Documents:</w:t>
-      </w:r>
-      <w:bookmarkEnd w:id="30"/>
-    </w:p>
-    <w:p>
-      <w:r>
         <w:t xml:space="preserve">Unity Learn: </w:t>
       </w:r>
     </w:p>
     <w:p>
-      <w:hyperlink r:id="rId13" w:history="1">
+      <w:hyperlink r:id="rId12" w:history="1">
         <w:r>
           <w:rPr>
             <w:rStyle w:val="Hyperlink"/>
@@ -5460,7 +5480,7 @@
       </w:r>
     </w:p>
     <w:p>
-      <w:hyperlink r:id="rId14" w:history="1">
+      <w:hyperlink r:id="rId13" w:history="1">
         <w:r>
           <w:rPr>
             <w:rStyle w:val="Hyperlink"/>
@@ -5484,53 +5504,53 @@
       <w:pPr>
         <w:pStyle w:val="Heading3"/>
       </w:pPr>
-      <w:bookmarkStart w:id="31" w:name="_Toc457920312"/>
+      <w:bookmarkStart w:id="30" w:name="_Toc457920312"/>
       <w:r>
         <w:t>Filename Conventions</w:t>
       </w:r>
+      <w:bookmarkEnd w:id="30"/>
+    </w:p>
+    <w:p>
+      <w:r>
+        <w:t>All Source code files will be capitalized with meaningful names (</w:t>
+      </w:r>
+      <w:proofErr w:type="spellStart"/>
+      <w:r>
+        <w:t>eg</w:t>
+      </w:r>
+      <w:proofErr w:type="spellEnd"/>
+      <w:r>
+        <w:t xml:space="preserve">. </w:t>
+      </w:r>
+      <w:proofErr w:type="spellStart"/>
+      <w:r>
+        <w:t>Health.cs</w:t>
+      </w:r>
+      <w:proofErr w:type="spellEnd"/>
+      <w:r>
+        <w:t>)</w:t>
+      </w:r>
+    </w:p>
+    <w:p>
+      <w:r>
+        <w:t>Game Assets to be named using Title case much like source code</w:t>
+      </w:r>
+    </w:p>
+    <w:p>
+      <w:r>
+        <w:t>AIE Coding standards to be used in source code creation</w:t>
+      </w:r>
+    </w:p>
+    <w:p/>
+    <w:p>
+      <w:pPr>
+        <w:pStyle w:val="Heading3"/>
+      </w:pPr>
+      <w:bookmarkStart w:id="31" w:name="_Toc457920313"/>
+      <w:r>
+        <w:t>Folder Structure</w:t>
+      </w:r>
       <w:bookmarkEnd w:id="31"/>
-    </w:p>
-    <w:p>
-      <w:r>
-        <w:t>All Source code files will be capitalized with meaningful names (</w:t>
-      </w:r>
-      <w:proofErr w:type="spellStart"/>
-      <w:r>
-        <w:t>eg</w:t>
-      </w:r>
-      <w:proofErr w:type="spellEnd"/>
-      <w:r>
-        <w:t xml:space="preserve">. </w:t>
-      </w:r>
-      <w:proofErr w:type="spellStart"/>
-      <w:r>
-        <w:t>Health.cs</w:t>
-      </w:r>
-      <w:proofErr w:type="spellEnd"/>
-      <w:r>
-        <w:t>)</w:t>
-      </w:r>
-    </w:p>
-    <w:p>
-      <w:r>
-        <w:t>Game Assets to be named using Title case much like source code</w:t>
-      </w:r>
-    </w:p>
-    <w:p>
-      <w:r>
-        <w:t>AIE Coding standards to be used in source code creation</w:t>
-      </w:r>
-    </w:p>
-    <w:p/>
-    <w:p>
-      <w:pPr>
-        <w:pStyle w:val="Heading3"/>
-      </w:pPr>
-      <w:bookmarkStart w:id="32" w:name="_Toc457920313"/>
-      <w:r>
-        <w:t>Folder Structure</w:t>
-      </w:r>
-      <w:bookmarkEnd w:id="32"/>
     </w:p>
     <w:p/>
     <w:p>
@@ -5681,11 +5701,11 @@
       <w:pPr>
         <w:pStyle w:val="Heading3"/>
       </w:pPr>
-      <w:bookmarkStart w:id="33" w:name="_Toc457920314"/>
+      <w:bookmarkStart w:id="32" w:name="_Toc457920314"/>
       <w:r>
         <w:t>Art Detail</w:t>
       </w:r>
-      <w:bookmarkEnd w:id="33"/>
+      <w:bookmarkEnd w:id="32"/>
     </w:p>
     <w:p>
       <w:r>
@@ -5697,12 +5717,12 @@
       <w:pPr>
         <w:pStyle w:val="Heading3"/>
       </w:pPr>
-      <w:bookmarkStart w:id="34" w:name="_Toc457920315"/>
+      <w:bookmarkStart w:id="33" w:name="_Toc457920315"/>
       <w:r>
         <w:lastRenderedPageBreak/>
         <w:t>Environmental Art</w:t>
       </w:r>
-      <w:bookmarkEnd w:id="34"/>
+      <w:bookmarkEnd w:id="33"/>
     </w:p>
     <w:p>
       <w:r>
@@ -5734,11 +5754,11 @@
       <w:pPr>
         <w:pStyle w:val="Heading3"/>
       </w:pPr>
-      <w:bookmarkStart w:id="35" w:name="_Toc457920316"/>
+      <w:bookmarkStart w:id="34" w:name="_Toc457920316"/>
       <w:r>
         <w:t>Animations</w:t>
       </w:r>
-      <w:bookmarkEnd w:id="35"/>
+      <w:bookmarkEnd w:id="34"/>
     </w:p>
     <w:p>
       <w:r>
@@ -5764,11 +5784,11 @@
       <w:pPr>
         <w:pStyle w:val="Heading3"/>
       </w:pPr>
-      <w:bookmarkStart w:id="36" w:name="_Toc457920317"/>
+      <w:bookmarkStart w:id="35" w:name="_Toc457920317"/>
       <w:r>
         <w:t>Sound Effects</w:t>
       </w:r>
-      <w:bookmarkEnd w:id="36"/>
+      <w:bookmarkEnd w:id="35"/>
     </w:p>
     <w:p>
       <w:r>
@@ -5794,11 +5814,11 @@
       <w:pPr>
         <w:pStyle w:val="Heading3"/>
       </w:pPr>
-      <w:bookmarkStart w:id="37" w:name="_Toc457920318"/>
+      <w:bookmarkStart w:id="36" w:name="_Toc457920318"/>
       <w:r>
         <w:t>Level Design</w:t>
       </w:r>
-      <w:bookmarkEnd w:id="37"/>
+      <w:bookmarkEnd w:id="36"/>
     </w:p>
     <w:p>
       <w:r>
@@ -5835,12 +5855,12 @@
       <w:pPr>
         <w:pStyle w:val="Heading3"/>
       </w:pPr>
-      <w:bookmarkStart w:id="38" w:name="_Toc457920319"/>
+      <w:bookmarkStart w:id="37" w:name="_Toc457920319"/>
       <w:r>
         <w:lastRenderedPageBreak/>
         <w:t>Unity Specific</w:t>
       </w:r>
-      <w:bookmarkEnd w:id="38"/>
+      <w:bookmarkEnd w:id="37"/>
     </w:p>
     <w:p>
       <w:pPr>
@@ -5957,10 +5977,7 @@
       </w:r>
       <w:proofErr w:type="spellEnd"/>
       <w:r>
-        <w:t xml:space="preserve"> other)</w:t>
-      </w:r>
-      <w:r>
-        <w:t xml:space="preserve"> // checks if a game object is a human</w:t>
+        <w:t xml:space="preserve"> other) // checks if a game object is a human</w:t>
       </w:r>
     </w:p>
     <w:p>
@@ -5983,10 +6000,7 @@
       </w:r>
       <w:proofErr w:type="spellEnd"/>
       <w:r>
-        <w:t xml:space="preserve"> other)</w:t>
-      </w:r>
-      <w:r>
-        <w:t xml:space="preserve"> // check if an object is destructible</w:t>
+        <w:t xml:space="preserve"> other) // check if an object is destructible</w:t>
       </w:r>
     </w:p>
     <w:p>
@@ -6009,10 +6023,7 @@
       </w:r>
       <w:proofErr w:type="spellEnd"/>
       <w:r>
-        <w:t xml:space="preserve"> other)</w:t>
-      </w:r>
-      <w:r>
-        <w:t xml:space="preserve"> // check if an object can be infected</w:t>
+        <w:t xml:space="preserve"> other) // check if an object can be infected</w:t>
       </w:r>
     </w:p>
     <w:p>
@@ -6035,10 +6046,7 @@
       </w:r>
       <w:proofErr w:type="spellEnd"/>
       <w:r>
-        <w:t xml:space="preserve"> other)</w:t>
-      </w:r>
-      <w:r>
-        <w:t xml:space="preserve"> // check if an object is </w:t>
+        <w:t xml:space="preserve"> other) // check if an object is </w:t>
       </w:r>
       <w:proofErr w:type="spellStart"/>
       <w:r>
@@ -6075,58 +6083,58 @@
       <w:pPr>
         <w:pStyle w:val="Heading2"/>
       </w:pPr>
-      <w:bookmarkStart w:id="39" w:name="_Toc457920320"/>
+      <w:bookmarkStart w:id="38" w:name="_Toc457920320"/>
       <w:r>
         <w:lastRenderedPageBreak/>
         <w:t>Contributors</w:t>
       </w:r>
+      <w:bookmarkEnd w:id="38"/>
+    </w:p>
+    <w:p>
+      <w:r>
+        <w:t xml:space="preserve">Rory </w:t>
+      </w:r>
+      <w:proofErr w:type="spellStart"/>
+      <w:r>
+        <w:t>Caire-Mccaul</w:t>
+      </w:r>
+      <w:proofErr w:type="spellEnd"/>
+    </w:p>
+    <w:p>
+      <w:r>
+        <w:t>Brandon Nicholas</w:t>
+      </w:r>
+    </w:p>
+    <w:p>
+      <w:r>
+        <w:t>Adrianna White</w:t>
+      </w:r>
+    </w:p>
+    <w:p>
+      <w:proofErr w:type="spellStart"/>
+      <w:r>
+        <w:t>Aanikka</w:t>
+      </w:r>
+      <w:proofErr w:type="spellEnd"/>
+      <w:r>
+        <w:t xml:space="preserve"> Holder</w:t>
+      </w:r>
+    </w:p>
+    <w:p>
+      <w:r>
+        <w:t>Reece Howe</w:t>
+      </w:r>
+    </w:p>
+    <w:p/>
+    <w:p>
+      <w:pPr>
+        <w:pStyle w:val="Heading3"/>
+      </w:pPr>
+      <w:bookmarkStart w:id="39" w:name="_Toc457920321"/>
+      <w:r>
+        <w:t>Role and Responsibilities</w:t>
+      </w:r>
       <w:bookmarkEnd w:id="39"/>
-    </w:p>
-    <w:p>
-      <w:r>
-        <w:t xml:space="preserve">Rory </w:t>
-      </w:r>
-      <w:proofErr w:type="spellStart"/>
-      <w:r>
-        <w:t>Caire-Mccaul</w:t>
-      </w:r>
-      <w:proofErr w:type="spellEnd"/>
-    </w:p>
-    <w:p>
-      <w:r>
-        <w:t>Brandon Nicholas</w:t>
-      </w:r>
-    </w:p>
-    <w:p>
-      <w:r>
-        <w:t>Adrianna White</w:t>
-      </w:r>
-    </w:p>
-    <w:p>
-      <w:proofErr w:type="spellStart"/>
-      <w:r>
-        <w:t>Aanikka</w:t>
-      </w:r>
-      <w:proofErr w:type="spellEnd"/>
-      <w:r>
-        <w:t xml:space="preserve"> Holder</w:t>
-      </w:r>
-    </w:p>
-    <w:p>
-      <w:r>
-        <w:t>Reece Howe</w:t>
-      </w:r>
-    </w:p>
-    <w:p/>
-    <w:p>
-      <w:pPr>
-        <w:pStyle w:val="Heading3"/>
-      </w:pPr>
-      <w:bookmarkStart w:id="40" w:name="_Toc457920321"/>
-      <w:r>
-        <w:t>Role and Responsibilities</w:t>
-      </w:r>
-      <w:bookmarkEnd w:id="40"/>
     </w:p>
     <w:p>
       <w:r>
@@ -6259,12 +6267,12 @@
       <w:pPr>
         <w:pStyle w:val="Heading2"/>
       </w:pPr>
-      <w:bookmarkStart w:id="41" w:name="_Toc457920322"/>
+      <w:bookmarkStart w:id="40" w:name="_Toc457920322"/>
       <w:r>
         <w:lastRenderedPageBreak/>
         <w:t>Conclusion</w:t>
       </w:r>
-      <w:bookmarkEnd w:id="41"/>
+      <w:bookmarkEnd w:id="40"/>
     </w:p>
     <w:p/>
     <w:p>
@@ -6393,23 +6401,23 @@
       <w:pPr>
         <w:pStyle w:val="Heading2"/>
       </w:pPr>
-      <w:bookmarkStart w:id="42" w:name="_Toc457920323"/>
+      <w:bookmarkStart w:id="41" w:name="_Toc457920323"/>
       <w:r>
         <w:lastRenderedPageBreak/>
         <w:t>Appendices</w:t>
       </w:r>
+      <w:bookmarkEnd w:id="41"/>
+    </w:p>
+    <w:p/>
+    <w:p>
+      <w:pPr>
+        <w:pStyle w:val="Heading3"/>
+      </w:pPr>
+      <w:bookmarkStart w:id="42" w:name="_Toc457920324"/>
+      <w:r>
+        <w:t>Appendix A: Introductory Tutorial Level – “Escape the science Facility”</w:t>
+      </w:r>
       <w:bookmarkEnd w:id="42"/>
-    </w:p>
-    <w:p/>
-    <w:p>
-      <w:pPr>
-        <w:pStyle w:val="Heading3"/>
-      </w:pPr>
-      <w:bookmarkStart w:id="43" w:name="_Toc457920324"/>
-      <w:r>
-        <w:t>Appendix A: Introductory Tutorial Level – “Escape the science Facility”</w:t>
-      </w:r>
-      <w:bookmarkEnd w:id="43"/>
     </w:p>
     <w:p>
       <w:r>
@@ -7287,6 +7295,7 @@
   <w:style w:type="character" w:default="1" w:styleId="DefaultParagraphFont">
     <w:name w:val="Default Paragraph Font"/>
     <w:uiPriority w:val="1"/>
+    <w:semiHidden/>
     <w:unhideWhenUsed/>
   </w:style>
   <w:style w:type="table" w:default="1" w:styleId="TableNormal">
@@ -7715,7 +7724,7 @@
 </file>
 
 <file path=customXml/itemProps1.xml><?xml version="1.0" encoding="utf-8"?>
-<ds:datastoreItem xmlns:ds="http://schemas.openxmlformats.org/officeDocument/2006/customXml" ds:itemID="{0573B57F-2103-4FAE-9CE9-F888B120D2DA}">
+<ds:datastoreItem xmlns:ds="http://schemas.openxmlformats.org/officeDocument/2006/customXml" ds:itemID="{B077B1FC-3FBA-428F-AA14-0FFE8986C782}">
   <ds:schemaRefs>
     <ds:schemaRef ds:uri="http://schemas.openxmlformats.org/officeDocument/2006/bibliography"/>
   </ds:schemaRefs>

</xml_diff>

<commit_message>
Final Technical Design Draft
</commit_message>
<xml_diff>
--- a/Documentation/Draft/Technical Design Document/TechnicalDesignDocument - Reece Howe - Horde.docx
+++ b/Documentation/Draft/Technical Design Document/TechnicalDesignDocument - Reece Howe - Horde.docx
@@ -3798,14 +3798,243 @@
         <w:t>Key Systems</w:t>
       </w:r>
       <w:bookmarkEnd w:id="15"/>
+    </w:p>
+    <w:p/>
+    <w:p>
+      <w:pPr>
+        <w:pStyle w:val="Heading3"/>
+      </w:pPr>
+      <w:r>
+        <w:t>Game Controller</w:t>
+      </w:r>
+    </w:p>
+    <w:p>
+      <w:r>
+        <w:t xml:space="preserve">There will be a single </w:t>
+      </w:r>
+      <w:proofErr w:type="spellStart"/>
+      <w:r>
+        <w:t>GameController</w:t>
+      </w:r>
+      <w:proofErr w:type="spellEnd"/>
       <w:r>
         <w:t xml:space="preserve"> </w:t>
       </w:r>
-      <w:r>
+      <w:proofErr w:type="spellStart"/>
+      <w:r>
+        <w:t>GameObject</w:t>
+      </w:r>
+      <w:proofErr w:type="spellEnd"/>
+      <w:r>
+        <w:t xml:space="preserve"> </w:t>
+      </w:r>
+      <w:r>
+        <w:t xml:space="preserve">in the Territory (level) </w:t>
+      </w:r>
+      <w:r>
+        <w:t>with the following scripts attached:</w:t>
+      </w:r>
+    </w:p>
+    <w:p>
+      <w:proofErr w:type="spellStart"/>
+      <w:r>
+        <w:t>UserInputManager</w:t>
+      </w:r>
+      <w:proofErr w:type="spellEnd"/>
+      <w:r>
+        <w:t>: collects raw swipe data and sends it to the appro</w:t>
+      </w:r>
+      <w:r>
+        <w:t>pri</w:t>
+      </w:r>
+      <w:r>
+        <w:t>ate syst</w:t>
+      </w:r>
+      <w:r>
+        <w:t>em</w:t>
+      </w:r>
+    </w:p>
+    <w:p>
+      <w:proofErr w:type="spellStart"/>
+      <w:r>
+        <w:t>ObjectManager</w:t>
+      </w:r>
+      <w:proofErr w:type="spellEnd"/>
+      <w:r>
+        <w:t xml:space="preserve">: owns master lists of zombies, humans and </w:t>
+      </w:r>
+      <w:proofErr w:type="spellStart"/>
+      <w:r>
+        <w:t>abnormals</w:t>
+      </w:r>
+      <w:proofErr w:type="spellEnd"/>
+    </w:p>
+    <w:p>
+      <w:proofErr w:type="spellStart"/>
+      <w:r>
+        <w:t>ObjectiveManager</w:t>
+      </w:r>
+      <w:proofErr w:type="spellEnd"/>
+      <w:r>
+        <w:t>: Keeps track of in game objectives, like the number of safe zone defeated</w:t>
+      </w:r>
+    </w:p>
+    <w:p>
+      <w:proofErr w:type="spellStart"/>
+      <w:r>
+        <w:t>Sound</w:t>
+      </w:r>
+      <w:r>
+        <w:t>Library</w:t>
+      </w:r>
+      <w:proofErr w:type="spellEnd"/>
+      <w:r>
+        <w:t>: Store a list of all the sounds for the game, so they can be called by name</w:t>
+      </w:r>
+    </w:p>
+    <w:p>
+      <w:proofErr w:type="spellStart"/>
+      <w:r>
+        <w:t>SceneManage</w:t>
+      </w:r>
+      <w:r>
+        <w:t>r</w:t>
+      </w:r>
+      <w:proofErr w:type="spellEnd"/>
+      <w:r>
+        <w:t>: Manage loading of scenes</w:t>
+      </w:r>
+    </w:p>
+    <w:p>
+      <w:proofErr w:type="spellStart"/>
+      <w:r>
+        <w:t>NoiseManager</w:t>
+      </w:r>
+      <w:proofErr w:type="spellEnd"/>
+      <w:r>
+        <w:t xml:space="preserve">: </w:t>
+      </w:r>
+      <w:r>
+        <w:t>Creates hot and cold zones for noise on the map</w:t>
+      </w:r>
+    </w:p>
+    <w:p>
+      <w:pPr>
+        <w:pStyle w:val="Heading4"/>
         <w:rPr>
           <w:color w:val="FF0000"/>
         </w:rPr>
-        <w:t>(write in paragraphs DMC)</w:t>
+      </w:pPr>
+      <w:r>
+        <w:rPr>
+          <w:color w:val="FF0000"/>
+        </w:rPr>
+        <w:t xml:space="preserve">Stretch Goals: </w:t>
+      </w:r>
+    </w:p>
+    <w:p>
+      <w:pPr>
+        <w:rPr>
+          <w:color w:val="FF0000"/>
+        </w:rPr>
+      </w:pPr>
+      <w:proofErr w:type="spellStart"/>
+      <w:r>
+        <w:rPr>
+          <w:color w:val="FF0000"/>
+        </w:rPr>
+        <w:t>ConvoyManager</w:t>
+      </w:r>
+      <w:proofErr w:type="spellEnd"/>
+      <w:r>
+        <w:rPr>
+          <w:color w:val="FF0000"/>
+        </w:rPr>
+        <w:t>: Managing supply vehicle routes between safe zones.</w:t>
+      </w:r>
+    </w:p>
+    <w:p>
+      <w:pPr>
+        <w:rPr>
+          <w:color w:val="FF0000"/>
+        </w:rPr>
+      </w:pPr>
+      <w:proofErr w:type="spellStart"/>
+      <w:r>
+        <w:rPr>
+          <w:color w:val="FF0000"/>
+        </w:rPr>
+        <w:t>StatisticsManager</w:t>
+      </w:r>
+      <w:proofErr w:type="spellEnd"/>
+      <w:r>
+        <w:rPr>
+          <w:color w:val="FF0000"/>
+        </w:rPr>
+        <w:t>: Managing in stats</w:t>
+      </w:r>
+    </w:p>
+    <w:p>
+      <w:pPr>
+        <w:rPr>
+          <w:color w:val="FF0000"/>
+        </w:rPr>
+      </w:pPr>
+      <w:proofErr w:type="spellStart"/>
+      <w:r>
+        <w:rPr>
+          <w:color w:val="FF0000"/>
+        </w:rPr>
+        <w:t>AchievementManager</w:t>
+      </w:r>
+      <w:proofErr w:type="spellEnd"/>
+      <w:r>
+        <w:rPr>
+          <w:color w:val="FF0000"/>
+        </w:rPr>
+        <w:t>: Manages Achievement, like speed runs, etc.</w:t>
+      </w:r>
+    </w:p>
+    <w:p>
+      <w:pPr>
+        <w:rPr>
+          <w:color w:val="FF0000"/>
+        </w:rPr>
+      </w:pPr>
+      <w:proofErr w:type="spellStart"/>
+      <w:r>
+        <w:rPr>
+          <w:color w:val="FF0000"/>
+        </w:rPr>
+        <w:t>TerritoryReclamationManager</w:t>
+      </w:r>
+      <w:proofErr w:type="spellEnd"/>
+      <w:r>
+        <w:rPr>
+          <w:color w:val="FF0000"/>
+        </w:rPr>
+        <w:t>: determines whether captured territories have return to human control</w:t>
+      </w:r>
+    </w:p>
+    <w:p>
+      <w:pPr>
+        <w:rPr>
+          <w:color w:val="FF0000"/>
+        </w:rPr>
+      </w:pPr>
+      <w:proofErr w:type="spellStart"/>
+      <w:r>
+        <w:rPr>
+          <w:color w:val="FF0000"/>
+        </w:rPr>
+        <w:t>FogOfWarManager</w:t>
+      </w:r>
+      <w:proofErr w:type="spellEnd"/>
+      <w:r>
+        <w:rPr>
+          <w:color w:val="FF0000"/>
+        </w:rPr>
+        <w:t>: keeps track of explored areas, and areas currently in sight</w:t>
       </w:r>
     </w:p>
     <w:p/>
@@ -3814,7 +4043,7 @@
         <w:pStyle w:val="Heading3"/>
       </w:pPr>
       <w:r>
-        <w:t>Game Controller</w:t>
+        <w:t>Menu Controller</w:t>
       </w:r>
     </w:p>
     <w:p>
@@ -3823,7 +4052,7 @@
       </w:r>
       <w:proofErr w:type="spellStart"/>
       <w:r>
-        <w:t>GameController</w:t>
+        <w:t>MenuController</w:t>
       </w:r>
       <w:proofErr w:type="spellEnd"/>
       <w:r>
@@ -3835,1088 +4064,581 @@
       </w:r>
       <w:proofErr w:type="spellEnd"/>
       <w:r>
-        <w:t xml:space="preserve"> with the following scripts attached:</w:t>
-      </w:r>
-    </w:p>
-    <w:p>
+        <w:t xml:space="preserve"> </w:t>
+      </w:r>
+      <w:r>
+        <w:t xml:space="preserve">in the </w:t>
+      </w:r>
       <w:proofErr w:type="spellStart"/>
       <w:r>
-        <w:t>UserInputManager</w:t>
+        <w:t>TerritorySelector</w:t>
       </w:r>
       <w:proofErr w:type="spellEnd"/>
       <w:r>
-        <w:t>: collects raw swipe data and sends it to the appro</w:t>
-      </w:r>
-      <w:r>
-        <w:t>pri</w:t>
-      </w:r>
-      <w:r>
-        <w:t>ate syst</w:t>
-      </w:r>
-      <w:r>
-        <w:t>em</w:t>
+        <w:t xml:space="preserve"> Scene </w:t>
+      </w:r>
+      <w:r>
+        <w:t>with the following scripts attached:</w:t>
       </w:r>
     </w:p>
     <w:p>
       <w:proofErr w:type="spellStart"/>
+      <w:r>
+        <w:t>S</w:t>
+      </w:r>
+      <w:r>
+        <w:t>cene</w:t>
+      </w:r>
+      <w:r>
+        <w:t>Manager</w:t>
+      </w:r>
+      <w:proofErr w:type="spellEnd"/>
+      <w:r>
+        <w:t>:</w:t>
+      </w:r>
+      <w:r>
+        <w:t xml:space="preserve"> </w:t>
+      </w:r>
+      <w:r>
+        <w:t>Manage loading of scenes</w:t>
+      </w:r>
+    </w:p>
+    <w:p>
+      <w:proofErr w:type="spellStart"/>
+      <w:r>
+        <w:t>QuaratineManager</w:t>
+      </w:r>
+      <w:proofErr w:type="spellEnd"/>
+      <w:r>
+        <w:t xml:space="preserve">: Keeps tracks of completed territories </w:t>
+      </w:r>
+    </w:p>
+    <w:p/>
+    <w:p>
+      <w:pPr>
+        <w:pStyle w:val="Heading3"/>
+      </w:pPr>
+      <w:r>
+        <w:t>HUD</w:t>
+      </w:r>
+    </w:p>
+    <w:p>
+      <w:r>
+        <w:t xml:space="preserve">There will be a HUD </w:t>
+      </w:r>
+      <w:proofErr w:type="spellStart"/>
+      <w:r>
+        <w:t>GameObject</w:t>
+      </w:r>
+      <w:proofErr w:type="spellEnd"/>
+      <w:r>
+        <w:t xml:space="preserve"> in the Territory (level)</w:t>
+      </w:r>
+      <w:r>
+        <w:t xml:space="preserve"> Scene</w:t>
+      </w:r>
+      <w:r>
+        <w:t xml:space="preserve"> with the following scripts attached</w:t>
+      </w:r>
+    </w:p>
+    <w:p>
+      <w:proofErr w:type="spellStart"/>
+      <w:r>
+        <w:t>HordeProperties</w:t>
+      </w:r>
+      <w:proofErr w:type="spellEnd"/>
+      <w:r>
+        <w:t>: keeps track of zombie related information, like count</w:t>
+      </w:r>
+    </w:p>
+    <w:p>
+      <w:proofErr w:type="spellStart"/>
+      <w:r>
+        <w:t>IndicatorManager</w:t>
+      </w:r>
+      <w:proofErr w:type="spellEnd"/>
+      <w:r>
+        <w:t>: managing Objective and Noise Indicators</w:t>
+      </w:r>
+    </w:p>
+    <w:p>
+      <w:proofErr w:type="spellStart"/>
+      <w:r>
+        <w:t>ObjectiveManager</w:t>
+      </w:r>
+      <w:proofErr w:type="spellEnd"/>
+      <w:r>
+        <w:t>: keeping track of captured safe zones</w:t>
+      </w:r>
+    </w:p>
+    <w:p>
+      <w:proofErr w:type="spellStart"/>
+      <w:r>
+        <w:t>AbnormalManager</w:t>
+      </w:r>
+      <w:proofErr w:type="spellEnd"/>
+      <w:r>
+        <w:t xml:space="preserve">: keep track of available </w:t>
+      </w:r>
+      <w:proofErr w:type="spellStart"/>
+      <w:r>
+        <w:t>abnormals</w:t>
+      </w:r>
+      <w:proofErr w:type="spellEnd"/>
+      <w:r>
+        <w:t xml:space="preserve"> </w:t>
+      </w:r>
+    </w:p>
+    <w:p>
+      <w:r>
+        <w:t>Stretch Goal: Mission Timer</w:t>
+      </w:r>
+    </w:p>
+    <w:p>
+      <w:pPr>
+        <w:pStyle w:val="Heading3"/>
+      </w:pPr>
+      <w:r>
+        <w:lastRenderedPageBreak/>
+        <w:t>Nav</w:t>
+      </w:r>
+      <w:r>
+        <w:t xml:space="preserve">igation </w:t>
+      </w:r>
+      <w:r>
+        <w:t>Mesh</w:t>
+      </w:r>
+    </w:p>
+    <w:p>
+      <w:r>
+        <w:t>Agents in the game will be utilizing the unity’s in game Navigation Mesh</w:t>
+      </w:r>
+    </w:p>
+    <w:p/>
+    <w:p>
+      <w:pPr>
+        <w:pStyle w:val="Heading3"/>
+      </w:pPr>
+      <w:r>
+        <w:t>Zombie</w:t>
+      </w:r>
+    </w:p>
+    <w:p>
+      <w:r>
+        <w:t xml:space="preserve">There will be a Zombie </w:t>
+      </w:r>
+      <w:proofErr w:type="spellStart"/>
+      <w:r>
+        <w:t>GameObject</w:t>
+      </w:r>
+      <w:proofErr w:type="spellEnd"/>
+      <w:r>
+        <w:t xml:space="preserve"> with the following scripts: </w:t>
+      </w:r>
+    </w:p>
+    <w:p>
+      <w:r>
+        <w:t>Movement</w:t>
+      </w:r>
+      <w:r>
+        <w:t>: for managing zombie destination and speed</w:t>
+      </w:r>
+    </w:p>
+    <w:p>
+      <w:r>
+        <w:t>Attack</w:t>
+      </w:r>
+      <w:r>
+        <w:t>: simple attacks and devouring of humans</w:t>
+      </w:r>
+      <w:r>
+        <w:t xml:space="preserve"> </w:t>
+      </w:r>
+      <w:r>
+        <w:t xml:space="preserve">when </w:t>
+      </w:r>
+      <w:r>
+        <w:t>the living</w:t>
+      </w:r>
+      <w:r>
+        <w:t xml:space="preserve"> come in range</w:t>
+      </w:r>
+    </w:p>
+    <w:p>
+      <w:r>
+        <w:t>Health</w:t>
+      </w:r>
+      <w:r>
+        <w:t xml:space="preserve">: keeps track of </w:t>
+      </w:r>
       <w:proofErr w:type="gramStart"/>
       <w:r>
-        <w:t>ObjectManager</w:t>
+        <w:t>health ,</w:t>
+      </w:r>
+      <w:proofErr w:type="gramEnd"/>
+      <w:r>
+        <w:t xml:space="preserve"> damage, and effects</w:t>
+      </w:r>
+    </w:p>
+    <w:p>
+      <w:proofErr w:type="spellStart"/>
+      <w:r>
+        <w:t>InfectionStatus</w:t>
       </w:r>
       <w:proofErr w:type="spellEnd"/>
       <w:r>
-        <w:t xml:space="preserve"> :</w:t>
-      </w:r>
-      <w:proofErr w:type="gramEnd"/>
-      <w:r>
-        <w:t xml:space="preserve"> owns master lists of zombies, humans and </w:t>
-      </w:r>
+        <w:t>: keep track if the infections status of our zombie</w:t>
+      </w:r>
+    </w:p>
+    <w:p>
       <w:proofErr w:type="spellStart"/>
       <w:r>
-        <w:t>abnormals</w:t>
-      </w:r>
-      <w:bookmarkStart w:id="16" w:name="_GoBack"/>
-      <w:bookmarkEnd w:id="16"/>
+        <w:t>CleanUp</w:t>
+      </w:r>
       <w:proofErr w:type="spellEnd"/>
-    </w:p>
-    <w:p>
-      <w:r>
-        <w:t>Game Controller</w:t>
-      </w:r>
-    </w:p>
-    <w:p>
-      <w:pPr>
-        <w:pStyle w:val="ListParagraph"/>
-        <w:numPr>
-          <w:ilvl w:val="0"/>
-          <w:numId w:val="3"/>
-        </w:numPr>
-      </w:pPr>
-      <w:r>
-        <w:t>Collects User Input</w:t>
-      </w:r>
-    </w:p>
-    <w:p>
-      <w:pPr>
-        <w:pStyle w:val="ListParagraph"/>
-        <w:numPr>
-          <w:ilvl w:val="0"/>
-          <w:numId w:val="3"/>
-        </w:numPr>
-      </w:pPr>
-      <w:r>
-        <w:t>Manages Object Pools</w:t>
-      </w:r>
-    </w:p>
-    <w:p>
-      <w:pPr>
-        <w:pStyle w:val="ListParagraph"/>
-        <w:numPr>
-          <w:ilvl w:val="1"/>
-          <w:numId w:val="3"/>
-        </w:numPr>
+      <w:r>
+        <w:t>: returns zombies to the zombie pool when no longer needed</w:t>
+      </w:r>
+    </w:p>
+    <w:p>
+      <w:proofErr w:type="spellStart"/>
+      <w:r>
+        <w:t>Behaviour</w:t>
+      </w:r>
+      <w:proofErr w:type="spellEnd"/>
+      <w:r>
+        <w:t>: this will manage how the zombies reacts to different input like noise levels and nearby humans, and other input.</w:t>
+      </w:r>
+    </w:p>
+    <w:p>
+      <w:r>
+        <w:t>Stretch Goal: Special Abilities: some zombies will have special abilities this scrip will manage these effects.</w:t>
+      </w:r>
+    </w:p>
+    <w:p/>
+    <w:p>
+      <w:pPr>
+        <w:pStyle w:val="Heading3"/>
       </w:pPr>
       <w:r>
         <w:t>Human</w:t>
       </w:r>
     </w:p>
     <w:p>
-      <w:pPr>
-        <w:pStyle w:val="ListParagraph"/>
-        <w:numPr>
-          <w:ilvl w:val="1"/>
-          <w:numId w:val="3"/>
-        </w:numPr>
-      </w:pPr>
-      <w:r>
-        <w:t>Zombie</w:t>
-      </w:r>
-    </w:p>
-    <w:p>
-      <w:pPr>
-        <w:pStyle w:val="ListParagraph"/>
-        <w:numPr>
-          <w:ilvl w:val="1"/>
-          <w:numId w:val="3"/>
-        </w:numPr>
-      </w:pPr>
-      <w:r>
-        <w:t>Abnormal Pool</w:t>
-      </w:r>
-    </w:p>
-    <w:p>
-      <w:pPr>
-        <w:pStyle w:val="ListParagraph"/>
-        <w:numPr>
-          <w:ilvl w:val="0"/>
-          <w:numId w:val="3"/>
-        </w:numPr>
-      </w:pPr>
-      <w:r>
-        <w:t>Objective Management</w:t>
-      </w:r>
-    </w:p>
-    <w:p>
-      <w:pPr>
-        <w:pStyle w:val="ListParagraph"/>
-        <w:numPr>
-          <w:ilvl w:val="0"/>
-          <w:numId w:val="3"/>
-        </w:numPr>
-      </w:pPr>
-      <w:r>
-        <w:t>Stretch Goal: Convoy Manager</w:t>
-      </w:r>
-    </w:p>
-    <w:p>
-      <w:pPr>
-        <w:pStyle w:val="ListParagraph"/>
-        <w:numPr>
-          <w:ilvl w:val="0"/>
-          <w:numId w:val="3"/>
-        </w:numPr>
-      </w:pPr>
-      <w:r>
-        <w:t>Stretch Goal: Statistics for Level</w:t>
-      </w:r>
-    </w:p>
-    <w:p>
-      <w:pPr>
-        <w:pStyle w:val="ListParagraph"/>
-        <w:numPr>
-          <w:ilvl w:val="0"/>
-          <w:numId w:val="3"/>
-        </w:numPr>
-      </w:pPr>
-      <w:r>
-        <w:t>Sound Library</w:t>
-      </w:r>
-    </w:p>
-    <w:p>
-      <w:pPr>
-        <w:pStyle w:val="ListParagraph"/>
-        <w:numPr>
-          <w:ilvl w:val="0"/>
-          <w:numId w:val="3"/>
-        </w:numPr>
-      </w:pPr>
-      <w:r>
-        <w:t>Scene Management</w:t>
-      </w:r>
-    </w:p>
-    <w:p>
-      <w:pPr>
-        <w:pStyle w:val="ListParagraph"/>
-        <w:numPr>
-          <w:ilvl w:val="0"/>
-          <w:numId w:val="3"/>
-        </w:numPr>
-      </w:pPr>
-      <w:r>
-        <w:t>Stretch Goal: Achievement Management</w:t>
-      </w:r>
-    </w:p>
-    <w:p>
-      <w:pPr>
-        <w:pStyle w:val="ListParagraph"/>
-        <w:numPr>
-          <w:ilvl w:val="0"/>
-          <w:numId w:val="3"/>
-        </w:numPr>
-      </w:pPr>
-      <w:r>
-        <w:t>Stretch Goal Territory Reclamation Management</w:t>
-      </w:r>
-    </w:p>
-    <w:p>
-      <w:pPr>
-        <w:pStyle w:val="ListParagraph"/>
-        <w:numPr>
-          <w:ilvl w:val="0"/>
-          <w:numId w:val="3"/>
-        </w:numPr>
-      </w:pPr>
-      <w:r>
-        <w:t>Stretch Goal: Fog of War Management</w:t>
+      <w:r>
+        <w:t xml:space="preserve">There will be a Human </w:t>
+      </w:r>
+      <w:proofErr w:type="spellStart"/>
+      <w:r>
+        <w:t>GameObject</w:t>
+      </w:r>
+      <w:proofErr w:type="spellEnd"/>
+      <w:r>
+        <w:t xml:space="preserve"> with the following scripts</w:t>
+      </w:r>
+    </w:p>
+    <w:p>
+      <w:proofErr w:type="spellStart"/>
+      <w:r>
+        <w:t>Behaviour</w:t>
+      </w:r>
+      <w:proofErr w:type="spellEnd"/>
+      <w:r>
+        <w:t xml:space="preserve">: this will manage how the zombies reacts to different input like noise levels and nearby </w:t>
+      </w:r>
+      <w:r>
+        <w:t>zombie</w:t>
+      </w:r>
+      <w:r>
+        <w:t>s, and other input.</w:t>
+      </w:r>
+      <w:r>
+        <w:t xml:space="preserve"> </w:t>
+      </w:r>
+      <w:proofErr w:type="spellStart"/>
+      <w:r>
+        <w:t>Behaviours</w:t>
+      </w:r>
+      <w:proofErr w:type="spellEnd"/>
+      <w:r>
+        <w:t xml:space="preserve"> will include; F</w:t>
+      </w:r>
+      <w:r>
+        <w:t>lee</w:t>
+      </w:r>
+      <w:r>
+        <w:t>, C</w:t>
+      </w:r>
+      <w:r>
+        <w:t>ower</w:t>
+      </w:r>
+      <w:r>
+        <w:t xml:space="preserve">, </w:t>
+      </w:r>
+      <w:r>
+        <w:t>Melee / Ranged Attack</w:t>
+      </w:r>
+      <w:r>
+        <w:t xml:space="preserve">, </w:t>
+      </w:r>
+      <w:r>
+        <w:t>Patrol</w:t>
+      </w:r>
+      <w:r>
+        <w:t xml:space="preserve">, </w:t>
+      </w:r>
+      <w:r>
+        <w:t>Guard</w:t>
+      </w:r>
+      <w:r>
+        <w:t xml:space="preserve">, and </w:t>
+      </w:r>
+      <w:r>
+        <w:t>Death</w:t>
+      </w:r>
+      <w:r>
+        <w:t>.</w:t>
+      </w:r>
+    </w:p>
+    <w:p>
+      <w:r>
+        <w:t>Awareness: Checks for incoming threats, like zombies, noise</w:t>
+      </w:r>
+    </w:p>
+    <w:p>
+      <w:proofErr w:type="spellStart"/>
+      <w:r>
+        <w:t>InfectionStatus</w:t>
+      </w:r>
+      <w:proofErr w:type="spellEnd"/>
+      <w:r>
+        <w:t>: keep track if the infections status of our zombie</w:t>
+      </w:r>
+    </w:p>
+    <w:p>
+      <w:r>
+        <w:t>Reanimation: manages replacement of infected dead humans with zombies utilizing the zombie pool</w:t>
+      </w:r>
+    </w:p>
+    <w:p>
+      <w:r>
+        <w:t>Stretch Goal: Tactics (Squad Goals)</w:t>
+      </w:r>
+      <w:r>
+        <w:t>: Humans uses tactics and traps to lure zombies and kill them</w:t>
+      </w:r>
+    </w:p>
+    <w:p>
+      <w:r>
+        <w:t>Stretch Goal: Classes</w:t>
+      </w:r>
+      <w:r>
+        <w:t>: There is a variety of classes which change the way humans behave.</w:t>
       </w:r>
     </w:p>
     <w:p/>
     <w:p>
-      <w:r>
-        <w:t>Menu Controller</w:t>
-      </w:r>
-    </w:p>
-    <w:p>
-      <w:pPr>
-        <w:pStyle w:val="ListParagraph"/>
-        <w:numPr>
-          <w:ilvl w:val="0"/>
-          <w:numId w:val="3"/>
-        </w:numPr>
-      </w:pPr>
-      <w:r>
-        <w:t>Scene Management</w:t>
-      </w:r>
-    </w:p>
-    <w:p/>
-    <w:p>
-      <w:r>
-        <w:t>Noise Management</w:t>
-      </w:r>
-    </w:p>
-    <w:p>
-      <w:pPr>
-        <w:pStyle w:val="ListParagraph"/>
-        <w:numPr>
-          <w:ilvl w:val="0"/>
-          <w:numId w:val="3"/>
-        </w:numPr>
-      </w:pPr>
-      <w:r>
-        <w:t>Creates hot and cold zones for noise on the map</w:t>
-      </w:r>
-    </w:p>
-    <w:p>
-      <w:pPr>
-        <w:pStyle w:val="ListParagraph"/>
-      </w:pPr>
-    </w:p>
-    <w:p>
-      <w:r>
-        <w:t>HUD</w:t>
-      </w:r>
-    </w:p>
-    <w:p>
-      <w:pPr>
-        <w:pStyle w:val="ListParagraph"/>
-        <w:numPr>
-          <w:ilvl w:val="0"/>
-          <w:numId w:val="3"/>
-        </w:numPr>
-      </w:pPr>
-      <w:r>
-        <w:t>Zombie Count</w:t>
-      </w:r>
-    </w:p>
-    <w:p>
-      <w:pPr>
-        <w:pStyle w:val="ListParagraph"/>
-        <w:numPr>
-          <w:ilvl w:val="0"/>
-          <w:numId w:val="3"/>
-        </w:numPr>
-      </w:pPr>
-      <w:r>
-        <w:t>Captured Safe Zones</w:t>
-      </w:r>
-    </w:p>
-    <w:p>
-      <w:pPr>
-        <w:pStyle w:val="ListParagraph"/>
-        <w:numPr>
-          <w:ilvl w:val="0"/>
-          <w:numId w:val="3"/>
-        </w:numPr>
-      </w:pPr>
-      <w:r>
-        <w:t>Objective Indicators/ Noise Indicators</w:t>
-      </w:r>
-    </w:p>
-    <w:p>
-      <w:pPr>
-        <w:pStyle w:val="ListParagraph"/>
-        <w:numPr>
-          <w:ilvl w:val="0"/>
-          <w:numId w:val="3"/>
-        </w:numPr>
-      </w:pPr>
-      <w:r>
-        <w:t>Abnormal List</w:t>
-      </w:r>
-    </w:p>
-    <w:p>
-      <w:pPr>
-        <w:pStyle w:val="ListParagraph"/>
-        <w:numPr>
-          <w:ilvl w:val="0"/>
-          <w:numId w:val="3"/>
-        </w:numPr>
-      </w:pPr>
-      <w:r>
-        <w:t xml:space="preserve">Abnormal abilities (become available when </w:t>
-      </w:r>
-      <w:proofErr w:type="spellStart"/>
-      <w:r>
-        <w:t>Abnormals</w:t>
-      </w:r>
-      <w:proofErr w:type="spellEnd"/>
-      <w:r>
-        <w:t xml:space="preserve"> are selected from the list)</w:t>
-      </w:r>
-    </w:p>
-    <w:p>
-      <w:pPr>
-        <w:pStyle w:val="ListParagraph"/>
-        <w:numPr>
-          <w:ilvl w:val="0"/>
-          <w:numId w:val="3"/>
-        </w:numPr>
-      </w:pPr>
-      <w:r>
-        <w:t>Menu Option</w:t>
-      </w:r>
-      <w:r>
-        <w:t xml:space="preserve"> (with Pause)</w:t>
-      </w:r>
-    </w:p>
-    <w:p>
-      <w:pPr>
-        <w:pStyle w:val="ListParagraph"/>
-        <w:numPr>
-          <w:ilvl w:val="0"/>
-          <w:numId w:val="3"/>
-        </w:numPr>
-      </w:pPr>
-      <w:r>
-        <w:t>Stretch Goal: Mission Timer</w:t>
-      </w:r>
-    </w:p>
-    <w:p/>
-    <w:p>
-      <w:proofErr w:type="spellStart"/>
-      <w:r>
-        <w:lastRenderedPageBreak/>
-        <w:t>NavMesh</w:t>
-      </w:r>
-      <w:proofErr w:type="spellEnd"/>
-    </w:p>
-    <w:p>
-      <w:pPr>
-        <w:pStyle w:val="ListParagraph"/>
-        <w:numPr>
-          <w:ilvl w:val="0"/>
-          <w:numId w:val="3"/>
-        </w:numPr>
-      </w:pPr>
-      <w:r>
-        <w:t>For controlling unit movement</w:t>
-      </w:r>
-    </w:p>
-    <w:p>
-      <w:pPr>
-        <w:pStyle w:val="ListParagraph"/>
-        <w:numPr>
-          <w:ilvl w:val="0"/>
-          <w:numId w:val="3"/>
-        </w:numPr>
-      </w:pPr>
-    </w:p>
-    <w:p/>
-    <w:p>
-      <w:r>
-        <w:t>Zombie AI</w:t>
-      </w:r>
-    </w:p>
-    <w:p>
-      <w:pPr>
-        <w:pStyle w:val="ListParagraph"/>
-        <w:numPr>
-          <w:ilvl w:val="0"/>
-          <w:numId w:val="3"/>
-        </w:numPr>
-      </w:pPr>
-      <w:r>
-        <w:t>Zombies are attracted to noise</w:t>
-      </w:r>
-    </w:p>
-    <w:p>
-      <w:pPr>
-        <w:pStyle w:val="ListParagraph"/>
-        <w:numPr>
-          <w:ilvl w:val="0"/>
-          <w:numId w:val="3"/>
-        </w:numPr>
-      </w:pPr>
-      <w:r>
-        <w:t>Zombies will chase nearby humans</w:t>
-      </w:r>
-    </w:p>
-    <w:p>
-      <w:pPr>
-        <w:pStyle w:val="ListParagraph"/>
-        <w:numPr>
-          <w:ilvl w:val="0"/>
-          <w:numId w:val="3"/>
-        </w:numPr>
-      </w:pPr>
-      <w:r>
-        <w:t>Zombies will devour fallen humans</w:t>
-      </w:r>
-    </w:p>
-    <w:p>
-      <w:pPr>
-        <w:pStyle w:val="ListParagraph"/>
-        <w:numPr>
-          <w:ilvl w:val="0"/>
-          <w:numId w:val="3"/>
-        </w:numPr>
-      </w:pPr>
-      <w:r>
-        <w:t xml:space="preserve">Zombies will </w:t>
-      </w:r>
-      <w:proofErr w:type="spellStart"/>
-      <w:r>
-        <w:t>prioritise</w:t>
-      </w:r>
-      <w:proofErr w:type="spellEnd"/>
-      <w:r>
-        <w:t xml:space="preserve"> user control over existing commands or noise</w:t>
-      </w:r>
-    </w:p>
-    <w:p>
-      <w:pPr>
-        <w:pStyle w:val="ListParagraph"/>
-        <w:numPr>
-          <w:ilvl w:val="0"/>
-          <w:numId w:val="3"/>
-        </w:numPr>
-      </w:pPr>
-      <w:r>
-        <w:t>Stretch Goal: Special Abilities</w:t>
-      </w:r>
-    </w:p>
-    <w:p>
-      <w:pPr>
-        <w:pStyle w:val="ListParagraph"/>
-      </w:pPr>
-    </w:p>
-    <w:p>
-      <w:pPr>
-        <w:pStyle w:val="ListParagraph"/>
-      </w:pPr>
-    </w:p>
-    <w:p>
-      <w:pPr>
-        <w:pStyle w:val="ListParagraph"/>
-      </w:pPr>
-    </w:p>
-    <w:p>
-      <w:r>
-        <w:t>Human</w:t>
-      </w:r>
-      <w:r>
-        <w:t xml:space="preserve"> AI</w:t>
-      </w:r>
-    </w:p>
-    <w:p>
-      <w:pPr>
-        <w:pStyle w:val="ListParagraph"/>
-        <w:numPr>
-          <w:ilvl w:val="0"/>
-          <w:numId w:val="3"/>
-        </w:numPr>
-      </w:pPr>
-      <w:proofErr w:type="spellStart"/>
-      <w:r>
-        <w:t>Behaviours</w:t>
-      </w:r>
-      <w:proofErr w:type="spellEnd"/>
-    </w:p>
-    <w:p>
-      <w:pPr>
-        <w:pStyle w:val="ListParagraph"/>
-        <w:numPr>
-          <w:ilvl w:val="1"/>
-          <w:numId w:val="3"/>
-        </w:numPr>
-      </w:pPr>
-      <w:r>
-        <w:t>Flee</w:t>
-      </w:r>
-    </w:p>
-    <w:p>
-      <w:pPr>
-        <w:pStyle w:val="ListParagraph"/>
-        <w:numPr>
-          <w:ilvl w:val="1"/>
-          <w:numId w:val="3"/>
-        </w:numPr>
-      </w:pPr>
-      <w:r>
-        <w:t>Cower</w:t>
-      </w:r>
-    </w:p>
-    <w:p>
-      <w:pPr>
-        <w:pStyle w:val="ListParagraph"/>
-        <w:numPr>
-          <w:ilvl w:val="1"/>
-          <w:numId w:val="3"/>
-        </w:numPr>
-      </w:pPr>
-      <w:r>
-        <w:t>Melee / Ranged Attack</w:t>
-      </w:r>
-    </w:p>
-    <w:p>
-      <w:pPr>
-        <w:pStyle w:val="ListParagraph"/>
-        <w:numPr>
-          <w:ilvl w:val="1"/>
-          <w:numId w:val="3"/>
-        </w:numPr>
-      </w:pPr>
-      <w:r>
-        <w:t>Patrol</w:t>
-      </w:r>
-    </w:p>
-    <w:p>
-      <w:pPr>
-        <w:pStyle w:val="ListParagraph"/>
-        <w:numPr>
-          <w:ilvl w:val="1"/>
-          <w:numId w:val="3"/>
-        </w:numPr>
-      </w:pPr>
-      <w:r>
-        <w:t>Guard</w:t>
-      </w:r>
-    </w:p>
-    <w:p>
-      <w:pPr>
-        <w:pStyle w:val="ListParagraph"/>
-        <w:numPr>
-          <w:ilvl w:val="1"/>
-          <w:numId w:val="3"/>
-        </w:numPr>
-      </w:pPr>
-      <w:r>
-        <w:t>Death</w:t>
-      </w:r>
-    </w:p>
-    <w:p>
-      <w:pPr>
-        <w:pStyle w:val="ListParagraph"/>
-        <w:numPr>
-          <w:ilvl w:val="0"/>
-          <w:numId w:val="3"/>
-        </w:numPr>
-      </w:pPr>
-      <w:r>
-        <w:t>Awareness</w:t>
-      </w:r>
-    </w:p>
-    <w:p>
-      <w:pPr>
-        <w:pStyle w:val="ListParagraph"/>
-        <w:numPr>
-          <w:ilvl w:val="0"/>
-          <w:numId w:val="3"/>
-        </w:numPr>
-      </w:pPr>
-      <w:r>
-        <w:t>Infection</w:t>
-      </w:r>
-    </w:p>
-    <w:p>
-      <w:pPr>
-        <w:pStyle w:val="ListParagraph"/>
-        <w:numPr>
-          <w:ilvl w:val="0"/>
-          <w:numId w:val="3"/>
-        </w:numPr>
-      </w:pPr>
-      <w:r>
-        <w:t>Reanimation (transition in to a zombie)</w:t>
-      </w:r>
-    </w:p>
-    <w:p>
-      <w:pPr>
-        <w:pStyle w:val="ListParagraph"/>
-        <w:numPr>
-          <w:ilvl w:val="0"/>
-          <w:numId w:val="3"/>
-        </w:numPr>
-      </w:pPr>
-      <w:r>
-        <w:t>Stretch Goal: Tactics (Squad Goals)</w:t>
-      </w:r>
-    </w:p>
-    <w:p>
-      <w:pPr>
-        <w:pStyle w:val="ListParagraph"/>
-        <w:numPr>
-          <w:ilvl w:val="0"/>
-          <w:numId w:val="3"/>
-        </w:numPr>
-      </w:pPr>
-      <w:r>
-        <w:t>Stretch Goal: Classes</w:t>
-      </w:r>
-    </w:p>
-    <w:p/>
-    <w:p>
-      <w:r>
-        <w:t>Stretch Goal: Vehicle AI</w:t>
-      </w:r>
-    </w:p>
-    <w:p>
-      <w:pPr>
-        <w:pStyle w:val="ListParagraph"/>
-        <w:numPr>
-          <w:ilvl w:val="0"/>
-          <w:numId w:val="3"/>
-        </w:numPr>
-      </w:pPr>
-      <w:r>
-        <w:t>NPC Vehicles</w:t>
-      </w:r>
-    </w:p>
-    <w:p/>
-    <w:p>
+      <w:pPr>
+        <w:pStyle w:val="Heading3"/>
+      </w:pPr>
       <w:r>
         <w:t>Obstacle Mechanics</w:t>
       </w:r>
     </w:p>
     <w:p>
-      <w:pPr>
-        <w:pStyle w:val="ListParagraph"/>
-        <w:numPr>
-          <w:ilvl w:val="0"/>
-          <w:numId w:val="3"/>
-        </w:numPr>
-      </w:pPr>
+      <w:r>
+        <w:t xml:space="preserve">Building which are destructible like; </w:t>
+      </w:r>
       <w:r>
         <w:t>Barricades</w:t>
       </w:r>
-    </w:p>
-    <w:p/>
-    <w:p>
-      <w:r>
-        <w:t>Animation</w:t>
-      </w:r>
-    </w:p>
-    <w:p>
-      <w:pPr>
-        <w:pStyle w:val="ListParagraph"/>
-        <w:numPr>
-          <w:ilvl w:val="0"/>
-          <w:numId w:val="3"/>
-        </w:numPr>
-      </w:pPr>
-      <w:r>
-        <w:t>Human</w:t>
-      </w:r>
-    </w:p>
-    <w:p>
-      <w:pPr>
-        <w:pStyle w:val="ListParagraph"/>
-        <w:numPr>
-          <w:ilvl w:val="0"/>
-          <w:numId w:val="3"/>
-        </w:numPr>
-      </w:pPr>
-      <w:r>
-        <w:t>Zombie</w:t>
-      </w:r>
-    </w:p>
-    <w:p>
-      <w:pPr>
-        <w:pStyle w:val="ListParagraph"/>
-        <w:numPr>
-          <w:ilvl w:val="0"/>
-          <w:numId w:val="3"/>
-        </w:numPr>
-      </w:pPr>
-      <w:r>
-        <w:lastRenderedPageBreak/>
-        <w:t>Barricade</w:t>
-      </w:r>
-    </w:p>
-    <w:p>
-      <w:pPr>
-        <w:pStyle w:val="ListParagraph"/>
-        <w:numPr>
-          <w:ilvl w:val="0"/>
-          <w:numId w:val="3"/>
-        </w:numPr>
-      </w:pPr>
-      <w:r>
-        <w:t>Environmental</w:t>
-      </w:r>
-    </w:p>
-    <w:p>
-      <w:pPr>
-        <w:pStyle w:val="ListParagraph"/>
-      </w:pPr>
-    </w:p>
-    <w:p>
-      <w:r>
-        <w:t xml:space="preserve">Sounds </w:t>
-      </w:r>
-    </w:p>
-    <w:p>
-      <w:pPr>
-        <w:pStyle w:val="ListParagraph"/>
-        <w:numPr>
-          <w:ilvl w:val="0"/>
-          <w:numId w:val="3"/>
-        </w:numPr>
-      </w:pPr>
-      <w:r>
-        <w:t>Zombie</w:t>
-      </w:r>
-    </w:p>
-    <w:p>
-      <w:pPr>
-        <w:pStyle w:val="ListParagraph"/>
-        <w:numPr>
-          <w:ilvl w:val="0"/>
-          <w:numId w:val="3"/>
-        </w:numPr>
-      </w:pPr>
-      <w:r>
-        <w:t>Human</w:t>
-      </w:r>
-    </w:p>
-    <w:p>
-      <w:pPr>
-        <w:pStyle w:val="ListParagraph"/>
-        <w:numPr>
-          <w:ilvl w:val="0"/>
-          <w:numId w:val="3"/>
-        </w:numPr>
-      </w:pPr>
-      <w:r>
-        <w:t>Environment</w:t>
-      </w:r>
-    </w:p>
-    <w:p>
-      <w:pPr>
-        <w:pStyle w:val="ListParagraph"/>
-        <w:numPr>
-          <w:ilvl w:val="0"/>
-          <w:numId w:val="3"/>
-        </w:numPr>
-      </w:pPr>
-      <w:r>
-        <w:t>UI</w:t>
-      </w:r>
-    </w:p>
-    <w:p>
-      <w:pPr>
-        <w:pStyle w:val="ListParagraph"/>
-        <w:numPr>
-          <w:ilvl w:val="0"/>
-          <w:numId w:val="3"/>
-        </w:numPr>
-      </w:pPr>
-      <w:r>
-        <w:t>Gun Shot</w:t>
-      </w:r>
-    </w:p>
-    <w:p>
-      <w:pPr>
-        <w:pStyle w:val="ListParagraph"/>
-        <w:numPr>
-          <w:ilvl w:val="0"/>
-          <w:numId w:val="3"/>
-        </w:numPr>
-      </w:pPr>
-      <w:r>
-        <w:t>Barricade Destruction</w:t>
-      </w:r>
-    </w:p>
-    <w:p/>
-    <w:p>
-      <w:pPr>
-        <w:pStyle w:val="Heading2"/>
-      </w:pPr>
-      <w:bookmarkStart w:id="17" w:name="_Toc457920299"/>
-      <w:r>
-        <w:t>System Interaction</w:t>
-      </w:r>
-      <w:bookmarkEnd w:id="17"/>
-      <w:r>
-        <w:t xml:space="preserve"> (not </w:t>
-      </w:r>
-      <w:proofErr w:type="spellStart"/>
-      <w:r>
-        <w:t>req</w:t>
-      </w:r>
-      <w:proofErr w:type="spellEnd"/>
-      <w:r>
-        <w:t xml:space="preserve"> </w:t>
-      </w:r>
-      <w:proofErr w:type="spellStart"/>
-      <w:r>
-        <w:t>dmc</w:t>
-      </w:r>
-      <w:proofErr w:type="spellEnd"/>
-      <w:r>
-        <w:t>)</w:t>
-      </w:r>
-    </w:p>
-    <w:p>
-      <w:r>
-        <w:t>The following systems talk to each other:</w:t>
-      </w:r>
-    </w:p>
-    <w:p>
-      <w:r>
-        <w:t>Game Controller interacts with:</w:t>
-      </w:r>
-    </w:p>
-    <w:p>
-      <w:pPr>
-        <w:pStyle w:val="ListParagraph"/>
-        <w:numPr>
-          <w:ilvl w:val="0"/>
-          <w:numId w:val="3"/>
-        </w:numPr>
-      </w:pPr>
-      <w:r>
-        <w:t>Humans</w:t>
-      </w:r>
-    </w:p>
-    <w:p>
-      <w:pPr>
-        <w:pStyle w:val="ListParagraph"/>
-        <w:numPr>
-          <w:ilvl w:val="0"/>
-          <w:numId w:val="3"/>
-        </w:numPr>
-      </w:pPr>
-      <w:r>
-        <w:t>Zombies</w:t>
-      </w:r>
-    </w:p>
-    <w:p>
-      <w:pPr>
-        <w:pStyle w:val="ListParagraph"/>
-        <w:numPr>
-          <w:ilvl w:val="0"/>
-          <w:numId w:val="3"/>
-        </w:numPr>
-      </w:pPr>
-      <w:r>
-        <w:t>UI</w:t>
-      </w:r>
-    </w:p>
-    <w:p>
-      <w:pPr>
-        <w:pStyle w:val="ListParagraph"/>
-        <w:numPr>
-          <w:ilvl w:val="0"/>
-          <w:numId w:val="3"/>
-        </w:numPr>
-      </w:pPr>
-      <w:r>
-        <w:t>Objectives</w:t>
-      </w:r>
-    </w:p>
-    <w:p>
-      <w:pPr>
-        <w:pStyle w:val="ListParagraph"/>
-        <w:numPr>
-          <w:ilvl w:val="0"/>
-          <w:numId w:val="3"/>
-        </w:numPr>
-      </w:pPr>
-      <w:r>
-        <w:t>Vehicle AI</w:t>
-      </w:r>
-    </w:p>
-    <w:p/>
-    <w:p>
-      <w:r>
-        <w:t>Humans Interact with:</w:t>
-      </w:r>
-    </w:p>
-    <w:p>
-      <w:pPr>
-        <w:pStyle w:val="ListParagraph"/>
-        <w:numPr>
-          <w:ilvl w:val="0"/>
-          <w:numId w:val="3"/>
-        </w:numPr>
-      </w:pPr>
-      <w:r>
-        <w:t>Game Controller</w:t>
-      </w:r>
-    </w:p>
-    <w:p>
-      <w:pPr>
-        <w:pStyle w:val="ListParagraph"/>
-        <w:numPr>
-          <w:ilvl w:val="0"/>
-          <w:numId w:val="3"/>
-        </w:numPr>
-      </w:pPr>
-      <w:r>
-        <w:t>Zombies</w:t>
-      </w:r>
-    </w:p>
-    <w:p>
-      <w:pPr>
-        <w:pStyle w:val="ListParagraph"/>
-        <w:numPr>
-          <w:ilvl w:val="0"/>
-          <w:numId w:val="3"/>
-        </w:numPr>
-      </w:pPr>
-      <w:r>
-        <w:t>Objectives</w:t>
-      </w:r>
-    </w:p>
-    <w:p>
-      <w:pPr>
-        <w:pStyle w:val="ListParagraph"/>
-      </w:pPr>
-    </w:p>
-    <w:p>
-      <w:r>
-        <w:t>Zombies Interact with:</w:t>
-      </w:r>
-    </w:p>
-    <w:p>
-      <w:pPr>
-        <w:pStyle w:val="ListParagraph"/>
-        <w:numPr>
-          <w:ilvl w:val="0"/>
-          <w:numId w:val="3"/>
-        </w:numPr>
-      </w:pPr>
-      <w:r>
-        <w:t>Game Controller</w:t>
-      </w:r>
-    </w:p>
-    <w:p>
-      <w:pPr>
-        <w:pStyle w:val="ListParagraph"/>
-        <w:numPr>
-          <w:ilvl w:val="0"/>
-          <w:numId w:val="3"/>
-        </w:numPr>
-      </w:pPr>
-      <w:r>
-        <w:t>Humans</w:t>
-      </w:r>
-    </w:p>
-    <w:p>
-      <w:pPr>
-        <w:pStyle w:val="ListParagraph"/>
-        <w:numPr>
-          <w:ilvl w:val="0"/>
-          <w:numId w:val="3"/>
-        </w:numPr>
-      </w:pPr>
-      <w:r>
-        <w:t>Objectives</w:t>
-      </w:r>
-    </w:p>
-    <w:p>
-      <w:pPr>
-        <w:pStyle w:val="ListParagraph"/>
-        <w:numPr>
-          <w:ilvl w:val="0"/>
-          <w:numId w:val="3"/>
-        </w:numPr>
-      </w:pPr>
-      <w:r>
-        <w:t>Barricades</w:t>
-      </w:r>
-    </w:p>
-    <w:p/>
-    <w:p>
-      <w:r>
-        <w:t>Barricades</w:t>
-      </w:r>
-    </w:p>
-    <w:p>
-      <w:pPr>
-        <w:pStyle w:val="ListParagraph"/>
-        <w:numPr>
-          <w:ilvl w:val="0"/>
-          <w:numId w:val="3"/>
-        </w:numPr>
-      </w:pPr>
-      <w:r>
-        <w:t>Zombies</w:t>
-      </w:r>
-    </w:p>
-    <w:p/>
-    <w:p>
-      <w:r>
-        <w:t>Objectives</w:t>
-      </w:r>
-    </w:p>
-    <w:p>
-      <w:pPr>
-        <w:pStyle w:val="ListParagraph"/>
-        <w:numPr>
-          <w:ilvl w:val="0"/>
-          <w:numId w:val="3"/>
-        </w:numPr>
-      </w:pPr>
-      <w:r>
-        <w:lastRenderedPageBreak/>
-        <w:t>Game Controller</w:t>
-      </w:r>
-    </w:p>
-    <w:p>
-      <w:pPr>
-        <w:pStyle w:val="ListParagraph"/>
-        <w:numPr>
-          <w:ilvl w:val="0"/>
-          <w:numId w:val="3"/>
-        </w:numPr>
-      </w:pPr>
-      <w:r>
-        <w:t>Humans</w:t>
-      </w:r>
-    </w:p>
-    <w:p>
-      <w:pPr>
-        <w:pStyle w:val="ListParagraph"/>
-        <w:numPr>
-          <w:ilvl w:val="0"/>
-          <w:numId w:val="3"/>
-        </w:numPr>
-      </w:pPr>
-      <w:r>
-        <w:t>UI</w:t>
-      </w:r>
-    </w:p>
-    <w:p/>
-    <w:p>
-      <w:pPr>
-        <w:pStyle w:val="Heading2"/>
-        <w:rPr>
-          <w:color w:val="FF0000"/>
-        </w:rPr>
-      </w:pPr>
-      <w:bookmarkStart w:id="18" w:name="_Toc457920300"/>
-      <w:r>
-        <w:t>Class Diagrams</w:t>
-      </w:r>
-      <w:bookmarkEnd w:id="18"/>
-      <w:r>
-        <w:t xml:space="preserve"> </w:t>
-      </w:r>
-      <w:r>
-        <w:rPr>
-          <w:color w:val="FF0000"/>
-        </w:rPr>
-        <w:t>(NOT REQ DMC)</w:t>
+      <w:r>
+        <w:t>, Guard towers, etc.</w:t>
       </w:r>
     </w:p>
     <w:p/>
     <w:p/>
     <w:p/>
+    <w:p>
+      <w:pPr>
+        <w:pStyle w:val="Heading3"/>
+      </w:pPr>
+      <w:r>
+        <w:lastRenderedPageBreak/>
+        <w:t>Stretch Goal: Vehicle</w:t>
+      </w:r>
+      <w:r>
+        <w:t>s</w:t>
+      </w:r>
+    </w:p>
+    <w:p>
+      <w:r>
+        <w:t>NPC Vehicles</w:t>
+      </w:r>
+      <w:r>
+        <w:t xml:space="preserve"> which travel through the streets</w:t>
+      </w:r>
+    </w:p>
+    <w:p/>
+    <w:p>
+      <w:pPr>
+        <w:pStyle w:val="Heading3"/>
+      </w:pPr>
+      <w:r>
+        <w:t>Animation</w:t>
+      </w:r>
+      <w:r>
+        <w:t xml:space="preserve"> List</w:t>
+      </w:r>
+    </w:p>
+    <w:p>
+      <w:pPr>
+        <w:pStyle w:val="ListParagraph"/>
+        <w:numPr>
+          <w:ilvl w:val="0"/>
+          <w:numId w:val="3"/>
+        </w:numPr>
+      </w:pPr>
+      <w:r>
+        <w:t>Human</w:t>
+      </w:r>
+    </w:p>
+    <w:p>
+      <w:pPr>
+        <w:pStyle w:val="ListParagraph"/>
+        <w:numPr>
+          <w:ilvl w:val="0"/>
+          <w:numId w:val="3"/>
+        </w:numPr>
+      </w:pPr>
+      <w:r>
+        <w:t>Zombie</w:t>
+      </w:r>
+    </w:p>
+    <w:p>
+      <w:pPr>
+        <w:pStyle w:val="ListParagraph"/>
+        <w:numPr>
+          <w:ilvl w:val="0"/>
+          <w:numId w:val="3"/>
+        </w:numPr>
+      </w:pPr>
+      <w:r>
+        <w:t>Barricade</w:t>
+      </w:r>
+    </w:p>
+    <w:p>
+      <w:pPr>
+        <w:pStyle w:val="ListParagraph"/>
+        <w:numPr>
+          <w:ilvl w:val="0"/>
+          <w:numId w:val="3"/>
+        </w:numPr>
+      </w:pPr>
+      <w:r>
+        <w:t>Environmental</w:t>
+      </w:r>
+    </w:p>
+    <w:p>
+      <w:pPr>
+        <w:pStyle w:val="ListParagraph"/>
+      </w:pPr>
+    </w:p>
+    <w:p>
+      <w:pPr>
+        <w:pStyle w:val="Heading3"/>
+      </w:pPr>
+      <w:r>
+        <w:t xml:space="preserve">Sound </w:t>
+      </w:r>
+      <w:r>
+        <w:t>List</w:t>
+      </w:r>
+    </w:p>
+    <w:p>
+      <w:pPr>
+        <w:pStyle w:val="ListParagraph"/>
+        <w:numPr>
+          <w:ilvl w:val="0"/>
+          <w:numId w:val="3"/>
+        </w:numPr>
+      </w:pPr>
+      <w:r>
+        <w:t>Zombie</w:t>
+      </w:r>
+    </w:p>
+    <w:p>
+      <w:pPr>
+        <w:pStyle w:val="ListParagraph"/>
+        <w:numPr>
+          <w:ilvl w:val="0"/>
+          <w:numId w:val="3"/>
+        </w:numPr>
+      </w:pPr>
+      <w:r>
+        <w:t>Human</w:t>
+      </w:r>
+    </w:p>
+    <w:p>
+      <w:pPr>
+        <w:pStyle w:val="ListParagraph"/>
+        <w:numPr>
+          <w:ilvl w:val="0"/>
+          <w:numId w:val="3"/>
+        </w:numPr>
+      </w:pPr>
+      <w:r>
+        <w:t>Environment</w:t>
+      </w:r>
+    </w:p>
+    <w:p>
+      <w:pPr>
+        <w:pStyle w:val="ListParagraph"/>
+        <w:numPr>
+          <w:ilvl w:val="0"/>
+          <w:numId w:val="3"/>
+        </w:numPr>
+      </w:pPr>
+      <w:r>
+        <w:t>UI</w:t>
+      </w:r>
+    </w:p>
+    <w:p>
+      <w:pPr>
+        <w:pStyle w:val="ListParagraph"/>
+        <w:numPr>
+          <w:ilvl w:val="0"/>
+          <w:numId w:val="3"/>
+        </w:numPr>
+      </w:pPr>
+      <w:r>
+        <w:t>Gun Shot</w:t>
+      </w:r>
+    </w:p>
+    <w:p>
+      <w:pPr>
+        <w:pStyle w:val="ListParagraph"/>
+        <w:numPr>
+          <w:ilvl w:val="0"/>
+          <w:numId w:val="3"/>
+        </w:numPr>
+      </w:pPr>
+      <w:r>
+        <w:t>Barricade Destruction</w:t>
+      </w:r>
+    </w:p>
     <w:p/>
     <w:p/>
     <w:p>
+      <w:pPr>
+        <w:rPr>
+          <w:rFonts w:asciiTheme="majorHAnsi" w:eastAsiaTheme="majorEastAsia" w:hAnsiTheme="majorHAnsi" w:cstheme="majorBidi"/>
+          <w:color w:val="2E74B5" w:themeColor="accent1" w:themeShade="BF"/>
+          <w:sz w:val="26"/>
+          <w:szCs w:val="26"/>
+        </w:rPr>
+      </w:pPr>
+      <w:bookmarkStart w:id="16" w:name="_Toc457920300"/>
       <w:r>
         <w:br w:type="page"/>
       </w:r>
@@ -4924,13 +4646,35 @@
     <w:p>
       <w:pPr>
         <w:pStyle w:val="Heading2"/>
-      </w:pPr>
-      <w:bookmarkStart w:id="19" w:name="_Toc457920301"/>
+        <w:rPr>
+          <w:color w:val="FF0000"/>
+        </w:rPr>
+      </w:pPr>
       <w:r>
         <w:lastRenderedPageBreak/>
+        <w:t>Class Diagrams</w:t>
+      </w:r>
+      <w:bookmarkEnd w:id="16"/>
+      <w:r>
+        <w:t xml:space="preserve"> </w:t>
+      </w:r>
+      <w:r>
+        <w:rPr>
+          <w:color w:val="FF0000"/>
+        </w:rPr>
+        <w:t>(NOT REQ DMC)</w:t>
+      </w:r>
+    </w:p>
+    <w:p/>
+    <w:p>
+      <w:pPr>
+        <w:pStyle w:val="Heading2"/>
+      </w:pPr>
+      <w:bookmarkStart w:id="17" w:name="_Toc457920301"/>
+      <w:r>
         <w:t>UML</w:t>
       </w:r>
-      <w:bookmarkEnd w:id="19"/>
+      <w:bookmarkEnd w:id="17"/>
       <w:r>
         <w:t xml:space="preserve"> </w:t>
       </w:r>
@@ -4982,12 +4726,12 @@
       <w:pPr>
         <w:pStyle w:val="Heading3"/>
       </w:pPr>
-      <w:bookmarkStart w:id="20" w:name="_Toc457920302"/>
+      <w:bookmarkStart w:id="18" w:name="_Toc457920302"/>
       <w:r>
         <w:lastRenderedPageBreak/>
         <w:t>Menu Navigation</w:t>
       </w:r>
-      <w:bookmarkEnd w:id="20"/>
+      <w:bookmarkEnd w:id="18"/>
     </w:p>
     <w:p/>
     <w:p>
@@ -5106,7 +4850,7 @@
           <w:color w:val="FF0000"/>
         </w:rPr>
       </w:pPr>
-      <w:bookmarkStart w:id="21" w:name="_Toc457920303"/>
+      <w:bookmarkStart w:id="19" w:name="_Toc457920303"/>
       <w:r>
         <w:rPr>
           <w:rStyle w:val="Heading3Char"/>
@@ -5114,7 +4858,7 @@
         <w:lastRenderedPageBreak/>
         <w:t>Animations</w:t>
       </w:r>
-      <w:bookmarkEnd w:id="21"/>
+      <w:bookmarkEnd w:id="19"/>
       <w:r>
         <w:rPr>
           <w:rStyle w:val="Heading3Char"/>
@@ -5220,30 +4964,27 @@
       <w:pPr>
         <w:pStyle w:val="Heading2"/>
       </w:pPr>
-      <w:bookmarkStart w:id="22" w:name="_Toc457920304"/>
+      <w:bookmarkStart w:id="20" w:name="_Toc457920304"/>
       <w:r>
         <w:lastRenderedPageBreak/>
         <w:t>Program Flow</w:t>
       </w:r>
-      <w:bookmarkEnd w:id="22"/>
+      <w:bookmarkEnd w:id="20"/>
     </w:p>
     <w:p/>
     <w:p>
       <w:r>
-        <w:t>Load into the Territory Selector</w:t>
-      </w:r>
-    </w:p>
-    <w:p>
-      <w:r>
-        <w:t>Select a level</w:t>
-      </w:r>
-    </w:p>
-    <w:p>
-      <w:r>
-        <w:t>L</w:t>
-      </w:r>
-      <w:r>
-        <w:t>oad level</w:t>
+        <w:t>Splash</w:t>
+      </w:r>
+    </w:p>
+    <w:p>
+      <w:r>
+        <w:t>Territory Selector Scene</w:t>
+      </w:r>
+    </w:p>
+    <w:p>
+      <w:r>
+        <w:t>Load Level Scenes</w:t>
       </w:r>
     </w:p>
     <w:p>
@@ -5258,6 +4999,9 @@
     </w:p>
     <w:p/>
     <w:p/>
+    <w:p/>
+    <w:p/>
+    <w:p/>
     <w:p>
       <w:r>
         <w:br w:type="page"/>
@@ -5267,106 +5011,106 @@
       <w:pPr>
         <w:pStyle w:val="Heading2"/>
       </w:pPr>
-      <w:bookmarkStart w:id="23" w:name="_Toc457920305"/>
+      <w:bookmarkStart w:id="21" w:name="_Toc457920305"/>
       <w:r>
         <w:lastRenderedPageBreak/>
         <w:t>Platform Considerations</w:t>
       </w:r>
+      <w:bookmarkEnd w:id="21"/>
+    </w:p>
+    <w:p/>
+    <w:p>
+      <w:pPr>
+        <w:pStyle w:val="Heading3"/>
+      </w:pPr>
+      <w:bookmarkStart w:id="22" w:name="_Toc457920306"/>
+      <w:r>
+        <w:t>Deployment Platforms</w:t>
+      </w:r>
+      <w:bookmarkEnd w:id="22"/>
+    </w:p>
+    <w:p>
+      <w:r>
+        <w:t>Android</w:t>
+      </w:r>
+    </w:p>
+    <w:p>
+      <w:r>
+        <w:t>Stretch Goal: IOS</w:t>
+      </w:r>
+    </w:p>
+    <w:p/>
+    <w:p>
+      <w:r>
+        <w:t>16x9 screen ratio</w:t>
+      </w:r>
+    </w:p>
+    <w:p/>
+    <w:p>
+      <w:pPr>
+        <w:pStyle w:val="Heading3"/>
+      </w:pPr>
+      <w:bookmarkStart w:id="23" w:name="_Toc457920307"/>
+      <w:r>
+        <w:t>Imported Assets</w:t>
+      </w:r>
       <w:bookmarkEnd w:id="23"/>
     </w:p>
+    <w:p>
+      <w:r>
+        <w:t>None</w:t>
+      </w:r>
+    </w:p>
     <w:p/>
     <w:p>
       <w:pPr>
         <w:pStyle w:val="Heading3"/>
       </w:pPr>
-      <w:bookmarkStart w:id="24" w:name="_Toc457920306"/>
-      <w:r>
-        <w:t>Deployment Platforms</w:t>
+      <w:bookmarkStart w:id="24" w:name="_Toc457920308"/>
+      <w:r>
+        <w:t>Required Tools – Game Dev</w:t>
       </w:r>
       <w:bookmarkEnd w:id="24"/>
     </w:p>
     <w:p>
       <w:r>
-        <w:t>Android</w:t>
-      </w:r>
-    </w:p>
-    <w:p>
-      <w:r>
-        <w:t>Stretch Goal: IOS</w:t>
+        <w:t>Microsoft Visual Studio 2015</w:t>
+      </w:r>
+    </w:p>
+    <w:p>
+      <w:r>
+        <w:t>Unity</w:t>
+      </w:r>
+      <w:r>
+        <w:t>3D</w:t>
+      </w:r>
+      <w:r>
+        <w:t xml:space="preserve"> 5+</w:t>
+      </w:r>
+    </w:p>
+    <w:p>
+      <w:r>
+        <w:t>Maya</w:t>
+      </w:r>
+    </w:p>
+    <w:p>
+      <w:r>
+        <w:t>Photoshop</w:t>
       </w:r>
     </w:p>
     <w:p/>
     <w:p>
-      <w:r>
-        <w:t>16x9 screen ratio</w:t>
-      </w:r>
-    </w:p>
-    <w:p/>
-    <w:p>
       <w:pPr>
         <w:pStyle w:val="Heading3"/>
       </w:pPr>
-      <w:bookmarkStart w:id="25" w:name="_Toc457920307"/>
-      <w:r>
-        <w:t>Imported Assets</w:t>
+      <w:bookmarkStart w:id="25" w:name="_Toc457920309"/>
+      <w:r>
+        <w:t>Required Tool – Project Management</w:t>
       </w:r>
       <w:bookmarkEnd w:id="25"/>
     </w:p>
     <w:p>
       <w:r>
-        <w:t>None</w:t>
-      </w:r>
-    </w:p>
-    <w:p/>
-    <w:p>
-      <w:pPr>
-        <w:pStyle w:val="Heading3"/>
-      </w:pPr>
-      <w:bookmarkStart w:id="26" w:name="_Toc457920308"/>
-      <w:r>
-        <w:t>Required Tools – Game Dev</w:t>
-      </w:r>
-      <w:bookmarkEnd w:id="26"/>
-    </w:p>
-    <w:p>
-      <w:r>
-        <w:t>Microsoft Visual Studio 2015</w:t>
-      </w:r>
-    </w:p>
-    <w:p>
-      <w:r>
-        <w:t>Unity</w:t>
-      </w:r>
-      <w:r>
-        <w:t>3D</w:t>
-      </w:r>
-      <w:r>
-        <w:t xml:space="preserve"> 5+</w:t>
-      </w:r>
-    </w:p>
-    <w:p>
-      <w:r>
-        <w:t>Maya</w:t>
-      </w:r>
-    </w:p>
-    <w:p>
-      <w:r>
-        <w:t>Photoshop</w:t>
-      </w:r>
-    </w:p>
-    <w:p/>
-    <w:p>
-      <w:pPr>
-        <w:pStyle w:val="Heading3"/>
-      </w:pPr>
-      <w:bookmarkStart w:id="27" w:name="_Toc457920309"/>
-      <w:r>
-        <w:t>Required Tool – Project Management</w:t>
-      </w:r>
-      <w:bookmarkEnd w:id="27"/>
-    </w:p>
-    <w:p>
-      <w:r>
         <w:t>GitHub</w:t>
       </w:r>
       <w:r>
@@ -5414,7 +5158,7 @@
       <w:pPr>
         <w:pStyle w:val="Heading2"/>
       </w:pPr>
-      <w:bookmarkStart w:id="28" w:name="_Toc457920310"/>
+      <w:bookmarkStart w:id="26" w:name="_Toc457920310"/>
       <w:proofErr w:type="spellStart"/>
       <w:r>
         <w:lastRenderedPageBreak/>
@@ -5424,7 +5168,7 @@
       <w:r>
         <w:t xml:space="preserve"> and Reference</w:t>
       </w:r>
-      <w:bookmarkEnd w:id="28"/>
+      <w:bookmarkEnd w:id="26"/>
     </w:p>
     <w:p>
       <w:r>
@@ -5435,11 +5179,11 @@
       <w:pPr>
         <w:pStyle w:val="Heading3"/>
       </w:pPr>
-      <w:bookmarkStart w:id="29" w:name="_Toc457920311"/>
+      <w:bookmarkStart w:id="27" w:name="_Toc457920311"/>
       <w:r>
         <w:t>Reference Documents:</w:t>
       </w:r>
-      <w:bookmarkEnd w:id="29"/>
+      <w:bookmarkEnd w:id="27"/>
     </w:p>
     <w:p>
       <w:r>
@@ -5504,11 +5248,11 @@
       <w:pPr>
         <w:pStyle w:val="Heading3"/>
       </w:pPr>
-      <w:bookmarkStart w:id="30" w:name="_Toc457920312"/>
+      <w:bookmarkStart w:id="28" w:name="_Toc457920312"/>
       <w:r>
         <w:t>Filename Conventions</w:t>
       </w:r>
-      <w:bookmarkEnd w:id="30"/>
+      <w:bookmarkEnd w:id="28"/>
     </w:p>
     <w:p>
       <w:r>
@@ -5546,11 +5290,11 @@
       <w:pPr>
         <w:pStyle w:val="Heading3"/>
       </w:pPr>
-      <w:bookmarkStart w:id="31" w:name="_Toc457920313"/>
+      <w:bookmarkStart w:id="29" w:name="_Toc457920313"/>
       <w:r>
         <w:t>Folder Structure</w:t>
       </w:r>
-      <w:bookmarkEnd w:id="31"/>
+      <w:bookmarkEnd w:id="29"/>
     </w:p>
     <w:p/>
     <w:p>
@@ -5701,11 +5445,11 @@
       <w:pPr>
         <w:pStyle w:val="Heading3"/>
       </w:pPr>
-      <w:bookmarkStart w:id="32" w:name="_Toc457920314"/>
+      <w:bookmarkStart w:id="30" w:name="_Toc457920314"/>
       <w:r>
         <w:t>Art Detail</w:t>
       </w:r>
-      <w:bookmarkEnd w:id="32"/>
+      <w:bookmarkEnd w:id="30"/>
     </w:p>
     <w:p>
       <w:r>
@@ -5717,150 +5461,184 @@
       <w:pPr>
         <w:pStyle w:val="Heading3"/>
       </w:pPr>
-      <w:bookmarkStart w:id="33" w:name="_Toc457920315"/>
+      <w:bookmarkStart w:id="31" w:name="_Toc457920318"/>
       <w:r>
         <w:lastRenderedPageBreak/>
-        <w:t>Environmental Art</w:t>
-      </w:r>
-      <w:bookmarkEnd w:id="33"/>
-    </w:p>
-    <w:p>
-      <w:r>
-        <w:t>Environmental Assets</w:t>
-      </w:r>
-    </w:p>
-    <w:p>
-      <w:pPr>
-        <w:ind w:left="720"/>
-        <w:rPr>
-          <w:color w:val="FF0000"/>
-        </w:rPr>
-      </w:pPr>
-      <w:r>
-        <w:rPr>
-          <w:color w:val="FF0000"/>
-        </w:rPr>
-        <w:t>TBP</w:t>
-      </w:r>
-      <w:r>
-        <w:rPr>
-          <w:color w:val="FF0000"/>
-        </w:rPr>
-        <w:t xml:space="preserve"> by Designers</w:t>
+        <w:t>Level Design</w:t>
+      </w:r>
+      <w:bookmarkEnd w:id="31"/>
+    </w:p>
+    <w:p>
+      <w:r>
+        <w:t xml:space="preserve">Assets to be designed created by our designers </w:t>
+      </w:r>
+      <w:r>
+        <w:t>Rory and Brandon</w:t>
+      </w:r>
+      <w:r>
+        <w:t>.</w:t>
+      </w:r>
+    </w:p>
+    <w:p>
+      <w:r>
+        <w:rPr>
+          <w:noProof/>
+        </w:rPr>
+        <w:drawing>
+          <wp:inline distT="0" distB="0" distL="0" distR="0" wp14:anchorId="3FE40689" wp14:editId="077CC461">
+            <wp:extent cx="3931093" cy="2790825"/>
+            <wp:effectExtent l="0" t="0" r="0" b="0"/>
+            <wp:docPr id="5" name="Picture 5"/>
+            <wp:cNvGraphicFramePr>
+              <a:graphicFrameLocks xmlns:a="http://schemas.openxmlformats.org/drawingml/2006/main" noChangeAspect="1"/>
+            </wp:cNvGraphicFramePr>
+            <a:graphic xmlns:a="http://schemas.openxmlformats.org/drawingml/2006/main">
+              <a:graphicData uri="http://schemas.openxmlformats.org/drawingml/2006/picture">
+                <pic:pic xmlns:pic="http://schemas.openxmlformats.org/drawingml/2006/picture">
+                  <pic:nvPicPr>
+                    <pic:cNvPr id="1" name=""/>
+                    <pic:cNvPicPr/>
+                  </pic:nvPicPr>
+                  <pic:blipFill>
+                    <a:blip r:embed="rId14"/>
+                    <a:stretch>
+                      <a:fillRect/>
+                    </a:stretch>
+                  </pic:blipFill>
+                  <pic:spPr>
+                    <a:xfrm>
+                      <a:off x="0" y="0"/>
+                      <a:ext cx="3942133" cy="2798663"/>
+                    </a:xfrm>
+                    <a:prstGeom prst="rect">
+                      <a:avLst/>
+                    </a:prstGeom>
+                  </pic:spPr>
+                </pic:pic>
+              </a:graphicData>
+            </a:graphic>
+          </wp:inline>
+        </w:drawing>
+      </w:r>
+      <w:r>
+        <w:rPr>
+          <w:noProof/>
+        </w:rPr>
+        <w:t xml:space="preserve"> </w:t>
+      </w:r>
+      <w:r>
+        <w:rPr>
+          <w:noProof/>
+        </w:rPr>
+        <w:drawing>
+          <wp:inline distT="0" distB="0" distL="0" distR="0" wp14:anchorId="34AC8934" wp14:editId="3E6B3BA9">
+            <wp:extent cx="1800225" cy="2804370"/>
+            <wp:effectExtent l="0" t="0" r="0" b="0"/>
+            <wp:docPr id="6" name="Picture 6"/>
+            <wp:cNvGraphicFramePr>
+              <a:graphicFrameLocks xmlns:a="http://schemas.openxmlformats.org/drawingml/2006/main" noChangeAspect="1"/>
+            </wp:cNvGraphicFramePr>
+            <a:graphic xmlns:a="http://schemas.openxmlformats.org/drawingml/2006/main">
+              <a:graphicData uri="http://schemas.openxmlformats.org/drawingml/2006/picture">
+                <pic:pic xmlns:pic="http://schemas.openxmlformats.org/drawingml/2006/picture">
+                  <pic:nvPicPr>
+                    <pic:cNvPr id="1" name=""/>
+                    <pic:cNvPicPr/>
+                  </pic:nvPicPr>
+                  <pic:blipFill>
+                    <a:blip r:embed="rId15"/>
+                    <a:stretch>
+                      <a:fillRect/>
+                    </a:stretch>
+                  </pic:blipFill>
+                  <pic:spPr>
+                    <a:xfrm>
+                      <a:off x="0" y="0"/>
+                      <a:ext cx="1807425" cy="2815586"/>
+                    </a:xfrm>
+                    <a:prstGeom prst="rect">
+                      <a:avLst/>
+                    </a:prstGeom>
+                  </pic:spPr>
+                </pic:pic>
+              </a:graphicData>
+            </a:graphic>
+          </wp:inline>
+        </w:drawing>
       </w:r>
     </w:p>
     <w:p/>
+    <w:p/>
+    <w:p>
+      <w:r>
+        <w:rPr>
+          <w:noProof/>
+        </w:rPr>
+        <w:drawing>
+          <wp:inline distT="0" distB="0" distL="0" distR="0" wp14:anchorId="76D0711F" wp14:editId="6421DF7E">
+            <wp:extent cx="5943600" cy="2816860"/>
+            <wp:effectExtent l="0" t="0" r="0" b="2540"/>
+            <wp:docPr id="8" name="Picture 8"/>
+            <wp:cNvGraphicFramePr>
+              <a:graphicFrameLocks xmlns:a="http://schemas.openxmlformats.org/drawingml/2006/main" noChangeAspect="1"/>
+            </wp:cNvGraphicFramePr>
+            <a:graphic xmlns:a="http://schemas.openxmlformats.org/drawingml/2006/main">
+              <a:graphicData uri="http://schemas.openxmlformats.org/drawingml/2006/picture">
+                <pic:pic xmlns:pic="http://schemas.openxmlformats.org/drawingml/2006/picture">
+                  <pic:nvPicPr>
+                    <pic:cNvPr id="1" name=""/>
+                    <pic:cNvPicPr/>
+                  </pic:nvPicPr>
+                  <pic:blipFill>
+                    <a:blip r:embed="rId16"/>
+                    <a:stretch>
+                      <a:fillRect/>
+                    </a:stretch>
+                  </pic:blipFill>
+                  <pic:spPr>
+                    <a:xfrm>
+                      <a:off x="0" y="0"/>
+                      <a:ext cx="5943600" cy="2816860"/>
+                    </a:xfrm>
+                    <a:prstGeom prst="rect">
+                      <a:avLst/>
+                    </a:prstGeom>
+                  </pic:spPr>
+                </pic:pic>
+              </a:graphicData>
+            </a:graphic>
+          </wp:inline>
+        </w:drawing>
+      </w:r>
+    </w:p>
     <w:p>
       <w:pPr>
         <w:pStyle w:val="Heading3"/>
       </w:pPr>
-      <w:bookmarkStart w:id="34" w:name="_Toc457920316"/>
-      <w:r>
-        <w:t>Animations</w:t>
-      </w:r>
-      <w:bookmarkEnd w:id="34"/>
-    </w:p>
-    <w:p>
-      <w:r>
-        <w:t>Animations will be required:</w:t>
-      </w:r>
-    </w:p>
-    <w:p>
-      <w:pPr>
-        <w:ind w:left="720"/>
-        <w:rPr>
-          <w:color w:val="FF0000"/>
-        </w:rPr>
-      </w:pPr>
-      <w:r>
-        <w:rPr>
-          <w:color w:val="FF0000"/>
-        </w:rPr>
-        <w:t>TBP by Designers</w:t>
-      </w:r>
-    </w:p>
-    <w:p/>
+      <w:bookmarkStart w:id="32" w:name="_Toc457920319"/>
+    </w:p>
+    <w:p>
+      <w:pPr>
+        <w:rPr>
+          <w:rFonts w:asciiTheme="majorHAnsi" w:eastAsiaTheme="majorEastAsia" w:hAnsiTheme="majorHAnsi" w:cstheme="majorBidi"/>
+          <w:color w:val="1F4D78" w:themeColor="accent1" w:themeShade="7F"/>
+          <w:sz w:val="24"/>
+          <w:szCs w:val="24"/>
+        </w:rPr>
+      </w:pPr>
+      <w:r>
+        <w:br w:type="page"/>
+      </w:r>
+    </w:p>
     <w:p>
       <w:pPr>
         <w:pStyle w:val="Heading3"/>
       </w:pPr>
-      <w:bookmarkStart w:id="35" w:name="_Toc457920317"/>
-      <w:r>
-        <w:t>Sound Effects</w:t>
-      </w:r>
-      <w:bookmarkEnd w:id="35"/>
-    </w:p>
-    <w:p>
-      <w:r>
-        <w:t>Sound Effect will be required:</w:t>
-      </w:r>
-    </w:p>
-    <w:p>
-      <w:pPr>
-        <w:ind w:left="720"/>
-        <w:rPr>
-          <w:color w:val="FF0000"/>
-        </w:rPr>
-      </w:pPr>
-      <w:r>
-        <w:rPr>
-          <w:color w:val="FF0000"/>
-        </w:rPr>
-        <w:t>TBP by Designers</w:t>
-      </w:r>
-    </w:p>
-    <w:p/>
-    <w:p>
-      <w:pPr>
-        <w:pStyle w:val="Heading3"/>
-      </w:pPr>
-      <w:bookmarkStart w:id="36" w:name="_Toc457920318"/>
-      <w:r>
-        <w:t>Level Design</w:t>
-      </w:r>
-      <w:bookmarkEnd w:id="36"/>
-    </w:p>
-    <w:p>
-      <w:r>
-        <w:t xml:space="preserve">Assets to be designed created by our designers </w:t>
-      </w:r>
-      <w:r>
-        <w:t>Rory and Brandon</w:t>
-      </w:r>
-      <w:r>
-        <w:t>.</w:t>
-      </w:r>
-    </w:p>
-    <w:p>
-      <w:pPr>
-        <w:ind w:left="720"/>
-        <w:rPr>
-          <w:color w:val="FF0000"/>
-        </w:rPr>
-      </w:pPr>
-      <w:r>
-        <w:rPr>
-          <w:color w:val="FF0000"/>
-        </w:rPr>
-        <w:t>TBP by Designers</w:t>
-      </w:r>
-    </w:p>
-    <w:p/>
-    <w:p>
-      <w:r>
-        <w:br w:type="page"/>
-      </w:r>
-    </w:p>
-    <w:p>
-      <w:pPr>
-        <w:pStyle w:val="Heading3"/>
-      </w:pPr>
-      <w:bookmarkStart w:id="37" w:name="_Toc457920319"/>
       <w:r>
         <w:lastRenderedPageBreak/>
         <w:t>Unity Specific</w:t>
       </w:r>
-      <w:bookmarkEnd w:id="37"/>
+      <w:bookmarkEnd w:id="32"/>
     </w:p>
     <w:p>
       <w:pPr>
@@ -5914,6 +5692,18 @@
         <w:t>Building</w:t>
       </w:r>
     </w:p>
+    <w:p>
+      <w:proofErr w:type="spellStart"/>
+      <w:r>
+        <w:t>GuardTower</w:t>
+      </w:r>
+      <w:proofErr w:type="spellEnd"/>
+    </w:p>
+    <w:p>
+      <w:r>
+        <w:t>Guard</w:t>
+      </w:r>
+    </w:p>
     <w:p/>
     <w:p>
       <w:pPr>
@@ -5925,7 +5715,15 @@
         <w:rPr>
           <w:b/>
         </w:rPr>
-        <w:t>Tag Qualifiers</w:t>
+        <w:t>Ta</w:t>
+      </w:r>
+      <w:bookmarkStart w:id="33" w:name="_GoBack"/>
+      <w:bookmarkEnd w:id="33"/>
+      <w:r>
+        <w:rPr>
+          <w:b/>
+        </w:rPr>
+        <w:t>g Qualifiers</w:t>
       </w:r>
     </w:p>
     <w:p>
@@ -6083,12 +5881,12 @@
       <w:pPr>
         <w:pStyle w:val="Heading2"/>
       </w:pPr>
-      <w:bookmarkStart w:id="38" w:name="_Toc457920320"/>
+      <w:bookmarkStart w:id="34" w:name="_Toc457920320"/>
       <w:r>
         <w:lastRenderedPageBreak/>
         <w:t>Contributors</w:t>
       </w:r>
-      <w:bookmarkEnd w:id="38"/>
+      <w:bookmarkEnd w:id="34"/>
     </w:p>
     <w:p>
       <w:r>
@@ -6130,11 +5928,11 @@
       <w:pPr>
         <w:pStyle w:val="Heading3"/>
       </w:pPr>
-      <w:bookmarkStart w:id="39" w:name="_Toc457920321"/>
+      <w:bookmarkStart w:id="35" w:name="_Toc457920321"/>
       <w:r>
         <w:t>Role and Responsibilities</w:t>
       </w:r>
-      <w:bookmarkEnd w:id="39"/>
+      <w:bookmarkEnd w:id="35"/>
     </w:p>
     <w:p>
       <w:r>
@@ -6267,12 +6065,12 @@
       <w:pPr>
         <w:pStyle w:val="Heading2"/>
       </w:pPr>
-      <w:bookmarkStart w:id="40" w:name="_Toc457920322"/>
+      <w:bookmarkStart w:id="36" w:name="_Toc457920322"/>
       <w:r>
         <w:lastRenderedPageBreak/>
         <w:t>Conclusion</w:t>
       </w:r>
-      <w:bookmarkEnd w:id="40"/>
+      <w:bookmarkEnd w:id="36"/>
     </w:p>
     <w:p/>
     <w:p>
@@ -6401,54 +6199,1703 @@
       <w:pPr>
         <w:pStyle w:val="Heading2"/>
       </w:pPr>
-      <w:bookmarkStart w:id="41" w:name="_Toc457920323"/>
+      <w:bookmarkStart w:id="37" w:name="_Toc457920323"/>
       <w:r>
         <w:lastRenderedPageBreak/>
         <w:t>Appendices</w:t>
       </w:r>
+      <w:bookmarkEnd w:id="37"/>
+    </w:p>
+    <w:p/>
+    <w:p>
+      <w:pPr>
+        <w:pStyle w:val="Heading3"/>
+      </w:pPr>
+      <w:bookmarkStart w:id="38" w:name="_Toc457920324"/>
+      <w:r>
+        <w:t>Appendix A: Introductory Tutorial Level – “Escape the science Facility”</w:t>
+      </w:r>
+      <w:bookmarkEnd w:id="38"/>
+    </w:p>
+    <w:p>
+      <w:r>
+        <w:t>Control a newly reanimated zombie</w:t>
+      </w:r>
+      <w:r>
+        <w:t>. Infect scientists, workers, and guards growing your horde. Gather enough zombie to take over the facility and break free of</w:t>
+      </w:r>
+      <w:r>
+        <w:t xml:space="preserve"> </w:t>
+      </w:r>
+      <w:r>
+        <w:t>a</w:t>
+      </w:r>
+      <w:r>
+        <w:t xml:space="preserve"> government lab</w:t>
+      </w:r>
+      <w:r>
+        <w:t>,</w:t>
+      </w:r>
+      <w:r>
+        <w:t xml:space="preserve"> kicking off the apocalypse.</w:t>
+      </w:r>
+    </w:p>
+    <w:p>
+      <w:r>
+        <w:t>This would be a mini game that introduces the player to the mechanics of the game.</w:t>
+      </w:r>
+    </w:p>
+    <w:p/>
+    <w:p>
+      <w:pPr>
+        <w:pStyle w:val="Heading3"/>
+      </w:pPr>
+      <w:bookmarkStart w:id="39" w:name="_Toc457920315"/>
+      <w:r>
+        <w:t>Appendix B: Asset List</w:t>
+      </w:r>
+    </w:p>
+    <w:p>
+      <w:pPr>
+        <w:pStyle w:val="Heading4"/>
+      </w:pPr>
+      <w:r>
+        <w:t>Character Art</w:t>
+      </w:r>
+    </w:p>
+    <w:p>
+      <w:pPr>
+        <w:rPr>
+          <w:lang w:val="en-AU"/>
+        </w:rPr>
+      </w:pPr>
+      <w:r>
+        <w:rPr>
+          <w:lang w:val="en-AU"/>
+        </w:rPr>
+        <w:t>Character Assets</w:t>
+      </w:r>
+    </w:p>
+    <w:p>
+      <w:pPr>
+        <w:numPr>
+          <w:ilvl w:val="0"/>
+          <w:numId w:val="4"/>
+        </w:numPr>
+        <w:rPr>
+          <w:lang w:val="en-AU"/>
+        </w:rPr>
+      </w:pPr>
+      <w:r>
+        <w:rPr>
+          <w:lang w:val="en-AU"/>
+        </w:rPr>
+        <w:t>Zombies</w:t>
+      </w:r>
+    </w:p>
+    <w:p>
+      <w:pPr>
+        <w:numPr>
+          <w:ilvl w:val="1"/>
+          <w:numId w:val="4"/>
+        </w:numPr>
+        <w:rPr>
+          <w:lang w:val="en-AU"/>
+        </w:rPr>
+      </w:pPr>
+      <w:r>
+        <w:rPr>
+          <w:lang w:val="en-AU"/>
+        </w:rPr>
+        <w:t>Z</w:t>
+      </w:r>
+    </w:p>
+    <w:p>
+      <w:pPr>
+        <w:numPr>
+          <w:ilvl w:val="0"/>
+          <w:numId w:val="4"/>
+        </w:numPr>
+        <w:rPr>
+          <w:lang w:val="en-AU"/>
+        </w:rPr>
+      </w:pPr>
+      <w:r>
+        <w:rPr>
+          <w:lang w:val="en-AU"/>
+        </w:rPr>
+        <w:t>Humans</w:t>
+      </w:r>
+    </w:p>
+    <w:p>
+      <w:pPr>
+        <w:numPr>
+          <w:ilvl w:val="1"/>
+          <w:numId w:val="4"/>
+        </w:numPr>
+        <w:rPr>
+          <w:lang w:val="en-AU"/>
+        </w:rPr>
+      </w:pPr>
+      <w:r>
+        <w:rPr>
+          <w:lang w:val="en-AU"/>
+        </w:rPr>
+        <w:t>H</w:t>
+      </w:r>
+    </w:p>
+    <w:p>
+      <w:pPr>
+        <w:numPr>
+          <w:ilvl w:val="0"/>
+          <w:numId w:val="4"/>
+        </w:numPr>
+        <w:rPr>
+          <w:lang w:val="en-AU"/>
+        </w:rPr>
+      </w:pPr>
+      <w:proofErr w:type="spellStart"/>
+      <w:r>
+        <w:rPr>
+          <w:lang w:val="en-AU"/>
+        </w:rPr>
+        <w:t>Abnormals</w:t>
+      </w:r>
+      <w:proofErr w:type="spellEnd"/>
+    </w:p>
+    <w:p>
+      <w:pPr>
+        <w:numPr>
+          <w:ilvl w:val="1"/>
+          <w:numId w:val="4"/>
+        </w:numPr>
+        <w:rPr>
+          <w:lang w:val="en-AU"/>
+        </w:rPr>
+      </w:pPr>
+      <w:r>
+        <w:rPr>
+          <w:lang w:val="en-AU"/>
+        </w:rPr>
+        <w:t>A</w:t>
+      </w:r>
+    </w:p>
+    <w:p>
+      <w:pPr>
+        <w:pStyle w:val="Heading3"/>
+      </w:pPr>
+    </w:p>
+    <w:p>
+      <w:pPr>
+        <w:rPr>
+          <w:rFonts w:asciiTheme="majorHAnsi" w:eastAsiaTheme="majorEastAsia" w:hAnsiTheme="majorHAnsi" w:cstheme="majorBidi"/>
+          <w:i/>
+          <w:iCs/>
+          <w:color w:val="2E74B5" w:themeColor="accent1" w:themeShade="BF"/>
+        </w:rPr>
+      </w:pPr>
+      <w:r>
+        <w:br w:type="page"/>
+      </w:r>
+    </w:p>
+    <w:p>
+      <w:pPr>
+        <w:pStyle w:val="Heading4"/>
+      </w:pPr>
+      <w:r>
+        <w:lastRenderedPageBreak/>
+        <w:t>Environmental Art</w:t>
+      </w:r>
+      <w:bookmarkEnd w:id="39"/>
+    </w:p>
+    <w:p>
+      <w:r>
+        <w:t>Environmental Assets</w:t>
+      </w:r>
+    </w:p>
+    <w:p>
+      <w:pPr>
+        <w:rPr>
+          <w:lang w:val="en-AU"/>
+        </w:rPr>
+      </w:pPr>
+      <w:r>
+        <w:rPr>
+          <w:lang w:val="en-AU"/>
+        </w:rPr>
+        <w:t>Props</w:t>
+      </w:r>
+    </w:p>
+    <w:p>
+      <w:pPr>
+        <w:numPr>
+          <w:ilvl w:val="0"/>
+          <w:numId w:val="4"/>
+        </w:numPr>
+        <w:rPr>
+          <w:lang w:val="en-AU"/>
+        </w:rPr>
+      </w:pPr>
+      <w:r>
+        <w:rPr>
+          <w:lang w:val="en-AU"/>
+        </w:rPr>
+        <w:t>Foliage</w:t>
+      </w:r>
+    </w:p>
+    <w:p>
+      <w:pPr>
+        <w:numPr>
+          <w:ilvl w:val="1"/>
+          <w:numId w:val="4"/>
+        </w:numPr>
+        <w:rPr>
+          <w:lang w:val="en-AU"/>
+        </w:rPr>
+      </w:pPr>
+      <w:r>
+        <w:rPr>
+          <w:lang w:val="en-AU"/>
+        </w:rPr>
+        <w:t>Prop_PotPlant_Mod_01.fbx</w:t>
+      </w:r>
+    </w:p>
+    <w:p>
+      <w:pPr>
+        <w:numPr>
+          <w:ilvl w:val="1"/>
+          <w:numId w:val="4"/>
+        </w:numPr>
+        <w:rPr>
+          <w:lang w:val="en-AU"/>
+        </w:rPr>
+      </w:pPr>
+      <w:r>
+        <w:rPr>
+          <w:lang w:val="en-AU"/>
+        </w:rPr>
+        <w:t>Prop_PotPlantDouble_Mod_01.fbx</w:t>
+      </w:r>
+    </w:p>
+    <w:p>
+      <w:pPr>
+        <w:numPr>
+          <w:ilvl w:val="1"/>
+          <w:numId w:val="4"/>
+        </w:numPr>
+        <w:rPr>
+          <w:lang w:val="en-AU"/>
+        </w:rPr>
+      </w:pPr>
+      <w:r>
+        <w:rPr>
+          <w:lang w:val="en-AU"/>
+        </w:rPr>
+        <w:t>Prop_Tree_Mod_01.fbx</w:t>
+      </w:r>
+    </w:p>
+    <w:p>
+      <w:pPr>
+        <w:numPr>
+          <w:ilvl w:val="0"/>
+          <w:numId w:val="4"/>
+        </w:numPr>
+        <w:rPr>
+          <w:lang w:val="en-AU"/>
+        </w:rPr>
+      </w:pPr>
+      <w:r>
+        <w:rPr>
+          <w:lang w:val="en-AU"/>
+        </w:rPr>
+        <w:t>Fences</w:t>
+      </w:r>
+    </w:p>
+    <w:p>
+      <w:pPr>
+        <w:numPr>
+          <w:ilvl w:val="1"/>
+          <w:numId w:val="4"/>
+        </w:numPr>
+        <w:rPr>
+          <w:lang w:val="en-AU"/>
+        </w:rPr>
+      </w:pPr>
+      <w:r>
+        <w:rPr>
+          <w:lang w:val="en-AU"/>
+        </w:rPr>
+        <w:t>Fence_BwStaight_Mod_01.fbx</w:t>
+      </w:r>
+    </w:p>
+    <w:p>
+      <w:pPr>
+        <w:numPr>
+          <w:ilvl w:val="1"/>
+          <w:numId w:val="4"/>
+        </w:numPr>
+        <w:rPr>
+          <w:lang w:val="en-AU"/>
+        </w:rPr>
+      </w:pPr>
+      <w:r>
+        <w:rPr>
+          <w:lang w:val="en-AU"/>
+        </w:rPr>
+        <w:t>Fence_BwCorner_Mod_01.fbx</w:t>
+      </w:r>
+    </w:p>
+    <w:p>
+      <w:pPr>
+        <w:numPr>
+          <w:ilvl w:val="1"/>
+          <w:numId w:val="4"/>
+        </w:numPr>
+        <w:rPr>
+          <w:lang w:val="en-AU"/>
+        </w:rPr>
+      </w:pPr>
+      <w:r>
+        <w:rPr>
+          <w:lang w:val="en-AU"/>
+        </w:rPr>
+        <w:t>Fence_ChainStaight_Mod_01.fbx</w:t>
+      </w:r>
+    </w:p>
+    <w:p>
+      <w:pPr>
+        <w:numPr>
+          <w:ilvl w:val="1"/>
+          <w:numId w:val="4"/>
+        </w:numPr>
+        <w:rPr>
+          <w:lang w:val="en-AU"/>
+        </w:rPr>
+      </w:pPr>
+      <w:r>
+        <w:rPr>
+          <w:lang w:val="en-AU"/>
+        </w:rPr>
+        <w:t>Fence_ChainCorner_Mod_01.fbx</w:t>
+      </w:r>
+    </w:p>
+    <w:p>
+      <w:pPr>
+        <w:numPr>
+          <w:ilvl w:val="0"/>
+          <w:numId w:val="4"/>
+        </w:numPr>
+        <w:rPr>
+          <w:lang w:val="en-AU"/>
+        </w:rPr>
+      </w:pPr>
+      <w:r>
+        <w:rPr>
+          <w:lang w:val="en-AU"/>
+        </w:rPr>
+        <w:t>Gates</w:t>
+      </w:r>
+    </w:p>
+    <w:p>
+      <w:pPr>
+        <w:numPr>
+          <w:ilvl w:val="1"/>
+          <w:numId w:val="4"/>
+        </w:numPr>
+        <w:rPr>
+          <w:lang w:val="en-AU"/>
+        </w:rPr>
+      </w:pPr>
+      <w:r>
+        <w:rPr>
+          <w:lang w:val="en-AU"/>
+        </w:rPr>
+        <w:t>Gate_FancyLeft_Mod_01.fbx</w:t>
+      </w:r>
+    </w:p>
+    <w:p>
+      <w:pPr>
+        <w:numPr>
+          <w:ilvl w:val="1"/>
+          <w:numId w:val="4"/>
+        </w:numPr>
+        <w:rPr>
+          <w:lang w:val="en-AU"/>
+        </w:rPr>
+      </w:pPr>
+      <w:r>
+        <w:rPr>
+          <w:lang w:val="en-AU"/>
+        </w:rPr>
+        <w:t>Gate_FancyRight_Mod_01.fbx</w:t>
+      </w:r>
+    </w:p>
+    <w:p>
+      <w:pPr>
+        <w:numPr>
+          <w:ilvl w:val="1"/>
+          <w:numId w:val="4"/>
+        </w:numPr>
+        <w:rPr>
+          <w:lang w:val="en-AU"/>
+        </w:rPr>
+      </w:pPr>
+      <w:r>
+        <w:rPr>
+          <w:lang w:val="en-AU"/>
+        </w:rPr>
+        <w:t>Gate_BwLeft_Mod_01.fbx</w:t>
+      </w:r>
+    </w:p>
+    <w:p>
+      <w:pPr>
+        <w:numPr>
+          <w:ilvl w:val="1"/>
+          <w:numId w:val="4"/>
+        </w:numPr>
+        <w:rPr>
+          <w:lang w:val="en-AU"/>
+        </w:rPr>
+      </w:pPr>
+      <w:r>
+        <w:rPr>
+          <w:lang w:val="en-AU"/>
+        </w:rPr>
+        <w:t>Gate_BwRight_Mod_01.fbx</w:t>
+      </w:r>
+    </w:p>
+    <w:p>
+      <w:pPr>
+        <w:numPr>
+          <w:ilvl w:val="1"/>
+          <w:numId w:val="4"/>
+        </w:numPr>
+        <w:rPr>
+          <w:lang w:val="en-AU"/>
+        </w:rPr>
+      </w:pPr>
+      <w:r>
+        <w:rPr>
+          <w:lang w:val="en-AU"/>
+        </w:rPr>
+        <w:t>Gate_ChainLeft_Mod_01.fbx</w:t>
+      </w:r>
+    </w:p>
+    <w:p>
+      <w:pPr>
+        <w:numPr>
+          <w:ilvl w:val="1"/>
+          <w:numId w:val="4"/>
+        </w:numPr>
+        <w:rPr>
+          <w:lang w:val="en-AU"/>
+        </w:rPr>
+      </w:pPr>
+      <w:r>
+        <w:rPr>
+          <w:lang w:val="en-AU"/>
+        </w:rPr>
+        <w:t>Gate_ChainRight_Mod_01.fbx</w:t>
+      </w:r>
+    </w:p>
+    <w:p>
+      <w:pPr>
+        <w:numPr>
+          <w:ilvl w:val="0"/>
+          <w:numId w:val="4"/>
+        </w:numPr>
+        <w:rPr>
+          <w:lang w:val="en-AU"/>
+        </w:rPr>
+      </w:pPr>
+      <w:r>
+        <w:rPr>
+          <w:lang w:val="en-AU"/>
+        </w:rPr>
+        <w:t>Objects</w:t>
+      </w:r>
+    </w:p>
+    <w:p>
+      <w:pPr>
+        <w:numPr>
+          <w:ilvl w:val="1"/>
+          <w:numId w:val="4"/>
+        </w:numPr>
+        <w:rPr>
+          <w:lang w:val="en-AU"/>
+        </w:rPr>
+      </w:pPr>
+      <w:r>
+        <w:rPr>
+          <w:lang w:val="en-AU"/>
+        </w:rPr>
+        <w:t>Prop_Trashcan_Mod_01.fbx</w:t>
+      </w:r>
+    </w:p>
+    <w:p>
+      <w:pPr>
+        <w:numPr>
+          <w:ilvl w:val="1"/>
+          <w:numId w:val="4"/>
+        </w:numPr>
+        <w:rPr>
+          <w:lang w:val="en-AU"/>
+        </w:rPr>
+      </w:pPr>
+      <w:r>
+        <w:rPr>
+          <w:lang w:val="en-AU"/>
+        </w:rPr>
+        <w:t>Prop_SodaCup_Mod_01.fbx</w:t>
+      </w:r>
+    </w:p>
+    <w:p>
+      <w:pPr>
+        <w:numPr>
+          <w:ilvl w:val="1"/>
+          <w:numId w:val="4"/>
+        </w:numPr>
+        <w:rPr>
+          <w:lang w:val="en-AU"/>
+        </w:rPr>
+      </w:pPr>
+      <w:r>
+        <w:rPr>
+          <w:lang w:val="en-AU"/>
+        </w:rPr>
+        <w:t>Prop_CafeTable_Mod_01.fbx</w:t>
+      </w:r>
+    </w:p>
+    <w:p>
+      <w:pPr>
+        <w:numPr>
+          <w:ilvl w:val="1"/>
+          <w:numId w:val="4"/>
+        </w:numPr>
+        <w:rPr>
+          <w:lang w:val="en-AU"/>
+        </w:rPr>
+      </w:pPr>
+      <w:r>
+        <w:rPr>
+          <w:lang w:val="en-AU"/>
+        </w:rPr>
+        <w:t>Prop_CafeChair_Mod_01.fbx</w:t>
+      </w:r>
+    </w:p>
+    <w:p>
+      <w:pPr>
+        <w:numPr>
+          <w:ilvl w:val="0"/>
+          <w:numId w:val="4"/>
+        </w:numPr>
+        <w:rPr>
+          <w:lang w:val="en-AU"/>
+        </w:rPr>
+      </w:pPr>
+      <w:r>
+        <w:rPr>
+          <w:lang w:val="en-AU"/>
+        </w:rPr>
+        <w:t>Doors</w:t>
+      </w:r>
+    </w:p>
+    <w:p>
+      <w:pPr>
+        <w:numPr>
+          <w:ilvl w:val="1"/>
+          <w:numId w:val="4"/>
+        </w:numPr>
+        <w:rPr>
+          <w:lang w:val="en-AU"/>
+        </w:rPr>
+      </w:pPr>
+      <w:r>
+        <w:rPr>
+          <w:lang w:val="en-AU"/>
+        </w:rPr>
+        <w:t>Door_GenericLeft_Mod_01.fbx</w:t>
+      </w:r>
+    </w:p>
+    <w:p>
+      <w:pPr>
+        <w:numPr>
+          <w:ilvl w:val="1"/>
+          <w:numId w:val="4"/>
+        </w:numPr>
+        <w:rPr>
+          <w:lang w:val="en-AU"/>
+        </w:rPr>
+      </w:pPr>
+      <w:r>
+        <w:rPr>
+          <w:lang w:val="en-AU"/>
+        </w:rPr>
+        <w:t>Door_GenericRight_Mod_01.fbx</w:t>
+      </w:r>
+    </w:p>
+    <w:p>
+      <w:pPr>
+        <w:numPr>
+          <w:ilvl w:val="0"/>
+          <w:numId w:val="4"/>
+        </w:numPr>
+        <w:rPr>
+          <w:lang w:val="en-AU"/>
+        </w:rPr>
+      </w:pPr>
+      <w:r>
+        <w:rPr>
+          <w:lang w:val="en-AU"/>
+        </w:rPr>
+        <w:t>Cars</w:t>
+      </w:r>
+    </w:p>
+    <w:p>
+      <w:pPr>
+        <w:numPr>
+          <w:ilvl w:val="1"/>
+          <w:numId w:val="4"/>
+        </w:numPr>
+        <w:rPr>
+          <w:lang w:val="en-AU"/>
+        </w:rPr>
+      </w:pPr>
+      <w:r>
+        <w:rPr>
+          <w:lang w:val="en-AU"/>
+        </w:rPr>
+        <w:t>Prop_Car01_Mod_01.fbx</w:t>
+      </w:r>
+    </w:p>
+    <w:p>
+      <w:pPr>
+        <w:rPr>
+          <w:lang w:val="en-AU"/>
+        </w:rPr>
+      </w:pPr>
+    </w:p>
+    <w:p>
+      <w:pPr>
+        <w:rPr>
+          <w:lang w:val="en-AU"/>
+        </w:rPr>
+      </w:pPr>
+      <w:r>
+        <w:rPr>
+          <w:lang w:val="en-AU"/>
+        </w:rPr>
+        <w:t>Roads</w:t>
+      </w:r>
+    </w:p>
+    <w:p>
+      <w:pPr>
+        <w:numPr>
+          <w:ilvl w:val="0"/>
+          <w:numId w:val="4"/>
+        </w:numPr>
+        <w:rPr>
+          <w:lang w:val="en-AU"/>
+        </w:rPr>
+      </w:pPr>
+      <w:r>
+        <w:rPr>
+          <w:lang w:val="en-AU"/>
+        </w:rPr>
+        <w:t>Asphalt roads</w:t>
+      </w:r>
+    </w:p>
+    <w:p>
+      <w:pPr>
+        <w:numPr>
+          <w:ilvl w:val="1"/>
+          <w:numId w:val="4"/>
+        </w:numPr>
+        <w:rPr>
+          <w:lang w:val="en-AU"/>
+        </w:rPr>
+      </w:pPr>
+      <w:r>
+        <w:rPr>
+          <w:lang w:val="en-AU"/>
+        </w:rPr>
+        <w:t>asphalt-</w:t>
+      </w:r>
+      <w:proofErr w:type="spellStart"/>
+      <w:r>
+        <w:rPr>
+          <w:lang w:val="en-AU"/>
+        </w:rPr>
+        <w:t>road_T</w:t>
+      </w:r>
+      <w:proofErr w:type="spellEnd"/>
+      <w:r>
+        <w:rPr>
+          <w:lang w:val="en-AU"/>
+        </w:rPr>
+        <w:t>-</w:t>
+      </w:r>
+      <w:proofErr w:type="spellStart"/>
+      <w:r>
+        <w:rPr>
+          <w:lang w:val="en-AU"/>
+        </w:rPr>
+        <w:t>section.tga</w:t>
+      </w:r>
+      <w:proofErr w:type="spellEnd"/>
+    </w:p>
+    <w:p>
+      <w:pPr>
+        <w:numPr>
+          <w:ilvl w:val="1"/>
+          <w:numId w:val="4"/>
+        </w:numPr>
+        <w:rPr>
+          <w:lang w:val="en-AU"/>
+        </w:rPr>
+      </w:pPr>
+      <w:r>
+        <w:rPr>
+          <w:lang w:val="en-AU"/>
+        </w:rPr>
+        <w:t>asphalt-</w:t>
+      </w:r>
+      <w:proofErr w:type="spellStart"/>
+      <w:r>
+        <w:rPr>
+          <w:lang w:val="en-AU"/>
+        </w:rPr>
+        <w:t>road_Straight.tga</w:t>
+      </w:r>
+      <w:proofErr w:type="spellEnd"/>
+    </w:p>
+    <w:p>
+      <w:pPr>
+        <w:numPr>
+          <w:ilvl w:val="1"/>
+          <w:numId w:val="4"/>
+        </w:numPr>
+        <w:rPr>
+          <w:lang w:val="en-AU"/>
+        </w:rPr>
+      </w:pPr>
+      <w:r>
+        <w:rPr>
+          <w:lang w:val="en-AU"/>
+        </w:rPr>
+        <w:t>asphalt-</w:t>
+      </w:r>
+      <w:proofErr w:type="spellStart"/>
+      <w:r>
+        <w:rPr>
+          <w:lang w:val="en-AU"/>
+        </w:rPr>
+        <w:t>road_Cross.tga</w:t>
+      </w:r>
+      <w:proofErr w:type="spellEnd"/>
+    </w:p>
+    <w:p>
+      <w:pPr>
+        <w:numPr>
+          <w:ilvl w:val="1"/>
+          <w:numId w:val="4"/>
+        </w:numPr>
+        <w:rPr>
+          <w:lang w:val="en-AU"/>
+        </w:rPr>
+      </w:pPr>
+      <w:r>
+        <w:rPr>
+          <w:lang w:val="en-AU"/>
+        </w:rPr>
+        <w:t>asphalt-</w:t>
+      </w:r>
+      <w:proofErr w:type="spellStart"/>
+      <w:r>
+        <w:rPr>
+          <w:lang w:val="en-AU"/>
+        </w:rPr>
+        <w:t>road_Corner.tga</w:t>
+      </w:r>
+      <w:proofErr w:type="spellEnd"/>
+    </w:p>
+    <w:p>
+      <w:pPr>
+        <w:rPr>
+          <w:lang w:val="en-AU"/>
+        </w:rPr>
+      </w:pPr>
+    </w:p>
+    <w:p>
+      <w:pPr>
+        <w:rPr>
+          <w:lang w:val="en-AU"/>
+        </w:rPr>
+      </w:pPr>
+      <w:r>
+        <w:rPr>
+          <w:lang w:val="en-AU"/>
+        </w:rPr>
+        <w:t>Buildings</w:t>
+      </w:r>
+    </w:p>
+    <w:p>
+      <w:pPr>
+        <w:numPr>
+          <w:ilvl w:val="0"/>
+          <w:numId w:val="4"/>
+        </w:numPr>
+        <w:rPr>
+          <w:lang w:val="en-AU"/>
+        </w:rPr>
+      </w:pPr>
+      <w:r>
+        <w:rPr>
+          <w:lang w:val="en-AU"/>
+        </w:rPr>
+        <w:t>Generic Building models</w:t>
+      </w:r>
+    </w:p>
+    <w:p>
+      <w:pPr>
+        <w:numPr>
+          <w:ilvl w:val="1"/>
+          <w:numId w:val="4"/>
+        </w:numPr>
+        <w:rPr>
+          <w:lang w:val="en-AU"/>
+        </w:rPr>
+      </w:pPr>
+      <w:r>
+        <w:rPr>
+          <w:lang w:val="en-AU"/>
+        </w:rPr>
+        <w:t>Building_Generic_Mod_01.fbx</w:t>
+      </w:r>
+    </w:p>
+    <w:p>
+      <w:pPr>
+        <w:numPr>
+          <w:ilvl w:val="1"/>
+          <w:numId w:val="4"/>
+        </w:numPr>
+        <w:rPr>
+          <w:lang w:val="en-AU"/>
+        </w:rPr>
+      </w:pPr>
+      <w:r>
+        <w:rPr>
+          <w:lang w:val="en-AU"/>
+        </w:rPr>
+        <w:t>Building_Generic_Mod_02.fbx</w:t>
+      </w:r>
+    </w:p>
+    <w:p>
+      <w:pPr>
+        <w:numPr>
+          <w:ilvl w:val="1"/>
+          <w:numId w:val="4"/>
+        </w:numPr>
+        <w:rPr>
+          <w:lang w:val="en-AU"/>
+        </w:rPr>
+      </w:pPr>
+      <w:r>
+        <w:rPr>
+          <w:lang w:val="en-AU"/>
+        </w:rPr>
+        <w:t>Building_Generic_Mod_03.fbx</w:t>
+      </w:r>
+    </w:p>
+    <w:p>
+      <w:pPr>
+        <w:numPr>
+          <w:ilvl w:val="1"/>
+          <w:numId w:val="4"/>
+        </w:numPr>
+        <w:rPr>
+          <w:lang w:val="en-AU"/>
+        </w:rPr>
+      </w:pPr>
+      <w:r>
+        <w:rPr>
+          <w:lang w:val="en-AU"/>
+        </w:rPr>
+        <w:t>Building_Generic_Mod_04.fbx</w:t>
+      </w:r>
+    </w:p>
+    <w:p>
+      <w:pPr>
+        <w:numPr>
+          <w:ilvl w:val="1"/>
+          <w:numId w:val="4"/>
+        </w:numPr>
+        <w:rPr>
+          <w:lang w:val="en-AU"/>
+        </w:rPr>
+      </w:pPr>
+      <w:r>
+        <w:rPr>
+          <w:lang w:val="en-AU"/>
+        </w:rPr>
+        <w:t>Building_Cafe_Mod_01.fbx</w:t>
+      </w:r>
+    </w:p>
+    <w:p>
+      <w:pPr>
+        <w:numPr>
+          <w:ilvl w:val="1"/>
+          <w:numId w:val="4"/>
+        </w:numPr>
+        <w:rPr>
+          <w:lang w:val="en-AU"/>
+        </w:rPr>
+      </w:pPr>
+      <w:r>
+        <w:rPr>
+          <w:lang w:val="en-AU"/>
+        </w:rPr>
+        <w:t>Building_Cafe_Mod_02.fbx</w:t>
+      </w:r>
+    </w:p>
+    <w:p>
+      <w:pPr>
+        <w:numPr>
+          <w:ilvl w:val="1"/>
+          <w:numId w:val="4"/>
+        </w:numPr>
+        <w:rPr>
+          <w:lang w:val="en-AU"/>
+        </w:rPr>
+      </w:pPr>
+      <w:r>
+        <w:rPr>
+          <w:lang w:val="en-AU"/>
+        </w:rPr>
+        <w:t>Building_SodaShop_Mod_01.fbx</w:t>
+      </w:r>
+    </w:p>
+    <w:p/>
+    <w:p>
+      <w:pPr>
+        <w:rPr>
+          <w:rFonts w:asciiTheme="majorHAnsi" w:eastAsiaTheme="majorEastAsia" w:hAnsiTheme="majorHAnsi" w:cstheme="majorBidi"/>
+          <w:i/>
+          <w:iCs/>
+          <w:color w:val="2E74B5" w:themeColor="accent1" w:themeShade="BF"/>
+        </w:rPr>
+      </w:pPr>
+      <w:bookmarkStart w:id="40" w:name="_Toc457920316"/>
+      <w:r>
+        <w:br w:type="page"/>
+      </w:r>
+    </w:p>
+    <w:p>
+      <w:pPr>
+        <w:pStyle w:val="Heading4"/>
+      </w:pPr>
+      <w:r>
+        <w:lastRenderedPageBreak/>
+        <w:t>Animations</w:t>
+      </w:r>
+      <w:bookmarkEnd w:id="40"/>
+    </w:p>
+    <w:p>
+      <w:r>
+        <w:t>Animations will be required:</w:t>
+      </w:r>
+    </w:p>
+    <w:p>
+      <w:pPr>
+        <w:pStyle w:val="ListParagraph"/>
+        <w:numPr>
+          <w:ilvl w:val="0"/>
+          <w:numId w:val="4"/>
+        </w:numPr>
+        <w:spacing w:after="200" w:line="276" w:lineRule="auto"/>
+        <w:rPr>
+          <w:sz w:val="24"/>
+          <w:szCs w:val="24"/>
+        </w:rPr>
+      </w:pPr>
+      <w:r>
+        <w:rPr>
+          <w:sz w:val="24"/>
+          <w:szCs w:val="24"/>
+        </w:rPr>
+        <w:t>Characters</w:t>
+      </w:r>
+    </w:p>
+    <w:p>
+      <w:pPr>
+        <w:pStyle w:val="ListParagraph"/>
+        <w:numPr>
+          <w:ilvl w:val="1"/>
+          <w:numId w:val="4"/>
+        </w:numPr>
+        <w:spacing w:after="200" w:line="276" w:lineRule="auto"/>
+        <w:rPr>
+          <w:sz w:val="24"/>
+          <w:szCs w:val="24"/>
+        </w:rPr>
+      </w:pPr>
+      <w:r>
+        <w:rPr>
+          <w:sz w:val="24"/>
+          <w:szCs w:val="24"/>
+        </w:rPr>
+        <w:t>Anim_Human_Idle_001.fbx</w:t>
+      </w:r>
+    </w:p>
+    <w:p>
+      <w:pPr>
+        <w:pStyle w:val="ListParagraph"/>
+        <w:numPr>
+          <w:ilvl w:val="1"/>
+          <w:numId w:val="4"/>
+        </w:numPr>
+        <w:spacing w:after="200" w:line="276" w:lineRule="auto"/>
+        <w:rPr>
+          <w:sz w:val="24"/>
+          <w:szCs w:val="24"/>
+        </w:rPr>
+      </w:pPr>
+      <w:r>
+        <w:rPr>
+          <w:sz w:val="24"/>
+          <w:szCs w:val="24"/>
+        </w:rPr>
+        <w:t>Anim_Human_Walk_001.fbx</w:t>
+      </w:r>
+    </w:p>
+    <w:p>
+      <w:pPr>
+        <w:pStyle w:val="ListParagraph"/>
+        <w:numPr>
+          <w:ilvl w:val="1"/>
+          <w:numId w:val="4"/>
+        </w:numPr>
+        <w:spacing w:after="200" w:line="276" w:lineRule="auto"/>
+        <w:rPr>
+          <w:sz w:val="24"/>
+          <w:szCs w:val="24"/>
+        </w:rPr>
+      </w:pPr>
+      <w:r>
+        <w:rPr>
+          <w:sz w:val="24"/>
+          <w:szCs w:val="24"/>
+        </w:rPr>
+        <w:t>Anim_Zombie_Idle_001.fbx</w:t>
+      </w:r>
+    </w:p>
+    <w:p>
+      <w:pPr>
+        <w:pStyle w:val="ListParagraph"/>
+        <w:numPr>
+          <w:ilvl w:val="1"/>
+          <w:numId w:val="4"/>
+        </w:numPr>
+        <w:spacing w:after="200" w:line="276" w:lineRule="auto"/>
+        <w:rPr>
+          <w:sz w:val="24"/>
+          <w:szCs w:val="24"/>
+        </w:rPr>
+      </w:pPr>
+      <w:r>
+        <w:rPr>
+          <w:sz w:val="24"/>
+          <w:szCs w:val="24"/>
+        </w:rPr>
+        <w:t>Anim_Zombie_Walk_001.fbx</w:t>
+      </w:r>
+    </w:p>
+    <w:p>
+      <w:pPr>
+        <w:pStyle w:val="ListParagraph"/>
+        <w:numPr>
+          <w:ilvl w:val="0"/>
+          <w:numId w:val="4"/>
+        </w:numPr>
+        <w:spacing w:after="200" w:line="276" w:lineRule="auto"/>
+        <w:rPr>
+          <w:sz w:val="24"/>
+          <w:szCs w:val="24"/>
+        </w:rPr>
+      </w:pPr>
+      <w:r>
+        <w:rPr>
+          <w:sz w:val="24"/>
+          <w:szCs w:val="24"/>
+        </w:rPr>
+        <w:t>Gates</w:t>
+      </w:r>
+    </w:p>
+    <w:p>
+      <w:pPr>
+        <w:pStyle w:val="ListParagraph"/>
+        <w:numPr>
+          <w:ilvl w:val="1"/>
+          <w:numId w:val="4"/>
+        </w:numPr>
+        <w:spacing w:after="200" w:line="276" w:lineRule="auto"/>
+        <w:rPr>
+          <w:sz w:val="24"/>
+          <w:szCs w:val="24"/>
+        </w:rPr>
+      </w:pPr>
+      <w:r>
+        <w:rPr>
+          <w:sz w:val="24"/>
+          <w:szCs w:val="24"/>
+        </w:rPr>
+        <w:t>Anim_FancyGateOpen_01.fbx</w:t>
+      </w:r>
+    </w:p>
+    <w:p>
+      <w:pPr>
+        <w:pStyle w:val="ListParagraph"/>
+        <w:numPr>
+          <w:ilvl w:val="1"/>
+          <w:numId w:val="4"/>
+        </w:numPr>
+        <w:spacing w:after="200" w:line="276" w:lineRule="auto"/>
+        <w:rPr>
+          <w:sz w:val="24"/>
+          <w:szCs w:val="24"/>
+        </w:rPr>
+      </w:pPr>
+      <w:r>
+        <w:rPr>
+          <w:sz w:val="24"/>
+          <w:szCs w:val="24"/>
+        </w:rPr>
+        <w:t>Anim_BwGateOpen_01.fbx</w:t>
+      </w:r>
+    </w:p>
+    <w:p>
+      <w:pPr>
+        <w:pStyle w:val="ListParagraph"/>
+        <w:numPr>
+          <w:ilvl w:val="1"/>
+          <w:numId w:val="4"/>
+        </w:numPr>
+        <w:spacing w:after="200" w:line="276" w:lineRule="auto"/>
+        <w:rPr>
+          <w:sz w:val="24"/>
+          <w:szCs w:val="24"/>
+        </w:rPr>
+      </w:pPr>
+      <w:r>
+        <w:rPr>
+          <w:sz w:val="24"/>
+          <w:szCs w:val="24"/>
+        </w:rPr>
+        <w:t>Anim_ChainGateOpen_01.fbx</w:t>
+      </w:r>
+    </w:p>
+    <w:p>
+      <w:pPr>
+        <w:pStyle w:val="ListParagraph"/>
+        <w:numPr>
+          <w:ilvl w:val="1"/>
+          <w:numId w:val="4"/>
+        </w:numPr>
+        <w:spacing w:after="200" w:line="276" w:lineRule="auto"/>
+        <w:rPr>
+          <w:sz w:val="24"/>
+          <w:szCs w:val="24"/>
+        </w:rPr>
+      </w:pPr>
+      <w:r>
+        <w:rPr>
+          <w:sz w:val="24"/>
+          <w:szCs w:val="24"/>
+        </w:rPr>
+        <w:t>Anim_FancyGateClose_01.fbx</w:t>
+      </w:r>
+    </w:p>
+    <w:p>
+      <w:pPr>
+        <w:pStyle w:val="ListParagraph"/>
+        <w:numPr>
+          <w:ilvl w:val="1"/>
+          <w:numId w:val="4"/>
+        </w:numPr>
+        <w:spacing w:after="200" w:line="276" w:lineRule="auto"/>
+        <w:rPr>
+          <w:sz w:val="24"/>
+          <w:szCs w:val="24"/>
+        </w:rPr>
+      </w:pPr>
+      <w:r>
+        <w:rPr>
+          <w:sz w:val="24"/>
+          <w:szCs w:val="24"/>
+        </w:rPr>
+        <w:t>Anim_BwGateClose_01.fbx</w:t>
+      </w:r>
+    </w:p>
+    <w:p>
+      <w:pPr>
+        <w:pStyle w:val="ListParagraph"/>
+        <w:numPr>
+          <w:ilvl w:val="1"/>
+          <w:numId w:val="4"/>
+        </w:numPr>
+        <w:spacing w:after="200" w:line="276" w:lineRule="auto"/>
+        <w:rPr>
+          <w:sz w:val="24"/>
+          <w:szCs w:val="24"/>
+        </w:rPr>
+      </w:pPr>
+      <w:r>
+        <w:rPr>
+          <w:sz w:val="24"/>
+          <w:szCs w:val="24"/>
+        </w:rPr>
+        <w:t>Anim_ChainGateClose_01.fbx</w:t>
+      </w:r>
+    </w:p>
+    <w:p>
+      <w:pPr>
+        <w:pStyle w:val="ListParagraph"/>
+        <w:numPr>
+          <w:ilvl w:val="1"/>
+          <w:numId w:val="4"/>
+        </w:numPr>
+        <w:spacing w:after="200" w:line="276" w:lineRule="auto"/>
+        <w:rPr>
+          <w:sz w:val="24"/>
+          <w:szCs w:val="24"/>
+        </w:rPr>
+      </w:pPr>
+      <w:r>
+        <w:rPr>
+          <w:sz w:val="24"/>
+          <w:szCs w:val="24"/>
+        </w:rPr>
+        <w:t>Anim_FancyGateBreak_01.fbx</w:t>
+      </w:r>
+    </w:p>
+    <w:p>
+      <w:pPr>
+        <w:pStyle w:val="ListParagraph"/>
+        <w:numPr>
+          <w:ilvl w:val="1"/>
+          <w:numId w:val="4"/>
+        </w:numPr>
+        <w:spacing w:after="200" w:line="276" w:lineRule="auto"/>
+        <w:rPr>
+          <w:sz w:val="24"/>
+          <w:szCs w:val="24"/>
+        </w:rPr>
+      </w:pPr>
+      <w:r>
+        <w:rPr>
+          <w:sz w:val="24"/>
+          <w:szCs w:val="24"/>
+        </w:rPr>
+        <w:t>Anim_BwGateBreak_01.fbx</w:t>
+      </w:r>
+    </w:p>
+    <w:p>
+      <w:pPr>
+        <w:pStyle w:val="ListParagraph"/>
+        <w:numPr>
+          <w:ilvl w:val="1"/>
+          <w:numId w:val="4"/>
+        </w:numPr>
+        <w:spacing w:after="200" w:line="276" w:lineRule="auto"/>
+        <w:rPr>
+          <w:sz w:val="24"/>
+          <w:szCs w:val="24"/>
+        </w:rPr>
+      </w:pPr>
+      <w:r>
+        <w:rPr>
+          <w:sz w:val="24"/>
+          <w:szCs w:val="24"/>
+        </w:rPr>
+        <w:t>Anim_ChainGateBreak_01.fbx</w:t>
+      </w:r>
+    </w:p>
+    <w:p>
+      <w:pPr>
+        <w:rPr>
+          <w:rFonts w:asciiTheme="majorHAnsi" w:eastAsiaTheme="majorEastAsia" w:hAnsiTheme="majorHAnsi" w:cstheme="majorBidi"/>
+          <w:i/>
+          <w:iCs/>
+          <w:color w:val="2E74B5" w:themeColor="accent1" w:themeShade="BF"/>
+        </w:rPr>
+      </w:pPr>
+      <w:bookmarkStart w:id="41" w:name="_Toc457920317"/>
+      <w:r>
+        <w:br w:type="page"/>
+      </w:r>
+    </w:p>
+    <w:p>
+      <w:pPr>
+        <w:pStyle w:val="Heading4"/>
+      </w:pPr>
+      <w:r>
+        <w:lastRenderedPageBreak/>
+        <w:t>Sound Effects</w:t>
+      </w:r>
       <w:bookmarkEnd w:id="41"/>
     </w:p>
+    <w:p>
+      <w:r>
+        <w:t>Sound Effect will be required:</w:t>
+      </w:r>
+    </w:p>
+    <w:p>
+      <w:pPr>
+        <w:numPr>
+          <w:ilvl w:val="0"/>
+          <w:numId w:val="4"/>
+        </w:numPr>
+        <w:rPr>
+          <w:lang w:val="en-AU"/>
+        </w:rPr>
+      </w:pPr>
+      <w:r>
+        <w:rPr>
+          <w:lang w:val="en-AU"/>
+        </w:rPr>
+        <w:t>Zombies</w:t>
+      </w:r>
+    </w:p>
+    <w:p>
+      <w:pPr>
+        <w:numPr>
+          <w:ilvl w:val="1"/>
+          <w:numId w:val="4"/>
+        </w:numPr>
+        <w:rPr>
+          <w:lang w:val="en-AU"/>
+        </w:rPr>
+      </w:pPr>
+      <w:r>
+        <w:rPr>
+          <w:lang w:val="en-AU"/>
+        </w:rPr>
+        <w:t>SFX_Moaning_01</w:t>
+      </w:r>
+    </w:p>
+    <w:p>
+      <w:pPr>
+        <w:numPr>
+          <w:ilvl w:val="1"/>
+          <w:numId w:val="4"/>
+        </w:numPr>
+        <w:rPr>
+          <w:lang w:val="en-AU"/>
+        </w:rPr>
+      </w:pPr>
+      <w:r>
+        <w:rPr>
+          <w:lang w:val="en-AU"/>
+        </w:rPr>
+        <w:t>SFX_Attack_01</w:t>
+      </w:r>
+    </w:p>
+    <w:p>
+      <w:pPr>
+        <w:numPr>
+          <w:ilvl w:val="1"/>
+          <w:numId w:val="4"/>
+        </w:numPr>
+        <w:rPr>
+          <w:lang w:val="en-AU"/>
+        </w:rPr>
+      </w:pPr>
+      <w:r>
+        <w:rPr>
+          <w:lang w:val="en-AU"/>
+        </w:rPr>
+        <w:t>SFX_Footsteps_01</w:t>
+      </w:r>
+    </w:p>
+    <w:p>
+      <w:pPr>
+        <w:numPr>
+          <w:ilvl w:val="1"/>
+          <w:numId w:val="4"/>
+        </w:numPr>
+        <w:rPr>
+          <w:lang w:val="en-AU"/>
+        </w:rPr>
+      </w:pPr>
+      <w:r>
+        <w:rPr>
+          <w:lang w:val="en-AU"/>
+        </w:rPr>
+        <w:t>SFX_Dying_01</w:t>
+      </w:r>
+    </w:p>
+    <w:p>
+      <w:pPr>
+        <w:numPr>
+          <w:ilvl w:val="1"/>
+          <w:numId w:val="4"/>
+        </w:numPr>
+        <w:rPr>
+          <w:lang w:val="en-AU"/>
+        </w:rPr>
+      </w:pPr>
+      <w:r>
+        <w:rPr>
+          <w:lang w:val="en-AU"/>
+        </w:rPr>
+        <w:t>SFX_Reanimating_01</w:t>
+      </w:r>
+    </w:p>
+    <w:p>
+      <w:pPr>
+        <w:numPr>
+          <w:ilvl w:val="1"/>
+          <w:numId w:val="4"/>
+        </w:numPr>
+        <w:rPr>
+          <w:lang w:val="en-AU"/>
+        </w:rPr>
+      </w:pPr>
+      <w:r>
+        <w:rPr>
+          <w:lang w:val="en-AU"/>
+        </w:rPr>
+        <w:t>SFX_Eating_01</w:t>
+      </w:r>
+    </w:p>
+    <w:p>
+      <w:pPr>
+        <w:numPr>
+          <w:ilvl w:val="0"/>
+          <w:numId w:val="4"/>
+        </w:numPr>
+        <w:rPr>
+          <w:lang w:val="en-AU"/>
+        </w:rPr>
+      </w:pPr>
+      <w:r>
+        <w:rPr>
+          <w:lang w:val="en-AU"/>
+        </w:rPr>
+        <w:t>Humans</w:t>
+      </w:r>
+    </w:p>
+    <w:p>
+      <w:pPr>
+        <w:numPr>
+          <w:ilvl w:val="1"/>
+          <w:numId w:val="4"/>
+        </w:numPr>
+        <w:rPr>
+          <w:lang w:val="en-AU"/>
+        </w:rPr>
+      </w:pPr>
+      <w:r>
+        <w:rPr>
+          <w:lang w:val="en-AU"/>
+        </w:rPr>
+        <w:t>SFX_Screaming_01</w:t>
+      </w:r>
+    </w:p>
+    <w:p>
+      <w:pPr>
+        <w:numPr>
+          <w:ilvl w:val="1"/>
+          <w:numId w:val="4"/>
+        </w:numPr>
+        <w:rPr>
+          <w:lang w:val="en-AU"/>
+        </w:rPr>
+      </w:pPr>
+      <w:r>
+        <w:rPr>
+          <w:lang w:val="en-AU"/>
+        </w:rPr>
+        <w:t>SFX_Shooting_01</w:t>
+      </w:r>
+    </w:p>
+    <w:p>
+      <w:pPr>
+        <w:numPr>
+          <w:ilvl w:val="1"/>
+          <w:numId w:val="4"/>
+        </w:numPr>
+        <w:rPr>
+          <w:lang w:val="en-AU"/>
+        </w:rPr>
+      </w:pPr>
+      <w:r>
+        <w:rPr>
+          <w:lang w:val="en-AU"/>
+        </w:rPr>
+        <w:t>SFX_Footsteps_01</w:t>
+      </w:r>
+    </w:p>
+    <w:p>
+      <w:pPr>
+        <w:numPr>
+          <w:ilvl w:val="1"/>
+          <w:numId w:val="4"/>
+        </w:numPr>
+        <w:rPr>
+          <w:lang w:val="en-AU"/>
+        </w:rPr>
+      </w:pPr>
+      <w:r>
+        <w:rPr>
+          <w:lang w:val="en-AU"/>
+        </w:rPr>
+        <w:t>SFX_Dying_01</w:t>
+      </w:r>
+    </w:p>
+    <w:p>
+      <w:pPr>
+        <w:numPr>
+          <w:ilvl w:val="1"/>
+          <w:numId w:val="4"/>
+        </w:numPr>
+        <w:rPr>
+          <w:lang w:val="en-AU"/>
+        </w:rPr>
+      </w:pPr>
+      <w:r>
+        <w:rPr>
+          <w:lang w:val="en-AU"/>
+        </w:rPr>
+        <w:t>SFX_Punching_01</w:t>
+      </w:r>
+    </w:p>
+    <w:p>
+      <w:pPr>
+        <w:numPr>
+          <w:ilvl w:val="1"/>
+          <w:numId w:val="4"/>
+        </w:numPr>
+        <w:rPr>
+          <w:lang w:val="en-AU"/>
+        </w:rPr>
+      </w:pPr>
+      <w:r>
+        <w:rPr>
+          <w:lang w:val="en-AU"/>
+        </w:rPr>
+        <w:t>SFX_Alarmed_01</w:t>
+      </w:r>
+    </w:p>
+    <w:p>
+      <w:pPr>
+        <w:numPr>
+          <w:ilvl w:val="0"/>
+          <w:numId w:val="4"/>
+        </w:numPr>
+        <w:rPr>
+          <w:lang w:val="en-AU"/>
+        </w:rPr>
+      </w:pPr>
+      <w:proofErr w:type="spellStart"/>
+      <w:r>
+        <w:rPr>
+          <w:lang w:val="en-AU"/>
+        </w:rPr>
+        <w:t>Misc</w:t>
+      </w:r>
+      <w:proofErr w:type="spellEnd"/>
+    </w:p>
+    <w:p>
+      <w:pPr>
+        <w:numPr>
+          <w:ilvl w:val="1"/>
+          <w:numId w:val="4"/>
+        </w:numPr>
+        <w:rPr>
+          <w:lang w:val="en-AU"/>
+        </w:rPr>
+      </w:pPr>
+      <w:r>
+        <w:rPr>
+          <w:lang w:val="en-AU"/>
+        </w:rPr>
+        <w:t>SFX_Explosion_01</w:t>
+      </w:r>
+    </w:p>
+    <w:p>
+      <w:pPr>
+        <w:numPr>
+          <w:ilvl w:val="1"/>
+          <w:numId w:val="4"/>
+        </w:numPr>
+        <w:rPr>
+          <w:lang w:val="en-AU"/>
+        </w:rPr>
+      </w:pPr>
+      <w:r>
+        <w:rPr>
+          <w:lang w:val="en-AU"/>
+        </w:rPr>
+        <w:t>SFX_CarAlarm_01</w:t>
+      </w:r>
+    </w:p>
+    <w:p>
+      <w:pPr>
+        <w:numPr>
+          <w:ilvl w:val="1"/>
+          <w:numId w:val="4"/>
+        </w:numPr>
+        <w:rPr>
+          <w:lang w:val="en-AU"/>
+        </w:rPr>
+      </w:pPr>
+      <w:r>
+        <w:rPr>
+          <w:lang w:val="en-AU"/>
+        </w:rPr>
+        <w:t>SFX_PoliceSiren_01</w:t>
+      </w:r>
+    </w:p>
+    <w:p>
+      <w:pPr>
+        <w:numPr>
+          <w:ilvl w:val="1"/>
+          <w:numId w:val="4"/>
+        </w:numPr>
+        <w:rPr>
+          <w:lang w:val="en-AU"/>
+        </w:rPr>
+      </w:pPr>
+      <w:r>
+        <w:rPr>
+          <w:lang w:val="en-AU"/>
+        </w:rPr>
+        <w:t>SFX_GateBreak_01</w:t>
+      </w:r>
+    </w:p>
+    <w:p>
+      <w:pPr>
+        <w:numPr>
+          <w:ilvl w:val="1"/>
+          <w:numId w:val="4"/>
+        </w:numPr>
+        <w:rPr>
+          <w:lang w:val="en-AU"/>
+        </w:rPr>
+      </w:pPr>
+    </w:p>
     <w:p/>
     <w:p>
       <w:pPr>
-        <w:pStyle w:val="Heading3"/>
-      </w:pPr>
-      <w:bookmarkStart w:id="42" w:name="_Toc457920324"/>
-      <w:r>
-        <w:t>Appendix A: Introductory Tutorial Level – “Escape the science Facility”</w:t>
-      </w:r>
-      <w:bookmarkEnd w:id="42"/>
-    </w:p>
-    <w:p>
-      <w:r>
-        <w:t>Control a newly reanimated zombie</w:t>
-      </w:r>
-      <w:r>
-        <w:t>. Infect scientists, workers, and guards growing your horde. Gather enough zombie to take over the facility and break free of</w:t>
-      </w:r>
-      <w:r>
-        <w:t xml:space="preserve"> </w:t>
-      </w:r>
-      <w:r>
-        <w:t>a</w:t>
-      </w:r>
-      <w:r>
-        <w:t xml:space="preserve"> government lab</w:t>
-      </w:r>
-      <w:r>
-        <w:t>,</w:t>
-      </w:r>
-      <w:r>
-        <w:t xml:space="preserve"> kicking off the apocalypse.</w:t>
-      </w:r>
-    </w:p>
-    <w:p>
-      <w:r>
-        <w:t>This would be a mini game that introduces the player to the mechanics of the game.</w:t>
-      </w:r>
-    </w:p>
-    <w:p/>
-    <w:p/>
+        <w:rPr>
+          <w:rFonts w:asciiTheme="majorHAnsi" w:eastAsiaTheme="majorEastAsia" w:hAnsiTheme="majorHAnsi" w:cstheme="majorBidi"/>
+          <w:color w:val="1F4D78" w:themeColor="accent1" w:themeShade="7F"/>
+          <w:sz w:val="24"/>
+          <w:szCs w:val="24"/>
+        </w:rPr>
+      </w:pPr>
+    </w:p>
     <w:sectPr>
       <w:type w:val="continuous"/>
       <w:pgSz w:w="12240" w:h="15840"/>
@@ -6463,6 +7910,118 @@
 <file path=word/numbering.xml><?xml version="1.0" encoding="utf-8"?>
 <w:numbering xmlns:wpc="http://schemas.microsoft.com/office/word/2010/wordprocessingCanvas" xmlns:cx="http://schemas.microsoft.com/office/drawing/2014/chartex" xmlns:mc="http://schemas.openxmlformats.org/markup-compatibility/2006" xmlns:o="urn:schemas-microsoft-com:office:office" xmlns:r="http://schemas.openxmlformats.org/officeDocument/2006/relationships" xmlns:m="http://schemas.openxmlformats.org/officeDocument/2006/math" xmlns:v="urn:schemas-microsoft-com:vml" xmlns:wp14="http://schemas.microsoft.com/office/word/2010/wordprocessingDrawing" xmlns:wp="http://schemas.openxmlformats.org/drawingml/2006/wordprocessingDrawing" xmlns:w10="urn:schemas-microsoft-com:office:word" xmlns:w="http://schemas.openxmlformats.org/wordprocessingml/2006/main" xmlns:w14="http://schemas.microsoft.com/office/word/2010/wordml" xmlns:w15="http://schemas.microsoft.com/office/word/2012/wordml" xmlns:w16se="http://schemas.microsoft.com/office/word/2015/wordml/symex" xmlns:wpg="http://schemas.microsoft.com/office/word/2010/wordprocessingGroup" xmlns:wpi="http://schemas.microsoft.com/office/word/2010/wordprocessingInk" xmlns:wne="http://schemas.microsoft.com/office/word/2006/wordml" xmlns:wps="http://schemas.microsoft.com/office/word/2010/wordprocessingShape" mc:Ignorable="w14 w15 w16se wp14">
   <w:abstractNum w:abstractNumId="0" w15:restartNumberingAfterBreak="0">
+    <w:nsid w:val="09F64666"/>
+    <w:multiLevelType w:val="hybridMultilevel"/>
+    <w:tmpl w:val="AEBCE98A"/>
+    <w:lvl w:ilvl="0" w:tplc="577CC2E6">
+      <w:numFmt w:val="bullet"/>
+      <w:lvlText w:val="-"/>
+      <w:lvlJc w:val="left"/>
+      <w:pPr>
+        <w:ind w:left="435" w:hanging="360"/>
+      </w:pPr>
+      <w:rPr>
+        <w:rFonts w:ascii="Calibri" w:eastAsiaTheme="minorHAnsi" w:hAnsi="Calibri" w:cstheme="minorBidi" w:hint="default"/>
+      </w:rPr>
+    </w:lvl>
+    <w:lvl w:ilvl="1" w:tplc="0C090003">
+      <w:start w:val="1"/>
+      <w:numFmt w:val="bullet"/>
+      <w:lvlText w:val="o"/>
+      <w:lvlJc w:val="left"/>
+      <w:pPr>
+        <w:ind w:left="1155" w:hanging="360"/>
+      </w:pPr>
+      <w:rPr>
+        <w:rFonts w:ascii="Courier New" w:hAnsi="Courier New" w:cs="Courier New" w:hint="default"/>
+      </w:rPr>
+    </w:lvl>
+    <w:lvl w:ilvl="2" w:tplc="0C090005">
+      <w:start w:val="1"/>
+      <w:numFmt w:val="bullet"/>
+      <w:lvlText w:val=""/>
+      <w:lvlJc w:val="left"/>
+      <w:pPr>
+        <w:ind w:left="1875" w:hanging="360"/>
+      </w:pPr>
+      <w:rPr>
+        <w:rFonts w:ascii="Wingdings" w:hAnsi="Wingdings" w:hint="default"/>
+      </w:rPr>
+    </w:lvl>
+    <w:lvl w:ilvl="3" w:tplc="0C090001">
+      <w:start w:val="1"/>
+      <w:numFmt w:val="bullet"/>
+      <w:lvlText w:val=""/>
+      <w:lvlJc w:val="left"/>
+      <w:pPr>
+        <w:ind w:left="2595" w:hanging="360"/>
+      </w:pPr>
+      <w:rPr>
+        <w:rFonts w:ascii="Symbol" w:hAnsi="Symbol" w:hint="default"/>
+      </w:rPr>
+    </w:lvl>
+    <w:lvl w:ilvl="4" w:tplc="0C090003">
+      <w:start w:val="1"/>
+      <w:numFmt w:val="bullet"/>
+      <w:lvlText w:val="o"/>
+      <w:lvlJc w:val="left"/>
+      <w:pPr>
+        <w:ind w:left="3315" w:hanging="360"/>
+      </w:pPr>
+      <w:rPr>
+        <w:rFonts w:ascii="Courier New" w:hAnsi="Courier New" w:cs="Courier New" w:hint="default"/>
+      </w:rPr>
+    </w:lvl>
+    <w:lvl w:ilvl="5" w:tplc="0C090005">
+      <w:start w:val="1"/>
+      <w:numFmt w:val="bullet"/>
+      <w:lvlText w:val=""/>
+      <w:lvlJc w:val="left"/>
+      <w:pPr>
+        <w:ind w:left="4035" w:hanging="360"/>
+      </w:pPr>
+      <w:rPr>
+        <w:rFonts w:ascii="Wingdings" w:hAnsi="Wingdings" w:hint="default"/>
+      </w:rPr>
+    </w:lvl>
+    <w:lvl w:ilvl="6" w:tplc="0C090001">
+      <w:start w:val="1"/>
+      <w:numFmt w:val="bullet"/>
+      <w:lvlText w:val=""/>
+      <w:lvlJc w:val="left"/>
+      <w:pPr>
+        <w:ind w:left="4755" w:hanging="360"/>
+      </w:pPr>
+      <w:rPr>
+        <w:rFonts w:ascii="Symbol" w:hAnsi="Symbol" w:hint="default"/>
+      </w:rPr>
+    </w:lvl>
+    <w:lvl w:ilvl="7" w:tplc="0C090003">
+      <w:start w:val="1"/>
+      <w:numFmt w:val="bullet"/>
+      <w:lvlText w:val="o"/>
+      <w:lvlJc w:val="left"/>
+      <w:pPr>
+        <w:ind w:left="5475" w:hanging="360"/>
+      </w:pPr>
+      <w:rPr>
+        <w:rFonts w:ascii="Courier New" w:hAnsi="Courier New" w:cs="Courier New" w:hint="default"/>
+      </w:rPr>
+    </w:lvl>
+    <w:lvl w:ilvl="8" w:tplc="0C090005">
+      <w:start w:val="1"/>
+      <w:numFmt w:val="bullet"/>
+      <w:lvlText w:val=""/>
+      <w:lvlJc w:val="left"/>
+      <w:pPr>
+        <w:ind w:left="6195" w:hanging="360"/>
+      </w:pPr>
+      <w:rPr>
+        <w:rFonts w:ascii="Wingdings" w:hAnsi="Wingdings" w:hint="default"/>
+      </w:rPr>
+    </w:lvl>
+  </w:abstractNum>
+  <w:abstractNum w:abstractNumId="1" w15:restartNumberingAfterBreak="0">
     <w:nsid w:val="3761535F"/>
     <w:multiLevelType w:val="hybridMultilevel"/>
     <w:tmpl w:val="B1A0D1C6"/>
@@ -6574,7 +8133,7 @@
       </w:rPr>
     </w:lvl>
   </w:abstractNum>
-  <w:abstractNum w:abstractNumId="1" w15:restartNumberingAfterBreak="0">
+  <w:abstractNum w:abstractNumId="2" w15:restartNumberingAfterBreak="0">
     <w:nsid w:val="3BD62EB8"/>
     <w:multiLevelType w:val="hybridMultilevel"/>
     <w:tmpl w:val="FBA6CDC2"/>
@@ -6686,7 +8245,7 @@
       </w:rPr>
     </w:lvl>
   </w:abstractNum>
-  <w:abstractNum w:abstractNumId="2" w15:restartNumberingAfterBreak="0">
+  <w:abstractNum w:abstractNumId="3" w15:restartNumberingAfterBreak="0">
     <w:nsid w:val="49477D62"/>
     <w:multiLevelType w:val="hybridMultilevel"/>
     <w:tmpl w:val="8430A5D8"/>
@@ -6800,13 +8359,25 @@
     </w:lvl>
   </w:abstractNum>
   <w:num w:numId="1">
+    <w:abstractNumId w:val="3"/>
+  </w:num>
+  <w:num w:numId="2">
     <w:abstractNumId w:val="2"/>
   </w:num>
-  <w:num w:numId="2">
+  <w:num w:numId="3">
     <w:abstractNumId w:val="1"/>
   </w:num>
-  <w:num w:numId="3">
+  <w:num w:numId="4">
     <w:abstractNumId w:val="0"/>
+    <w:lvlOverride w:ilvl="0"/>
+    <w:lvlOverride w:ilvl="1"/>
+    <w:lvlOverride w:ilvl="2"/>
+    <w:lvlOverride w:ilvl="3"/>
+    <w:lvlOverride w:ilvl="4"/>
+    <w:lvlOverride w:ilvl="5"/>
+    <w:lvlOverride w:ilvl="6"/>
+    <w:lvlOverride w:ilvl="7"/>
+    <w:lvlOverride w:ilvl="8"/>
   </w:num>
 </w:numbering>
 </file>
@@ -7295,7 +8866,6 @@
   <w:style w:type="character" w:default="1" w:styleId="DefaultParagraphFont">
     <w:name w:val="Default Paragraph Font"/>
     <w:uiPriority w:val="1"/>
-    <w:semiHidden/>
     <w:unhideWhenUsed/>
   </w:style>
   <w:style w:type="table" w:default="1" w:styleId="TableNormal">
@@ -7724,7 +9294,7 @@
 </file>
 
 <file path=customXml/itemProps1.xml><?xml version="1.0" encoding="utf-8"?>
-<ds:datastoreItem xmlns:ds="http://schemas.openxmlformats.org/officeDocument/2006/customXml" ds:itemID="{B077B1FC-3FBA-428F-AA14-0FFE8986C782}">
+<ds:datastoreItem xmlns:ds="http://schemas.openxmlformats.org/officeDocument/2006/customXml" ds:itemID="{AA3358FB-0F0C-439D-A7CE-E0CACE05EFD1}">
   <ds:schemaRefs>
     <ds:schemaRef ds:uri="http://schemas.openxmlformats.org/officeDocument/2006/bibliography"/>
   </ds:schemaRefs>

</xml_diff>

<commit_message>
TDD updated table of contents
</commit_message>
<xml_diff>
--- a/Documentation/Draft/Technical Design Document/TechnicalDesignDocument - Reece Howe - Horde.docx
+++ b/Documentation/Draft/Technical Design Document/TechnicalDesignDocument - Reece Howe - Horde.docx
@@ -6,7 +6,7 @@
       <w:pPr>
         <w:pStyle w:val="Heading1"/>
       </w:pPr>
-      <w:bookmarkStart w:id="0" w:name="_Toc457920282"/>
+      <w:bookmarkStart w:id="0" w:name="_Toc458070784"/>
       <w:r>
         <w:t>Technical Design Document</w:t>
       </w:r>
@@ -19,7 +19,7 @@
           <w:color w:val="FF0000"/>
         </w:rPr>
       </w:pPr>
-      <w:bookmarkStart w:id="1" w:name="_Toc457920283"/>
+      <w:bookmarkStart w:id="1" w:name="_Toc458070785"/>
       <w:r>
         <w:rPr>
           <w:color w:val="FF0000"/>
@@ -35,7 +35,7 @@
           <w:color w:val="FF0000"/>
         </w:rPr>
       </w:pPr>
-      <w:bookmarkStart w:id="2" w:name="_Toc457920284"/>
+      <w:bookmarkStart w:id="2" w:name="_Toc458070786"/>
       <w:r>
         <w:rPr>
           <w:color w:val="FF0000"/>
@@ -88,6 +88,8 @@
             <w:t>Contents</w:t>
           </w:r>
         </w:p>
+        <w:bookmarkStart w:id="3" w:name="_GoBack"/>
+        <w:bookmarkEnd w:id="3"/>
         <w:p>
           <w:pPr>
             <w:pStyle w:val="TOC1"/>
@@ -108,7 +110,7 @@
           <w:r>
             <w:fldChar w:fldCharType="separate"/>
           </w:r>
-          <w:hyperlink w:anchor="_Toc457920282" w:history="1">
+          <w:hyperlink w:anchor="_Toc458070784" w:history="1">
             <w:r>
               <w:rPr>
                 <w:rStyle w:val="Hyperlink"/>
@@ -135,7 +137,7 @@
                 <w:noProof/>
                 <w:webHidden/>
               </w:rPr>
-              <w:instrText xml:space="preserve"> PAGEREF _Toc457920282 \h </w:instrText>
+              <w:instrText xml:space="preserve"> PAGEREF _Toc458070784 \h </w:instrText>
             </w:r>
             <w:r>
               <w:rPr>
@@ -177,7 +179,7 @@
               <w:noProof/>
             </w:rPr>
           </w:pPr>
-          <w:hyperlink w:anchor="_Toc457920283" w:history="1">
+          <w:hyperlink w:anchor="_Toc458070785" w:history="1">
             <w:r>
               <w:rPr>
                 <w:rStyle w:val="Hyperlink"/>
@@ -204,7 +206,7 @@
                 <w:noProof/>
                 <w:webHidden/>
               </w:rPr>
-              <w:instrText xml:space="preserve"> PAGEREF _Toc457920283 \h </w:instrText>
+              <w:instrText xml:space="preserve"> PAGEREF _Toc458070785 \h </w:instrText>
             </w:r>
             <w:r>
               <w:rPr>
@@ -246,7 +248,7 @@
               <w:noProof/>
             </w:rPr>
           </w:pPr>
-          <w:hyperlink w:anchor="_Toc457920284" w:history="1">
+          <w:hyperlink w:anchor="_Toc458070786" w:history="1">
             <w:r>
               <w:rPr>
                 <w:rStyle w:val="Hyperlink"/>
@@ -273,7 +275,7 @@
                 <w:noProof/>
                 <w:webHidden/>
               </w:rPr>
-              <w:instrText xml:space="preserve"> PAGEREF _Toc457920284 \h </w:instrText>
+              <w:instrText xml:space="preserve"> PAGEREF _Toc458070786 \h </w:instrText>
             </w:r>
             <w:r>
               <w:rPr>
@@ -315,7 +317,7 @@
               <w:noProof/>
             </w:rPr>
           </w:pPr>
-          <w:hyperlink w:anchor="_Toc457920285" w:history="1">
+          <w:hyperlink w:anchor="_Toc458070787" w:history="1">
             <w:r>
               <w:rPr>
                 <w:rStyle w:val="Hyperlink"/>
@@ -342,7 +344,7 @@
                 <w:noProof/>
                 <w:webHidden/>
               </w:rPr>
-              <w:instrText xml:space="preserve"> PAGEREF _Toc457920285 \h </w:instrText>
+              <w:instrText xml:space="preserve"> PAGEREF _Toc458070787 \h </w:instrText>
             </w:r>
             <w:r>
               <w:rPr>
@@ -384,7 +386,7 @@
               <w:noProof/>
             </w:rPr>
           </w:pPr>
-          <w:hyperlink w:anchor="_Toc457920286" w:history="1">
+          <w:hyperlink w:anchor="_Toc458070788" w:history="1">
             <w:r>
               <w:rPr>
                 <w:rStyle w:val="Hyperlink"/>
@@ -411,7 +413,7 @@
                 <w:noProof/>
                 <w:webHidden/>
               </w:rPr>
-              <w:instrText xml:space="preserve"> PAGEREF _Toc457920286 \h </w:instrText>
+              <w:instrText xml:space="preserve"> PAGEREF _Toc458070788 \h </w:instrText>
             </w:r>
             <w:r>
               <w:rPr>
@@ -453,7 +455,7 @@
               <w:noProof/>
             </w:rPr>
           </w:pPr>
-          <w:hyperlink w:anchor="_Toc457920287" w:history="1">
+          <w:hyperlink w:anchor="_Toc458070789" w:history="1">
             <w:r>
               <w:rPr>
                 <w:rStyle w:val="Hyperlink"/>
@@ -480,7 +482,7 @@
                 <w:noProof/>
                 <w:webHidden/>
               </w:rPr>
-              <w:instrText xml:space="preserve"> PAGEREF _Toc457920287 \h </w:instrText>
+              <w:instrText xml:space="preserve"> PAGEREF _Toc458070789 \h </w:instrText>
             </w:r>
             <w:r>
               <w:rPr>
@@ -522,7 +524,7 @@
               <w:noProof/>
             </w:rPr>
           </w:pPr>
-          <w:hyperlink w:anchor="_Toc457920288" w:history="1">
+          <w:hyperlink w:anchor="_Toc458070790" w:history="1">
             <w:r>
               <w:rPr>
                 <w:rStyle w:val="Hyperlink"/>
@@ -549,7 +551,7 @@
                 <w:noProof/>
                 <w:webHidden/>
               </w:rPr>
-              <w:instrText xml:space="preserve"> PAGEREF _Toc457920288 \h </w:instrText>
+              <w:instrText xml:space="preserve"> PAGEREF _Toc458070790 \h </w:instrText>
             </w:r>
             <w:r>
               <w:rPr>
@@ -591,7 +593,7 @@
               <w:noProof/>
             </w:rPr>
           </w:pPr>
-          <w:hyperlink w:anchor="_Toc457920289" w:history="1">
+          <w:hyperlink w:anchor="_Toc458070791" w:history="1">
             <w:r>
               <w:rPr>
                 <w:rStyle w:val="Hyperlink"/>
@@ -618,7 +620,7 @@
                 <w:noProof/>
                 <w:webHidden/>
               </w:rPr>
-              <w:instrText xml:space="preserve"> PAGEREF _Toc457920289 \h </w:instrText>
+              <w:instrText xml:space="preserve"> PAGEREF _Toc458070791 \h </w:instrText>
             </w:r>
             <w:r>
               <w:rPr>
@@ -660,7 +662,7 @@
               <w:noProof/>
             </w:rPr>
           </w:pPr>
-          <w:hyperlink w:anchor="_Toc457920290" w:history="1">
+          <w:hyperlink w:anchor="_Toc458070792" w:history="1">
             <w:r>
               <w:rPr>
                 <w:rStyle w:val="Hyperlink"/>
@@ -687,7 +689,7 @@
                 <w:noProof/>
                 <w:webHidden/>
               </w:rPr>
-              <w:instrText xml:space="preserve"> PAGEREF _Toc457920290 \h </w:instrText>
+              <w:instrText xml:space="preserve"> PAGEREF _Toc458070792 \h </w:instrText>
             </w:r>
             <w:r>
               <w:rPr>
@@ -729,7 +731,7 @@
               <w:noProof/>
             </w:rPr>
           </w:pPr>
-          <w:hyperlink w:anchor="_Toc457920291" w:history="1">
+          <w:hyperlink w:anchor="_Toc458070793" w:history="1">
             <w:r>
               <w:rPr>
                 <w:rStyle w:val="Hyperlink"/>
@@ -756,7 +758,7 @@
                 <w:noProof/>
                 <w:webHidden/>
               </w:rPr>
-              <w:instrText xml:space="preserve"> PAGEREF _Toc457920291 \h </w:instrText>
+              <w:instrText xml:space="preserve"> PAGEREF _Toc458070793 \h </w:instrText>
             </w:r>
             <w:r>
               <w:rPr>
@@ -798,7 +800,7 @@
               <w:noProof/>
             </w:rPr>
           </w:pPr>
-          <w:hyperlink w:anchor="_Toc457920292" w:history="1">
+          <w:hyperlink w:anchor="_Toc458070794" w:history="1">
             <w:r>
               <w:rPr>
                 <w:rStyle w:val="Hyperlink"/>
@@ -825,7 +827,7 @@
                 <w:noProof/>
                 <w:webHidden/>
               </w:rPr>
-              <w:instrText xml:space="preserve"> PAGEREF _Toc457920292 \h </w:instrText>
+              <w:instrText xml:space="preserve"> PAGEREF _Toc458070794 \h </w:instrText>
             </w:r>
             <w:r>
               <w:rPr>
@@ -867,7 +869,7 @@
               <w:noProof/>
             </w:rPr>
           </w:pPr>
-          <w:hyperlink w:anchor="_Toc457920293" w:history="1">
+          <w:hyperlink w:anchor="_Toc458070795" w:history="1">
             <w:r>
               <w:rPr>
                 <w:rStyle w:val="Hyperlink"/>
@@ -894,7 +896,7 @@
                 <w:noProof/>
                 <w:webHidden/>
               </w:rPr>
-              <w:instrText xml:space="preserve"> PAGEREF _Toc457920293 \h </w:instrText>
+              <w:instrText xml:space="preserve"> PAGEREF _Toc458070795 \h </w:instrText>
             </w:r>
             <w:r>
               <w:rPr>
@@ -936,7 +938,7 @@
               <w:noProof/>
             </w:rPr>
           </w:pPr>
-          <w:hyperlink w:anchor="_Toc457920294" w:history="1">
+          <w:hyperlink w:anchor="_Toc458070796" w:history="1">
             <w:r>
               <w:rPr>
                 <w:rStyle w:val="Hyperlink"/>
@@ -963,7 +965,7 @@
                 <w:noProof/>
                 <w:webHidden/>
               </w:rPr>
-              <w:instrText xml:space="preserve"> PAGEREF _Toc457920294 \h </w:instrText>
+              <w:instrText xml:space="preserve"> PAGEREF _Toc458070796 \h </w:instrText>
             </w:r>
             <w:r>
               <w:rPr>
@@ -1005,7 +1007,7 @@
               <w:noProof/>
             </w:rPr>
           </w:pPr>
-          <w:hyperlink w:anchor="_Toc457920295" w:history="1">
+          <w:hyperlink w:anchor="_Toc458070797" w:history="1">
             <w:r>
               <w:rPr>
                 <w:rStyle w:val="Hyperlink"/>
@@ -1032,7 +1034,7 @@
                 <w:noProof/>
                 <w:webHidden/>
               </w:rPr>
-              <w:instrText xml:space="preserve"> PAGEREF _Toc457920295 \h </w:instrText>
+              <w:instrText xml:space="preserve"> PAGEREF _Toc458070797 \h </w:instrText>
             </w:r>
             <w:r>
               <w:rPr>
@@ -1074,7 +1076,7 @@
               <w:noProof/>
             </w:rPr>
           </w:pPr>
-          <w:hyperlink w:anchor="_Toc457920296" w:history="1">
+          <w:hyperlink w:anchor="_Toc458070798" w:history="1">
             <w:r>
               <w:rPr>
                 <w:rStyle w:val="Hyperlink"/>
@@ -1101,7 +1103,7 @@
                 <w:noProof/>
                 <w:webHidden/>
               </w:rPr>
-              <w:instrText xml:space="preserve"> PAGEREF _Toc457920296 \h </w:instrText>
+              <w:instrText xml:space="preserve"> PAGEREF _Toc458070798 \h </w:instrText>
             </w:r>
             <w:r>
               <w:rPr>
@@ -1143,7 +1145,7 @@
               <w:noProof/>
             </w:rPr>
           </w:pPr>
-          <w:hyperlink w:anchor="_Toc457920297" w:history="1">
+          <w:hyperlink w:anchor="_Toc458070799" w:history="1">
             <w:r>
               <w:rPr>
                 <w:rStyle w:val="Hyperlink"/>
@@ -1170,7 +1172,7 @@
                 <w:noProof/>
                 <w:webHidden/>
               </w:rPr>
-              <w:instrText xml:space="preserve"> PAGEREF _Toc457920297 \h </w:instrText>
+              <w:instrText xml:space="preserve"> PAGEREF _Toc458070799 \h </w:instrText>
             </w:r>
             <w:r>
               <w:rPr>
@@ -1212,13 +1214,13 @@
               <w:noProof/>
             </w:rPr>
           </w:pPr>
-          <w:hyperlink w:anchor="_Toc457920298" w:history="1">
+          <w:hyperlink w:anchor="_Toc458070800" w:history="1">
             <w:r>
               <w:rPr>
                 <w:rStyle w:val="Hyperlink"/>
                 <w:noProof/>
               </w:rPr>
-              <w:t>Primary Systems</w:t>
+              <w:t>Game Controller</w:t>
             </w:r>
             <w:r>
               <w:rPr>
@@ -1239,7 +1241,7 @@
                 <w:noProof/>
                 <w:webHidden/>
               </w:rPr>
-              <w:instrText xml:space="preserve"> PAGEREF _Toc457920298 \h </w:instrText>
+              <w:instrText xml:space="preserve"> PAGEREF _Toc458070800 \h </w:instrText>
             </w:r>
             <w:r>
               <w:rPr>
@@ -1260,6 +1262,627 @@
                 <w:webHidden/>
               </w:rPr>
               <w:t>8</w:t>
+            </w:r>
+            <w:r>
+              <w:rPr>
+                <w:noProof/>
+                <w:webHidden/>
+              </w:rPr>
+              <w:fldChar w:fldCharType="end"/>
+            </w:r>
+          </w:hyperlink>
+        </w:p>
+        <w:p>
+          <w:pPr>
+            <w:pStyle w:val="TOC3"/>
+            <w:tabs>
+              <w:tab w:val="right" w:leader="dot" w:pos="9350"/>
+            </w:tabs>
+            <w:rPr>
+              <w:rFonts w:eastAsiaTheme="minorEastAsia"/>
+              <w:noProof/>
+            </w:rPr>
+          </w:pPr>
+          <w:hyperlink w:anchor="_Toc458070801" w:history="1">
+            <w:r>
+              <w:rPr>
+                <w:rStyle w:val="Hyperlink"/>
+                <w:noProof/>
+              </w:rPr>
+              <w:t>Menu Controller</w:t>
+            </w:r>
+            <w:r>
+              <w:rPr>
+                <w:noProof/>
+                <w:webHidden/>
+              </w:rPr>
+              <w:tab/>
+            </w:r>
+            <w:r>
+              <w:rPr>
+                <w:noProof/>
+                <w:webHidden/>
+              </w:rPr>
+              <w:fldChar w:fldCharType="begin"/>
+            </w:r>
+            <w:r>
+              <w:rPr>
+                <w:noProof/>
+                <w:webHidden/>
+              </w:rPr>
+              <w:instrText xml:space="preserve"> PAGEREF _Toc458070801 \h </w:instrText>
+            </w:r>
+            <w:r>
+              <w:rPr>
+                <w:noProof/>
+                <w:webHidden/>
+              </w:rPr>
+            </w:r>
+            <w:r>
+              <w:rPr>
+                <w:noProof/>
+                <w:webHidden/>
+              </w:rPr>
+              <w:fldChar w:fldCharType="separate"/>
+            </w:r>
+            <w:r>
+              <w:rPr>
+                <w:noProof/>
+                <w:webHidden/>
+              </w:rPr>
+              <w:t>8</w:t>
+            </w:r>
+            <w:r>
+              <w:rPr>
+                <w:noProof/>
+                <w:webHidden/>
+              </w:rPr>
+              <w:fldChar w:fldCharType="end"/>
+            </w:r>
+          </w:hyperlink>
+        </w:p>
+        <w:p>
+          <w:pPr>
+            <w:pStyle w:val="TOC3"/>
+            <w:tabs>
+              <w:tab w:val="right" w:leader="dot" w:pos="9350"/>
+            </w:tabs>
+            <w:rPr>
+              <w:rFonts w:eastAsiaTheme="minorEastAsia"/>
+              <w:noProof/>
+            </w:rPr>
+          </w:pPr>
+          <w:hyperlink w:anchor="_Toc458070802" w:history="1">
+            <w:r>
+              <w:rPr>
+                <w:rStyle w:val="Hyperlink"/>
+                <w:noProof/>
+              </w:rPr>
+              <w:t>HUD</w:t>
+            </w:r>
+            <w:r>
+              <w:rPr>
+                <w:noProof/>
+                <w:webHidden/>
+              </w:rPr>
+              <w:tab/>
+            </w:r>
+            <w:r>
+              <w:rPr>
+                <w:noProof/>
+                <w:webHidden/>
+              </w:rPr>
+              <w:fldChar w:fldCharType="begin"/>
+            </w:r>
+            <w:r>
+              <w:rPr>
+                <w:noProof/>
+                <w:webHidden/>
+              </w:rPr>
+              <w:instrText xml:space="preserve"> PAGEREF _Toc458070802 \h </w:instrText>
+            </w:r>
+            <w:r>
+              <w:rPr>
+                <w:noProof/>
+                <w:webHidden/>
+              </w:rPr>
+            </w:r>
+            <w:r>
+              <w:rPr>
+                <w:noProof/>
+                <w:webHidden/>
+              </w:rPr>
+              <w:fldChar w:fldCharType="separate"/>
+            </w:r>
+            <w:r>
+              <w:rPr>
+                <w:noProof/>
+                <w:webHidden/>
+              </w:rPr>
+              <w:t>8</w:t>
+            </w:r>
+            <w:r>
+              <w:rPr>
+                <w:noProof/>
+                <w:webHidden/>
+              </w:rPr>
+              <w:fldChar w:fldCharType="end"/>
+            </w:r>
+          </w:hyperlink>
+        </w:p>
+        <w:p>
+          <w:pPr>
+            <w:pStyle w:val="TOC3"/>
+            <w:tabs>
+              <w:tab w:val="right" w:leader="dot" w:pos="9350"/>
+            </w:tabs>
+            <w:rPr>
+              <w:rFonts w:eastAsiaTheme="minorEastAsia"/>
+              <w:noProof/>
+            </w:rPr>
+          </w:pPr>
+          <w:hyperlink w:anchor="_Toc458070803" w:history="1">
+            <w:r>
+              <w:rPr>
+                <w:rStyle w:val="Hyperlink"/>
+                <w:noProof/>
+              </w:rPr>
+              <w:t>Navigation Mesh</w:t>
+            </w:r>
+            <w:r>
+              <w:rPr>
+                <w:noProof/>
+                <w:webHidden/>
+              </w:rPr>
+              <w:tab/>
+            </w:r>
+            <w:r>
+              <w:rPr>
+                <w:noProof/>
+                <w:webHidden/>
+              </w:rPr>
+              <w:fldChar w:fldCharType="begin"/>
+            </w:r>
+            <w:r>
+              <w:rPr>
+                <w:noProof/>
+                <w:webHidden/>
+              </w:rPr>
+              <w:instrText xml:space="preserve"> PAGEREF _Toc458070803 \h </w:instrText>
+            </w:r>
+            <w:r>
+              <w:rPr>
+                <w:noProof/>
+                <w:webHidden/>
+              </w:rPr>
+            </w:r>
+            <w:r>
+              <w:rPr>
+                <w:noProof/>
+                <w:webHidden/>
+              </w:rPr>
+              <w:fldChar w:fldCharType="separate"/>
+            </w:r>
+            <w:r>
+              <w:rPr>
+                <w:noProof/>
+                <w:webHidden/>
+              </w:rPr>
+              <w:t>9</w:t>
+            </w:r>
+            <w:r>
+              <w:rPr>
+                <w:noProof/>
+                <w:webHidden/>
+              </w:rPr>
+              <w:fldChar w:fldCharType="end"/>
+            </w:r>
+          </w:hyperlink>
+        </w:p>
+        <w:p>
+          <w:pPr>
+            <w:pStyle w:val="TOC3"/>
+            <w:tabs>
+              <w:tab w:val="right" w:leader="dot" w:pos="9350"/>
+            </w:tabs>
+            <w:rPr>
+              <w:rFonts w:eastAsiaTheme="minorEastAsia"/>
+              <w:noProof/>
+            </w:rPr>
+          </w:pPr>
+          <w:hyperlink w:anchor="_Toc458070804" w:history="1">
+            <w:r>
+              <w:rPr>
+                <w:rStyle w:val="Hyperlink"/>
+                <w:noProof/>
+              </w:rPr>
+              <w:t>Zombie</w:t>
+            </w:r>
+            <w:r>
+              <w:rPr>
+                <w:noProof/>
+                <w:webHidden/>
+              </w:rPr>
+              <w:tab/>
+            </w:r>
+            <w:r>
+              <w:rPr>
+                <w:noProof/>
+                <w:webHidden/>
+              </w:rPr>
+              <w:fldChar w:fldCharType="begin"/>
+            </w:r>
+            <w:r>
+              <w:rPr>
+                <w:noProof/>
+                <w:webHidden/>
+              </w:rPr>
+              <w:instrText xml:space="preserve"> PAGEREF _Toc458070804 \h </w:instrText>
+            </w:r>
+            <w:r>
+              <w:rPr>
+                <w:noProof/>
+                <w:webHidden/>
+              </w:rPr>
+            </w:r>
+            <w:r>
+              <w:rPr>
+                <w:noProof/>
+                <w:webHidden/>
+              </w:rPr>
+              <w:fldChar w:fldCharType="separate"/>
+            </w:r>
+            <w:r>
+              <w:rPr>
+                <w:noProof/>
+                <w:webHidden/>
+              </w:rPr>
+              <w:t>9</w:t>
+            </w:r>
+            <w:r>
+              <w:rPr>
+                <w:noProof/>
+                <w:webHidden/>
+              </w:rPr>
+              <w:fldChar w:fldCharType="end"/>
+            </w:r>
+          </w:hyperlink>
+        </w:p>
+        <w:p>
+          <w:pPr>
+            <w:pStyle w:val="TOC3"/>
+            <w:tabs>
+              <w:tab w:val="right" w:leader="dot" w:pos="9350"/>
+            </w:tabs>
+            <w:rPr>
+              <w:rFonts w:eastAsiaTheme="minorEastAsia"/>
+              <w:noProof/>
+            </w:rPr>
+          </w:pPr>
+          <w:hyperlink w:anchor="_Toc458070805" w:history="1">
+            <w:r>
+              <w:rPr>
+                <w:rStyle w:val="Hyperlink"/>
+                <w:noProof/>
+              </w:rPr>
+              <w:t>Human</w:t>
+            </w:r>
+            <w:r>
+              <w:rPr>
+                <w:noProof/>
+                <w:webHidden/>
+              </w:rPr>
+              <w:tab/>
+            </w:r>
+            <w:r>
+              <w:rPr>
+                <w:noProof/>
+                <w:webHidden/>
+              </w:rPr>
+              <w:fldChar w:fldCharType="begin"/>
+            </w:r>
+            <w:r>
+              <w:rPr>
+                <w:noProof/>
+                <w:webHidden/>
+              </w:rPr>
+              <w:instrText xml:space="preserve"> PAGEREF _Toc458070805 \h </w:instrText>
+            </w:r>
+            <w:r>
+              <w:rPr>
+                <w:noProof/>
+                <w:webHidden/>
+              </w:rPr>
+            </w:r>
+            <w:r>
+              <w:rPr>
+                <w:noProof/>
+                <w:webHidden/>
+              </w:rPr>
+              <w:fldChar w:fldCharType="separate"/>
+            </w:r>
+            <w:r>
+              <w:rPr>
+                <w:noProof/>
+                <w:webHidden/>
+              </w:rPr>
+              <w:t>9</w:t>
+            </w:r>
+            <w:r>
+              <w:rPr>
+                <w:noProof/>
+                <w:webHidden/>
+              </w:rPr>
+              <w:fldChar w:fldCharType="end"/>
+            </w:r>
+          </w:hyperlink>
+        </w:p>
+        <w:p>
+          <w:pPr>
+            <w:pStyle w:val="TOC3"/>
+            <w:tabs>
+              <w:tab w:val="right" w:leader="dot" w:pos="9350"/>
+            </w:tabs>
+            <w:rPr>
+              <w:rFonts w:eastAsiaTheme="minorEastAsia"/>
+              <w:noProof/>
+            </w:rPr>
+          </w:pPr>
+          <w:hyperlink w:anchor="_Toc458070806" w:history="1">
+            <w:r>
+              <w:rPr>
+                <w:rStyle w:val="Hyperlink"/>
+                <w:noProof/>
+              </w:rPr>
+              <w:t>Obstacle Mechanics</w:t>
+            </w:r>
+            <w:r>
+              <w:rPr>
+                <w:noProof/>
+                <w:webHidden/>
+              </w:rPr>
+              <w:tab/>
+            </w:r>
+            <w:r>
+              <w:rPr>
+                <w:noProof/>
+                <w:webHidden/>
+              </w:rPr>
+              <w:fldChar w:fldCharType="begin"/>
+            </w:r>
+            <w:r>
+              <w:rPr>
+                <w:noProof/>
+                <w:webHidden/>
+              </w:rPr>
+              <w:instrText xml:space="preserve"> PAGEREF _Toc458070806 \h </w:instrText>
+            </w:r>
+            <w:r>
+              <w:rPr>
+                <w:noProof/>
+                <w:webHidden/>
+              </w:rPr>
+            </w:r>
+            <w:r>
+              <w:rPr>
+                <w:noProof/>
+                <w:webHidden/>
+              </w:rPr>
+              <w:fldChar w:fldCharType="separate"/>
+            </w:r>
+            <w:r>
+              <w:rPr>
+                <w:noProof/>
+                <w:webHidden/>
+              </w:rPr>
+              <w:t>9</w:t>
+            </w:r>
+            <w:r>
+              <w:rPr>
+                <w:noProof/>
+                <w:webHidden/>
+              </w:rPr>
+              <w:fldChar w:fldCharType="end"/>
+            </w:r>
+          </w:hyperlink>
+        </w:p>
+        <w:p>
+          <w:pPr>
+            <w:pStyle w:val="TOC3"/>
+            <w:tabs>
+              <w:tab w:val="right" w:leader="dot" w:pos="9350"/>
+            </w:tabs>
+            <w:rPr>
+              <w:rFonts w:eastAsiaTheme="minorEastAsia"/>
+              <w:noProof/>
+            </w:rPr>
+          </w:pPr>
+          <w:hyperlink w:anchor="_Toc458070807" w:history="1">
+            <w:r>
+              <w:rPr>
+                <w:rStyle w:val="Hyperlink"/>
+                <w:noProof/>
+              </w:rPr>
+              <w:t>Stretch Goal: Vehicles</w:t>
+            </w:r>
+            <w:r>
+              <w:rPr>
+                <w:noProof/>
+                <w:webHidden/>
+              </w:rPr>
+              <w:tab/>
+            </w:r>
+            <w:r>
+              <w:rPr>
+                <w:noProof/>
+                <w:webHidden/>
+              </w:rPr>
+              <w:fldChar w:fldCharType="begin"/>
+            </w:r>
+            <w:r>
+              <w:rPr>
+                <w:noProof/>
+                <w:webHidden/>
+              </w:rPr>
+              <w:instrText xml:space="preserve"> PAGEREF _Toc458070807 \h </w:instrText>
+            </w:r>
+            <w:r>
+              <w:rPr>
+                <w:noProof/>
+                <w:webHidden/>
+              </w:rPr>
+            </w:r>
+            <w:r>
+              <w:rPr>
+                <w:noProof/>
+                <w:webHidden/>
+              </w:rPr>
+              <w:fldChar w:fldCharType="separate"/>
+            </w:r>
+            <w:r>
+              <w:rPr>
+                <w:noProof/>
+                <w:webHidden/>
+              </w:rPr>
+              <w:t>10</w:t>
+            </w:r>
+            <w:r>
+              <w:rPr>
+                <w:noProof/>
+                <w:webHidden/>
+              </w:rPr>
+              <w:fldChar w:fldCharType="end"/>
+            </w:r>
+          </w:hyperlink>
+        </w:p>
+        <w:p>
+          <w:pPr>
+            <w:pStyle w:val="TOC3"/>
+            <w:tabs>
+              <w:tab w:val="right" w:leader="dot" w:pos="9350"/>
+            </w:tabs>
+            <w:rPr>
+              <w:rFonts w:eastAsiaTheme="minorEastAsia"/>
+              <w:noProof/>
+            </w:rPr>
+          </w:pPr>
+          <w:hyperlink w:anchor="_Toc458070808" w:history="1">
+            <w:r>
+              <w:rPr>
+                <w:rStyle w:val="Hyperlink"/>
+                <w:noProof/>
+              </w:rPr>
+              <w:t>Animation List</w:t>
+            </w:r>
+            <w:r>
+              <w:rPr>
+                <w:noProof/>
+                <w:webHidden/>
+              </w:rPr>
+              <w:tab/>
+            </w:r>
+            <w:r>
+              <w:rPr>
+                <w:noProof/>
+                <w:webHidden/>
+              </w:rPr>
+              <w:fldChar w:fldCharType="begin"/>
+            </w:r>
+            <w:r>
+              <w:rPr>
+                <w:noProof/>
+                <w:webHidden/>
+              </w:rPr>
+              <w:instrText xml:space="preserve"> PAGEREF _Toc458070808 \h </w:instrText>
+            </w:r>
+            <w:r>
+              <w:rPr>
+                <w:noProof/>
+                <w:webHidden/>
+              </w:rPr>
+            </w:r>
+            <w:r>
+              <w:rPr>
+                <w:noProof/>
+                <w:webHidden/>
+              </w:rPr>
+              <w:fldChar w:fldCharType="separate"/>
+            </w:r>
+            <w:r>
+              <w:rPr>
+                <w:noProof/>
+                <w:webHidden/>
+              </w:rPr>
+              <w:t>10</w:t>
+            </w:r>
+            <w:r>
+              <w:rPr>
+                <w:noProof/>
+                <w:webHidden/>
+              </w:rPr>
+              <w:fldChar w:fldCharType="end"/>
+            </w:r>
+          </w:hyperlink>
+        </w:p>
+        <w:p>
+          <w:pPr>
+            <w:pStyle w:val="TOC3"/>
+            <w:tabs>
+              <w:tab w:val="right" w:leader="dot" w:pos="9350"/>
+            </w:tabs>
+            <w:rPr>
+              <w:rFonts w:eastAsiaTheme="minorEastAsia"/>
+              <w:noProof/>
+            </w:rPr>
+          </w:pPr>
+          <w:hyperlink w:anchor="_Toc458070809" w:history="1">
+            <w:r>
+              <w:rPr>
+                <w:rStyle w:val="Hyperlink"/>
+                <w:noProof/>
+              </w:rPr>
+              <w:t>Sound List</w:t>
+            </w:r>
+            <w:r>
+              <w:rPr>
+                <w:noProof/>
+                <w:webHidden/>
+              </w:rPr>
+              <w:tab/>
+            </w:r>
+            <w:r>
+              <w:rPr>
+                <w:noProof/>
+                <w:webHidden/>
+              </w:rPr>
+              <w:fldChar w:fldCharType="begin"/>
+            </w:r>
+            <w:r>
+              <w:rPr>
+                <w:noProof/>
+                <w:webHidden/>
+              </w:rPr>
+              <w:instrText xml:space="preserve"> PAGEREF _Toc458070809 \h </w:instrText>
+            </w:r>
+            <w:r>
+              <w:rPr>
+                <w:noProof/>
+                <w:webHidden/>
+              </w:rPr>
+            </w:r>
+            <w:r>
+              <w:rPr>
+                <w:noProof/>
+                <w:webHidden/>
+              </w:rPr>
+              <w:fldChar w:fldCharType="separate"/>
+            </w:r>
+            <w:r>
+              <w:rPr>
+                <w:noProof/>
+                <w:webHidden/>
+              </w:rPr>
+              <w:t>10</w:t>
             </w:r>
             <w:r>
               <w:rPr>
@@ -1281,13 +1904,13 @@
               <w:noProof/>
             </w:rPr>
           </w:pPr>
-          <w:hyperlink w:anchor="_Toc457920299" w:history="1">
+          <w:hyperlink w:anchor="_Toc458070810" w:history="1">
             <w:r>
               <w:rPr>
                 <w:rStyle w:val="Hyperlink"/>
                 <w:noProof/>
               </w:rPr>
-              <w:t>System Interaction</w:t>
+              <w:t>Class Diagrams (NOT REQ DMC)</w:t>
             </w:r>
             <w:r>
               <w:rPr>
@@ -1308,7 +1931,7 @@
                 <w:noProof/>
                 <w:webHidden/>
               </w:rPr>
-              <w:instrText xml:space="preserve"> PAGEREF _Toc457920299 \h </w:instrText>
+              <w:instrText xml:space="preserve"> PAGEREF _Toc458070810 \h </w:instrText>
             </w:r>
             <w:r>
               <w:rPr>
@@ -1328,7 +1951,7 @@
                 <w:noProof/>
                 <w:webHidden/>
               </w:rPr>
-              <w:t>10</w:t>
+              <w:t>11</w:t>
             </w:r>
             <w:r>
               <w:rPr>
@@ -1350,13 +1973,13 @@
               <w:noProof/>
             </w:rPr>
           </w:pPr>
-          <w:hyperlink w:anchor="_Toc457920300" w:history="1">
+          <w:hyperlink w:anchor="_Toc458070811" w:history="1">
             <w:r>
               <w:rPr>
                 <w:rStyle w:val="Hyperlink"/>
                 <w:noProof/>
               </w:rPr>
-              <w:t>Class Diagrams</w:t>
+              <w:t>UML (NOT NEEDED DMC)</w:t>
             </w:r>
             <w:r>
               <w:rPr>
@@ -1377,7 +2000,7 @@
                 <w:noProof/>
                 <w:webHidden/>
               </w:rPr>
-              <w:instrText xml:space="preserve"> PAGEREF _Toc457920300 \h </w:instrText>
+              <w:instrText xml:space="preserve"> PAGEREF _Toc458070811 \h </w:instrText>
             </w:r>
             <w:r>
               <w:rPr>
@@ -1398,6 +2021,144 @@
                 <w:webHidden/>
               </w:rPr>
               <w:t>11</w:t>
+            </w:r>
+            <w:r>
+              <w:rPr>
+                <w:noProof/>
+                <w:webHidden/>
+              </w:rPr>
+              <w:fldChar w:fldCharType="end"/>
+            </w:r>
+          </w:hyperlink>
+        </w:p>
+        <w:p>
+          <w:pPr>
+            <w:pStyle w:val="TOC3"/>
+            <w:tabs>
+              <w:tab w:val="right" w:leader="dot" w:pos="9350"/>
+            </w:tabs>
+            <w:rPr>
+              <w:rFonts w:eastAsiaTheme="minorEastAsia"/>
+              <w:noProof/>
+            </w:rPr>
+          </w:pPr>
+          <w:hyperlink w:anchor="_Toc458070812" w:history="1">
+            <w:r>
+              <w:rPr>
+                <w:rStyle w:val="Hyperlink"/>
+                <w:noProof/>
+              </w:rPr>
+              <w:t>Menu Navigation</w:t>
+            </w:r>
+            <w:r>
+              <w:rPr>
+                <w:noProof/>
+                <w:webHidden/>
+              </w:rPr>
+              <w:tab/>
+            </w:r>
+            <w:r>
+              <w:rPr>
+                <w:noProof/>
+                <w:webHidden/>
+              </w:rPr>
+              <w:fldChar w:fldCharType="begin"/>
+            </w:r>
+            <w:r>
+              <w:rPr>
+                <w:noProof/>
+                <w:webHidden/>
+              </w:rPr>
+              <w:instrText xml:space="preserve"> PAGEREF _Toc458070812 \h </w:instrText>
+            </w:r>
+            <w:r>
+              <w:rPr>
+                <w:noProof/>
+                <w:webHidden/>
+              </w:rPr>
+            </w:r>
+            <w:r>
+              <w:rPr>
+                <w:noProof/>
+                <w:webHidden/>
+              </w:rPr>
+              <w:fldChar w:fldCharType="separate"/>
+            </w:r>
+            <w:r>
+              <w:rPr>
+                <w:noProof/>
+                <w:webHidden/>
+              </w:rPr>
+              <w:t>12</w:t>
+            </w:r>
+            <w:r>
+              <w:rPr>
+                <w:noProof/>
+                <w:webHidden/>
+              </w:rPr>
+              <w:fldChar w:fldCharType="end"/>
+            </w:r>
+          </w:hyperlink>
+        </w:p>
+        <w:p>
+          <w:pPr>
+            <w:pStyle w:val="TOC3"/>
+            <w:tabs>
+              <w:tab w:val="right" w:leader="dot" w:pos="9350"/>
+            </w:tabs>
+            <w:rPr>
+              <w:rFonts w:eastAsiaTheme="minorEastAsia"/>
+              <w:noProof/>
+            </w:rPr>
+          </w:pPr>
+          <w:hyperlink w:anchor="_Toc458070813" w:history="1">
+            <w:r>
+              <w:rPr>
+                <w:rStyle w:val="Hyperlink"/>
+                <w:noProof/>
+              </w:rPr>
+              <w:t>Animations (NOT REQ DMC)</w:t>
+            </w:r>
+            <w:r>
+              <w:rPr>
+                <w:noProof/>
+                <w:webHidden/>
+              </w:rPr>
+              <w:tab/>
+            </w:r>
+            <w:r>
+              <w:rPr>
+                <w:noProof/>
+                <w:webHidden/>
+              </w:rPr>
+              <w:fldChar w:fldCharType="begin"/>
+            </w:r>
+            <w:r>
+              <w:rPr>
+                <w:noProof/>
+                <w:webHidden/>
+              </w:rPr>
+              <w:instrText xml:space="preserve"> PAGEREF _Toc458070813 \h </w:instrText>
+            </w:r>
+            <w:r>
+              <w:rPr>
+                <w:noProof/>
+                <w:webHidden/>
+              </w:rPr>
+            </w:r>
+            <w:r>
+              <w:rPr>
+                <w:noProof/>
+                <w:webHidden/>
+              </w:rPr>
+              <w:fldChar w:fldCharType="separate"/>
+            </w:r>
+            <w:r>
+              <w:rPr>
+                <w:noProof/>
+                <w:webHidden/>
+              </w:rPr>
+              <w:t>13</w:t>
             </w:r>
             <w:r>
               <w:rPr>
@@ -1419,13 +2180,13 @@
               <w:noProof/>
             </w:rPr>
           </w:pPr>
-          <w:hyperlink w:anchor="_Toc457920301" w:history="1">
+          <w:hyperlink w:anchor="_Toc458070814" w:history="1">
             <w:r>
               <w:rPr>
                 <w:rStyle w:val="Hyperlink"/>
                 <w:noProof/>
               </w:rPr>
-              <w:t>UML</w:t>
+              <w:t>Program Flow</w:t>
             </w:r>
             <w:r>
               <w:rPr>
@@ -1446,7 +2207,7 @@
                 <w:noProof/>
                 <w:webHidden/>
               </w:rPr>
-              <w:instrText xml:space="preserve"> PAGEREF _Toc457920301 \h </w:instrText>
+              <w:instrText xml:space="preserve"> PAGEREF _Toc458070814 \h </w:instrText>
             </w:r>
             <w:r>
               <w:rPr>
@@ -1466,7 +2227,76 @@
                 <w:noProof/>
                 <w:webHidden/>
               </w:rPr>
-              <w:t>12</w:t>
+              <w:t>14</w:t>
+            </w:r>
+            <w:r>
+              <w:rPr>
+                <w:noProof/>
+                <w:webHidden/>
+              </w:rPr>
+              <w:fldChar w:fldCharType="end"/>
+            </w:r>
+          </w:hyperlink>
+        </w:p>
+        <w:p>
+          <w:pPr>
+            <w:pStyle w:val="TOC2"/>
+            <w:tabs>
+              <w:tab w:val="right" w:leader="dot" w:pos="9350"/>
+            </w:tabs>
+            <w:rPr>
+              <w:rFonts w:eastAsiaTheme="minorEastAsia"/>
+              <w:noProof/>
+            </w:rPr>
+          </w:pPr>
+          <w:hyperlink w:anchor="_Toc458070815" w:history="1">
+            <w:r>
+              <w:rPr>
+                <w:rStyle w:val="Hyperlink"/>
+                <w:noProof/>
+              </w:rPr>
+              <w:t>Platform Considerations</w:t>
+            </w:r>
+            <w:r>
+              <w:rPr>
+                <w:noProof/>
+                <w:webHidden/>
+              </w:rPr>
+              <w:tab/>
+            </w:r>
+            <w:r>
+              <w:rPr>
+                <w:noProof/>
+                <w:webHidden/>
+              </w:rPr>
+              <w:fldChar w:fldCharType="begin"/>
+            </w:r>
+            <w:r>
+              <w:rPr>
+                <w:noProof/>
+                <w:webHidden/>
+              </w:rPr>
+              <w:instrText xml:space="preserve"> PAGEREF _Toc458070815 \h </w:instrText>
+            </w:r>
+            <w:r>
+              <w:rPr>
+                <w:noProof/>
+                <w:webHidden/>
+              </w:rPr>
+            </w:r>
+            <w:r>
+              <w:rPr>
+                <w:noProof/>
+                <w:webHidden/>
+              </w:rPr>
+              <w:fldChar w:fldCharType="separate"/>
+            </w:r>
+            <w:r>
+              <w:rPr>
+                <w:noProof/>
+                <w:webHidden/>
+              </w:rPr>
+              <w:t>15</w:t>
             </w:r>
             <w:r>
               <w:rPr>
@@ -1488,13 +2318,13 @@
               <w:noProof/>
             </w:rPr>
           </w:pPr>
-          <w:hyperlink w:anchor="_Toc457920302" w:history="1">
+          <w:hyperlink w:anchor="_Toc458070816" w:history="1">
             <w:r>
               <w:rPr>
                 <w:rStyle w:val="Hyperlink"/>
                 <w:noProof/>
               </w:rPr>
-              <w:t>Menu Navigation</w:t>
+              <w:t>Deployment Platforms</w:t>
             </w:r>
             <w:r>
               <w:rPr>
@@ -1515,7 +2345,7 @@
                 <w:noProof/>
                 <w:webHidden/>
               </w:rPr>
-              <w:instrText xml:space="preserve"> PAGEREF _Toc457920302 \h </w:instrText>
+              <w:instrText xml:space="preserve"> PAGEREF _Toc458070816 \h </w:instrText>
             </w:r>
             <w:r>
               <w:rPr>
@@ -1535,7 +2365,7 @@
                 <w:noProof/>
                 <w:webHidden/>
               </w:rPr>
-              <w:t>13</w:t>
+              <w:t>15</w:t>
             </w:r>
             <w:r>
               <w:rPr>
@@ -1557,13 +2387,13 @@
               <w:noProof/>
             </w:rPr>
           </w:pPr>
-          <w:hyperlink w:anchor="_Toc457920303" w:history="1">
+          <w:hyperlink w:anchor="_Toc458070817" w:history="1">
             <w:r>
               <w:rPr>
                 <w:rStyle w:val="Hyperlink"/>
                 <w:noProof/>
               </w:rPr>
-              <w:t>Animations</w:t>
+              <w:t>Imported Assets</w:t>
             </w:r>
             <w:r>
               <w:rPr>
@@ -1584,7 +2414,7 @@
                 <w:noProof/>
                 <w:webHidden/>
               </w:rPr>
-              <w:instrText xml:space="preserve"> PAGEREF _Toc457920303 \h </w:instrText>
+              <w:instrText xml:space="preserve"> PAGEREF _Toc458070817 \h </w:instrText>
             </w:r>
             <w:r>
               <w:rPr>
@@ -1604,7 +2434,145 @@
                 <w:noProof/>
                 <w:webHidden/>
               </w:rPr>
-              <w:t>14</w:t>
+              <w:t>15</w:t>
+            </w:r>
+            <w:r>
+              <w:rPr>
+                <w:noProof/>
+                <w:webHidden/>
+              </w:rPr>
+              <w:fldChar w:fldCharType="end"/>
+            </w:r>
+          </w:hyperlink>
+        </w:p>
+        <w:p>
+          <w:pPr>
+            <w:pStyle w:val="TOC3"/>
+            <w:tabs>
+              <w:tab w:val="right" w:leader="dot" w:pos="9350"/>
+            </w:tabs>
+            <w:rPr>
+              <w:rFonts w:eastAsiaTheme="minorEastAsia"/>
+              <w:noProof/>
+            </w:rPr>
+          </w:pPr>
+          <w:hyperlink w:anchor="_Toc458070818" w:history="1">
+            <w:r>
+              <w:rPr>
+                <w:rStyle w:val="Hyperlink"/>
+                <w:noProof/>
+              </w:rPr>
+              <w:t>Required Tools – Game Dev</w:t>
+            </w:r>
+            <w:r>
+              <w:rPr>
+                <w:noProof/>
+                <w:webHidden/>
+              </w:rPr>
+              <w:tab/>
+            </w:r>
+            <w:r>
+              <w:rPr>
+                <w:noProof/>
+                <w:webHidden/>
+              </w:rPr>
+              <w:fldChar w:fldCharType="begin"/>
+            </w:r>
+            <w:r>
+              <w:rPr>
+                <w:noProof/>
+                <w:webHidden/>
+              </w:rPr>
+              <w:instrText xml:space="preserve"> PAGEREF _Toc458070818 \h </w:instrText>
+            </w:r>
+            <w:r>
+              <w:rPr>
+                <w:noProof/>
+                <w:webHidden/>
+              </w:rPr>
+            </w:r>
+            <w:r>
+              <w:rPr>
+                <w:noProof/>
+                <w:webHidden/>
+              </w:rPr>
+              <w:fldChar w:fldCharType="separate"/>
+            </w:r>
+            <w:r>
+              <w:rPr>
+                <w:noProof/>
+                <w:webHidden/>
+              </w:rPr>
+              <w:t>15</w:t>
+            </w:r>
+            <w:r>
+              <w:rPr>
+                <w:noProof/>
+                <w:webHidden/>
+              </w:rPr>
+              <w:fldChar w:fldCharType="end"/>
+            </w:r>
+          </w:hyperlink>
+        </w:p>
+        <w:p>
+          <w:pPr>
+            <w:pStyle w:val="TOC3"/>
+            <w:tabs>
+              <w:tab w:val="right" w:leader="dot" w:pos="9350"/>
+            </w:tabs>
+            <w:rPr>
+              <w:rFonts w:eastAsiaTheme="minorEastAsia"/>
+              <w:noProof/>
+            </w:rPr>
+          </w:pPr>
+          <w:hyperlink w:anchor="_Toc458070819" w:history="1">
+            <w:r>
+              <w:rPr>
+                <w:rStyle w:val="Hyperlink"/>
+                <w:noProof/>
+              </w:rPr>
+              <w:t>Required Tool – Project Management</w:t>
+            </w:r>
+            <w:r>
+              <w:rPr>
+                <w:noProof/>
+                <w:webHidden/>
+              </w:rPr>
+              <w:tab/>
+            </w:r>
+            <w:r>
+              <w:rPr>
+                <w:noProof/>
+                <w:webHidden/>
+              </w:rPr>
+              <w:fldChar w:fldCharType="begin"/>
+            </w:r>
+            <w:r>
+              <w:rPr>
+                <w:noProof/>
+                <w:webHidden/>
+              </w:rPr>
+              <w:instrText xml:space="preserve"> PAGEREF _Toc458070819 \h </w:instrText>
+            </w:r>
+            <w:r>
+              <w:rPr>
+                <w:noProof/>
+                <w:webHidden/>
+              </w:rPr>
+            </w:r>
+            <w:r>
+              <w:rPr>
+                <w:noProof/>
+                <w:webHidden/>
+              </w:rPr>
+              <w:fldChar w:fldCharType="separate"/>
+            </w:r>
+            <w:r>
+              <w:rPr>
+                <w:noProof/>
+                <w:webHidden/>
+              </w:rPr>
+              <w:t>15</w:t>
             </w:r>
             <w:r>
               <w:rPr>
@@ -1626,13 +2594,13 @@
               <w:noProof/>
             </w:rPr>
           </w:pPr>
-          <w:hyperlink w:anchor="_Toc457920304" w:history="1">
+          <w:hyperlink w:anchor="_Toc458070820" w:history="1">
             <w:r>
               <w:rPr>
                 <w:rStyle w:val="Hyperlink"/>
                 <w:noProof/>
               </w:rPr>
-              <w:t>Program Flow</w:t>
+              <w:t>Organisation and Reference</w:t>
             </w:r>
             <w:r>
               <w:rPr>
@@ -1653,7 +2621,7 @@
                 <w:noProof/>
                 <w:webHidden/>
               </w:rPr>
-              <w:instrText xml:space="preserve"> PAGEREF _Toc457920304 \h </w:instrText>
+              <w:instrText xml:space="preserve"> PAGEREF _Toc458070820 \h </w:instrText>
             </w:r>
             <w:r>
               <w:rPr>
@@ -1673,7 +2641,421 @@
                 <w:noProof/>
                 <w:webHidden/>
               </w:rPr>
-              <w:t>15</w:t>
+              <w:t>16</w:t>
+            </w:r>
+            <w:r>
+              <w:rPr>
+                <w:noProof/>
+                <w:webHidden/>
+              </w:rPr>
+              <w:fldChar w:fldCharType="end"/>
+            </w:r>
+          </w:hyperlink>
+        </w:p>
+        <w:p>
+          <w:pPr>
+            <w:pStyle w:val="TOC3"/>
+            <w:tabs>
+              <w:tab w:val="right" w:leader="dot" w:pos="9350"/>
+            </w:tabs>
+            <w:rPr>
+              <w:rFonts w:eastAsiaTheme="minorEastAsia"/>
+              <w:noProof/>
+            </w:rPr>
+          </w:pPr>
+          <w:hyperlink w:anchor="_Toc458070821" w:history="1">
+            <w:r>
+              <w:rPr>
+                <w:rStyle w:val="Hyperlink"/>
+                <w:noProof/>
+              </w:rPr>
+              <w:t>Reference Documents:</w:t>
+            </w:r>
+            <w:r>
+              <w:rPr>
+                <w:noProof/>
+                <w:webHidden/>
+              </w:rPr>
+              <w:tab/>
+            </w:r>
+            <w:r>
+              <w:rPr>
+                <w:noProof/>
+                <w:webHidden/>
+              </w:rPr>
+              <w:fldChar w:fldCharType="begin"/>
+            </w:r>
+            <w:r>
+              <w:rPr>
+                <w:noProof/>
+                <w:webHidden/>
+              </w:rPr>
+              <w:instrText xml:space="preserve"> PAGEREF _Toc458070821 \h </w:instrText>
+            </w:r>
+            <w:r>
+              <w:rPr>
+                <w:noProof/>
+                <w:webHidden/>
+              </w:rPr>
+            </w:r>
+            <w:r>
+              <w:rPr>
+                <w:noProof/>
+                <w:webHidden/>
+              </w:rPr>
+              <w:fldChar w:fldCharType="separate"/>
+            </w:r>
+            <w:r>
+              <w:rPr>
+                <w:noProof/>
+                <w:webHidden/>
+              </w:rPr>
+              <w:t>16</w:t>
+            </w:r>
+            <w:r>
+              <w:rPr>
+                <w:noProof/>
+                <w:webHidden/>
+              </w:rPr>
+              <w:fldChar w:fldCharType="end"/>
+            </w:r>
+          </w:hyperlink>
+        </w:p>
+        <w:p>
+          <w:pPr>
+            <w:pStyle w:val="TOC3"/>
+            <w:tabs>
+              <w:tab w:val="right" w:leader="dot" w:pos="9350"/>
+            </w:tabs>
+            <w:rPr>
+              <w:rFonts w:eastAsiaTheme="minorEastAsia"/>
+              <w:noProof/>
+            </w:rPr>
+          </w:pPr>
+          <w:hyperlink w:anchor="_Toc458070822" w:history="1">
+            <w:r>
+              <w:rPr>
+                <w:rStyle w:val="Hyperlink"/>
+                <w:noProof/>
+              </w:rPr>
+              <w:t>Filename Conventions</w:t>
+            </w:r>
+            <w:r>
+              <w:rPr>
+                <w:noProof/>
+                <w:webHidden/>
+              </w:rPr>
+              <w:tab/>
+            </w:r>
+            <w:r>
+              <w:rPr>
+                <w:noProof/>
+                <w:webHidden/>
+              </w:rPr>
+              <w:fldChar w:fldCharType="begin"/>
+            </w:r>
+            <w:r>
+              <w:rPr>
+                <w:noProof/>
+                <w:webHidden/>
+              </w:rPr>
+              <w:instrText xml:space="preserve"> PAGEREF _Toc458070822 \h </w:instrText>
+            </w:r>
+            <w:r>
+              <w:rPr>
+                <w:noProof/>
+                <w:webHidden/>
+              </w:rPr>
+            </w:r>
+            <w:r>
+              <w:rPr>
+                <w:noProof/>
+                <w:webHidden/>
+              </w:rPr>
+              <w:fldChar w:fldCharType="separate"/>
+            </w:r>
+            <w:r>
+              <w:rPr>
+                <w:noProof/>
+                <w:webHidden/>
+              </w:rPr>
+              <w:t>16</w:t>
+            </w:r>
+            <w:r>
+              <w:rPr>
+                <w:noProof/>
+                <w:webHidden/>
+              </w:rPr>
+              <w:fldChar w:fldCharType="end"/>
+            </w:r>
+          </w:hyperlink>
+        </w:p>
+        <w:p>
+          <w:pPr>
+            <w:pStyle w:val="TOC3"/>
+            <w:tabs>
+              <w:tab w:val="right" w:leader="dot" w:pos="9350"/>
+            </w:tabs>
+            <w:rPr>
+              <w:rFonts w:eastAsiaTheme="minorEastAsia"/>
+              <w:noProof/>
+            </w:rPr>
+          </w:pPr>
+          <w:hyperlink w:anchor="_Toc458070823" w:history="1">
+            <w:r>
+              <w:rPr>
+                <w:rStyle w:val="Hyperlink"/>
+                <w:noProof/>
+              </w:rPr>
+              <w:t>Folder Structure</w:t>
+            </w:r>
+            <w:r>
+              <w:rPr>
+                <w:noProof/>
+                <w:webHidden/>
+              </w:rPr>
+              <w:tab/>
+            </w:r>
+            <w:r>
+              <w:rPr>
+                <w:noProof/>
+                <w:webHidden/>
+              </w:rPr>
+              <w:fldChar w:fldCharType="begin"/>
+            </w:r>
+            <w:r>
+              <w:rPr>
+                <w:noProof/>
+                <w:webHidden/>
+              </w:rPr>
+              <w:instrText xml:space="preserve"> PAGEREF _Toc458070823 \h </w:instrText>
+            </w:r>
+            <w:r>
+              <w:rPr>
+                <w:noProof/>
+                <w:webHidden/>
+              </w:rPr>
+            </w:r>
+            <w:r>
+              <w:rPr>
+                <w:noProof/>
+                <w:webHidden/>
+              </w:rPr>
+              <w:fldChar w:fldCharType="separate"/>
+            </w:r>
+            <w:r>
+              <w:rPr>
+                <w:noProof/>
+                <w:webHidden/>
+              </w:rPr>
+              <w:t>16</w:t>
+            </w:r>
+            <w:r>
+              <w:rPr>
+                <w:noProof/>
+                <w:webHidden/>
+              </w:rPr>
+              <w:fldChar w:fldCharType="end"/>
+            </w:r>
+          </w:hyperlink>
+        </w:p>
+        <w:p>
+          <w:pPr>
+            <w:pStyle w:val="TOC3"/>
+            <w:tabs>
+              <w:tab w:val="right" w:leader="dot" w:pos="9350"/>
+            </w:tabs>
+            <w:rPr>
+              <w:rFonts w:eastAsiaTheme="minorEastAsia"/>
+              <w:noProof/>
+            </w:rPr>
+          </w:pPr>
+          <w:hyperlink w:anchor="_Toc458070824" w:history="1">
+            <w:r>
+              <w:rPr>
+                <w:rStyle w:val="Hyperlink"/>
+                <w:noProof/>
+              </w:rPr>
+              <w:t>Art Detail</w:t>
+            </w:r>
+            <w:r>
+              <w:rPr>
+                <w:noProof/>
+                <w:webHidden/>
+              </w:rPr>
+              <w:tab/>
+            </w:r>
+            <w:r>
+              <w:rPr>
+                <w:noProof/>
+                <w:webHidden/>
+              </w:rPr>
+              <w:fldChar w:fldCharType="begin"/>
+            </w:r>
+            <w:r>
+              <w:rPr>
+                <w:noProof/>
+                <w:webHidden/>
+              </w:rPr>
+              <w:instrText xml:space="preserve"> PAGEREF _Toc458070824 \h </w:instrText>
+            </w:r>
+            <w:r>
+              <w:rPr>
+                <w:noProof/>
+                <w:webHidden/>
+              </w:rPr>
+            </w:r>
+            <w:r>
+              <w:rPr>
+                <w:noProof/>
+                <w:webHidden/>
+              </w:rPr>
+              <w:fldChar w:fldCharType="separate"/>
+            </w:r>
+            <w:r>
+              <w:rPr>
+                <w:noProof/>
+                <w:webHidden/>
+              </w:rPr>
+              <w:t>16</w:t>
+            </w:r>
+            <w:r>
+              <w:rPr>
+                <w:noProof/>
+                <w:webHidden/>
+              </w:rPr>
+              <w:fldChar w:fldCharType="end"/>
+            </w:r>
+          </w:hyperlink>
+        </w:p>
+        <w:p>
+          <w:pPr>
+            <w:pStyle w:val="TOC3"/>
+            <w:tabs>
+              <w:tab w:val="right" w:leader="dot" w:pos="9350"/>
+            </w:tabs>
+            <w:rPr>
+              <w:rFonts w:eastAsiaTheme="minorEastAsia"/>
+              <w:noProof/>
+            </w:rPr>
+          </w:pPr>
+          <w:hyperlink w:anchor="_Toc458070825" w:history="1">
+            <w:r>
+              <w:rPr>
+                <w:rStyle w:val="Hyperlink"/>
+                <w:noProof/>
+              </w:rPr>
+              <w:t>Level Design</w:t>
+            </w:r>
+            <w:r>
+              <w:rPr>
+                <w:noProof/>
+                <w:webHidden/>
+              </w:rPr>
+              <w:tab/>
+            </w:r>
+            <w:r>
+              <w:rPr>
+                <w:noProof/>
+                <w:webHidden/>
+              </w:rPr>
+              <w:fldChar w:fldCharType="begin"/>
+            </w:r>
+            <w:r>
+              <w:rPr>
+                <w:noProof/>
+                <w:webHidden/>
+              </w:rPr>
+              <w:instrText xml:space="preserve"> PAGEREF _Toc458070825 \h </w:instrText>
+            </w:r>
+            <w:r>
+              <w:rPr>
+                <w:noProof/>
+                <w:webHidden/>
+              </w:rPr>
+            </w:r>
+            <w:r>
+              <w:rPr>
+                <w:noProof/>
+                <w:webHidden/>
+              </w:rPr>
+              <w:fldChar w:fldCharType="separate"/>
+            </w:r>
+            <w:r>
+              <w:rPr>
+                <w:noProof/>
+                <w:webHidden/>
+              </w:rPr>
+              <w:t>17</w:t>
+            </w:r>
+            <w:r>
+              <w:rPr>
+                <w:noProof/>
+                <w:webHidden/>
+              </w:rPr>
+              <w:fldChar w:fldCharType="end"/>
+            </w:r>
+          </w:hyperlink>
+        </w:p>
+        <w:p>
+          <w:pPr>
+            <w:pStyle w:val="TOC3"/>
+            <w:tabs>
+              <w:tab w:val="right" w:leader="dot" w:pos="9350"/>
+            </w:tabs>
+            <w:rPr>
+              <w:rFonts w:eastAsiaTheme="minorEastAsia"/>
+              <w:noProof/>
+            </w:rPr>
+          </w:pPr>
+          <w:hyperlink w:anchor="_Toc458070826" w:history="1">
+            <w:r>
+              <w:rPr>
+                <w:rStyle w:val="Hyperlink"/>
+                <w:noProof/>
+              </w:rPr>
+              <w:t>Unity Specific</w:t>
+            </w:r>
+            <w:r>
+              <w:rPr>
+                <w:noProof/>
+                <w:webHidden/>
+              </w:rPr>
+              <w:tab/>
+            </w:r>
+            <w:r>
+              <w:rPr>
+                <w:noProof/>
+                <w:webHidden/>
+              </w:rPr>
+              <w:fldChar w:fldCharType="begin"/>
+            </w:r>
+            <w:r>
+              <w:rPr>
+                <w:noProof/>
+                <w:webHidden/>
+              </w:rPr>
+              <w:instrText xml:space="preserve"> PAGEREF _Toc458070826 \h </w:instrText>
+            </w:r>
+            <w:r>
+              <w:rPr>
+                <w:noProof/>
+                <w:webHidden/>
+              </w:rPr>
+            </w:r>
+            <w:r>
+              <w:rPr>
+                <w:noProof/>
+                <w:webHidden/>
+              </w:rPr>
+              <w:fldChar w:fldCharType="separate"/>
+            </w:r>
+            <w:r>
+              <w:rPr>
+                <w:noProof/>
+                <w:webHidden/>
+              </w:rPr>
+              <w:t>18</w:t>
             </w:r>
             <w:r>
               <w:rPr>
@@ -1695,13 +3077,13 @@
               <w:noProof/>
             </w:rPr>
           </w:pPr>
-          <w:hyperlink w:anchor="_Toc457920305" w:history="1">
+          <w:hyperlink w:anchor="_Toc458070827" w:history="1">
             <w:r>
               <w:rPr>
                 <w:rStyle w:val="Hyperlink"/>
                 <w:noProof/>
               </w:rPr>
-              <w:t>Platform Considerations</w:t>
+              <w:t>Contributors</w:t>
             </w:r>
             <w:r>
               <w:rPr>
@@ -1722,7 +3104,7 @@
                 <w:noProof/>
                 <w:webHidden/>
               </w:rPr>
-              <w:instrText xml:space="preserve"> PAGEREF _Toc457920305 \h </w:instrText>
+              <w:instrText xml:space="preserve"> PAGEREF _Toc458070827 \h </w:instrText>
             </w:r>
             <w:r>
               <w:rPr>
@@ -1742,7 +3124,7 @@
                 <w:noProof/>
                 <w:webHidden/>
               </w:rPr>
-              <w:t>16</w:t>
+              <w:t>19</w:t>
             </w:r>
             <w:r>
               <w:rPr>
@@ -1764,13 +3146,13 @@
               <w:noProof/>
             </w:rPr>
           </w:pPr>
-          <w:hyperlink w:anchor="_Toc457920306" w:history="1">
+          <w:hyperlink w:anchor="_Toc458070828" w:history="1">
             <w:r>
               <w:rPr>
                 <w:rStyle w:val="Hyperlink"/>
                 <w:noProof/>
               </w:rPr>
-              <w:t>Deployment Platforms</w:t>
+              <w:t>Role and Responsibilities</w:t>
             </w:r>
             <w:r>
               <w:rPr>
@@ -1791,7 +3173,7 @@
                 <w:noProof/>
                 <w:webHidden/>
               </w:rPr>
-              <w:instrText xml:space="preserve"> PAGEREF _Toc457920306 \h </w:instrText>
+              <w:instrText xml:space="preserve"> PAGEREF _Toc458070828 \h </w:instrText>
             </w:r>
             <w:r>
               <w:rPr>
@@ -1811,7 +3193,145 @@
                 <w:noProof/>
                 <w:webHidden/>
               </w:rPr>
-              <w:t>16</w:t>
+              <w:t>19</w:t>
+            </w:r>
+            <w:r>
+              <w:rPr>
+                <w:noProof/>
+                <w:webHidden/>
+              </w:rPr>
+              <w:fldChar w:fldCharType="end"/>
+            </w:r>
+          </w:hyperlink>
+        </w:p>
+        <w:p>
+          <w:pPr>
+            <w:pStyle w:val="TOC2"/>
+            <w:tabs>
+              <w:tab w:val="right" w:leader="dot" w:pos="9350"/>
+            </w:tabs>
+            <w:rPr>
+              <w:rFonts w:eastAsiaTheme="minorEastAsia"/>
+              <w:noProof/>
+            </w:rPr>
+          </w:pPr>
+          <w:hyperlink w:anchor="_Toc458070829" w:history="1">
+            <w:r>
+              <w:rPr>
+                <w:rStyle w:val="Hyperlink"/>
+                <w:noProof/>
+              </w:rPr>
+              <w:t>Conclusion</w:t>
+            </w:r>
+            <w:r>
+              <w:rPr>
+                <w:noProof/>
+                <w:webHidden/>
+              </w:rPr>
+              <w:tab/>
+            </w:r>
+            <w:r>
+              <w:rPr>
+                <w:noProof/>
+                <w:webHidden/>
+              </w:rPr>
+              <w:fldChar w:fldCharType="begin"/>
+            </w:r>
+            <w:r>
+              <w:rPr>
+                <w:noProof/>
+                <w:webHidden/>
+              </w:rPr>
+              <w:instrText xml:space="preserve"> PAGEREF _Toc458070829 \h </w:instrText>
+            </w:r>
+            <w:r>
+              <w:rPr>
+                <w:noProof/>
+                <w:webHidden/>
+              </w:rPr>
+            </w:r>
+            <w:r>
+              <w:rPr>
+                <w:noProof/>
+                <w:webHidden/>
+              </w:rPr>
+              <w:fldChar w:fldCharType="separate"/>
+            </w:r>
+            <w:r>
+              <w:rPr>
+                <w:noProof/>
+                <w:webHidden/>
+              </w:rPr>
+              <w:t>20</w:t>
+            </w:r>
+            <w:r>
+              <w:rPr>
+                <w:noProof/>
+                <w:webHidden/>
+              </w:rPr>
+              <w:fldChar w:fldCharType="end"/>
+            </w:r>
+          </w:hyperlink>
+        </w:p>
+        <w:p>
+          <w:pPr>
+            <w:pStyle w:val="TOC2"/>
+            <w:tabs>
+              <w:tab w:val="right" w:leader="dot" w:pos="9350"/>
+            </w:tabs>
+            <w:rPr>
+              <w:rFonts w:eastAsiaTheme="minorEastAsia"/>
+              <w:noProof/>
+            </w:rPr>
+          </w:pPr>
+          <w:hyperlink w:anchor="_Toc458070830" w:history="1">
+            <w:r>
+              <w:rPr>
+                <w:rStyle w:val="Hyperlink"/>
+                <w:noProof/>
+              </w:rPr>
+              <w:t>Appendices</w:t>
+            </w:r>
+            <w:r>
+              <w:rPr>
+                <w:noProof/>
+                <w:webHidden/>
+              </w:rPr>
+              <w:tab/>
+            </w:r>
+            <w:r>
+              <w:rPr>
+                <w:noProof/>
+                <w:webHidden/>
+              </w:rPr>
+              <w:fldChar w:fldCharType="begin"/>
+            </w:r>
+            <w:r>
+              <w:rPr>
+                <w:noProof/>
+                <w:webHidden/>
+              </w:rPr>
+              <w:instrText xml:space="preserve"> PAGEREF _Toc458070830 \h </w:instrText>
+            </w:r>
+            <w:r>
+              <w:rPr>
+                <w:noProof/>
+                <w:webHidden/>
+              </w:rPr>
+            </w:r>
+            <w:r>
+              <w:rPr>
+                <w:noProof/>
+                <w:webHidden/>
+              </w:rPr>
+              <w:fldChar w:fldCharType="separate"/>
+            </w:r>
+            <w:r>
+              <w:rPr>
+                <w:noProof/>
+                <w:webHidden/>
+              </w:rPr>
+              <w:t>21</w:t>
             </w:r>
             <w:r>
               <w:rPr>
@@ -1833,13 +3353,13 @@
               <w:noProof/>
             </w:rPr>
           </w:pPr>
-          <w:hyperlink w:anchor="_Toc457920307" w:history="1">
+          <w:hyperlink w:anchor="_Toc458070831" w:history="1">
             <w:r>
               <w:rPr>
                 <w:rStyle w:val="Hyperlink"/>
                 <w:noProof/>
               </w:rPr>
-              <w:t>Imported Assets</w:t>
+              <w:t>Appendix A: Introductory Tutorial Level – “Escape the science Facility”</w:t>
             </w:r>
             <w:r>
               <w:rPr>
@@ -1860,7 +3380,7 @@
                 <w:noProof/>
                 <w:webHidden/>
               </w:rPr>
-              <w:instrText xml:space="preserve"> PAGEREF _Toc457920307 \h </w:instrText>
+              <w:instrText xml:space="preserve"> PAGEREF _Toc458070831 \h </w:instrText>
             </w:r>
             <w:r>
               <w:rPr>
@@ -1880,7 +3400,7 @@
                 <w:noProof/>
                 <w:webHidden/>
               </w:rPr>
-              <w:t>16</w:t>
+              <w:t>21</w:t>
             </w:r>
             <w:r>
               <w:rPr>
@@ -1902,13 +3422,13 @@
               <w:noProof/>
             </w:rPr>
           </w:pPr>
-          <w:hyperlink w:anchor="_Toc457920308" w:history="1">
+          <w:hyperlink w:anchor="_Toc458070832" w:history="1">
             <w:r>
               <w:rPr>
                 <w:rStyle w:val="Hyperlink"/>
                 <w:noProof/>
               </w:rPr>
-              <w:t>Required Tools – Game Dev</w:t>
+              <w:t>Appendix B: Asset List</w:t>
             </w:r>
             <w:r>
               <w:rPr>
@@ -1929,7 +3449,7 @@
                 <w:noProof/>
                 <w:webHidden/>
               </w:rPr>
-              <w:instrText xml:space="preserve"> PAGEREF _Toc457920308 \h </w:instrText>
+              <w:instrText xml:space="preserve"> PAGEREF _Toc458070832 \h </w:instrText>
             </w:r>
             <w:r>
               <w:rPr>
@@ -1949,1111 +3469,7 @@
                 <w:noProof/>
                 <w:webHidden/>
               </w:rPr>
-              <w:t>16</w:t>
-            </w:r>
-            <w:r>
-              <w:rPr>
-                <w:noProof/>
-                <w:webHidden/>
-              </w:rPr>
-              <w:fldChar w:fldCharType="end"/>
-            </w:r>
-          </w:hyperlink>
-        </w:p>
-        <w:p>
-          <w:pPr>
-            <w:pStyle w:val="TOC3"/>
-            <w:tabs>
-              <w:tab w:val="right" w:leader="dot" w:pos="9350"/>
-            </w:tabs>
-            <w:rPr>
-              <w:rFonts w:eastAsiaTheme="minorEastAsia"/>
-              <w:noProof/>
-            </w:rPr>
-          </w:pPr>
-          <w:hyperlink w:anchor="_Toc457920309" w:history="1">
-            <w:r>
-              <w:rPr>
-                <w:rStyle w:val="Hyperlink"/>
-                <w:noProof/>
-              </w:rPr>
-              <w:t>Required Tool – Project Management</w:t>
-            </w:r>
-            <w:r>
-              <w:rPr>
-                <w:noProof/>
-                <w:webHidden/>
-              </w:rPr>
-              <w:tab/>
-            </w:r>
-            <w:r>
-              <w:rPr>
-                <w:noProof/>
-                <w:webHidden/>
-              </w:rPr>
-              <w:fldChar w:fldCharType="begin"/>
-            </w:r>
-            <w:r>
-              <w:rPr>
-                <w:noProof/>
-                <w:webHidden/>
-              </w:rPr>
-              <w:instrText xml:space="preserve"> PAGEREF _Toc457920309 \h </w:instrText>
-            </w:r>
-            <w:r>
-              <w:rPr>
-                <w:noProof/>
-                <w:webHidden/>
-              </w:rPr>
-            </w:r>
-            <w:r>
-              <w:rPr>
-                <w:noProof/>
-                <w:webHidden/>
-              </w:rPr>
-              <w:fldChar w:fldCharType="separate"/>
-            </w:r>
-            <w:r>
-              <w:rPr>
-                <w:noProof/>
-                <w:webHidden/>
-              </w:rPr>
-              <w:t>16</w:t>
-            </w:r>
-            <w:r>
-              <w:rPr>
-                <w:noProof/>
-                <w:webHidden/>
-              </w:rPr>
-              <w:fldChar w:fldCharType="end"/>
-            </w:r>
-          </w:hyperlink>
-        </w:p>
-        <w:p>
-          <w:pPr>
-            <w:pStyle w:val="TOC2"/>
-            <w:tabs>
-              <w:tab w:val="right" w:leader="dot" w:pos="9350"/>
-            </w:tabs>
-            <w:rPr>
-              <w:rFonts w:eastAsiaTheme="minorEastAsia"/>
-              <w:noProof/>
-            </w:rPr>
-          </w:pPr>
-          <w:hyperlink w:anchor="_Toc457920310" w:history="1">
-            <w:r>
-              <w:rPr>
-                <w:rStyle w:val="Hyperlink"/>
-                <w:noProof/>
-              </w:rPr>
-              <w:t>Organisation and Reference</w:t>
-            </w:r>
-            <w:r>
-              <w:rPr>
-                <w:noProof/>
-                <w:webHidden/>
-              </w:rPr>
-              <w:tab/>
-            </w:r>
-            <w:r>
-              <w:rPr>
-                <w:noProof/>
-                <w:webHidden/>
-              </w:rPr>
-              <w:fldChar w:fldCharType="begin"/>
-            </w:r>
-            <w:r>
-              <w:rPr>
-                <w:noProof/>
-                <w:webHidden/>
-              </w:rPr>
-              <w:instrText xml:space="preserve"> PAGEREF _Toc457920310 \h </w:instrText>
-            </w:r>
-            <w:r>
-              <w:rPr>
-                <w:noProof/>
-                <w:webHidden/>
-              </w:rPr>
-            </w:r>
-            <w:r>
-              <w:rPr>
-                <w:noProof/>
-                <w:webHidden/>
-              </w:rPr>
-              <w:fldChar w:fldCharType="separate"/>
-            </w:r>
-            <w:r>
-              <w:rPr>
-                <w:noProof/>
-                <w:webHidden/>
-              </w:rPr>
-              <w:t>17</w:t>
-            </w:r>
-            <w:r>
-              <w:rPr>
-                <w:noProof/>
-                <w:webHidden/>
-              </w:rPr>
-              <w:fldChar w:fldCharType="end"/>
-            </w:r>
-          </w:hyperlink>
-        </w:p>
-        <w:p>
-          <w:pPr>
-            <w:pStyle w:val="TOC3"/>
-            <w:tabs>
-              <w:tab w:val="right" w:leader="dot" w:pos="9350"/>
-            </w:tabs>
-            <w:rPr>
-              <w:rFonts w:eastAsiaTheme="minorEastAsia"/>
-              <w:noProof/>
-            </w:rPr>
-          </w:pPr>
-          <w:hyperlink w:anchor="_Toc457920311" w:history="1">
-            <w:r>
-              <w:rPr>
-                <w:rStyle w:val="Hyperlink"/>
-                <w:noProof/>
-              </w:rPr>
-              <w:t>Reference Documents:</w:t>
-            </w:r>
-            <w:r>
-              <w:rPr>
-                <w:noProof/>
-                <w:webHidden/>
-              </w:rPr>
-              <w:tab/>
-            </w:r>
-            <w:r>
-              <w:rPr>
-                <w:noProof/>
-                <w:webHidden/>
-              </w:rPr>
-              <w:fldChar w:fldCharType="begin"/>
-            </w:r>
-            <w:r>
-              <w:rPr>
-                <w:noProof/>
-                <w:webHidden/>
-              </w:rPr>
-              <w:instrText xml:space="preserve"> PAGEREF _Toc457920311 \h </w:instrText>
-            </w:r>
-            <w:r>
-              <w:rPr>
-                <w:noProof/>
-                <w:webHidden/>
-              </w:rPr>
-            </w:r>
-            <w:r>
-              <w:rPr>
-                <w:noProof/>
-                <w:webHidden/>
-              </w:rPr>
-              <w:fldChar w:fldCharType="separate"/>
-            </w:r>
-            <w:r>
-              <w:rPr>
-                <w:noProof/>
-                <w:webHidden/>
-              </w:rPr>
-              <w:t>17</w:t>
-            </w:r>
-            <w:r>
-              <w:rPr>
-                <w:noProof/>
-                <w:webHidden/>
-              </w:rPr>
-              <w:fldChar w:fldCharType="end"/>
-            </w:r>
-          </w:hyperlink>
-        </w:p>
-        <w:p>
-          <w:pPr>
-            <w:pStyle w:val="TOC3"/>
-            <w:tabs>
-              <w:tab w:val="right" w:leader="dot" w:pos="9350"/>
-            </w:tabs>
-            <w:rPr>
-              <w:rFonts w:eastAsiaTheme="minorEastAsia"/>
-              <w:noProof/>
-            </w:rPr>
-          </w:pPr>
-          <w:hyperlink w:anchor="_Toc457920312" w:history="1">
-            <w:r>
-              <w:rPr>
-                <w:rStyle w:val="Hyperlink"/>
-                <w:noProof/>
-              </w:rPr>
-              <w:t>Filename Conventions</w:t>
-            </w:r>
-            <w:r>
-              <w:rPr>
-                <w:noProof/>
-                <w:webHidden/>
-              </w:rPr>
-              <w:tab/>
-            </w:r>
-            <w:r>
-              <w:rPr>
-                <w:noProof/>
-                <w:webHidden/>
-              </w:rPr>
-              <w:fldChar w:fldCharType="begin"/>
-            </w:r>
-            <w:r>
-              <w:rPr>
-                <w:noProof/>
-                <w:webHidden/>
-              </w:rPr>
-              <w:instrText xml:space="preserve"> PAGEREF _Toc457920312 \h </w:instrText>
-            </w:r>
-            <w:r>
-              <w:rPr>
-                <w:noProof/>
-                <w:webHidden/>
-              </w:rPr>
-            </w:r>
-            <w:r>
-              <w:rPr>
-                <w:noProof/>
-                <w:webHidden/>
-              </w:rPr>
-              <w:fldChar w:fldCharType="separate"/>
-            </w:r>
-            <w:r>
-              <w:rPr>
-                <w:noProof/>
-                <w:webHidden/>
-              </w:rPr>
-              <w:t>17</w:t>
-            </w:r>
-            <w:r>
-              <w:rPr>
-                <w:noProof/>
-                <w:webHidden/>
-              </w:rPr>
-              <w:fldChar w:fldCharType="end"/>
-            </w:r>
-          </w:hyperlink>
-        </w:p>
-        <w:p>
-          <w:pPr>
-            <w:pStyle w:val="TOC3"/>
-            <w:tabs>
-              <w:tab w:val="right" w:leader="dot" w:pos="9350"/>
-            </w:tabs>
-            <w:rPr>
-              <w:rFonts w:eastAsiaTheme="minorEastAsia"/>
-              <w:noProof/>
-            </w:rPr>
-          </w:pPr>
-          <w:hyperlink w:anchor="_Toc457920313" w:history="1">
-            <w:r>
-              <w:rPr>
-                <w:rStyle w:val="Hyperlink"/>
-                <w:noProof/>
-              </w:rPr>
-              <w:t>Folder Structure</w:t>
-            </w:r>
-            <w:r>
-              <w:rPr>
-                <w:noProof/>
-                <w:webHidden/>
-              </w:rPr>
-              <w:tab/>
-            </w:r>
-            <w:r>
-              <w:rPr>
-                <w:noProof/>
-                <w:webHidden/>
-              </w:rPr>
-              <w:fldChar w:fldCharType="begin"/>
-            </w:r>
-            <w:r>
-              <w:rPr>
-                <w:noProof/>
-                <w:webHidden/>
-              </w:rPr>
-              <w:instrText xml:space="preserve"> PAGEREF _Toc457920313 \h </w:instrText>
-            </w:r>
-            <w:r>
-              <w:rPr>
-                <w:noProof/>
-                <w:webHidden/>
-              </w:rPr>
-            </w:r>
-            <w:r>
-              <w:rPr>
-                <w:noProof/>
-                <w:webHidden/>
-              </w:rPr>
-              <w:fldChar w:fldCharType="separate"/>
-            </w:r>
-            <w:r>
-              <w:rPr>
-                <w:noProof/>
-                <w:webHidden/>
-              </w:rPr>
-              <w:t>17</w:t>
-            </w:r>
-            <w:r>
-              <w:rPr>
-                <w:noProof/>
-                <w:webHidden/>
-              </w:rPr>
-              <w:fldChar w:fldCharType="end"/>
-            </w:r>
-          </w:hyperlink>
-        </w:p>
-        <w:p>
-          <w:pPr>
-            <w:pStyle w:val="TOC3"/>
-            <w:tabs>
-              <w:tab w:val="right" w:leader="dot" w:pos="9350"/>
-            </w:tabs>
-            <w:rPr>
-              <w:rFonts w:eastAsiaTheme="minorEastAsia"/>
-              <w:noProof/>
-            </w:rPr>
-          </w:pPr>
-          <w:hyperlink w:anchor="_Toc457920314" w:history="1">
-            <w:r>
-              <w:rPr>
-                <w:rStyle w:val="Hyperlink"/>
-                <w:noProof/>
-              </w:rPr>
-              <w:t>Art Detail</w:t>
-            </w:r>
-            <w:r>
-              <w:rPr>
-                <w:noProof/>
-                <w:webHidden/>
-              </w:rPr>
-              <w:tab/>
-            </w:r>
-            <w:r>
-              <w:rPr>
-                <w:noProof/>
-                <w:webHidden/>
-              </w:rPr>
-              <w:fldChar w:fldCharType="begin"/>
-            </w:r>
-            <w:r>
-              <w:rPr>
-                <w:noProof/>
-                <w:webHidden/>
-              </w:rPr>
-              <w:instrText xml:space="preserve"> PAGEREF _Toc457920314 \h </w:instrText>
-            </w:r>
-            <w:r>
-              <w:rPr>
-                <w:noProof/>
-                <w:webHidden/>
-              </w:rPr>
-            </w:r>
-            <w:r>
-              <w:rPr>
-                <w:noProof/>
-                <w:webHidden/>
-              </w:rPr>
-              <w:fldChar w:fldCharType="separate"/>
-            </w:r>
-            <w:r>
-              <w:rPr>
-                <w:noProof/>
-                <w:webHidden/>
-              </w:rPr>
-              <w:t>17</w:t>
-            </w:r>
-            <w:r>
-              <w:rPr>
-                <w:noProof/>
-                <w:webHidden/>
-              </w:rPr>
-              <w:fldChar w:fldCharType="end"/>
-            </w:r>
-          </w:hyperlink>
-        </w:p>
-        <w:p>
-          <w:pPr>
-            <w:pStyle w:val="TOC3"/>
-            <w:tabs>
-              <w:tab w:val="right" w:leader="dot" w:pos="9350"/>
-            </w:tabs>
-            <w:rPr>
-              <w:rFonts w:eastAsiaTheme="minorEastAsia"/>
-              <w:noProof/>
-            </w:rPr>
-          </w:pPr>
-          <w:hyperlink w:anchor="_Toc457920315" w:history="1">
-            <w:r>
-              <w:rPr>
-                <w:rStyle w:val="Hyperlink"/>
-                <w:noProof/>
-              </w:rPr>
-              <w:t>Environmental Art</w:t>
-            </w:r>
-            <w:r>
-              <w:rPr>
-                <w:noProof/>
-                <w:webHidden/>
-              </w:rPr>
-              <w:tab/>
-            </w:r>
-            <w:r>
-              <w:rPr>
-                <w:noProof/>
-                <w:webHidden/>
-              </w:rPr>
-              <w:fldChar w:fldCharType="begin"/>
-            </w:r>
-            <w:r>
-              <w:rPr>
-                <w:noProof/>
-                <w:webHidden/>
-              </w:rPr>
-              <w:instrText xml:space="preserve"> PAGEREF _Toc457920315 \h </w:instrText>
-            </w:r>
-            <w:r>
-              <w:rPr>
-                <w:noProof/>
-                <w:webHidden/>
-              </w:rPr>
-            </w:r>
-            <w:r>
-              <w:rPr>
-                <w:noProof/>
-                <w:webHidden/>
-              </w:rPr>
-              <w:fldChar w:fldCharType="separate"/>
-            </w:r>
-            <w:r>
-              <w:rPr>
-                <w:noProof/>
-                <w:webHidden/>
-              </w:rPr>
-              <w:t>18</w:t>
-            </w:r>
-            <w:r>
-              <w:rPr>
-                <w:noProof/>
-                <w:webHidden/>
-              </w:rPr>
-              <w:fldChar w:fldCharType="end"/>
-            </w:r>
-          </w:hyperlink>
-        </w:p>
-        <w:p>
-          <w:pPr>
-            <w:pStyle w:val="TOC3"/>
-            <w:tabs>
-              <w:tab w:val="right" w:leader="dot" w:pos="9350"/>
-            </w:tabs>
-            <w:rPr>
-              <w:rFonts w:eastAsiaTheme="minorEastAsia"/>
-              <w:noProof/>
-            </w:rPr>
-          </w:pPr>
-          <w:hyperlink w:anchor="_Toc457920316" w:history="1">
-            <w:r>
-              <w:rPr>
-                <w:rStyle w:val="Hyperlink"/>
-                <w:noProof/>
-              </w:rPr>
-              <w:t>Animations</w:t>
-            </w:r>
-            <w:r>
-              <w:rPr>
-                <w:noProof/>
-                <w:webHidden/>
-              </w:rPr>
-              <w:tab/>
-            </w:r>
-            <w:r>
-              <w:rPr>
-                <w:noProof/>
-                <w:webHidden/>
-              </w:rPr>
-              <w:fldChar w:fldCharType="begin"/>
-            </w:r>
-            <w:r>
-              <w:rPr>
-                <w:noProof/>
-                <w:webHidden/>
-              </w:rPr>
-              <w:instrText xml:space="preserve"> PAGEREF _Toc457920316 \h </w:instrText>
-            </w:r>
-            <w:r>
-              <w:rPr>
-                <w:noProof/>
-                <w:webHidden/>
-              </w:rPr>
-            </w:r>
-            <w:r>
-              <w:rPr>
-                <w:noProof/>
-                <w:webHidden/>
-              </w:rPr>
-              <w:fldChar w:fldCharType="separate"/>
-            </w:r>
-            <w:r>
-              <w:rPr>
-                <w:noProof/>
-                <w:webHidden/>
-              </w:rPr>
-              <w:t>18</w:t>
-            </w:r>
-            <w:r>
-              <w:rPr>
-                <w:noProof/>
-                <w:webHidden/>
-              </w:rPr>
-              <w:fldChar w:fldCharType="end"/>
-            </w:r>
-          </w:hyperlink>
-        </w:p>
-        <w:p>
-          <w:pPr>
-            <w:pStyle w:val="TOC3"/>
-            <w:tabs>
-              <w:tab w:val="right" w:leader="dot" w:pos="9350"/>
-            </w:tabs>
-            <w:rPr>
-              <w:rFonts w:eastAsiaTheme="minorEastAsia"/>
-              <w:noProof/>
-            </w:rPr>
-          </w:pPr>
-          <w:hyperlink w:anchor="_Toc457920317" w:history="1">
-            <w:r>
-              <w:rPr>
-                <w:rStyle w:val="Hyperlink"/>
-                <w:noProof/>
-              </w:rPr>
-              <w:t>Sound Effects</w:t>
-            </w:r>
-            <w:r>
-              <w:rPr>
-                <w:noProof/>
-                <w:webHidden/>
-              </w:rPr>
-              <w:tab/>
-            </w:r>
-            <w:r>
-              <w:rPr>
-                <w:noProof/>
-                <w:webHidden/>
-              </w:rPr>
-              <w:fldChar w:fldCharType="begin"/>
-            </w:r>
-            <w:r>
-              <w:rPr>
-                <w:noProof/>
-                <w:webHidden/>
-              </w:rPr>
-              <w:instrText xml:space="preserve"> PAGEREF _Toc457920317 \h </w:instrText>
-            </w:r>
-            <w:r>
-              <w:rPr>
-                <w:noProof/>
-                <w:webHidden/>
-              </w:rPr>
-            </w:r>
-            <w:r>
-              <w:rPr>
-                <w:noProof/>
-                <w:webHidden/>
-              </w:rPr>
-              <w:fldChar w:fldCharType="separate"/>
-            </w:r>
-            <w:r>
-              <w:rPr>
-                <w:noProof/>
-                <w:webHidden/>
-              </w:rPr>
-              <w:t>18</w:t>
-            </w:r>
-            <w:r>
-              <w:rPr>
-                <w:noProof/>
-                <w:webHidden/>
-              </w:rPr>
-              <w:fldChar w:fldCharType="end"/>
-            </w:r>
-          </w:hyperlink>
-        </w:p>
-        <w:p>
-          <w:pPr>
-            <w:pStyle w:val="TOC3"/>
-            <w:tabs>
-              <w:tab w:val="right" w:leader="dot" w:pos="9350"/>
-            </w:tabs>
-            <w:rPr>
-              <w:rFonts w:eastAsiaTheme="minorEastAsia"/>
-              <w:noProof/>
-            </w:rPr>
-          </w:pPr>
-          <w:hyperlink w:anchor="_Toc457920318" w:history="1">
-            <w:r>
-              <w:rPr>
-                <w:rStyle w:val="Hyperlink"/>
-                <w:noProof/>
-              </w:rPr>
-              <w:t>Level Design</w:t>
-            </w:r>
-            <w:r>
-              <w:rPr>
-                <w:noProof/>
-                <w:webHidden/>
-              </w:rPr>
-              <w:tab/>
-            </w:r>
-            <w:r>
-              <w:rPr>
-                <w:noProof/>
-                <w:webHidden/>
-              </w:rPr>
-              <w:fldChar w:fldCharType="begin"/>
-            </w:r>
-            <w:r>
-              <w:rPr>
-                <w:noProof/>
-                <w:webHidden/>
-              </w:rPr>
-              <w:instrText xml:space="preserve"> PAGEREF _Toc457920318 \h </w:instrText>
-            </w:r>
-            <w:r>
-              <w:rPr>
-                <w:noProof/>
-                <w:webHidden/>
-              </w:rPr>
-            </w:r>
-            <w:r>
-              <w:rPr>
-                <w:noProof/>
-                <w:webHidden/>
-              </w:rPr>
-              <w:fldChar w:fldCharType="separate"/>
-            </w:r>
-            <w:r>
-              <w:rPr>
-                <w:noProof/>
-                <w:webHidden/>
-              </w:rPr>
-              <w:t>18</w:t>
-            </w:r>
-            <w:r>
-              <w:rPr>
-                <w:noProof/>
-                <w:webHidden/>
-              </w:rPr>
-              <w:fldChar w:fldCharType="end"/>
-            </w:r>
-          </w:hyperlink>
-        </w:p>
-        <w:p>
-          <w:pPr>
-            <w:pStyle w:val="TOC3"/>
-            <w:tabs>
-              <w:tab w:val="right" w:leader="dot" w:pos="9350"/>
-            </w:tabs>
-            <w:rPr>
-              <w:rFonts w:eastAsiaTheme="minorEastAsia"/>
-              <w:noProof/>
-            </w:rPr>
-          </w:pPr>
-          <w:hyperlink w:anchor="_Toc457920319" w:history="1">
-            <w:r>
-              <w:rPr>
-                <w:rStyle w:val="Hyperlink"/>
-                <w:noProof/>
-              </w:rPr>
-              <w:t>Unity Specific</w:t>
-            </w:r>
-            <w:r>
-              <w:rPr>
-                <w:noProof/>
-                <w:webHidden/>
-              </w:rPr>
-              <w:tab/>
-            </w:r>
-            <w:r>
-              <w:rPr>
-                <w:noProof/>
-                <w:webHidden/>
-              </w:rPr>
-              <w:fldChar w:fldCharType="begin"/>
-            </w:r>
-            <w:r>
-              <w:rPr>
-                <w:noProof/>
-                <w:webHidden/>
-              </w:rPr>
-              <w:instrText xml:space="preserve"> PAGEREF _Toc457920319 \h </w:instrText>
-            </w:r>
-            <w:r>
-              <w:rPr>
-                <w:noProof/>
-                <w:webHidden/>
-              </w:rPr>
-            </w:r>
-            <w:r>
-              <w:rPr>
-                <w:noProof/>
-                <w:webHidden/>
-              </w:rPr>
-              <w:fldChar w:fldCharType="separate"/>
-            </w:r>
-            <w:r>
-              <w:rPr>
-                <w:noProof/>
-                <w:webHidden/>
-              </w:rPr>
-              <w:t>19</w:t>
-            </w:r>
-            <w:r>
-              <w:rPr>
-                <w:noProof/>
-                <w:webHidden/>
-              </w:rPr>
-              <w:fldChar w:fldCharType="end"/>
-            </w:r>
-          </w:hyperlink>
-        </w:p>
-        <w:p>
-          <w:pPr>
-            <w:pStyle w:val="TOC2"/>
-            <w:tabs>
-              <w:tab w:val="right" w:leader="dot" w:pos="9350"/>
-            </w:tabs>
-            <w:rPr>
-              <w:rFonts w:eastAsiaTheme="minorEastAsia"/>
-              <w:noProof/>
-            </w:rPr>
-          </w:pPr>
-          <w:hyperlink w:anchor="_Toc457920320" w:history="1">
-            <w:r>
-              <w:rPr>
-                <w:rStyle w:val="Hyperlink"/>
-                <w:noProof/>
-              </w:rPr>
-              <w:t>Contributors</w:t>
-            </w:r>
-            <w:r>
-              <w:rPr>
-                <w:noProof/>
-                <w:webHidden/>
-              </w:rPr>
-              <w:tab/>
-            </w:r>
-            <w:r>
-              <w:rPr>
-                <w:noProof/>
-                <w:webHidden/>
-              </w:rPr>
-              <w:fldChar w:fldCharType="begin"/>
-            </w:r>
-            <w:r>
-              <w:rPr>
-                <w:noProof/>
-                <w:webHidden/>
-              </w:rPr>
-              <w:instrText xml:space="preserve"> PAGEREF _Toc457920320 \h </w:instrText>
-            </w:r>
-            <w:r>
-              <w:rPr>
-                <w:noProof/>
-                <w:webHidden/>
-              </w:rPr>
-            </w:r>
-            <w:r>
-              <w:rPr>
-                <w:noProof/>
-                <w:webHidden/>
-              </w:rPr>
-              <w:fldChar w:fldCharType="separate"/>
-            </w:r>
-            <w:r>
-              <w:rPr>
-                <w:noProof/>
-                <w:webHidden/>
-              </w:rPr>
-              <w:t>20</w:t>
-            </w:r>
-            <w:r>
-              <w:rPr>
-                <w:noProof/>
-                <w:webHidden/>
-              </w:rPr>
-              <w:fldChar w:fldCharType="end"/>
-            </w:r>
-          </w:hyperlink>
-        </w:p>
-        <w:p>
-          <w:pPr>
-            <w:pStyle w:val="TOC3"/>
-            <w:tabs>
-              <w:tab w:val="right" w:leader="dot" w:pos="9350"/>
-            </w:tabs>
-            <w:rPr>
-              <w:rFonts w:eastAsiaTheme="minorEastAsia"/>
-              <w:noProof/>
-            </w:rPr>
-          </w:pPr>
-          <w:hyperlink w:anchor="_Toc457920321" w:history="1">
-            <w:r>
-              <w:rPr>
-                <w:rStyle w:val="Hyperlink"/>
-                <w:noProof/>
-              </w:rPr>
-              <w:t>Role and Responsibilities</w:t>
-            </w:r>
-            <w:r>
-              <w:rPr>
-                <w:noProof/>
-                <w:webHidden/>
-              </w:rPr>
-              <w:tab/>
-            </w:r>
-            <w:r>
-              <w:rPr>
-                <w:noProof/>
-                <w:webHidden/>
-              </w:rPr>
-              <w:fldChar w:fldCharType="begin"/>
-            </w:r>
-            <w:r>
-              <w:rPr>
-                <w:noProof/>
-                <w:webHidden/>
-              </w:rPr>
-              <w:instrText xml:space="preserve"> PAGEREF _Toc457920321 \h </w:instrText>
-            </w:r>
-            <w:r>
-              <w:rPr>
-                <w:noProof/>
-                <w:webHidden/>
-              </w:rPr>
-            </w:r>
-            <w:r>
-              <w:rPr>
-                <w:noProof/>
-                <w:webHidden/>
-              </w:rPr>
-              <w:fldChar w:fldCharType="separate"/>
-            </w:r>
-            <w:r>
-              <w:rPr>
-                <w:noProof/>
-                <w:webHidden/>
-              </w:rPr>
-              <w:t>20</w:t>
-            </w:r>
-            <w:r>
-              <w:rPr>
-                <w:noProof/>
-                <w:webHidden/>
-              </w:rPr>
-              <w:fldChar w:fldCharType="end"/>
-            </w:r>
-          </w:hyperlink>
-        </w:p>
-        <w:p>
-          <w:pPr>
-            <w:pStyle w:val="TOC2"/>
-            <w:tabs>
-              <w:tab w:val="right" w:leader="dot" w:pos="9350"/>
-            </w:tabs>
-            <w:rPr>
-              <w:rFonts w:eastAsiaTheme="minorEastAsia"/>
-              <w:noProof/>
-            </w:rPr>
-          </w:pPr>
-          <w:hyperlink w:anchor="_Toc457920322" w:history="1">
-            <w:r>
-              <w:rPr>
-                <w:rStyle w:val="Hyperlink"/>
-                <w:noProof/>
-              </w:rPr>
-              <w:t>Conclusion</w:t>
-            </w:r>
-            <w:r>
-              <w:rPr>
-                <w:noProof/>
-                <w:webHidden/>
-              </w:rPr>
-              <w:tab/>
-            </w:r>
-            <w:r>
-              <w:rPr>
-                <w:noProof/>
-                <w:webHidden/>
-              </w:rPr>
-              <w:fldChar w:fldCharType="begin"/>
-            </w:r>
-            <w:r>
-              <w:rPr>
-                <w:noProof/>
-                <w:webHidden/>
-              </w:rPr>
-              <w:instrText xml:space="preserve"> PAGEREF _Toc457920322 \h </w:instrText>
-            </w:r>
-            <w:r>
-              <w:rPr>
-                <w:noProof/>
-                <w:webHidden/>
-              </w:rPr>
-            </w:r>
-            <w:r>
-              <w:rPr>
-                <w:noProof/>
-                <w:webHidden/>
-              </w:rPr>
-              <w:fldChar w:fldCharType="separate"/>
-            </w:r>
-            <w:r>
-              <w:rPr>
-                <w:noProof/>
-                <w:webHidden/>
-              </w:rPr>
               <w:t>21</w:t>
-            </w:r>
-            <w:r>
-              <w:rPr>
-                <w:noProof/>
-                <w:webHidden/>
-              </w:rPr>
-              <w:fldChar w:fldCharType="end"/>
-            </w:r>
-          </w:hyperlink>
-        </w:p>
-        <w:p>
-          <w:pPr>
-            <w:pStyle w:val="TOC2"/>
-            <w:tabs>
-              <w:tab w:val="right" w:leader="dot" w:pos="9350"/>
-            </w:tabs>
-            <w:rPr>
-              <w:rFonts w:eastAsiaTheme="minorEastAsia"/>
-              <w:noProof/>
-            </w:rPr>
-          </w:pPr>
-          <w:hyperlink w:anchor="_Toc457920323" w:history="1">
-            <w:r>
-              <w:rPr>
-                <w:rStyle w:val="Hyperlink"/>
-                <w:noProof/>
-              </w:rPr>
-              <w:t>Appendices</w:t>
-            </w:r>
-            <w:r>
-              <w:rPr>
-                <w:noProof/>
-                <w:webHidden/>
-              </w:rPr>
-              <w:tab/>
-            </w:r>
-            <w:r>
-              <w:rPr>
-                <w:noProof/>
-                <w:webHidden/>
-              </w:rPr>
-              <w:fldChar w:fldCharType="begin"/>
-            </w:r>
-            <w:r>
-              <w:rPr>
-                <w:noProof/>
-                <w:webHidden/>
-              </w:rPr>
-              <w:instrText xml:space="preserve"> PAGEREF _Toc457920323 \h </w:instrText>
-            </w:r>
-            <w:r>
-              <w:rPr>
-                <w:noProof/>
-                <w:webHidden/>
-              </w:rPr>
-            </w:r>
-            <w:r>
-              <w:rPr>
-                <w:noProof/>
-                <w:webHidden/>
-              </w:rPr>
-              <w:fldChar w:fldCharType="separate"/>
-            </w:r>
-            <w:r>
-              <w:rPr>
-                <w:noProof/>
-                <w:webHidden/>
-              </w:rPr>
-              <w:t>22</w:t>
-            </w:r>
-            <w:r>
-              <w:rPr>
-                <w:noProof/>
-                <w:webHidden/>
-              </w:rPr>
-              <w:fldChar w:fldCharType="end"/>
-            </w:r>
-          </w:hyperlink>
-        </w:p>
-        <w:p>
-          <w:pPr>
-            <w:pStyle w:val="TOC3"/>
-            <w:tabs>
-              <w:tab w:val="right" w:leader="dot" w:pos="9350"/>
-            </w:tabs>
-            <w:rPr>
-              <w:rFonts w:eastAsiaTheme="minorEastAsia"/>
-              <w:noProof/>
-            </w:rPr>
-          </w:pPr>
-          <w:hyperlink w:anchor="_Toc457920324" w:history="1">
-            <w:r>
-              <w:rPr>
-                <w:rStyle w:val="Hyperlink"/>
-                <w:noProof/>
-              </w:rPr>
-              <w:t>Appendix A: Introductory Tutorial Level – “Escape the science Facility”</w:t>
-            </w:r>
-            <w:r>
-              <w:rPr>
-                <w:noProof/>
-                <w:webHidden/>
-              </w:rPr>
-              <w:tab/>
-            </w:r>
-            <w:r>
-              <w:rPr>
-                <w:noProof/>
-                <w:webHidden/>
-              </w:rPr>
-              <w:fldChar w:fldCharType="begin"/>
-            </w:r>
-            <w:r>
-              <w:rPr>
-                <w:noProof/>
-                <w:webHidden/>
-              </w:rPr>
-              <w:instrText xml:space="preserve"> PAGEREF _Toc457920324 \h </w:instrText>
-            </w:r>
-            <w:r>
-              <w:rPr>
-                <w:noProof/>
-                <w:webHidden/>
-              </w:rPr>
-            </w:r>
-            <w:r>
-              <w:rPr>
-                <w:noProof/>
-                <w:webHidden/>
-              </w:rPr>
-              <w:fldChar w:fldCharType="separate"/>
-            </w:r>
-            <w:r>
-              <w:rPr>
-                <w:noProof/>
-                <w:webHidden/>
-              </w:rPr>
-              <w:t>22</w:t>
             </w:r>
             <w:r>
               <w:rPr>
@@ -3087,12 +3503,12 @@
       <w:pPr>
         <w:pStyle w:val="Heading2"/>
       </w:pPr>
-      <w:bookmarkStart w:id="3" w:name="_Toc457920285"/>
+      <w:bookmarkStart w:id="4" w:name="_Toc458070787"/>
       <w:r>
         <w:lastRenderedPageBreak/>
         <w:t>Introduction</w:t>
       </w:r>
-      <w:bookmarkEnd w:id="3"/>
+      <w:bookmarkEnd w:id="4"/>
     </w:p>
     <w:p>
       <w:r>
@@ -3166,11 +3582,11 @@
       <w:pPr>
         <w:pStyle w:val="Heading2"/>
       </w:pPr>
-      <w:bookmarkStart w:id="4" w:name="_Toc457920286"/>
+      <w:bookmarkStart w:id="5" w:name="_Toc458070788"/>
       <w:r>
         <w:t>Swarming the City Overview</w:t>
       </w:r>
-      <w:bookmarkEnd w:id="4"/>
+      <w:bookmarkEnd w:id="5"/>
     </w:p>
     <w:p>
       <w:r>
@@ -3197,11 +3613,11 @@
       <w:pPr>
         <w:pStyle w:val="Heading3"/>
       </w:pPr>
-      <w:bookmarkStart w:id="5" w:name="_Toc457920287"/>
+      <w:bookmarkStart w:id="6" w:name="_Toc458070789"/>
       <w:r>
         <w:t>Quarantine Zone</w:t>
       </w:r>
-      <w:bookmarkEnd w:id="5"/>
+      <w:bookmarkEnd w:id="6"/>
     </w:p>
     <w:p>
       <w:r>
@@ -3233,11 +3649,11 @@
       <w:pPr>
         <w:pStyle w:val="Heading3"/>
       </w:pPr>
-      <w:bookmarkStart w:id="6" w:name="_Toc457920288"/>
+      <w:bookmarkStart w:id="7" w:name="_Toc458070790"/>
       <w:r>
         <w:t>Territories</w:t>
       </w:r>
-      <w:bookmarkEnd w:id="6"/>
+      <w:bookmarkEnd w:id="7"/>
     </w:p>
     <w:p>
       <w:r>
@@ -3282,12 +3698,12 @@
       <w:pPr>
         <w:pStyle w:val="Heading3"/>
       </w:pPr>
-      <w:bookmarkStart w:id="7" w:name="_Toc457920289"/>
+      <w:bookmarkStart w:id="8" w:name="_Toc458070791"/>
       <w:r>
         <w:lastRenderedPageBreak/>
         <w:t>Safe Zones</w:t>
       </w:r>
-      <w:bookmarkEnd w:id="7"/>
+      <w:bookmarkEnd w:id="8"/>
     </w:p>
     <w:p>
       <w:r>
@@ -3299,11 +3715,11 @@
       <w:pPr>
         <w:pStyle w:val="Heading3"/>
       </w:pPr>
-      <w:bookmarkStart w:id="8" w:name="_Toc457920290"/>
+      <w:bookmarkStart w:id="9" w:name="_Toc458070792"/>
       <w:r>
         <w:t>Horde Size (Stretch Goal)</w:t>
       </w:r>
-      <w:bookmarkEnd w:id="8"/>
+      <w:bookmarkEnd w:id="9"/>
       <w:r>
         <w:t xml:space="preserve"> </w:t>
       </w:r>
@@ -3318,11 +3734,11 @@
       <w:pPr>
         <w:pStyle w:val="Heading3"/>
       </w:pPr>
-      <w:bookmarkStart w:id="9" w:name="_Toc457920291"/>
+      <w:bookmarkStart w:id="10" w:name="_Toc458070793"/>
       <w:r>
         <w:t>Territory Reclamation (Stretch Goal)</w:t>
       </w:r>
-      <w:bookmarkEnd w:id="9"/>
+      <w:bookmarkEnd w:id="10"/>
     </w:p>
     <w:p>
       <w:r>
@@ -3334,7 +3750,7 @@
       <w:pPr>
         <w:pStyle w:val="Heading3"/>
       </w:pPr>
-      <w:bookmarkStart w:id="10" w:name="_Toc457920292"/>
+      <w:bookmarkStart w:id="11" w:name="_Toc458070794"/>
       <w:proofErr w:type="spellStart"/>
       <w:r>
         <w:t>Monetising</w:t>
@@ -3343,7 +3759,7 @@
       <w:r>
         <w:t xml:space="preserve"> (Stretch Goal)</w:t>
       </w:r>
-      <w:bookmarkEnd w:id="10"/>
+      <w:bookmarkEnd w:id="11"/>
     </w:p>
     <w:p>
       <w:r>
@@ -3386,12 +3802,12 @@
       <w:pPr>
         <w:pStyle w:val="Heading3"/>
       </w:pPr>
-      <w:bookmarkStart w:id="11" w:name="_Toc457920293"/>
+      <w:bookmarkStart w:id="12" w:name="_Toc458070795"/>
       <w:r>
         <w:lastRenderedPageBreak/>
         <w:t>Controller Scheme</w:t>
       </w:r>
-      <w:bookmarkEnd w:id="11"/>
+      <w:bookmarkEnd w:id="12"/>
     </w:p>
     <w:p>
       <w:pPr>
@@ -3430,7 +3846,7 @@
           <w:noProof/>
         </w:rPr>
         <w:drawing>
-          <wp:inline distT="0" distB="0" distL="0" distR="0" wp14:anchorId="5E0BEE43" wp14:editId="0AC055FD">
+          <wp:inline distT="0" distB="0" distL="0" distR="0" wp14:anchorId="3DDC4991" wp14:editId="46FF0BF4">
             <wp:extent cx="2085975" cy="4171950"/>
             <wp:effectExtent l="0" t="0" r="9525" b="0"/>
             <wp:docPr id="3" name="Picture 3"/>
@@ -3498,7 +3914,7 @@
           <w:noProof/>
         </w:rPr>
         <w:drawing>
-          <wp:inline distT="0" distB="0" distL="0" distR="0" wp14:anchorId="0FAF6FA1" wp14:editId="585A271D">
+          <wp:inline distT="0" distB="0" distL="0" distR="0" wp14:anchorId="417A717F" wp14:editId="1160F785">
             <wp:extent cx="2085975" cy="4191000"/>
             <wp:effectExtent l="0" t="0" r="9525" b="0"/>
             <wp:docPr id="4" name="Picture 4"/>
@@ -3669,11 +4085,11 @@
       <w:pPr>
         <w:pStyle w:val="Heading3"/>
       </w:pPr>
-      <w:bookmarkStart w:id="12" w:name="_Toc457920294"/>
+      <w:bookmarkStart w:id="13" w:name="_Toc458070796"/>
       <w:r>
         <w:t>Menu Navigation</w:t>
       </w:r>
-      <w:bookmarkEnd w:id="12"/>
+      <w:bookmarkEnd w:id="13"/>
     </w:p>
     <w:p>
       <w:r>
@@ -3709,14 +4125,14 @@
       <w:pPr>
         <w:pStyle w:val="Heading3"/>
       </w:pPr>
-      <w:bookmarkStart w:id="13" w:name="_Toc457920295"/>
+      <w:bookmarkStart w:id="14" w:name="_Toc458070797"/>
       <w:r>
         <w:t xml:space="preserve">Stretch Goal: </w:t>
       </w:r>
       <w:r>
         <w:t>3D Interactive Menu</w:t>
       </w:r>
-      <w:bookmarkEnd w:id="13"/>
+      <w:bookmarkEnd w:id="14"/>
     </w:p>
     <w:p>
       <w:r>
@@ -3738,7 +4154,7 @@
       <w:pPr>
         <w:pStyle w:val="Heading3"/>
       </w:pPr>
-      <w:bookmarkStart w:id="14" w:name="_Toc457920296"/>
+      <w:bookmarkStart w:id="15" w:name="_Toc458070798"/>
       <w:r>
         <w:t xml:space="preserve">Stretch Goals: </w:t>
       </w:r>
@@ -3748,7 +4164,7 @@
       <w:r>
         <w:t>s</w:t>
       </w:r>
-      <w:bookmarkEnd w:id="14"/>
+      <w:bookmarkEnd w:id="15"/>
     </w:p>
     <w:p>
       <w:r>
@@ -3792,21 +4208,23 @@
       <w:pPr>
         <w:pStyle w:val="Heading2"/>
       </w:pPr>
-      <w:bookmarkStart w:id="15" w:name="_Toc457920297"/>
+      <w:bookmarkStart w:id="16" w:name="_Toc458070799"/>
       <w:r>
         <w:lastRenderedPageBreak/>
         <w:t>Key Systems</w:t>
       </w:r>
-      <w:bookmarkEnd w:id="15"/>
+      <w:bookmarkEnd w:id="16"/>
     </w:p>
     <w:p/>
     <w:p>
       <w:pPr>
         <w:pStyle w:val="Heading3"/>
       </w:pPr>
+      <w:bookmarkStart w:id="17" w:name="_Toc458070800"/>
       <w:r>
         <w:t>Game Controller</w:t>
       </w:r>
+      <w:bookmarkEnd w:id="17"/>
     </w:p>
     <w:p>
       <w:r>
@@ -4042,9 +4460,11 @@
       <w:pPr>
         <w:pStyle w:val="Heading3"/>
       </w:pPr>
+      <w:bookmarkStart w:id="18" w:name="_Toc458070801"/>
       <w:r>
         <w:t>Menu Controller</w:t>
       </w:r>
+      <w:bookmarkEnd w:id="18"/>
     </w:p>
     <w:p>
       <w:r>
@@ -4097,107 +4517,107 @@
         <w:t>:</w:t>
       </w:r>
       <w:r>
+        <w:t xml:space="preserve"> Manage loading of scenes</w:t>
+      </w:r>
+    </w:p>
+    <w:p>
+      <w:proofErr w:type="spellStart"/>
+      <w:r>
+        <w:t>QuaratineManager</w:t>
+      </w:r>
+      <w:proofErr w:type="spellEnd"/>
+      <w:r>
+        <w:t xml:space="preserve">: Keeps tracks of completed territories </w:t>
+      </w:r>
+    </w:p>
+    <w:p/>
+    <w:p>
+      <w:pPr>
+        <w:pStyle w:val="Heading3"/>
+      </w:pPr>
+      <w:bookmarkStart w:id="19" w:name="_Toc458070802"/>
+      <w:r>
+        <w:t>HUD</w:t>
+      </w:r>
+      <w:bookmarkEnd w:id="19"/>
+    </w:p>
+    <w:p>
+      <w:r>
+        <w:t xml:space="preserve">There will be a HUD </w:t>
+      </w:r>
+      <w:proofErr w:type="spellStart"/>
+      <w:r>
+        <w:t>GameObject</w:t>
+      </w:r>
+      <w:proofErr w:type="spellEnd"/>
+      <w:r>
+        <w:t xml:space="preserve"> in the Territory (level)</w:t>
+      </w:r>
+      <w:r>
+        <w:t xml:space="preserve"> Scene</w:t>
+      </w:r>
+      <w:r>
+        <w:t xml:space="preserve"> with the following scripts attached</w:t>
+      </w:r>
+    </w:p>
+    <w:p>
+      <w:proofErr w:type="spellStart"/>
+      <w:r>
+        <w:t>HordeProperties</w:t>
+      </w:r>
+      <w:proofErr w:type="spellEnd"/>
+      <w:r>
+        <w:t>: keeps track of zombie related information, like count</w:t>
+      </w:r>
+    </w:p>
+    <w:p>
+      <w:proofErr w:type="spellStart"/>
+      <w:r>
+        <w:t>IndicatorManager</w:t>
+      </w:r>
+      <w:proofErr w:type="spellEnd"/>
+      <w:r>
+        <w:t>: managing Objective and Noise Indicators</w:t>
+      </w:r>
+    </w:p>
+    <w:p>
+      <w:proofErr w:type="spellStart"/>
+      <w:r>
+        <w:t>ObjectiveManager</w:t>
+      </w:r>
+      <w:proofErr w:type="spellEnd"/>
+      <w:r>
+        <w:t>: keeping track of captured safe zones</w:t>
+      </w:r>
+    </w:p>
+    <w:p>
+      <w:proofErr w:type="spellStart"/>
+      <w:r>
+        <w:t>AbnormalManager</w:t>
+      </w:r>
+      <w:proofErr w:type="spellEnd"/>
+      <w:r>
+        <w:t xml:space="preserve">: keep track of available </w:t>
+      </w:r>
+      <w:proofErr w:type="spellStart"/>
+      <w:r>
+        <w:t>abnormals</w:t>
+      </w:r>
+      <w:proofErr w:type="spellEnd"/>
+      <w:r>
         <w:t xml:space="preserve"> </w:t>
       </w:r>
-      <w:r>
-        <w:t>Manage loading of scenes</w:t>
-      </w:r>
-    </w:p>
-    <w:p>
-      <w:proofErr w:type="spellStart"/>
-      <w:r>
-        <w:t>QuaratineManager</w:t>
-      </w:r>
-      <w:proofErr w:type="spellEnd"/>
-      <w:r>
-        <w:t xml:space="preserve">: Keeps tracks of completed territories </w:t>
-      </w:r>
-    </w:p>
-    <w:p/>
+    </w:p>
+    <w:p>
+      <w:r>
+        <w:t>Stretch Goal: Mission Timer</w:t>
+      </w:r>
+    </w:p>
     <w:p>
       <w:pPr>
         <w:pStyle w:val="Heading3"/>
       </w:pPr>
-      <w:r>
-        <w:t>HUD</w:t>
-      </w:r>
-    </w:p>
-    <w:p>
-      <w:r>
-        <w:t xml:space="preserve">There will be a HUD </w:t>
-      </w:r>
-      <w:proofErr w:type="spellStart"/>
-      <w:r>
-        <w:t>GameObject</w:t>
-      </w:r>
-      <w:proofErr w:type="spellEnd"/>
-      <w:r>
-        <w:t xml:space="preserve"> in the Territory (level)</w:t>
-      </w:r>
-      <w:r>
-        <w:t xml:space="preserve"> Scene</w:t>
-      </w:r>
-      <w:r>
-        <w:t xml:space="preserve"> with the following scripts attached</w:t>
-      </w:r>
-    </w:p>
-    <w:p>
-      <w:proofErr w:type="spellStart"/>
-      <w:r>
-        <w:t>HordeProperties</w:t>
-      </w:r>
-      <w:proofErr w:type="spellEnd"/>
-      <w:r>
-        <w:t>: keeps track of zombie related information, like count</w:t>
-      </w:r>
-    </w:p>
-    <w:p>
-      <w:proofErr w:type="spellStart"/>
-      <w:r>
-        <w:t>IndicatorManager</w:t>
-      </w:r>
-      <w:proofErr w:type="spellEnd"/>
-      <w:r>
-        <w:t>: managing Objective and Noise Indicators</w:t>
-      </w:r>
-    </w:p>
-    <w:p>
-      <w:proofErr w:type="spellStart"/>
-      <w:r>
-        <w:t>ObjectiveManager</w:t>
-      </w:r>
-      <w:proofErr w:type="spellEnd"/>
-      <w:r>
-        <w:t>: keeping track of captured safe zones</w:t>
-      </w:r>
-    </w:p>
-    <w:p>
-      <w:proofErr w:type="spellStart"/>
-      <w:r>
-        <w:t>AbnormalManager</w:t>
-      </w:r>
-      <w:proofErr w:type="spellEnd"/>
-      <w:r>
-        <w:t xml:space="preserve">: keep track of available </w:t>
-      </w:r>
-      <w:proofErr w:type="spellStart"/>
-      <w:r>
-        <w:t>abnormals</w:t>
-      </w:r>
-      <w:proofErr w:type="spellEnd"/>
-      <w:r>
-        <w:t xml:space="preserve"> </w:t>
-      </w:r>
-    </w:p>
-    <w:p>
-      <w:r>
-        <w:t>Stretch Goal: Mission Timer</w:t>
-      </w:r>
-    </w:p>
-    <w:p>
-      <w:pPr>
-        <w:pStyle w:val="Heading3"/>
-      </w:pPr>
+      <w:bookmarkStart w:id="20" w:name="_Toc458070803"/>
       <w:r>
         <w:lastRenderedPageBreak/>
         <w:t>Nav</w:t>
@@ -4208,6 +4628,7 @@
       <w:r>
         <w:t>Mesh</w:t>
       </w:r>
+      <w:bookmarkEnd w:id="20"/>
     </w:p>
     <w:p>
       <w:r>
@@ -4219,9 +4640,11 @@
       <w:pPr>
         <w:pStyle w:val="Heading3"/>
       </w:pPr>
+      <w:bookmarkStart w:id="21" w:name="_Toc458070804"/>
       <w:r>
         <w:t>Zombie</w:t>
       </w:r>
+      <w:bookmarkEnd w:id="21"/>
     </w:p>
     <w:p>
       <w:r>
@@ -4255,13 +4678,7 @@
         <w:t xml:space="preserve"> </w:t>
       </w:r>
       <w:r>
-        <w:t xml:space="preserve">when </w:t>
-      </w:r>
-      <w:r>
-        <w:t>the living</w:t>
-      </w:r>
-      <w:r>
-        <w:t xml:space="preserve"> come in range</w:t>
+        <w:t>when the living come in range</w:t>
       </w:r>
     </w:p>
     <w:p>
@@ -4320,9 +4737,11 @@
       <w:pPr>
         <w:pStyle w:val="Heading3"/>
       </w:pPr>
+      <w:bookmarkStart w:id="22" w:name="_Toc458070805"/>
       <w:r>
         <w:t>Human</w:t>
       </w:r>
+      <w:bookmarkEnd w:id="22"/>
     </w:p>
     <w:p>
       <w:r>
@@ -4344,16 +4763,7 @@
       </w:r>
       <w:proofErr w:type="spellEnd"/>
       <w:r>
-        <w:t xml:space="preserve">: this will manage how the zombies reacts to different input like noise levels and nearby </w:t>
-      </w:r>
-      <w:r>
-        <w:t>zombie</w:t>
-      </w:r>
-      <w:r>
-        <w:t>s, and other input.</w:t>
-      </w:r>
-      <w:r>
-        <w:t xml:space="preserve"> </w:t>
+        <w:t xml:space="preserve">: this will manage how the zombies reacts to different input like noise levels and nearby zombies, and other input. </w:t>
       </w:r>
       <w:proofErr w:type="spellStart"/>
       <w:r>
@@ -4361,43 +4771,7 @@
       </w:r>
       <w:proofErr w:type="spellEnd"/>
       <w:r>
-        <w:t xml:space="preserve"> will include; F</w:t>
-      </w:r>
-      <w:r>
-        <w:t>lee</w:t>
-      </w:r>
-      <w:r>
-        <w:t>, C</w:t>
-      </w:r>
-      <w:r>
-        <w:t>ower</w:t>
-      </w:r>
-      <w:r>
-        <w:t xml:space="preserve">, </w:t>
-      </w:r>
-      <w:r>
-        <w:t>Melee / Ranged Attack</w:t>
-      </w:r>
-      <w:r>
-        <w:t xml:space="preserve">, </w:t>
-      </w:r>
-      <w:r>
-        <w:t>Patrol</w:t>
-      </w:r>
-      <w:r>
-        <w:t xml:space="preserve">, </w:t>
-      </w:r>
-      <w:r>
-        <w:t>Guard</w:t>
-      </w:r>
-      <w:r>
-        <w:t xml:space="preserve">, and </w:t>
-      </w:r>
-      <w:r>
-        <w:t>Death</w:t>
-      </w:r>
-      <w:r>
-        <w:t>.</w:t>
+        <w:t xml:space="preserve"> will include; Flee, Cower, Melee / Ranged Attack, Patrol, Guard, and Death.</w:t>
       </w:r>
     </w:p>
     <w:p>
@@ -4422,18 +4796,12 @@
     </w:p>
     <w:p>
       <w:r>
-        <w:t>Stretch Goal: Tactics (Squad Goals)</w:t>
-      </w:r>
-      <w:r>
-        <w:t>: Humans uses tactics and traps to lure zombies and kill them</w:t>
-      </w:r>
-    </w:p>
-    <w:p>
-      <w:r>
-        <w:t>Stretch Goal: Classes</w:t>
-      </w:r>
-      <w:r>
-        <w:t>: There is a variety of classes which change the way humans behave.</w:t>
+        <w:t>Stretch Goal: Tactics (Squad Goals): Humans uses tactics and traps to lure zombies and kill them</w:t>
+      </w:r>
+    </w:p>
+    <w:p>
+      <w:r>
+        <w:t>Stretch Goal: Classes: There is a variety of classes which change the way humans behave.</w:t>
       </w:r>
     </w:p>
     <w:p/>
@@ -4441,19 +4809,15 @@
       <w:pPr>
         <w:pStyle w:val="Heading3"/>
       </w:pPr>
+      <w:bookmarkStart w:id="23" w:name="_Toc458070806"/>
       <w:r>
         <w:t>Obstacle Mechanics</w:t>
       </w:r>
-    </w:p>
-    <w:p>
-      <w:r>
-        <w:t xml:space="preserve">Building which are destructible like; </w:t>
-      </w:r>
-      <w:r>
-        <w:t>Barricades</w:t>
-      </w:r>
-      <w:r>
-        <w:t>, Guard towers, etc.</w:t>
+      <w:bookmarkEnd w:id="23"/>
+    </w:p>
+    <w:p>
+      <w:r>
+        <w:t>Building which are destructible like; Barricades, Guard towers, etc.</w:t>
       </w:r>
     </w:p>
     <w:p/>
@@ -4463,6 +4827,7 @@
       <w:pPr>
         <w:pStyle w:val="Heading3"/>
       </w:pPr>
+      <w:bookmarkStart w:id="24" w:name="_Toc458070807"/>
       <w:r>
         <w:lastRenderedPageBreak/>
         <w:t>Stretch Goal: Vehicle</w:t>
@@ -4470,6 +4835,7 @@
       <w:r>
         <w:t>s</w:t>
       </w:r>
+      <w:bookmarkEnd w:id="24"/>
     </w:p>
     <w:p>
       <w:r>
@@ -4484,12 +4850,14 @@
       <w:pPr>
         <w:pStyle w:val="Heading3"/>
       </w:pPr>
+      <w:bookmarkStart w:id="25" w:name="_Toc458070808"/>
       <w:r>
         <w:t>Animation</w:t>
       </w:r>
       <w:r>
         <w:t xml:space="preserve"> List</w:t>
       </w:r>
+      <w:bookmarkEnd w:id="25"/>
     </w:p>
     <w:p>
       <w:pPr>
@@ -4548,12 +4916,14 @@
       <w:pPr>
         <w:pStyle w:val="Heading3"/>
       </w:pPr>
+      <w:bookmarkStart w:id="26" w:name="_Toc458070809"/>
       <w:r>
         <w:t xml:space="preserve">Sound </w:t>
       </w:r>
       <w:r>
         <w:t>List</w:t>
       </w:r>
+      <w:bookmarkEnd w:id="26"/>
     </w:p>
     <w:p>
       <w:pPr>
@@ -4638,7 +5008,6 @@
           <w:szCs w:val="26"/>
         </w:rPr>
       </w:pPr>
-      <w:bookmarkStart w:id="16" w:name="_Toc457920300"/>
       <w:r>
         <w:br w:type="page"/>
       </w:r>
@@ -4650,11 +5019,11 @@
           <w:color w:val="FF0000"/>
         </w:rPr>
       </w:pPr>
+      <w:bookmarkStart w:id="27" w:name="_Toc458070810"/>
       <w:r>
         <w:lastRenderedPageBreak/>
         <w:t>Class Diagrams</w:t>
       </w:r>
-      <w:bookmarkEnd w:id="16"/>
       <w:r>
         <w:t xml:space="preserve"> </w:t>
       </w:r>
@@ -4664,17 +5033,17 @@
         </w:rPr>
         <w:t>(NOT REQ DMC)</w:t>
       </w:r>
+      <w:bookmarkEnd w:id="27"/>
     </w:p>
     <w:p/>
     <w:p>
       <w:pPr>
         <w:pStyle w:val="Heading2"/>
       </w:pPr>
-      <w:bookmarkStart w:id="17" w:name="_Toc457920301"/>
+      <w:bookmarkStart w:id="28" w:name="_Toc458070811"/>
       <w:r>
         <w:t>UML</w:t>
       </w:r>
-      <w:bookmarkEnd w:id="17"/>
       <w:r>
         <w:t xml:space="preserve"> </w:t>
       </w:r>
@@ -4684,6 +5053,7 @@
         </w:rPr>
         <w:t>(NOT NEEDED DMC)</w:t>
       </w:r>
+      <w:bookmarkEnd w:id="28"/>
     </w:p>
     <w:p>
       <w:pPr>
@@ -4726,12 +5096,12 @@
       <w:pPr>
         <w:pStyle w:val="Heading3"/>
       </w:pPr>
-      <w:bookmarkStart w:id="18" w:name="_Toc457920302"/>
+      <w:bookmarkStart w:id="29" w:name="_Toc458070812"/>
       <w:r>
         <w:lastRenderedPageBreak/>
         <w:t>Menu Navigation</w:t>
       </w:r>
-      <w:bookmarkEnd w:id="18"/>
+      <w:bookmarkEnd w:id="29"/>
     </w:p>
     <w:p/>
     <w:p>
@@ -4745,7 +5115,7 @@
           <w:noProof/>
         </w:rPr>
         <w:drawing>
-          <wp:inline distT="0" distB="0" distL="0" distR="0" wp14:anchorId="368E96D5" wp14:editId="173D2E17">
+          <wp:inline distT="0" distB="0" distL="0" distR="0" wp14:anchorId="50046FC0" wp14:editId="553FE8B3">
             <wp:extent cx="3352800" cy="3627267"/>
             <wp:effectExtent l="0" t="0" r="0" b="0"/>
             <wp:docPr id="1" name="Picture 1"/>
@@ -4795,7 +5165,7 @@
           <w:noProof/>
         </w:rPr>
         <w:drawing>
-          <wp:inline distT="0" distB="0" distL="0" distR="0" wp14:anchorId="211DF17D" wp14:editId="14C606AE">
+          <wp:inline distT="0" distB="0" distL="0" distR="0" wp14:anchorId="0FCEED9A" wp14:editId="107DE6DE">
             <wp:extent cx="3220609" cy="2209800"/>
             <wp:effectExtent l="0" t="0" r="0" b="0"/>
             <wp:docPr id="13" name="Picture 13"/>
@@ -4850,7 +5220,7 @@
           <w:color w:val="FF0000"/>
         </w:rPr>
       </w:pPr>
-      <w:bookmarkStart w:id="19" w:name="_Toc457920303"/>
+      <w:bookmarkStart w:id="30" w:name="_Toc458070813"/>
       <w:r>
         <w:rPr>
           <w:rStyle w:val="Heading3Char"/>
@@ -4858,7 +5228,6 @@
         <w:lastRenderedPageBreak/>
         <w:t>Animations</w:t>
       </w:r>
-      <w:bookmarkEnd w:id="19"/>
       <w:r>
         <w:rPr>
           <w:rStyle w:val="Heading3Char"/>
@@ -4872,12 +5241,13 @@
         </w:rPr>
         <w:t>(NOT REQ DMC)</w:t>
       </w:r>
+      <w:bookmarkEnd w:id="30"/>
       <w:r>
         <w:rPr>
           <w:noProof/>
         </w:rPr>
         <w:drawing>
-          <wp:inline distT="0" distB="0" distL="0" distR="0" wp14:anchorId="0BFAF284" wp14:editId="3536795C">
+          <wp:inline distT="0" distB="0" distL="0" distR="0" wp14:anchorId="490E95C9" wp14:editId="4F951044">
             <wp:extent cx="5943600" cy="3959860"/>
             <wp:effectExtent l="0" t="0" r="0" b="2540"/>
             <wp:docPr id="7" name="Picture 7"/>
@@ -4924,7 +5294,7 @@
           <w:noProof/>
         </w:rPr>
         <w:drawing>
-          <wp:inline distT="0" distB="0" distL="0" distR="0" wp14:anchorId="05DA9C3C" wp14:editId="2EA86D29">
+          <wp:inline distT="0" distB="0" distL="0" distR="0" wp14:anchorId="249DEF26" wp14:editId="59EC549A">
             <wp:extent cx="5943600" cy="3797300"/>
             <wp:effectExtent l="0" t="0" r="0" b="0"/>
             <wp:docPr id="12" name="Picture 12"/>
@@ -4964,12 +5334,12 @@
       <w:pPr>
         <w:pStyle w:val="Heading2"/>
       </w:pPr>
-      <w:bookmarkStart w:id="20" w:name="_Toc457920304"/>
+      <w:bookmarkStart w:id="31" w:name="_Toc458070814"/>
       <w:r>
         <w:lastRenderedPageBreak/>
         <w:t>Program Flow</w:t>
       </w:r>
-      <w:bookmarkEnd w:id="20"/>
+      <w:bookmarkEnd w:id="31"/>
     </w:p>
     <w:p/>
     <w:p>
@@ -5011,23 +5381,23 @@
       <w:pPr>
         <w:pStyle w:val="Heading2"/>
       </w:pPr>
-      <w:bookmarkStart w:id="21" w:name="_Toc457920305"/>
+      <w:bookmarkStart w:id="32" w:name="_Toc458070815"/>
       <w:r>
         <w:lastRenderedPageBreak/>
         <w:t>Platform Considerations</w:t>
       </w:r>
-      <w:bookmarkEnd w:id="21"/>
+      <w:bookmarkEnd w:id="32"/>
     </w:p>
     <w:p/>
     <w:p>
       <w:pPr>
         <w:pStyle w:val="Heading3"/>
       </w:pPr>
-      <w:bookmarkStart w:id="22" w:name="_Toc457920306"/>
+      <w:bookmarkStart w:id="33" w:name="_Toc458070816"/>
       <w:r>
         <w:t>Deployment Platforms</w:t>
       </w:r>
-      <w:bookmarkEnd w:id="22"/>
+      <w:bookmarkEnd w:id="33"/>
     </w:p>
     <w:p>
       <w:r>
@@ -5050,11 +5420,11 @@
       <w:pPr>
         <w:pStyle w:val="Heading3"/>
       </w:pPr>
-      <w:bookmarkStart w:id="23" w:name="_Toc457920307"/>
+      <w:bookmarkStart w:id="34" w:name="_Toc458070817"/>
       <w:r>
         <w:t>Imported Assets</w:t>
       </w:r>
-      <w:bookmarkEnd w:id="23"/>
+      <w:bookmarkEnd w:id="34"/>
     </w:p>
     <w:p>
       <w:r>
@@ -5066,11 +5436,11 @@
       <w:pPr>
         <w:pStyle w:val="Heading3"/>
       </w:pPr>
-      <w:bookmarkStart w:id="24" w:name="_Toc457920308"/>
+      <w:bookmarkStart w:id="35" w:name="_Toc458070818"/>
       <w:r>
         <w:t>Required Tools – Game Dev</w:t>
       </w:r>
-      <w:bookmarkEnd w:id="24"/>
+      <w:bookmarkEnd w:id="35"/>
     </w:p>
     <w:p>
       <w:r>
@@ -5103,11 +5473,11 @@
       <w:pPr>
         <w:pStyle w:val="Heading3"/>
       </w:pPr>
-      <w:bookmarkStart w:id="25" w:name="_Toc457920309"/>
+      <w:bookmarkStart w:id="36" w:name="_Toc458070819"/>
       <w:r>
         <w:t>Required Tool – Project Management</w:t>
       </w:r>
-      <w:bookmarkEnd w:id="25"/>
+      <w:bookmarkEnd w:id="36"/>
     </w:p>
     <w:p>
       <w:r>
@@ -5158,7 +5528,7 @@
       <w:pPr>
         <w:pStyle w:val="Heading2"/>
       </w:pPr>
-      <w:bookmarkStart w:id="26" w:name="_Toc457920310"/>
+      <w:bookmarkStart w:id="37" w:name="_Toc458070820"/>
       <w:proofErr w:type="spellStart"/>
       <w:r>
         <w:lastRenderedPageBreak/>
@@ -5168,7 +5538,7 @@
       <w:r>
         <w:t xml:space="preserve"> and Reference</w:t>
       </w:r>
-      <w:bookmarkEnd w:id="26"/>
+      <w:bookmarkEnd w:id="37"/>
     </w:p>
     <w:p>
       <w:r>
@@ -5179,11 +5549,11 @@
       <w:pPr>
         <w:pStyle w:val="Heading3"/>
       </w:pPr>
-      <w:bookmarkStart w:id="27" w:name="_Toc457920311"/>
+      <w:bookmarkStart w:id="38" w:name="_Toc458070821"/>
       <w:r>
         <w:t>Reference Documents:</w:t>
       </w:r>
-      <w:bookmarkEnd w:id="27"/>
+      <w:bookmarkEnd w:id="38"/>
     </w:p>
     <w:p>
       <w:r>
@@ -5248,11 +5618,11 @@
       <w:pPr>
         <w:pStyle w:val="Heading3"/>
       </w:pPr>
-      <w:bookmarkStart w:id="28" w:name="_Toc457920312"/>
+      <w:bookmarkStart w:id="39" w:name="_Toc458070822"/>
       <w:r>
         <w:t>Filename Conventions</w:t>
       </w:r>
-      <w:bookmarkEnd w:id="28"/>
+      <w:bookmarkEnd w:id="39"/>
     </w:p>
     <w:p>
       <w:r>
@@ -5290,11 +5660,11 @@
       <w:pPr>
         <w:pStyle w:val="Heading3"/>
       </w:pPr>
-      <w:bookmarkStart w:id="29" w:name="_Toc457920313"/>
+      <w:bookmarkStart w:id="40" w:name="_Toc458070823"/>
       <w:r>
         <w:t>Folder Structure</w:t>
       </w:r>
-      <w:bookmarkEnd w:id="29"/>
+      <w:bookmarkEnd w:id="40"/>
     </w:p>
     <w:p/>
     <w:p>
@@ -5445,11 +5815,11 @@
       <w:pPr>
         <w:pStyle w:val="Heading3"/>
       </w:pPr>
-      <w:bookmarkStart w:id="30" w:name="_Toc457920314"/>
+      <w:bookmarkStart w:id="41" w:name="_Toc458070824"/>
       <w:r>
         <w:t>Art Detail</w:t>
       </w:r>
-      <w:bookmarkEnd w:id="30"/>
+      <w:bookmarkEnd w:id="41"/>
     </w:p>
     <w:p>
       <w:r>
@@ -5461,12 +5831,12 @@
       <w:pPr>
         <w:pStyle w:val="Heading3"/>
       </w:pPr>
-      <w:bookmarkStart w:id="31" w:name="_Toc457920318"/>
+      <w:bookmarkStart w:id="42" w:name="_Toc458070825"/>
       <w:r>
         <w:lastRenderedPageBreak/>
         <w:t>Level Design</w:t>
       </w:r>
-      <w:bookmarkEnd w:id="31"/>
+      <w:bookmarkEnd w:id="42"/>
     </w:p>
     <w:p>
       <w:r>
@@ -5485,7 +5855,7 @@
           <w:noProof/>
         </w:rPr>
         <w:drawing>
-          <wp:inline distT="0" distB="0" distL="0" distR="0" wp14:anchorId="3FE40689" wp14:editId="077CC461">
+          <wp:inline distT="0" distB="0" distL="0" distR="0" wp14:anchorId="5A7682F1" wp14:editId="0F8A4014">
             <wp:extent cx="3931093" cy="2790825"/>
             <wp:effectExtent l="0" t="0" r="0" b="0"/>
             <wp:docPr id="5" name="Picture 5"/>
@@ -5531,7 +5901,7 @@
           <w:noProof/>
         </w:rPr>
         <w:drawing>
-          <wp:inline distT="0" distB="0" distL="0" distR="0" wp14:anchorId="34AC8934" wp14:editId="3E6B3BA9">
+          <wp:inline distT="0" distB="0" distL="0" distR="0" wp14:anchorId="45C901A7" wp14:editId="4B513AF6">
             <wp:extent cx="1800225" cy="2804370"/>
             <wp:effectExtent l="0" t="0" r="0" b="0"/>
             <wp:docPr id="6" name="Picture 6"/>
@@ -5575,7 +5945,7 @@
           <w:noProof/>
         </w:rPr>
         <w:drawing>
-          <wp:inline distT="0" distB="0" distL="0" distR="0" wp14:anchorId="76D0711F" wp14:editId="6421DF7E">
+          <wp:inline distT="0" distB="0" distL="0" distR="0" wp14:anchorId="064FBA4D" wp14:editId="3BAAC1AA">
             <wp:extent cx="5943600" cy="2816860"/>
             <wp:effectExtent l="0" t="0" r="0" b="2540"/>
             <wp:docPr id="8" name="Picture 8"/>
@@ -5615,7 +5985,6 @@
       <w:pPr>
         <w:pStyle w:val="Heading3"/>
       </w:pPr>
-      <w:bookmarkStart w:id="32" w:name="_Toc457920319"/>
     </w:p>
     <w:p>
       <w:pPr>
@@ -5634,11 +6003,12 @@
       <w:pPr>
         <w:pStyle w:val="Heading3"/>
       </w:pPr>
+      <w:bookmarkStart w:id="43" w:name="_Toc458070826"/>
       <w:r>
         <w:lastRenderedPageBreak/>
         <w:t>Unity Specific</w:t>
       </w:r>
-      <w:bookmarkEnd w:id="32"/>
+      <w:bookmarkEnd w:id="43"/>
     </w:p>
     <w:p>
       <w:pPr>
@@ -5715,15 +6085,7 @@
         <w:rPr>
           <w:b/>
         </w:rPr>
-        <w:t>Ta</w:t>
-      </w:r>
-      <w:bookmarkStart w:id="33" w:name="_GoBack"/>
-      <w:bookmarkEnd w:id="33"/>
-      <w:r>
-        <w:rPr>
-          <w:b/>
-        </w:rPr>
-        <w:t>g Qualifiers</w:t>
+        <w:t>Tag Qualifiers</w:t>
       </w:r>
     </w:p>
     <w:p>
@@ -5881,12 +6243,12 @@
       <w:pPr>
         <w:pStyle w:val="Heading2"/>
       </w:pPr>
-      <w:bookmarkStart w:id="34" w:name="_Toc457920320"/>
+      <w:bookmarkStart w:id="44" w:name="_Toc458070827"/>
       <w:r>
         <w:lastRenderedPageBreak/>
         <w:t>Contributors</w:t>
       </w:r>
-      <w:bookmarkEnd w:id="34"/>
+      <w:bookmarkEnd w:id="44"/>
     </w:p>
     <w:p>
       <w:r>
@@ -5928,11 +6290,11 @@
       <w:pPr>
         <w:pStyle w:val="Heading3"/>
       </w:pPr>
-      <w:bookmarkStart w:id="35" w:name="_Toc457920321"/>
+      <w:bookmarkStart w:id="45" w:name="_Toc458070828"/>
       <w:r>
         <w:t>Role and Responsibilities</w:t>
       </w:r>
-      <w:bookmarkEnd w:id="35"/>
+      <w:bookmarkEnd w:id="45"/>
     </w:p>
     <w:p>
       <w:r>
@@ -6065,12 +6427,12 @@
       <w:pPr>
         <w:pStyle w:val="Heading2"/>
       </w:pPr>
-      <w:bookmarkStart w:id="36" w:name="_Toc457920322"/>
+      <w:bookmarkStart w:id="46" w:name="_Toc458070829"/>
       <w:r>
         <w:lastRenderedPageBreak/>
         <w:t>Conclusion</w:t>
       </w:r>
-      <w:bookmarkEnd w:id="36"/>
+      <w:bookmarkEnd w:id="46"/>
     </w:p>
     <w:p/>
     <w:p>
@@ -6199,23 +6561,23 @@
       <w:pPr>
         <w:pStyle w:val="Heading2"/>
       </w:pPr>
-      <w:bookmarkStart w:id="37" w:name="_Toc457920323"/>
+      <w:bookmarkStart w:id="47" w:name="_Toc458070830"/>
       <w:r>
         <w:lastRenderedPageBreak/>
         <w:t>Appendices</w:t>
       </w:r>
-      <w:bookmarkEnd w:id="37"/>
+      <w:bookmarkEnd w:id="47"/>
     </w:p>
     <w:p/>
     <w:p>
       <w:pPr>
         <w:pStyle w:val="Heading3"/>
       </w:pPr>
-      <w:bookmarkStart w:id="38" w:name="_Toc457920324"/>
+      <w:bookmarkStart w:id="48" w:name="_Toc458070831"/>
       <w:r>
         <w:t>Appendix A: Introductory Tutorial Level – “Escape the science Facility”</w:t>
       </w:r>
-      <w:bookmarkEnd w:id="38"/>
+      <w:bookmarkEnd w:id="48"/>
     </w:p>
     <w:p>
       <w:r>
@@ -6250,10 +6612,11 @@
       <w:pPr>
         <w:pStyle w:val="Heading3"/>
       </w:pPr>
-      <w:bookmarkStart w:id="39" w:name="_Toc457920315"/>
+      <w:bookmarkStart w:id="49" w:name="_Toc458070832"/>
       <w:r>
         <w:t>Appendix B: Asset List</w:t>
       </w:r>
+      <w:bookmarkEnd w:id="49"/>
     </w:p>
     <w:p>
       <w:pPr>
@@ -6406,7 +6769,6 @@
         <w:lastRenderedPageBreak/>
         <w:t>Environmental Art</w:t>
       </w:r>
-      <w:bookmarkEnd w:id="39"/>
     </w:p>
     <w:p>
       <w:r>
@@ -7185,7 +7547,6 @@
           <w:color w:val="2E74B5" w:themeColor="accent1" w:themeShade="BF"/>
         </w:rPr>
       </w:pPr>
-      <w:bookmarkStart w:id="40" w:name="_Toc457920316"/>
       <w:r>
         <w:br w:type="page"/>
       </w:r>
@@ -7198,7 +7559,6 @@
         <w:lastRenderedPageBreak/>
         <w:t>Animations</w:t>
       </w:r>
-      <w:bookmarkEnd w:id="40"/>
     </w:p>
     <w:p>
       <w:r>
@@ -7529,7 +7889,6 @@
           <w:color w:val="2E74B5" w:themeColor="accent1" w:themeShade="BF"/>
         </w:rPr>
       </w:pPr>
-      <w:bookmarkStart w:id="41" w:name="_Toc457920317"/>
       <w:r>
         <w:br w:type="page"/>
       </w:r>
@@ -7542,7 +7901,6 @@
         <w:lastRenderedPageBreak/>
         <w:t>Sound Effects</w:t>
       </w:r>
-      <w:bookmarkEnd w:id="41"/>
     </w:p>
     <w:p>
       <w:r>
@@ -8369,15 +8727,6 @@
   </w:num>
   <w:num w:numId="4">
     <w:abstractNumId w:val="0"/>
-    <w:lvlOverride w:ilvl="0"/>
-    <w:lvlOverride w:ilvl="1"/>
-    <w:lvlOverride w:ilvl="2"/>
-    <w:lvlOverride w:ilvl="3"/>
-    <w:lvlOverride w:ilvl="4"/>
-    <w:lvlOverride w:ilvl="5"/>
-    <w:lvlOverride w:ilvl="6"/>
-    <w:lvlOverride w:ilvl="7"/>
-    <w:lvlOverride w:ilvl="8"/>
   </w:num>
 </w:numbering>
 </file>
@@ -8866,6 +9215,7 @@
   <w:style w:type="character" w:default="1" w:styleId="DefaultParagraphFont">
     <w:name w:val="Default Paragraph Font"/>
     <w:uiPriority w:val="1"/>
+    <w:semiHidden/>
     <w:unhideWhenUsed/>
   </w:style>
   <w:style w:type="table" w:default="1" w:styleId="TableNormal">
@@ -9294,7 +9644,7 @@
 </file>
 
 <file path=customXml/itemProps1.xml><?xml version="1.0" encoding="utf-8"?>
-<ds:datastoreItem xmlns:ds="http://schemas.openxmlformats.org/officeDocument/2006/customXml" ds:itemID="{AA3358FB-0F0C-439D-A7CE-E0CACE05EFD1}">
+<ds:datastoreItem xmlns:ds="http://schemas.openxmlformats.org/officeDocument/2006/customXml" ds:itemID="{92E03070-E3A7-4AD8-A9DE-089592080405}">
   <ds:schemaRefs>
     <ds:schemaRef ds:uri="http://schemas.openxmlformats.org/officeDocument/2006/bibliography"/>
   </ds:schemaRefs>

</xml_diff>